<commit_message>
small fix on flow picture
</commit_message>
<xml_diff>
--- a/VRMappuserguide.docx
+++ b/VRMappuserguide.docx
@@ -75,7 +75,7 @@
           <w:r>
             <w:fldChar w:fldCharType="separate"/>
           </w:r>
-          <w:hyperlink w:anchor="_Toc423705334" w:history="1">
+          <w:hyperlink w:anchor="_Toc424046843" w:history="1">
             <w:r>
               <w:rPr>
                 <w:rStyle w:val="Hyperlink"/>
@@ -102,7 +102,7 @@
                 <w:noProof/>
                 <w:webHidden/>
               </w:rPr>
-              <w:instrText xml:space="preserve"> PAGEREF _Toc423705334 \h </w:instrText>
+              <w:instrText xml:space="preserve"> PAGEREF _Toc424046843 \h </w:instrText>
             </w:r>
             <w:r>
               <w:rPr>
@@ -144,7 +144,7 @@
               <w:noProof/>
             </w:rPr>
           </w:pPr>
-          <w:hyperlink w:anchor="_Toc423705335" w:history="1">
+          <w:hyperlink w:anchor="_Toc424046844" w:history="1">
             <w:r>
               <w:rPr>
                 <w:rStyle w:val="Hyperlink"/>
@@ -171,7 +171,7 @@
                 <w:noProof/>
                 <w:webHidden/>
               </w:rPr>
-              <w:instrText xml:space="preserve"> PAGEREF _Toc423705335 \h </w:instrText>
+              <w:instrText xml:space="preserve"> PAGEREF _Toc424046844 \h </w:instrText>
             </w:r>
             <w:r>
               <w:rPr>
@@ -213,7 +213,7 @@
               <w:noProof/>
             </w:rPr>
           </w:pPr>
-          <w:hyperlink w:anchor="_Toc423705336" w:history="1">
+          <w:hyperlink w:anchor="_Toc424046845" w:history="1">
             <w:r>
               <w:rPr>
                 <w:rStyle w:val="Hyperlink"/>
@@ -240,7 +240,7 @@
                 <w:noProof/>
                 <w:webHidden/>
               </w:rPr>
-              <w:instrText xml:space="preserve"> PAGEREF _Toc423705336 \h </w:instrText>
+              <w:instrText xml:space="preserve"> PAGEREF _Toc424046845 \h </w:instrText>
             </w:r>
             <w:r>
               <w:rPr>
@@ -282,7 +282,7 @@
               <w:noProof/>
             </w:rPr>
           </w:pPr>
-          <w:hyperlink w:anchor="_Toc423705337" w:history="1">
+          <w:hyperlink w:anchor="_Toc424046846" w:history="1">
             <w:r>
               <w:rPr>
                 <w:rStyle w:val="Hyperlink"/>
@@ -309,7 +309,7 @@
                 <w:noProof/>
                 <w:webHidden/>
               </w:rPr>
-              <w:instrText xml:space="preserve"> PAGEREF _Toc423705337 \h </w:instrText>
+              <w:instrText xml:space="preserve"> PAGEREF _Toc424046846 \h </w:instrText>
             </w:r>
             <w:r>
               <w:rPr>
@@ -351,7 +351,7 @@
               <w:noProof/>
             </w:rPr>
           </w:pPr>
-          <w:hyperlink w:anchor="_Toc423705338" w:history="1">
+          <w:hyperlink w:anchor="_Toc424046847" w:history="1">
             <w:r>
               <w:rPr>
                 <w:rStyle w:val="Hyperlink"/>
@@ -378,7 +378,7 @@
                 <w:noProof/>
                 <w:webHidden/>
               </w:rPr>
-              <w:instrText xml:space="preserve"> PAGEREF _Toc423705338 \h </w:instrText>
+              <w:instrText xml:space="preserve"> PAGEREF _Toc424046847 \h </w:instrText>
             </w:r>
             <w:r>
               <w:rPr>
@@ -420,7 +420,7 @@
               <w:noProof/>
             </w:rPr>
           </w:pPr>
-          <w:hyperlink w:anchor="_Toc423705339" w:history="1">
+          <w:hyperlink w:anchor="_Toc424046848" w:history="1">
             <w:r>
               <w:rPr>
                 <w:rStyle w:val="Hyperlink"/>
@@ -447,7 +447,7 @@
                 <w:noProof/>
                 <w:webHidden/>
               </w:rPr>
-              <w:instrText xml:space="preserve"> PAGEREF _Toc423705339 \h </w:instrText>
+              <w:instrText xml:space="preserve"> PAGEREF _Toc424046848 \h </w:instrText>
             </w:r>
             <w:r>
               <w:rPr>
@@ -489,7 +489,7 @@
               <w:noProof/>
             </w:rPr>
           </w:pPr>
-          <w:hyperlink w:anchor="_Toc423705340" w:history="1">
+          <w:hyperlink w:anchor="_Toc424046849" w:history="1">
             <w:r>
               <w:rPr>
                 <w:rStyle w:val="Hyperlink"/>
@@ -516,7 +516,7 @@
                 <w:noProof/>
                 <w:webHidden/>
               </w:rPr>
-              <w:instrText xml:space="preserve"> PAGEREF _Toc423705340 \h </w:instrText>
+              <w:instrText xml:space="preserve"> PAGEREF _Toc424046849 \h </w:instrText>
             </w:r>
             <w:r>
               <w:rPr>
@@ -558,7 +558,7 @@
               <w:noProof/>
             </w:rPr>
           </w:pPr>
-          <w:hyperlink w:anchor="_Toc423705341" w:history="1">
+          <w:hyperlink w:anchor="_Toc424046850" w:history="1">
             <w:r>
               <w:rPr>
                 <w:rStyle w:val="Hyperlink"/>
@@ -585,7 +585,7 @@
                 <w:noProof/>
                 <w:webHidden/>
               </w:rPr>
-              <w:instrText xml:space="preserve"> PAGEREF _Toc423705341 \h </w:instrText>
+              <w:instrText xml:space="preserve"> PAGEREF _Toc424046850 \h </w:instrText>
             </w:r>
             <w:r>
               <w:rPr>
@@ -627,7 +627,7 @@
               <w:noProof/>
             </w:rPr>
           </w:pPr>
-          <w:hyperlink w:anchor="_Toc423705342" w:history="1">
+          <w:hyperlink w:anchor="_Toc424046851" w:history="1">
             <w:r>
               <w:rPr>
                 <w:rStyle w:val="Hyperlink"/>
@@ -654,7 +654,7 @@
                 <w:noProof/>
                 <w:webHidden/>
               </w:rPr>
-              <w:instrText xml:space="preserve"> PAGEREF _Toc423705342 \h </w:instrText>
+              <w:instrText xml:space="preserve"> PAGEREF _Toc424046851 \h </w:instrText>
             </w:r>
             <w:r>
               <w:rPr>
@@ -696,7 +696,7 @@
               <w:noProof/>
             </w:rPr>
           </w:pPr>
-          <w:hyperlink w:anchor="_Toc423705343" w:history="1">
+          <w:hyperlink w:anchor="_Toc424046852" w:history="1">
             <w:r>
               <w:rPr>
                 <w:rStyle w:val="Hyperlink"/>
@@ -723,7 +723,7 @@
                 <w:noProof/>
                 <w:webHidden/>
               </w:rPr>
-              <w:instrText xml:space="preserve"> PAGEREF _Toc423705343 \h </w:instrText>
+              <w:instrText xml:space="preserve"> PAGEREF _Toc424046852 \h </w:instrText>
             </w:r>
             <w:r>
               <w:rPr>
@@ -765,7 +765,7 @@
               <w:noProof/>
             </w:rPr>
           </w:pPr>
-          <w:hyperlink w:anchor="_Toc423705344" w:history="1">
+          <w:hyperlink w:anchor="_Toc424046853" w:history="1">
             <w:r>
               <w:rPr>
                 <w:rStyle w:val="Hyperlink"/>
@@ -792,7 +792,7 @@
                 <w:noProof/>
                 <w:webHidden/>
               </w:rPr>
-              <w:instrText xml:space="preserve"> PAGEREF _Toc423705344 \h </w:instrText>
+              <w:instrText xml:space="preserve"> PAGEREF _Toc424046853 \h </w:instrText>
             </w:r>
             <w:r>
               <w:rPr>
@@ -834,7 +834,7 @@
               <w:noProof/>
             </w:rPr>
           </w:pPr>
-          <w:hyperlink w:anchor="_Toc423705345" w:history="1">
+          <w:hyperlink w:anchor="_Toc424046854" w:history="1">
             <w:r>
               <w:rPr>
                 <w:rStyle w:val="Hyperlink"/>
@@ -861,7 +861,7 @@
                 <w:noProof/>
                 <w:webHidden/>
               </w:rPr>
-              <w:instrText xml:space="preserve"> PAGEREF _Toc423705345 \h </w:instrText>
+              <w:instrText xml:space="preserve"> PAGEREF _Toc424046854 \h </w:instrText>
             </w:r>
             <w:r>
               <w:rPr>
@@ -903,7 +903,7 @@
               <w:noProof/>
             </w:rPr>
           </w:pPr>
-          <w:hyperlink w:anchor="_Toc423705346" w:history="1">
+          <w:hyperlink w:anchor="_Toc424046855" w:history="1">
             <w:r>
               <w:rPr>
                 <w:rStyle w:val="Hyperlink"/>
@@ -930,7 +930,7 @@
                 <w:noProof/>
                 <w:webHidden/>
               </w:rPr>
-              <w:instrText xml:space="preserve"> PAGEREF _Toc423705346 \h </w:instrText>
+              <w:instrText xml:space="preserve"> PAGEREF _Toc424046855 \h </w:instrText>
             </w:r>
             <w:r>
               <w:rPr>
@@ -972,7 +972,7 @@
               <w:noProof/>
             </w:rPr>
           </w:pPr>
-          <w:hyperlink w:anchor="_Toc423705347" w:history="1">
+          <w:hyperlink w:anchor="_Toc424046856" w:history="1">
             <w:r>
               <w:rPr>
                 <w:rStyle w:val="Hyperlink"/>
@@ -999,7 +999,7 @@
                 <w:noProof/>
                 <w:webHidden/>
               </w:rPr>
-              <w:instrText xml:space="preserve"> PAGEREF _Toc423705347 \h </w:instrText>
+              <w:instrText xml:space="preserve"> PAGEREF _Toc424046856 \h </w:instrText>
             </w:r>
             <w:r>
               <w:rPr>
@@ -1041,7 +1041,7 @@
               <w:noProof/>
             </w:rPr>
           </w:pPr>
-          <w:hyperlink w:anchor="_Toc423705348" w:history="1">
+          <w:hyperlink w:anchor="_Toc424046857" w:history="1">
             <w:r>
               <w:rPr>
                 <w:rStyle w:val="Hyperlink"/>
@@ -1068,7 +1068,7 @@
                 <w:noProof/>
                 <w:webHidden/>
               </w:rPr>
-              <w:instrText xml:space="preserve"> PAGEREF _Toc423705348 \h </w:instrText>
+              <w:instrText xml:space="preserve"> PAGEREF _Toc424046857 \h </w:instrText>
             </w:r>
             <w:r>
               <w:rPr>
@@ -1110,7 +1110,7 @@
               <w:noProof/>
             </w:rPr>
           </w:pPr>
-          <w:hyperlink w:anchor="_Toc423705349" w:history="1">
+          <w:hyperlink w:anchor="_Toc424046858" w:history="1">
             <w:r>
               <w:rPr>
                 <w:rStyle w:val="Hyperlink"/>
@@ -1137,7 +1137,7 @@
                 <w:noProof/>
                 <w:webHidden/>
               </w:rPr>
-              <w:instrText xml:space="preserve"> PAGEREF _Toc423705349 \h </w:instrText>
+              <w:instrText xml:space="preserve"> PAGEREF _Toc424046858 \h </w:instrText>
             </w:r>
             <w:r>
               <w:rPr>
@@ -1179,7 +1179,7 @@
               <w:noProof/>
             </w:rPr>
           </w:pPr>
-          <w:hyperlink w:anchor="_Toc423705350" w:history="1">
+          <w:hyperlink w:anchor="_Toc424046859" w:history="1">
             <w:r>
               <w:rPr>
                 <w:rStyle w:val="Hyperlink"/>
@@ -1206,7 +1206,7 @@
                 <w:noProof/>
                 <w:webHidden/>
               </w:rPr>
-              <w:instrText xml:space="preserve"> PAGEREF _Toc423705350 \h </w:instrText>
+              <w:instrText xml:space="preserve"> PAGEREF _Toc424046859 \h </w:instrText>
             </w:r>
             <w:r>
               <w:rPr>
@@ -1226,7 +1226,7 @@
                 <w:noProof/>
                 <w:webHidden/>
               </w:rPr>
-              <w:t>10</w:t>
+              <w:t>11</w:t>
             </w:r>
             <w:r>
               <w:rPr>
@@ -1248,7 +1248,7 @@
               <w:noProof/>
             </w:rPr>
           </w:pPr>
-          <w:hyperlink w:anchor="_Toc423705351" w:history="1">
+          <w:hyperlink w:anchor="_Toc424046860" w:history="1">
             <w:r>
               <w:rPr>
                 <w:rStyle w:val="Hyperlink"/>
@@ -1275,7 +1275,7 @@
                 <w:noProof/>
                 <w:webHidden/>
               </w:rPr>
-              <w:instrText xml:space="preserve"> PAGEREF _Toc423705351 \h </w:instrText>
+              <w:instrText xml:space="preserve"> PAGEREF _Toc424046860 \h </w:instrText>
             </w:r>
             <w:r>
               <w:rPr>
@@ -1317,7 +1317,7 @@
               <w:noProof/>
             </w:rPr>
           </w:pPr>
-          <w:hyperlink w:anchor="_Toc423705352" w:history="1">
+          <w:hyperlink w:anchor="_Toc424046861" w:history="1">
             <w:r>
               <w:rPr>
                 <w:rStyle w:val="Hyperlink"/>
@@ -1344,7 +1344,7 @@
                 <w:noProof/>
                 <w:webHidden/>
               </w:rPr>
-              <w:instrText xml:space="preserve"> PAGEREF _Toc423705352 \h </w:instrText>
+              <w:instrText xml:space="preserve"> PAGEREF _Toc424046861 \h </w:instrText>
             </w:r>
             <w:r>
               <w:rPr>
@@ -1386,7 +1386,7 @@
               <w:noProof/>
             </w:rPr>
           </w:pPr>
-          <w:hyperlink w:anchor="_Toc423705353" w:history="1">
+          <w:hyperlink w:anchor="_Toc424046862" w:history="1">
             <w:r>
               <w:rPr>
                 <w:rStyle w:val="Hyperlink"/>
@@ -1413,7 +1413,7 @@
                 <w:noProof/>
                 <w:webHidden/>
               </w:rPr>
-              <w:instrText xml:space="preserve"> PAGEREF _Toc423705353 \h </w:instrText>
+              <w:instrText xml:space="preserve"> PAGEREF _Toc424046862 \h </w:instrText>
             </w:r>
             <w:r>
               <w:rPr>
@@ -1455,7 +1455,7 @@
               <w:noProof/>
             </w:rPr>
           </w:pPr>
-          <w:hyperlink w:anchor="_Toc423705354" w:history="1">
+          <w:hyperlink w:anchor="_Toc424046863" w:history="1">
             <w:r>
               <w:rPr>
                 <w:rStyle w:val="Hyperlink"/>
@@ -1482,7 +1482,7 @@
                 <w:noProof/>
                 <w:webHidden/>
               </w:rPr>
-              <w:instrText xml:space="preserve"> PAGEREF _Toc423705354 \h </w:instrText>
+              <w:instrText xml:space="preserve"> PAGEREF _Toc424046863 \h </w:instrText>
             </w:r>
             <w:r>
               <w:rPr>
@@ -1524,13 +1524,13 @@
               <w:noProof/>
             </w:rPr>
           </w:pPr>
-          <w:hyperlink w:anchor="_Toc423705355" w:history="1">
+          <w:hyperlink w:anchor="_Toc424046864" w:history="1">
             <w:r>
               <w:rPr>
                 <w:rStyle w:val="Hyperlink"/>
                 <w:noProof/>
               </w:rPr>
-              <w:t>Advanced Customization</w:t>
+              <w:t>Advanced Usage</w:t>
             </w:r>
             <w:r>
               <w:rPr>
@@ -1551,7 +1551,7 @@
                 <w:noProof/>
                 <w:webHidden/>
               </w:rPr>
-              <w:instrText xml:space="preserve"> PAGEREF _Toc423705355 \h </w:instrText>
+              <w:instrText xml:space="preserve"> PAGEREF _Toc424046864 \h </w:instrText>
             </w:r>
             <w:r>
               <w:rPr>
@@ -1593,13 +1593,13 @@
               <w:noProof/>
             </w:rPr>
           </w:pPr>
-          <w:hyperlink w:anchor="_Toc423705356" w:history="1">
+          <w:hyperlink w:anchor="_Toc424046865" w:history="1">
             <w:r>
               <w:rPr>
                 <w:rStyle w:val="Hyperlink"/>
                 <w:noProof/>
               </w:rPr>
-              <w:t>Regression configuration parameters</w:t>
+              <w:t>Rerun of regression failed tests</w:t>
             </w:r>
             <w:r>
               <w:rPr>
@@ -1620,7 +1620,7 @@
                 <w:noProof/>
                 <w:webHidden/>
               </w:rPr>
-              <w:instrText xml:space="preserve"> PAGEREF _Toc423705356 \h </w:instrText>
+              <w:instrText xml:space="preserve"> PAGEREF _Toc424046865 \h </w:instrText>
             </w:r>
             <w:r>
               <w:rPr>
@@ -1662,13 +1662,13 @@
               <w:noProof/>
             </w:rPr>
           </w:pPr>
-          <w:hyperlink w:anchor="_Toc423705357" w:history="1">
+          <w:hyperlink w:anchor="_Toc424046866" w:history="1">
             <w:r>
               <w:rPr>
                 <w:rStyle w:val="Hyperlink"/>
                 <w:noProof/>
               </w:rPr>
-              <w:t>Global Parameters</w:t>
+              <w:t>Automatic Rerun</w:t>
             </w:r>
             <w:r>
               <w:rPr>
@@ -1689,7 +1689,7 @@
                 <w:noProof/>
                 <w:webHidden/>
               </w:rPr>
-              <w:instrText xml:space="preserve"> PAGEREF _Toc423705357 \h </w:instrText>
+              <w:instrText xml:space="preserve"> PAGEREF _Toc424046866 \h </w:instrText>
             </w:r>
             <w:r>
               <w:rPr>
@@ -1731,13 +1731,13 @@
               <w:noProof/>
             </w:rPr>
           </w:pPr>
-          <w:hyperlink w:anchor="_Toc423705358" w:history="1">
+          <w:hyperlink w:anchor="_Toc424046867" w:history="1">
             <w:r>
               <w:rPr>
                 <w:rStyle w:val="Hyperlink"/>
                 <w:noProof/>
               </w:rPr>
-              <w:t>Compilation Parameters</w:t>
+              <w:t>Manual Rerun</w:t>
             </w:r>
             <w:r>
               <w:rPr>
@@ -1758,7 +1758,7 @@
                 <w:noProof/>
                 <w:webHidden/>
               </w:rPr>
-              <w:instrText xml:space="preserve"> PAGEREF _Toc423705358 \h </w:instrText>
+              <w:instrText xml:space="preserve"> PAGEREF _Toc424046867 \h </w:instrText>
             </w:r>
             <w:r>
               <w:rPr>
@@ -1779,6 +1779,144 @@
                 <w:webHidden/>
               </w:rPr>
               <w:t>12</w:t>
+            </w:r>
+            <w:r>
+              <w:rPr>
+                <w:noProof/>
+                <w:webHidden/>
+              </w:rPr>
+              <w:fldChar w:fldCharType="end"/>
+            </w:r>
+          </w:hyperlink>
+        </w:p>
+        <w:p>
+          <w:pPr>
+            <w:pStyle w:val="TOC1"/>
+            <w:tabs>
+              <w:tab w:val="right" w:leader="dot" w:pos="9350"/>
+            </w:tabs>
+            <w:rPr>
+              <w:rFonts w:eastAsiaTheme="minorEastAsia" w:cstheme="minorBidi"/>
+              <w:noProof/>
+            </w:rPr>
+          </w:pPr>
+          <w:hyperlink w:anchor="_Toc424046868" w:history="1">
+            <w:r>
+              <w:rPr>
+                <w:rStyle w:val="Hyperlink"/>
+                <w:noProof/>
+              </w:rPr>
+              <w:t>Advanced Customization</w:t>
+            </w:r>
+            <w:r>
+              <w:rPr>
+                <w:noProof/>
+                <w:webHidden/>
+              </w:rPr>
+              <w:tab/>
+            </w:r>
+            <w:r>
+              <w:rPr>
+                <w:noProof/>
+                <w:webHidden/>
+              </w:rPr>
+              <w:fldChar w:fldCharType="begin"/>
+            </w:r>
+            <w:r>
+              <w:rPr>
+                <w:noProof/>
+                <w:webHidden/>
+              </w:rPr>
+              <w:instrText xml:space="preserve"> PAGEREF _Toc424046868 \h </w:instrText>
+            </w:r>
+            <w:r>
+              <w:rPr>
+                <w:noProof/>
+                <w:webHidden/>
+              </w:rPr>
+            </w:r>
+            <w:r>
+              <w:rPr>
+                <w:noProof/>
+                <w:webHidden/>
+              </w:rPr>
+              <w:fldChar w:fldCharType="separate"/>
+            </w:r>
+            <w:r>
+              <w:rPr>
+                <w:noProof/>
+                <w:webHidden/>
+              </w:rPr>
+              <w:t>13</w:t>
+            </w:r>
+            <w:r>
+              <w:rPr>
+                <w:noProof/>
+                <w:webHidden/>
+              </w:rPr>
+              <w:fldChar w:fldCharType="end"/>
+            </w:r>
+          </w:hyperlink>
+        </w:p>
+        <w:p>
+          <w:pPr>
+            <w:pStyle w:val="TOC2"/>
+            <w:tabs>
+              <w:tab w:val="right" w:leader="dot" w:pos="9350"/>
+            </w:tabs>
+            <w:rPr>
+              <w:rFonts w:eastAsiaTheme="minorEastAsia" w:cstheme="minorBidi"/>
+              <w:noProof/>
+            </w:rPr>
+          </w:pPr>
+          <w:hyperlink w:anchor="_Toc424046869" w:history="1">
+            <w:r>
+              <w:rPr>
+                <w:rStyle w:val="Hyperlink"/>
+                <w:noProof/>
+              </w:rPr>
+              <w:t>Regression configuration parameters</w:t>
+            </w:r>
+            <w:r>
+              <w:rPr>
+                <w:noProof/>
+                <w:webHidden/>
+              </w:rPr>
+              <w:tab/>
+            </w:r>
+            <w:r>
+              <w:rPr>
+                <w:noProof/>
+                <w:webHidden/>
+              </w:rPr>
+              <w:fldChar w:fldCharType="begin"/>
+            </w:r>
+            <w:r>
+              <w:rPr>
+                <w:noProof/>
+                <w:webHidden/>
+              </w:rPr>
+              <w:instrText xml:space="preserve"> PAGEREF _Toc424046869 \h </w:instrText>
+            </w:r>
+            <w:r>
+              <w:rPr>
+                <w:noProof/>
+                <w:webHidden/>
+              </w:rPr>
+            </w:r>
+            <w:r>
+              <w:rPr>
+                <w:noProof/>
+                <w:webHidden/>
+              </w:rPr>
+              <w:fldChar w:fldCharType="separate"/>
+            </w:r>
+            <w:r>
+              <w:rPr>
+                <w:noProof/>
+                <w:webHidden/>
+              </w:rPr>
+              <w:t>13</w:t>
             </w:r>
             <w:r>
               <w:rPr>
@@ -1800,13 +1938,13 @@
               <w:noProof/>
             </w:rPr>
           </w:pPr>
-          <w:hyperlink w:anchor="_Toc423705359" w:history="1">
+          <w:hyperlink w:anchor="_Toc424046870" w:history="1">
             <w:r>
               <w:rPr>
                 <w:rStyle w:val="Hyperlink"/>
                 <w:noProof/>
               </w:rPr>
-              <w:t>Coverage Parameters</w:t>
+              <w:t>Global Parameters</w:t>
             </w:r>
             <w:r>
               <w:rPr>
@@ -1827,7 +1965,7 @@
                 <w:noProof/>
                 <w:webHidden/>
               </w:rPr>
-              <w:instrText xml:space="preserve"> PAGEREF _Toc423705359 \h </w:instrText>
+              <w:instrText xml:space="preserve"> PAGEREF _Toc424046870 \h </w:instrText>
             </w:r>
             <w:r>
               <w:rPr>
@@ -1847,7 +1985,7 @@
                 <w:noProof/>
                 <w:webHidden/>
               </w:rPr>
-              <w:t>12</w:t>
+              <w:t>13</w:t>
             </w:r>
             <w:r>
               <w:rPr>
@@ -1869,13 +2007,13 @@
               <w:noProof/>
             </w:rPr>
           </w:pPr>
-          <w:hyperlink w:anchor="_Toc423705360" w:history="1">
+          <w:hyperlink w:anchor="_Toc424046871" w:history="1">
             <w:r>
               <w:rPr>
                 <w:rStyle w:val="Hyperlink"/>
                 <w:noProof/>
               </w:rPr>
-              <w:t>Simulation Parameters</w:t>
+              <w:t>Compilation Parameters</w:t>
             </w:r>
             <w:r>
               <w:rPr>
@@ -1896,7 +2034,7 @@
                 <w:noProof/>
                 <w:webHidden/>
               </w:rPr>
-              <w:instrText xml:space="preserve"> PAGEREF _Toc423705360 \h </w:instrText>
+              <w:instrText xml:space="preserve"> PAGEREF _Toc424046871 \h </w:instrText>
             </w:r>
             <w:r>
               <w:rPr>
@@ -1938,13 +2076,13 @@
               <w:noProof/>
             </w:rPr>
           </w:pPr>
-          <w:hyperlink w:anchor="_Toc423705361" w:history="1">
+          <w:hyperlink w:anchor="_Toc424046872" w:history="1">
             <w:r>
               <w:rPr>
                 <w:rStyle w:val="Hyperlink"/>
                 <w:noProof/>
               </w:rPr>
-              <w:t>Report Parameters</w:t>
+              <w:t>Coverage Parameters</w:t>
             </w:r>
             <w:r>
               <w:rPr>
@@ -1965,7 +2103,7 @@
                 <w:noProof/>
                 <w:webHidden/>
               </w:rPr>
-              <w:instrText xml:space="preserve"> PAGEREF _Toc423705361 \h </w:instrText>
+              <w:instrText xml:space="preserve"> PAGEREF _Toc424046872 \h </w:instrText>
             </w:r>
             <w:r>
               <w:rPr>
@@ -2007,12 +2145,150 @@
               <w:noProof/>
             </w:rPr>
           </w:pPr>
-          <w:hyperlink w:anchor="_Toc423705362" w:history="1">
+          <w:hyperlink w:anchor="_Toc424046873" w:history="1">
             <w:r>
               <w:rPr>
                 <w:rStyle w:val="Hyperlink"/>
                 <w:noProof/>
               </w:rPr>
+              <w:t>Simulation Parameters</w:t>
+            </w:r>
+            <w:r>
+              <w:rPr>
+                <w:noProof/>
+                <w:webHidden/>
+              </w:rPr>
+              <w:tab/>
+            </w:r>
+            <w:r>
+              <w:rPr>
+                <w:noProof/>
+                <w:webHidden/>
+              </w:rPr>
+              <w:fldChar w:fldCharType="begin"/>
+            </w:r>
+            <w:r>
+              <w:rPr>
+                <w:noProof/>
+                <w:webHidden/>
+              </w:rPr>
+              <w:instrText xml:space="preserve"> PAGEREF _Toc424046873 \h </w:instrText>
+            </w:r>
+            <w:r>
+              <w:rPr>
+                <w:noProof/>
+                <w:webHidden/>
+              </w:rPr>
+            </w:r>
+            <w:r>
+              <w:rPr>
+                <w:noProof/>
+                <w:webHidden/>
+              </w:rPr>
+              <w:fldChar w:fldCharType="separate"/>
+            </w:r>
+            <w:r>
+              <w:rPr>
+                <w:noProof/>
+                <w:webHidden/>
+              </w:rPr>
+              <w:t>14</w:t>
+            </w:r>
+            <w:r>
+              <w:rPr>
+                <w:noProof/>
+                <w:webHidden/>
+              </w:rPr>
+              <w:fldChar w:fldCharType="end"/>
+            </w:r>
+          </w:hyperlink>
+        </w:p>
+        <w:p>
+          <w:pPr>
+            <w:pStyle w:val="TOC3"/>
+            <w:tabs>
+              <w:tab w:val="right" w:leader="dot" w:pos="9350"/>
+            </w:tabs>
+            <w:rPr>
+              <w:rFonts w:eastAsiaTheme="minorEastAsia" w:cstheme="minorBidi"/>
+              <w:noProof/>
+            </w:rPr>
+          </w:pPr>
+          <w:hyperlink w:anchor="_Toc424046874" w:history="1">
+            <w:r>
+              <w:rPr>
+                <w:rStyle w:val="Hyperlink"/>
+                <w:noProof/>
+              </w:rPr>
+              <w:t>Report Parameters</w:t>
+            </w:r>
+            <w:r>
+              <w:rPr>
+                <w:noProof/>
+                <w:webHidden/>
+              </w:rPr>
+              <w:tab/>
+            </w:r>
+            <w:r>
+              <w:rPr>
+                <w:noProof/>
+                <w:webHidden/>
+              </w:rPr>
+              <w:fldChar w:fldCharType="begin"/>
+            </w:r>
+            <w:r>
+              <w:rPr>
+                <w:noProof/>
+                <w:webHidden/>
+              </w:rPr>
+              <w:instrText xml:space="preserve"> PAGEREF _Toc424046874 \h </w:instrText>
+            </w:r>
+            <w:r>
+              <w:rPr>
+                <w:noProof/>
+                <w:webHidden/>
+              </w:rPr>
+            </w:r>
+            <w:r>
+              <w:rPr>
+                <w:noProof/>
+                <w:webHidden/>
+              </w:rPr>
+              <w:fldChar w:fldCharType="separate"/>
+            </w:r>
+            <w:r>
+              <w:rPr>
+                <w:noProof/>
+                <w:webHidden/>
+              </w:rPr>
+              <w:t>14</w:t>
+            </w:r>
+            <w:r>
+              <w:rPr>
+                <w:noProof/>
+                <w:webHidden/>
+              </w:rPr>
+              <w:fldChar w:fldCharType="end"/>
+            </w:r>
+          </w:hyperlink>
+        </w:p>
+        <w:p>
+          <w:pPr>
+            <w:pStyle w:val="TOC3"/>
+            <w:tabs>
+              <w:tab w:val="right" w:leader="dot" w:pos="9350"/>
+            </w:tabs>
+            <w:rPr>
+              <w:rFonts w:eastAsiaTheme="minorEastAsia" w:cstheme="minorBidi"/>
+              <w:noProof/>
+            </w:rPr>
+          </w:pPr>
+          <w:hyperlink w:anchor="_Toc424046875" w:history="1">
+            <w:r>
+              <w:rPr>
+                <w:rStyle w:val="Hyperlink"/>
+                <w:noProof/>
+              </w:rPr>
               <w:t>Formal Parameters</w:t>
             </w:r>
             <w:r>
@@ -2034,7 +2310,7 @@
                 <w:noProof/>
                 <w:webHidden/>
               </w:rPr>
-              <w:instrText xml:space="preserve"> PAGEREF _Toc423705362 \h </w:instrText>
+              <w:instrText xml:space="preserve"> PAGEREF _Toc424046875 \h </w:instrText>
             </w:r>
             <w:r>
               <w:rPr>
@@ -2054,7 +2330,7 @@
                 <w:noProof/>
                 <w:webHidden/>
               </w:rPr>
-              <w:t>14</w:t>
+              <w:t>15</w:t>
             </w:r>
             <w:r>
               <w:rPr>
@@ -2090,7 +2366,7 @@
       </w:pPr>
       <w:bookmarkStart w:id="3" w:name="h.6rgiiyk3elsi" w:colFirst="0" w:colLast="0"/>
       <w:bookmarkStart w:id="4" w:name="_Toc423698974"/>
-      <w:bookmarkStart w:id="5" w:name="_Toc423705334"/>
+      <w:bookmarkStart w:id="5" w:name="_Toc424046843"/>
       <w:bookmarkEnd w:id="3"/>
       <w:r>
         <w:t>Introduction</w:t>
@@ -2206,7 +2482,7 @@
       <w:pPr>
         <w:pStyle w:val="Heading2"/>
       </w:pPr>
-      <w:bookmarkStart w:id="6" w:name="_Toc423705335"/>
+      <w:bookmarkStart w:id="6" w:name="_Toc424046844"/>
       <w:r>
         <w:t>Template Flow Description</w:t>
       </w:r>
@@ -2226,35 +2502,22 @@
           <w:noProof/>
         </w:rPr>
         <w:drawing>
-          <wp:anchor distT="0" distB="0" distL="114300" distR="114300" simplePos="0" relativeHeight="251658240" behindDoc="0" locked="0" layoutInCell="1" allowOverlap="1" wp14:anchorId="6999968F" wp14:editId="475DF29E">
-            <wp:simplePos x="914400" y="3496733"/>
-            <wp:positionH relativeFrom="column">
-              <wp:align>left</wp:align>
-            </wp:positionH>
-            <wp:positionV relativeFrom="paragraph">
-              <wp:align>top</wp:align>
-            </wp:positionV>
-            <wp:extent cx="3152775" cy="3038475"/>
+          <wp:inline distT="0" distB="0" distL="0" distR="0" wp14:anchorId="39DA8B8E" wp14:editId="1028A227">
+            <wp:extent cx="2886075" cy="2790825"/>
             <wp:effectExtent l="0" t="0" r="9525" b="9525"/>
-            <wp:wrapSquare wrapText="bothSides"/>
-            <wp:docPr id="1" name="image02.png"/>
-            <wp:cNvGraphicFramePr/>
+            <wp:docPr id="3" name="Picture 3"/>
+            <wp:cNvGraphicFramePr>
+              <a:graphicFrameLocks xmlns:a="http://schemas.openxmlformats.org/drawingml/2006/main" noChangeAspect="1"/>
+            </wp:cNvGraphicFramePr>
             <a:graphic xmlns:a="http://schemas.openxmlformats.org/drawingml/2006/main">
               <a:graphicData uri="http://schemas.openxmlformats.org/drawingml/2006/picture">
                 <pic:pic xmlns:pic="http://schemas.openxmlformats.org/drawingml/2006/picture">
                   <pic:nvPicPr>
-                    <pic:cNvPr id="0" name="image02.png"/>
-                    <pic:cNvPicPr preferRelativeResize="0"/>
+                    <pic:cNvPr id="1" name=""/>
+                    <pic:cNvPicPr/>
                   </pic:nvPicPr>
                   <pic:blipFill>
-                    <a:blip r:embed="rId8">
-                      <a:extLst>
-                        <a:ext uri="{28A0092B-C50C-407E-A947-70E740481C1C}">
-                          <a14:useLocalDpi xmlns:a14="http://schemas.microsoft.com/office/drawing/2010/main" val="0"/>
-                        </a:ext>
-                      </a:extLst>
-                    </a:blip>
-                    <a:srcRect/>
+                    <a:blip r:embed="rId8"/>
                     <a:stretch>
                       <a:fillRect/>
                     </a:stretch>
@@ -2262,19 +2525,20 @@
                   <pic:spPr>
                     <a:xfrm>
                       <a:off x="0" y="0"/>
-                      <a:ext cx="3152775" cy="3038475"/>
+                      <a:ext cx="2886075" cy="2790825"/>
                     </a:xfrm>
                     <a:prstGeom prst="rect">
                       <a:avLst/>
                     </a:prstGeom>
-                    <a:ln/>
                   </pic:spPr>
                 </pic:pic>
               </a:graphicData>
             </a:graphic>
-          </wp:anchor>
+          </wp:inline>
         </w:drawing>
       </w:r>
+      <w:bookmarkStart w:id="7" w:name="_GoBack"/>
+      <w:bookmarkEnd w:id="7"/>
       <w:r>
         <w:br w:type="textWrapping" w:clear="all"/>
       </w:r>
@@ -2462,7 +2726,6 @@
         <w:rPr>
           <w:b/>
         </w:rPr>
-        <w:lastRenderedPageBreak/>
         <w:t>Dynamic</w:t>
       </w:r>
     </w:p>
@@ -2476,6 +2739,7 @@
         <w:contextualSpacing/>
       </w:pPr>
       <w:r>
+        <w:lastRenderedPageBreak/>
         <w:t xml:space="preserve">Run dynamic </w:t>
       </w:r>
       <w:r>
@@ -2535,13 +2799,13 @@
       <w:pPr>
         <w:pStyle w:val="Heading2"/>
       </w:pPr>
-      <w:bookmarkStart w:id="7" w:name="h.wz6e9xv742fi" w:colFirst="0" w:colLast="0"/>
-      <w:bookmarkStart w:id="8" w:name="_Toc423705336"/>
-      <w:bookmarkEnd w:id="7"/>
+      <w:bookmarkStart w:id="8" w:name="h.wz6e9xv742fi" w:colFirst="0" w:colLast="0"/>
+      <w:bookmarkStart w:id="9" w:name="_Toc424046845"/>
+      <w:bookmarkEnd w:id="8"/>
       <w:r>
         <w:t>Known limitations</w:t>
       </w:r>
-      <w:bookmarkEnd w:id="8"/>
+      <w:bookmarkEnd w:id="9"/>
     </w:p>
     <w:p>
       <w:r>
@@ -2712,13 +2976,13 @@
       <w:pPr>
         <w:pStyle w:val="Heading2"/>
       </w:pPr>
-      <w:bookmarkStart w:id="9" w:name="h.az9zg3m8uzu8" w:colFirst="0" w:colLast="0"/>
-      <w:bookmarkStart w:id="10" w:name="_Toc423705337"/>
-      <w:bookmarkEnd w:id="9"/>
+      <w:bookmarkStart w:id="10" w:name="h.az9zg3m8uzu8" w:colFirst="0" w:colLast="0"/>
+      <w:bookmarkStart w:id="11" w:name="_Toc424046846"/>
+      <w:bookmarkEnd w:id="10"/>
       <w:r>
         <w:t>Prerequisites</w:t>
       </w:r>
-      <w:bookmarkEnd w:id="10"/>
+      <w:bookmarkEnd w:id="11"/>
     </w:p>
     <w:p>
       <w:r>
@@ -2751,14 +3015,14 @@
       <w:pPr>
         <w:pStyle w:val="Heading1"/>
       </w:pPr>
-      <w:bookmarkStart w:id="11" w:name="h.64h7qylzf6am" w:colFirst="0" w:colLast="0"/>
-      <w:bookmarkStart w:id="12" w:name="_Toc423705338"/>
-      <w:bookmarkEnd w:id="11"/>
+      <w:bookmarkStart w:id="12" w:name="h.64h7qylzf6am" w:colFirst="0" w:colLast="0"/>
+      <w:bookmarkStart w:id="13" w:name="_Toc424046847"/>
+      <w:bookmarkEnd w:id="12"/>
       <w:r>
         <w:lastRenderedPageBreak/>
         <w:t>Quickstart guide</w:t>
       </w:r>
-      <w:bookmarkEnd w:id="12"/>
+      <w:bookmarkEnd w:id="13"/>
     </w:p>
     <w:p>
       <w:r>
@@ -2817,9 +3081,9 @@
       <w:pPr>
         <w:pStyle w:val="Heading2"/>
       </w:pPr>
-      <w:bookmarkStart w:id="13" w:name="h.qll4bmeaxxwz" w:colFirst="0" w:colLast="0"/>
-      <w:bookmarkStart w:id="14" w:name="_Toc423705339"/>
-      <w:bookmarkEnd w:id="13"/>
+      <w:bookmarkStart w:id="14" w:name="h.qll4bmeaxxwz" w:colFirst="0" w:colLast="0"/>
+      <w:bookmarkStart w:id="15" w:name="_Toc424046848"/>
+      <w:bookmarkEnd w:id="14"/>
       <w:r>
         <w:lastRenderedPageBreak/>
         <w:t>Setup</w:t>
@@ -2848,7 +3112,7 @@
       <w:r>
         <w:t>low</w:t>
       </w:r>
-      <w:bookmarkEnd w:id="14"/>
+      <w:bookmarkEnd w:id="15"/>
     </w:p>
     <w:p>
       <w:r>
@@ -2901,13 +3165,13 @@
       <w:pPr>
         <w:pStyle w:val="Heading3"/>
       </w:pPr>
-      <w:bookmarkStart w:id="15" w:name="h.kb4l4qugplm0" w:colFirst="0" w:colLast="0"/>
-      <w:bookmarkStart w:id="16" w:name="_Toc423705340"/>
-      <w:bookmarkEnd w:id="15"/>
+      <w:bookmarkStart w:id="16" w:name="h.kb4l4qugplm0" w:colFirst="0" w:colLast="0"/>
+      <w:bookmarkStart w:id="17" w:name="_Toc424046849"/>
+      <w:bookmarkEnd w:id="16"/>
       <w:r>
         <w:t>step 1 Setup your compile flow</w:t>
       </w:r>
-      <w:bookmarkEnd w:id="16"/>
+      <w:bookmarkEnd w:id="17"/>
     </w:p>
     <w:p>
       <w:r>
@@ -3153,21 +3417,21 @@
         </w:rPr>
         <w:t xml:space="preserve"> options&gt;</w:t>
       </w:r>
-      <w:bookmarkStart w:id="17" w:name="h.sdrdy91h1lmp" w:colFirst="0" w:colLast="0"/>
-      <w:bookmarkEnd w:id="17"/>
+      <w:bookmarkStart w:id="18" w:name="h.sdrdy91h1lmp" w:colFirst="0" w:colLast="0"/>
+      <w:bookmarkEnd w:id="18"/>
     </w:p>
     <w:p>
       <w:pPr>
         <w:pStyle w:val="Heading3"/>
       </w:pPr>
-      <w:bookmarkStart w:id="18" w:name="_Toc423705341"/>
+      <w:bookmarkStart w:id="19" w:name="_Toc424046850"/>
       <w:r>
         <w:t xml:space="preserve">step 2 Setup your </w:t>
       </w:r>
       <w:r>
         <w:t>Regression tests List</w:t>
       </w:r>
-      <w:bookmarkEnd w:id="18"/>
+      <w:bookmarkEnd w:id="19"/>
     </w:p>
     <w:p>
       <w:r>
@@ -3277,11 +3541,11 @@
       <w:pPr>
         <w:pStyle w:val="Heading4"/>
       </w:pPr>
-      <w:commentRangeStart w:id="19"/>
+      <w:commentRangeStart w:id="20"/>
       <w:r>
         <w:t>CSV Format</w:t>
       </w:r>
-      <w:commentRangeEnd w:id="19"/>
+      <w:commentRangeEnd w:id="20"/>
       <w:r>
         <w:rPr>
           <w:rStyle w:val="CommentReference"/>
@@ -3289,7 +3553,7 @@
           <w:color w:val="auto"/>
           <w:spacing w:val="0"/>
         </w:rPr>
-        <w:commentReference w:id="19"/>
+        <w:commentReference w:id="20"/>
       </w:r>
     </w:p>
     <w:p>
@@ -4302,11 +4566,11 @@
       <w:r>
         <w:t>Spreadsheet</w:t>
       </w:r>
-      <w:commentRangeStart w:id="20"/>
+      <w:commentRangeStart w:id="21"/>
       <w:r>
         <w:t xml:space="preserve"> Format</w:t>
       </w:r>
-      <w:commentRangeEnd w:id="20"/>
+      <w:commentRangeEnd w:id="21"/>
       <w:r>
         <w:rPr>
           <w:rStyle w:val="CommentReference"/>
@@ -4314,7 +4578,7 @@
           <w:color w:val="auto"/>
           <w:spacing w:val="0"/>
         </w:rPr>
-        <w:commentReference w:id="20"/>
+        <w:commentReference w:id="21"/>
       </w:r>
     </w:p>
     <w:p>
@@ -4391,21 +4655,21 @@
           </wp:inline>
         </w:drawing>
       </w:r>
-      <w:bookmarkStart w:id="21" w:name="h.w76i4z5x36yq" w:colFirst="0" w:colLast="0"/>
-      <w:bookmarkEnd w:id="21"/>
+      <w:bookmarkStart w:id="22" w:name="h.w76i4z5x36yq" w:colFirst="0" w:colLast="0"/>
+      <w:bookmarkEnd w:id="22"/>
     </w:p>
     <w:p>
       <w:pPr>
         <w:pStyle w:val="Heading3"/>
       </w:pPr>
-      <w:bookmarkStart w:id="22" w:name="_Toc423705342"/>
+      <w:bookmarkStart w:id="23" w:name="_Toc424046851"/>
       <w:r>
         <w:t>step 3 Setup your regression run</w:t>
       </w:r>
       <w:r>
         <w:t xml:space="preserve"> PARAMETERS</w:t>
       </w:r>
-      <w:bookmarkEnd w:id="22"/>
+      <w:bookmarkEnd w:id="23"/>
     </w:p>
     <w:p>
       <w:r>
@@ -5071,8 +5335,8 @@
           <w:spacing w:val="15"/>
         </w:rPr>
       </w:pPr>
-      <w:bookmarkStart w:id="23" w:name="h.lemmy3sbh398" w:colFirst="0" w:colLast="0"/>
-      <w:bookmarkEnd w:id="23"/>
+      <w:bookmarkStart w:id="24" w:name="h.lemmy3sbh398" w:colFirst="0" w:colLast="0"/>
+      <w:bookmarkEnd w:id="24"/>
       <w:r>
         <w:br w:type="page"/>
       </w:r>
@@ -5081,12 +5345,12 @@
       <w:pPr>
         <w:pStyle w:val="Heading2"/>
       </w:pPr>
-      <w:bookmarkStart w:id="24" w:name="_Toc423705343"/>
+      <w:bookmarkStart w:id="25" w:name="_Toc424046852"/>
       <w:r>
         <w:lastRenderedPageBreak/>
         <w:t>Run your regression</w:t>
       </w:r>
-      <w:bookmarkEnd w:id="24"/>
+      <w:bookmarkEnd w:id="25"/>
     </w:p>
     <w:p/>
     <w:p>
@@ -5576,24 +5840,24 @@
       <w:pPr>
         <w:pStyle w:val="Heading2"/>
       </w:pPr>
-      <w:bookmarkStart w:id="25" w:name="h.s2k6xyw1muo8" w:colFirst="0" w:colLast="0"/>
-      <w:bookmarkStart w:id="26" w:name="_Toc423705344"/>
-      <w:bookmarkEnd w:id="25"/>
-      <w:commentRangeStart w:id="27"/>
+      <w:bookmarkStart w:id="26" w:name="h.s2k6xyw1muo8" w:colFirst="0" w:colLast="0"/>
+      <w:bookmarkStart w:id="27" w:name="_Toc424046853"/>
+      <w:bookmarkEnd w:id="26"/>
+      <w:commentRangeStart w:id="28"/>
       <w:r>
         <w:lastRenderedPageBreak/>
         <w:t>Look at regression results</w:t>
       </w:r>
-      <w:commentRangeEnd w:id="27"/>
+      <w:commentRangeEnd w:id="28"/>
       <w:r>
         <w:rPr>
           <w:rStyle w:val="CommentReference"/>
           <w:caps w:val="0"/>
           <w:spacing w:val="0"/>
         </w:rPr>
-        <w:commentReference w:id="27"/>
-      </w:r>
-      <w:bookmarkEnd w:id="26"/>
+        <w:commentReference w:id="28"/>
+      </w:r>
+      <w:bookmarkEnd w:id="27"/>
     </w:p>
     <w:p>
       <w:r>
@@ -5646,14 +5910,14 @@
       <w:pPr>
         <w:pStyle w:val="Heading3"/>
       </w:pPr>
-      <w:bookmarkStart w:id="28" w:name="_Toc423705345"/>
+      <w:bookmarkStart w:id="29" w:name="_Toc424046854"/>
       <w:r>
         <w:t>Tests Simulation</w:t>
       </w:r>
       <w:r>
         <w:t xml:space="preserve"> Outputs</w:t>
       </w:r>
-      <w:bookmarkEnd w:id="28"/>
+      <w:bookmarkEnd w:id="29"/>
     </w:p>
     <w:p>
       <w:r>
@@ -5697,15 +5961,15 @@
       <w:pPr>
         <w:pStyle w:val="Heading3"/>
       </w:pPr>
-      <w:bookmarkStart w:id="29" w:name="_Toc423705346"/>
+      <w:bookmarkStart w:id="30" w:name="_Toc424046855"/>
       <w:r>
         <w:t>Failed Test Report</w:t>
       </w:r>
-      <w:bookmarkEnd w:id="29"/>
-    </w:p>
-    <w:p>
-      <w:bookmarkStart w:id="30" w:name="h.hqcq7lbx8d0n" w:colFirst="0" w:colLast="0"/>
       <w:bookmarkEnd w:id="30"/>
+    </w:p>
+    <w:p>
+      <w:bookmarkStart w:id="31" w:name="h.hqcq7lbx8d0n" w:colFirst="0" w:colLast="0"/>
+      <w:bookmarkEnd w:id="31"/>
       <w:r>
         <w:t>All failed tests of the regression are captured in 2 files:</w:t>
       </w:r>
@@ -5759,7 +6023,7 @@
       </w:r>
     </w:p>
     <w:p>
-      <w:commentRangeStart w:id="31"/>
+      <w:commentRangeStart w:id="32"/>
       <w:r>
         <w:t xml:space="preserve">Using </w:t>
       </w:r>
@@ -5791,23 +6055,23 @@
       <w:r>
         <w:t>from Questa VRM data directory.</w:t>
       </w:r>
-      <w:commentRangeEnd w:id="31"/>
+      <w:commentRangeEnd w:id="32"/>
       <w:r>
         <w:rPr>
           <w:rStyle w:val="CommentReference"/>
         </w:rPr>
-        <w:commentReference w:id="31"/>
+        <w:commentReference w:id="32"/>
       </w:r>
     </w:p>
     <w:p>
       <w:pPr>
         <w:pStyle w:val="Heading3"/>
       </w:pPr>
-      <w:bookmarkStart w:id="32" w:name="_Toc423705347"/>
+      <w:bookmarkStart w:id="33" w:name="_Toc424046856"/>
       <w:r>
         <w:t>Merged coverage of current regression</w:t>
       </w:r>
-      <w:bookmarkEnd w:id="32"/>
+      <w:bookmarkEnd w:id="33"/>
     </w:p>
     <w:p>
       <w:r>
@@ -5842,13 +6106,13 @@
       <w:pPr>
         <w:pStyle w:val="Heading3"/>
       </w:pPr>
-      <w:bookmarkStart w:id="33" w:name="h.pvbqitpac5do" w:colFirst="0" w:colLast="0"/>
-      <w:bookmarkStart w:id="34" w:name="_Toc423705348"/>
-      <w:bookmarkEnd w:id="33"/>
+      <w:bookmarkStart w:id="34" w:name="h.pvbqitpac5do" w:colFirst="0" w:colLast="0"/>
+      <w:bookmarkStart w:id="35" w:name="_Toc424046857"/>
+      <w:bookmarkEnd w:id="34"/>
       <w:r>
         <w:t>Merged coverage of all regressions</w:t>
       </w:r>
-      <w:bookmarkEnd w:id="34"/>
+      <w:bookmarkEnd w:id="35"/>
     </w:p>
     <w:p>
       <w:r>
@@ -5867,13 +6131,13 @@
       <w:pPr>
         <w:pStyle w:val="Heading3"/>
       </w:pPr>
-      <w:bookmarkStart w:id="35" w:name="h.rz9q3brmmwnl" w:colFirst="0" w:colLast="0"/>
-      <w:bookmarkStart w:id="36" w:name="_Toc423705349"/>
-      <w:bookmarkEnd w:id="35"/>
+      <w:bookmarkStart w:id="36" w:name="h.rz9q3brmmwnl" w:colFirst="0" w:colLast="0"/>
+      <w:bookmarkStart w:id="37" w:name="_Toc424046858"/>
+      <w:bookmarkEnd w:id="36"/>
       <w:r>
         <w:t>Trend coverage of all regressions</w:t>
       </w:r>
-      <w:bookmarkEnd w:id="36"/>
+      <w:bookmarkEnd w:id="37"/>
     </w:p>
     <w:p>
       <w:r>
@@ -5892,14 +6156,14 @@
       <w:pPr>
         <w:pStyle w:val="Heading3"/>
       </w:pPr>
-      <w:bookmarkStart w:id="37" w:name="h.yp9mj035hehv" w:colFirst="0" w:colLast="0"/>
-      <w:bookmarkStart w:id="38" w:name="_Toc423705350"/>
-      <w:bookmarkEnd w:id="37"/>
+      <w:bookmarkStart w:id="38" w:name="h.yp9mj035hehv" w:colFirst="0" w:colLast="0"/>
+      <w:bookmarkStart w:id="39" w:name="_Toc424046859"/>
+      <w:bookmarkEnd w:id="38"/>
       <w:r>
         <w:lastRenderedPageBreak/>
         <w:t>Ranking report</w:t>
       </w:r>
-      <w:bookmarkEnd w:id="38"/>
+      <w:bookmarkEnd w:id="39"/>
     </w:p>
     <w:p>
       <w:r>
@@ -6074,15 +6338,15 @@
       <w:pPr>
         <w:pStyle w:val="Heading3"/>
       </w:pPr>
-      <w:bookmarkStart w:id="39" w:name="h.bl8ehkwgvh66" w:colFirst="0" w:colLast="0"/>
-      <w:bookmarkStart w:id="40" w:name="h.u5s1pxexxrnt" w:colFirst="0" w:colLast="0"/>
-      <w:bookmarkStart w:id="41" w:name="_Toc423705351"/>
-      <w:bookmarkEnd w:id="39"/>
+      <w:bookmarkStart w:id="40" w:name="h.bl8ehkwgvh66" w:colFirst="0" w:colLast="0"/>
+      <w:bookmarkStart w:id="41" w:name="h.u5s1pxexxrnt" w:colFirst="0" w:colLast="0"/>
+      <w:bookmarkStart w:id="42" w:name="_Toc424046860"/>
       <w:bookmarkEnd w:id="40"/>
+      <w:bookmarkEnd w:id="41"/>
       <w:r>
         <w:t>Coverage report</w:t>
       </w:r>
-      <w:bookmarkEnd w:id="41"/>
+      <w:bookmarkEnd w:id="42"/>
     </w:p>
     <w:p>
       <w:r>
@@ -6110,15 +6374,15 @@
       <w:pPr>
         <w:pStyle w:val="Heading3"/>
       </w:pPr>
-      <w:bookmarkStart w:id="42" w:name="h.vub53zs33ovc" w:colFirst="0" w:colLast="0"/>
-      <w:bookmarkStart w:id="43" w:name="h.gsmx3a17u69r" w:colFirst="0" w:colLast="0"/>
-      <w:bookmarkStart w:id="44" w:name="_Toc423705352"/>
-      <w:bookmarkEnd w:id="42"/>
+      <w:bookmarkStart w:id="43" w:name="h.vub53zs33ovc" w:colFirst="0" w:colLast="0"/>
+      <w:bookmarkStart w:id="44" w:name="h.gsmx3a17u69r" w:colFirst="0" w:colLast="0"/>
+      <w:bookmarkStart w:id="45" w:name="_Toc424046861"/>
       <w:bookmarkEnd w:id="43"/>
+      <w:bookmarkEnd w:id="44"/>
       <w:r>
         <w:t>Trend report</w:t>
       </w:r>
-      <w:bookmarkEnd w:id="44"/>
+      <w:bookmarkEnd w:id="45"/>
     </w:p>
     <w:p>
       <w:r>
@@ -6137,11 +6401,11 @@
       <w:pPr>
         <w:pStyle w:val="Heading3"/>
       </w:pPr>
-      <w:bookmarkStart w:id="45" w:name="_Toc423705353"/>
+      <w:bookmarkStart w:id="46" w:name="_Toc424046862"/>
       <w:r>
         <w:t>Questa VRM report</w:t>
       </w:r>
-      <w:bookmarkEnd w:id="45"/>
+      <w:bookmarkEnd w:id="46"/>
     </w:p>
     <w:p>
       <w:r>
@@ -6168,14 +6432,14 @@
       <w:pPr>
         <w:pStyle w:val="Heading3"/>
       </w:pPr>
-      <w:bookmarkStart w:id="46" w:name="h.yxf3or1h90cv" w:colFirst="0" w:colLast="0"/>
-      <w:bookmarkStart w:id="47" w:name="_Toc423705354"/>
-      <w:bookmarkEnd w:id="46"/>
-      <w:commentRangeStart w:id="48"/>
+      <w:bookmarkStart w:id="47" w:name="h.yxf3or1h90cv" w:colFirst="0" w:colLast="0"/>
+      <w:bookmarkStart w:id="48" w:name="_Toc424046863"/>
+      <w:bookmarkEnd w:id="47"/>
+      <w:commentRangeStart w:id="49"/>
       <w:r>
         <w:t>Coverage exclusions</w:t>
       </w:r>
-      <w:commentRangeEnd w:id="48"/>
+      <w:commentRangeEnd w:id="49"/>
       <w:r>
         <w:rPr>
           <w:rStyle w:val="CommentReference"/>
@@ -6183,16 +6447,16 @@
           <w:color w:val="auto"/>
           <w:spacing w:val="0"/>
         </w:rPr>
-        <w:commentReference w:id="48"/>
-      </w:r>
-      <w:bookmarkEnd w:id="47"/>
+        <w:commentReference w:id="49"/>
+      </w:r>
+      <w:bookmarkEnd w:id="48"/>
     </w:p>
     <w:p>
       <w:pPr>
         <w:spacing w:before="100" w:after="200" w:line="276" w:lineRule="auto"/>
       </w:pPr>
-      <w:bookmarkStart w:id="49" w:name="h.k6841l3aiipi" w:colFirst="0" w:colLast="0"/>
-      <w:bookmarkEnd w:id="49"/>
+      <w:bookmarkStart w:id="50" w:name="h.k6841l3aiipi" w:colFirst="0" w:colLast="0"/>
+      <w:bookmarkEnd w:id="50"/>
       <w:r>
         <w:br w:type="page"/>
       </w:r>
@@ -6201,6 +6465,7 @@
       <w:pPr>
         <w:pStyle w:val="Heading1"/>
       </w:pPr>
+      <w:bookmarkStart w:id="51" w:name="_Toc424046864"/>
       <w:r>
         <w:lastRenderedPageBreak/>
         <w:t xml:space="preserve">Advanced </w:t>
@@ -6208,6 +6473,7 @@
       <w:r>
         <w:t>Usage</w:t>
       </w:r>
+      <w:bookmarkEnd w:id="51"/>
     </w:p>
     <w:p>
       <w:r>
@@ -6226,9 +6492,11 @@
       <w:pPr>
         <w:pStyle w:val="Heading2"/>
       </w:pPr>
+      <w:bookmarkStart w:id="52" w:name="_Toc424046865"/>
       <w:r>
         <w:t>Rerun of regression failed tests</w:t>
       </w:r>
+      <w:bookmarkEnd w:id="52"/>
     </w:p>
     <w:p>
       <w:r>
@@ -6242,9 +6510,11 @@
       <w:pPr>
         <w:pStyle w:val="Heading3"/>
       </w:pPr>
+      <w:bookmarkStart w:id="53" w:name="_Toc424046866"/>
       <w:r>
         <w:t>Automatic Rerun</w:t>
       </w:r>
+      <w:bookmarkEnd w:id="53"/>
     </w:p>
     <w:p>
       <w:r>
@@ -6362,9 +6632,11 @@
       <w:pPr>
         <w:pStyle w:val="Heading3"/>
       </w:pPr>
+      <w:bookmarkStart w:id="54" w:name="_Toc424046867"/>
       <w:r>
         <w:t>Manual Rerun</w:t>
       </w:r>
+      <w:bookmarkEnd w:id="54"/>
     </w:p>
     <w:p>
       <w:r>
@@ -6564,8 +6836,6 @@
           <w:sz w:val="28"/>
         </w:rPr>
       </w:pPr>
-      <w:bookmarkStart w:id="50" w:name="_GoBack"/>
-      <w:bookmarkEnd w:id="50"/>
     </w:p>
     <w:p>
       <w:r>
@@ -6576,48 +6846,48 @@
       <w:pPr>
         <w:pStyle w:val="Heading1"/>
       </w:pPr>
-      <w:bookmarkStart w:id="51" w:name="h.g3yorb1h3sg4" w:colFirst="0" w:colLast="0"/>
-      <w:bookmarkStart w:id="52" w:name="h.7qsa26yqp8qb" w:colFirst="0" w:colLast="0"/>
-      <w:bookmarkStart w:id="53" w:name="_Toc423705355"/>
-      <w:bookmarkEnd w:id="51"/>
-      <w:bookmarkEnd w:id="52"/>
+      <w:bookmarkStart w:id="55" w:name="h.g3yorb1h3sg4" w:colFirst="0" w:colLast="0"/>
+      <w:bookmarkStart w:id="56" w:name="h.7qsa26yqp8qb" w:colFirst="0" w:colLast="0"/>
+      <w:bookmarkStart w:id="57" w:name="_Toc424046868"/>
+      <w:bookmarkEnd w:id="55"/>
+      <w:bookmarkEnd w:id="56"/>
       <w:r>
         <w:lastRenderedPageBreak/>
         <w:t>Advanced Customization</w:t>
       </w:r>
-      <w:bookmarkEnd w:id="53"/>
+      <w:bookmarkEnd w:id="57"/>
     </w:p>
     <w:p/>
     <w:p>
       <w:pPr>
         <w:pStyle w:val="Heading2"/>
       </w:pPr>
-      <w:bookmarkStart w:id="54" w:name="h.s0t4g7t423y4" w:colFirst="0" w:colLast="0"/>
-      <w:bookmarkStart w:id="55" w:name="_Toc423705356"/>
-      <w:bookmarkEnd w:id="54"/>
-      <w:commentRangeStart w:id="56"/>
+      <w:bookmarkStart w:id="58" w:name="h.s0t4g7t423y4" w:colFirst="0" w:colLast="0"/>
+      <w:bookmarkStart w:id="59" w:name="_Toc424046869"/>
+      <w:bookmarkEnd w:id="58"/>
+      <w:commentRangeStart w:id="60"/>
       <w:r>
         <w:t>Regression configuration parameters</w:t>
       </w:r>
-      <w:commentRangeEnd w:id="56"/>
+      <w:commentRangeEnd w:id="60"/>
       <w:r>
         <w:rPr>
           <w:rStyle w:val="CommentReference"/>
           <w:rFonts w:ascii="Arial" w:eastAsia="Arial" w:hAnsi="Arial" w:cs="Arial"/>
         </w:rPr>
-        <w:commentReference w:id="56"/>
-      </w:r>
-      <w:bookmarkEnd w:id="55"/>
+        <w:commentReference w:id="60"/>
+      </w:r>
+      <w:bookmarkEnd w:id="59"/>
     </w:p>
     <w:p>
       <w:pPr>
         <w:pStyle w:val="Heading3"/>
       </w:pPr>
-      <w:bookmarkStart w:id="57" w:name="_Toc423705357"/>
+      <w:bookmarkStart w:id="61" w:name="_Toc424046870"/>
       <w:r>
         <w:t>Global Parameters</w:t>
       </w:r>
-      <w:bookmarkEnd w:id="57"/>
+      <w:bookmarkEnd w:id="61"/>
     </w:p>
     <w:tbl>
       <w:tblPr>
@@ -7221,18 +7491,18 @@
       <w:pPr>
         <w:pStyle w:val="Heading3"/>
       </w:pPr>
-      <w:bookmarkStart w:id="58" w:name="h.ab767m8rme5f" w:colFirst="0" w:colLast="0"/>
-      <w:bookmarkEnd w:id="58"/>
+      <w:bookmarkStart w:id="62" w:name="h.ab767m8rme5f" w:colFirst="0" w:colLast="0"/>
+      <w:bookmarkEnd w:id="62"/>
     </w:p>
     <w:p>
       <w:pPr>
         <w:pStyle w:val="Heading3"/>
       </w:pPr>
-      <w:bookmarkStart w:id="59" w:name="_Toc423705358"/>
+      <w:bookmarkStart w:id="63" w:name="_Toc424046871"/>
       <w:r>
         <w:t>Compilation Parameters</w:t>
       </w:r>
-      <w:bookmarkEnd w:id="59"/>
+      <w:bookmarkEnd w:id="63"/>
     </w:p>
     <w:tbl>
       <w:tblPr>
@@ -7407,18 +7677,18 @@
       <w:pPr>
         <w:pStyle w:val="Heading3"/>
       </w:pPr>
-      <w:bookmarkStart w:id="60" w:name="h.evl69sqzlg0d" w:colFirst="0" w:colLast="0"/>
-      <w:bookmarkEnd w:id="60"/>
+      <w:bookmarkStart w:id="64" w:name="h.evl69sqzlg0d" w:colFirst="0" w:colLast="0"/>
+      <w:bookmarkEnd w:id="64"/>
     </w:p>
     <w:p>
       <w:pPr>
         <w:pStyle w:val="Heading3"/>
       </w:pPr>
-      <w:bookmarkStart w:id="61" w:name="_Toc423705359"/>
+      <w:bookmarkStart w:id="65" w:name="_Toc424046872"/>
       <w:r>
         <w:t>Coverage Parameters</w:t>
       </w:r>
-      <w:bookmarkEnd w:id="61"/>
+      <w:bookmarkEnd w:id="65"/>
     </w:p>
     <w:tbl>
       <w:tblPr>
@@ -8638,11 +8908,11 @@
       <w:pPr>
         <w:pStyle w:val="Heading3"/>
       </w:pPr>
-      <w:bookmarkStart w:id="62" w:name="_Toc423705360"/>
+      <w:bookmarkStart w:id="66" w:name="_Toc424046873"/>
       <w:r>
         <w:t>Simulation Parameters</w:t>
       </w:r>
-      <w:bookmarkEnd w:id="62"/>
+      <w:bookmarkEnd w:id="66"/>
     </w:p>
     <w:tbl>
       <w:tblPr>
@@ -10034,18 +10304,18 @@
           <w:color w:val="000000"/>
         </w:rPr>
       </w:pPr>
-      <w:bookmarkStart w:id="63" w:name="h.6876sr3rl41d" w:colFirst="0" w:colLast="0"/>
-      <w:bookmarkEnd w:id="63"/>
+      <w:bookmarkStart w:id="67" w:name="h.6876sr3rl41d" w:colFirst="0" w:colLast="0"/>
+      <w:bookmarkEnd w:id="67"/>
     </w:p>
     <w:p>
       <w:pPr>
         <w:pStyle w:val="Heading3"/>
       </w:pPr>
-      <w:bookmarkStart w:id="64" w:name="_Toc423705361"/>
+      <w:bookmarkStart w:id="68" w:name="_Toc424046874"/>
       <w:r>
         <w:t>Report Parameters</w:t>
       </w:r>
-      <w:bookmarkEnd w:id="64"/>
+      <w:bookmarkEnd w:id="68"/>
     </w:p>
     <w:tbl>
       <w:tblPr>
@@ -10075,8 +10345,8 @@
             <w:pPr>
               <w:jc w:val="center"/>
             </w:pPr>
-            <w:bookmarkStart w:id="65" w:name="h.1mzof317wjrh" w:colFirst="0" w:colLast="0"/>
-            <w:bookmarkEnd w:id="65"/>
+            <w:bookmarkStart w:id="69" w:name="h.1mzof317wjrh" w:colFirst="0" w:colLast="0"/>
+            <w:bookmarkEnd w:id="69"/>
             <w:r>
               <w:rPr>
                 <w:sz w:val="24"/>
@@ -10849,11 +11119,11 @@
       <w:pPr>
         <w:pStyle w:val="Heading3"/>
       </w:pPr>
-      <w:bookmarkStart w:id="66" w:name="_Toc423705362"/>
+      <w:bookmarkStart w:id="70" w:name="_Toc424046875"/>
       <w:r>
         <w:t>Formal Parameters</w:t>
       </w:r>
-      <w:bookmarkEnd w:id="66"/>
+      <w:bookmarkEnd w:id="70"/>
     </w:p>
     <w:tbl>
       <w:tblPr>
@@ -11764,7 +12034,7 @@
 
 <file path=word/comments.xml><?xml version="1.0" encoding="utf-8"?>
 <w:comments xmlns:wpc="http://schemas.microsoft.com/office/word/2010/wordprocessingCanvas" xmlns:mc="http://schemas.openxmlformats.org/markup-compatibility/2006" xmlns:o="urn:schemas-microsoft-com:office:office" xmlns:r="http://schemas.openxmlformats.org/officeDocument/2006/relationships" xmlns:m="http://schemas.openxmlformats.org/officeDocument/2006/math" xmlns:v="urn:schemas-microsoft-com:vml" xmlns:wp14="http://schemas.microsoft.com/office/word/2010/wordprocessingDrawing" xmlns:wp="http://schemas.openxmlformats.org/drawingml/2006/wordprocessingDrawing" xmlns:w10="urn:schemas-microsoft-com:office:word" xmlns:w="http://schemas.openxmlformats.org/wordprocessingml/2006/main" xmlns:w14="http://schemas.microsoft.com/office/word/2010/wordml" xmlns:w15="http://schemas.microsoft.com/office/word/2012/wordml" xmlns:wpg="http://schemas.microsoft.com/office/word/2010/wordprocessingGroup" xmlns:wpi="http://schemas.microsoft.com/office/word/2010/wordprocessingInk" xmlns:wne="http://schemas.microsoft.com/office/word/2006/wordml" xmlns:wps="http://schemas.microsoft.com/office/word/2010/wordprocessingShape" mc:Ignorable="w14 w15 wp14">
-  <w:comment w:id="19" w:author="Gonier, Alain" w:date="2015-07-03T15:37:00Z" w:initials="GA">
+  <w:comment w:id="20" w:author="Gonier, Alain" w:date="2015-07-03T15:37:00Z" w:initials="GA">
     <w:p>
       <w:pPr>
         <w:pStyle w:val="CommentText"/>
@@ -11796,7 +12066,7 @@
       </w:r>
     </w:p>
   </w:comment>
-  <w:comment w:id="20" w:author="Gonier, Alain" w:date="2015-07-03T15:37:00Z" w:initials="GA">
+  <w:comment w:id="21" w:author="Gonier, Alain" w:date="2015-07-03T15:37:00Z" w:initials="GA">
     <w:p>
       <w:pPr>
         <w:pStyle w:val="CommentText"/>
@@ -11820,7 +12090,7 @@
       </w:r>
     </w:p>
   </w:comment>
-  <w:comment w:id="27" w:author="Gonier, Alain" w:date="2015-07-03T16:15:00Z" w:initials="GA">
+  <w:comment w:id="28" w:author="Gonier, Alain" w:date="2015-07-03T16:15:00Z" w:initials="GA">
     <w:p>
       <w:r>
         <w:rPr>
@@ -11833,7 +12103,7 @@
       </w:r>
     </w:p>
   </w:comment>
-  <w:comment w:id="31" w:author="Gonier, Alain" w:date="2015-07-07T12:10:00Z" w:initials="GA">
+  <w:comment w:id="32" w:author="Gonier, Alain" w:date="2015-07-07T12:10:00Z" w:initials="GA">
     <w:p>
       <w:r>
         <w:rPr>
@@ -11851,7 +12121,7 @@
       </w:pPr>
     </w:p>
   </w:comment>
-  <w:comment w:id="48" w:author="Gonier, Alain" w:date="2015-07-03T16:43:00Z" w:initials="GA">
+  <w:comment w:id="49" w:author="Gonier, Alain" w:date="2015-07-03T16:43:00Z" w:initials="GA">
     <w:p>
       <w:pPr>
         <w:pStyle w:val="CommentText"/>
@@ -11867,7 +12137,7 @@
       </w:r>
     </w:p>
   </w:comment>
-  <w:comment w:id="56" w:author="Gonier, Alain" w:date="2015-07-03T09:38:00Z" w:initials="GA">
+  <w:comment w:id="60" w:author="Gonier, Alain" w:date="2015-07-03T09:38:00Z" w:initials="GA">
     <w:p>
       <w:pPr>
         <w:pStyle w:val="CommentText"/>
@@ -11941,7 +12211,7 @@
       <w:rPr>
         <w:noProof/>
       </w:rPr>
-      <w:t>15</w:t>
+      <w:t>4</w:t>
     </w:r>
     <w:r>
       <w:fldChar w:fldCharType="end"/>
@@ -15181,7 +15451,7 @@
 </file>
 
 <file path=customXml/itemProps1.xml><?xml version="1.0" encoding="utf-8"?>
-<ds:datastoreItem xmlns:ds="http://schemas.openxmlformats.org/officeDocument/2006/customXml" ds:itemID="{F373A921-E223-4F65-80E6-F486A857FD93}">
+<ds:datastoreItem xmlns:ds="http://schemas.openxmlformats.org/officeDocument/2006/customXml" ds:itemID="{4074E827-92D2-4FFB-B071-D5E0470863DA}">
   <ds:schemaRefs>
     <ds:schemaRef ds:uri="http://schemas.openxmlformats.org/officeDocument/2006/bibliography"/>
   </ds:schemaRefs>

</xml_diff>

<commit_message>
updated doc for non uvm tests support changes
</commit_message>
<xml_diff>
--- a/VRMappuserguide.docx
+++ b/VRMappuserguide.docx
@@ -75,7 +75,7 @@
           <w:r>
             <w:fldChar w:fldCharType="separate"/>
           </w:r>
-          <w:hyperlink w:anchor="_Toc424130558" w:history="1">
+          <w:hyperlink w:anchor="_Toc424222345" w:history="1">
             <w:r>
               <w:rPr>
                 <w:rStyle w:val="Hyperlink"/>
@@ -102,7 +102,7 @@
                 <w:noProof/>
                 <w:webHidden/>
               </w:rPr>
-              <w:instrText xml:space="preserve"> PAGEREF _Toc424130558 \h </w:instrText>
+              <w:instrText xml:space="preserve"> PAGEREF _Toc424222345 \h </w:instrText>
             </w:r>
             <w:r>
               <w:rPr>
@@ -132,236 +132,6 @@
               <w:fldChar w:fldCharType="end"/>
             </w:r>
           </w:hyperlink>
-        </w:p>
-        <w:bookmarkStart w:id="3" w:name="_GoBack"/>
-        <w:p>
-          <w:pPr>
-            <w:pStyle w:val="TOC2"/>
-            <w:tabs>
-              <w:tab w:val="right" w:leader="dot" w:pos="9350"/>
-            </w:tabs>
-            <w:rPr>
-              <w:rFonts w:eastAsiaTheme="minorEastAsia" w:cstheme="minorBidi"/>
-              <w:noProof/>
-            </w:rPr>
-          </w:pPr>
-          <w:r>
-            <w:rPr>
-              <w:rStyle w:val="Hyperlink"/>
-              <w:noProof/>
-            </w:rPr>
-            <w:fldChar w:fldCharType="begin"/>
-          </w:r>
-          <w:r>
-            <w:rPr>
-              <w:rStyle w:val="Hyperlink"/>
-              <w:noProof/>
-            </w:rPr>
-            <w:instrText xml:space="preserve"> </w:instrText>
-          </w:r>
-          <w:r>
-            <w:rPr>
-              <w:noProof/>
-            </w:rPr>
-            <w:instrText>HYPERLINK \l "_Toc424130559"</w:instrText>
-          </w:r>
-          <w:r>
-            <w:rPr>
-              <w:rStyle w:val="Hyperlink"/>
-              <w:noProof/>
-            </w:rPr>
-            <w:instrText xml:space="preserve"> </w:instrText>
-          </w:r>
-          <w:r>
-            <w:rPr>
-              <w:rStyle w:val="Hyperlink"/>
-              <w:noProof/>
-            </w:rPr>
-          </w:r>
-          <w:r>
-            <w:rPr>
-              <w:rStyle w:val="Hyperlink"/>
-              <w:noProof/>
-            </w:rPr>
-            <w:fldChar w:fldCharType="separate"/>
-          </w:r>
-          <w:r>
-            <w:rPr>
-              <w:rStyle w:val="Hyperlink"/>
-              <w:noProof/>
-            </w:rPr>
-            <w:t>Template Flow Description</w:t>
-          </w:r>
-          <w:r>
-            <w:rPr>
-              <w:noProof/>
-              <w:webHidden/>
-            </w:rPr>
-            <w:tab/>
-          </w:r>
-          <w:r>
-            <w:rPr>
-              <w:noProof/>
-              <w:webHidden/>
-            </w:rPr>
-            <w:fldChar w:fldCharType="begin"/>
-          </w:r>
-          <w:r>
-            <w:rPr>
-              <w:noProof/>
-              <w:webHidden/>
-            </w:rPr>
-            <w:instrText xml:space="preserve"> PAGEREF _Toc424130559 \h </w:instrText>
-          </w:r>
-          <w:r>
-            <w:rPr>
-              <w:noProof/>
-              <w:webHidden/>
-            </w:rPr>
-          </w:r>
-          <w:r>
-            <w:rPr>
-              <w:noProof/>
-              <w:webHidden/>
-            </w:rPr>
-            <w:fldChar w:fldCharType="separate"/>
-          </w:r>
-          <w:r>
-            <w:rPr>
-              <w:noProof/>
-              <w:webHidden/>
-            </w:rPr>
-            <w:t>3</w:t>
-          </w:r>
-          <w:r>
-            <w:rPr>
-              <w:noProof/>
-              <w:webHidden/>
-            </w:rPr>
-            <w:fldChar w:fldCharType="end"/>
-          </w:r>
-          <w:r>
-            <w:rPr>
-              <w:rStyle w:val="Hyperlink"/>
-              <w:noProof/>
-            </w:rPr>
-            <w:fldChar w:fldCharType="end"/>
-          </w:r>
-        </w:p>
-        <w:bookmarkEnd w:id="3"/>
-        <w:p>
-          <w:pPr>
-            <w:pStyle w:val="TOC2"/>
-            <w:tabs>
-              <w:tab w:val="right" w:leader="dot" w:pos="9350"/>
-            </w:tabs>
-            <w:rPr>
-              <w:rFonts w:eastAsiaTheme="minorEastAsia" w:cstheme="minorBidi"/>
-              <w:noProof/>
-            </w:rPr>
-          </w:pPr>
-          <w:r>
-            <w:rPr>
-              <w:rStyle w:val="Hyperlink"/>
-              <w:noProof/>
-            </w:rPr>
-            <w:fldChar w:fldCharType="begin"/>
-          </w:r>
-          <w:r>
-            <w:rPr>
-              <w:rStyle w:val="Hyperlink"/>
-              <w:noProof/>
-            </w:rPr>
-            <w:instrText xml:space="preserve"> </w:instrText>
-          </w:r>
-          <w:r>
-            <w:rPr>
-              <w:noProof/>
-            </w:rPr>
-            <w:instrText>HYPERLINK \l "_Toc424130560"</w:instrText>
-          </w:r>
-          <w:r>
-            <w:rPr>
-              <w:rStyle w:val="Hyperlink"/>
-              <w:noProof/>
-            </w:rPr>
-            <w:instrText xml:space="preserve"> </w:instrText>
-          </w:r>
-          <w:r>
-            <w:rPr>
-              <w:rStyle w:val="Hyperlink"/>
-              <w:noProof/>
-            </w:rPr>
-          </w:r>
-          <w:r>
-            <w:rPr>
-              <w:rStyle w:val="Hyperlink"/>
-              <w:noProof/>
-            </w:rPr>
-            <w:fldChar w:fldCharType="separate"/>
-          </w:r>
-          <w:r>
-            <w:rPr>
-              <w:rStyle w:val="Hyperlink"/>
-              <w:noProof/>
-            </w:rPr>
-            <w:t>Known limitations</w:t>
-          </w:r>
-          <w:r>
-            <w:rPr>
-              <w:noProof/>
-              <w:webHidden/>
-            </w:rPr>
-            <w:tab/>
-          </w:r>
-          <w:r>
-            <w:rPr>
-              <w:noProof/>
-              <w:webHidden/>
-            </w:rPr>
-            <w:fldChar w:fldCharType="begin"/>
-          </w:r>
-          <w:r>
-            <w:rPr>
-              <w:noProof/>
-              <w:webHidden/>
-            </w:rPr>
-            <w:instrText xml:space="preserve"> PAGEREF _Toc424130560 \h </w:instrText>
-          </w:r>
-          <w:r>
-            <w:rPr>
-              <w:noProof/>
-              <w:webHidden/>
-            </w:rPr>
-          </w:r>
-          <w:r>
-            <w:rPr>
-              <w:noProof/>
-              <w:webHidden/>
-            </w:rPr>
-            <w:fldChar w:fldCharType="separate"/>
-          </w:r>
-          <w:r>
-            <w:rPr>
-              <w:noProof/>
-              <w:webHidden/>
-            </w:rPr>
-            <w:t>4</w:t>
-          </w:r>
-          <w:r>
-            <w:rPr>
-              <w:noProof/>
-              <w:webHidden/>
-            </w:rPr>
-            <w:fldChar w:fldCharType="end"/>
-          </w:r>
-          <w:r>
-            <w:rPr>
-              <w:rStyle w:val="Hyperlink"/>
-              <w:noProof/>
-            </w:rPr>
-            <w:fldChar w:fldCharType="end"/>
-          </w:r>
         </w:p>
         <w:p>
           <w:pPr>
@@ -374,12 +144,150 @@
               <w:noProof/>
             </w:rPr>
           </w:pPr>
-          <w:hyperlink w:anchor="_Toc424130561" w:history="1">
+          <w:hyperlink w:anchor="_Toc424222346" w:history="1">
             <w:r>
               <w:rPr>
                 <w:rStyle w:val="Hyperlink"/>
                 <w:noProof/>
               </w:rPr>
+              <w:t>Template Flow Description</w:t>
+            </w:r>
+            <w:r>
+              <w:rPr>
+                <w:noProof/>
+                <w:webHidden/>
+              </w:rPr>
+              <w:tab/>
+            </w:r>
+            <w:r>
+              <w:rPr>
+                <w:noProof/>
+                <w:webHidden/>
+              </w:rPr>
+              <w:fldChar w:fldCharType="begin"/>
+            </w:r>
+            <w:r>
+              <w:rPr>
+                <w:noProof/>
+                <w:webHidden/>
+              </w:rPr>
+              <w:instrText xml:space="preserve"> PAGEREF _Toc424222346 \h </w:instrText>
+            </w:r>
+            <w:r>
+              <w:rPr>
+                <w:noProof/>
+                <w:webHidden/>
+              </w:rPr>
+            </w:r>
+            <w:r>
+              <w:rPr>
+                <w:noProof/>
+                <w:webHidden/>
+              </w:rPr>
+              <w:fldChar w:fldCharType="separate"/>
+            </w:r>
+            <w:r>
+              <w:rPr>
+                <w:noProof/>
+                <w:webHidden/>
+              </w:rPr>
+              <w:t>3</w:t>
+            </w:r>
+            <w:r>
+              <w:rPr>
+                <w:noProof/>
+                <w:webHidden/>
+              </w:rPr>
+              <w:fldChar w:fldCharType="end"/>
+            </w:r>
+          </w:hyperlink>
+        </w:p>
+        <w:p>
+          <w:pPr>
+            <w:pStyle w:val="TOC2"/>
+            <w:tabs>
+              <w:tab w:val="right" w:leader="dot" w:pos="9350"/>
+            </w:tabs>
+            <w:rPr>
+              <w:rFonts w:eastAsiaTheme="minorEastAsia" w:cstheme="minorBidi"/>
+              <w:noProof/>
+            </w:rPr>
+          </w:pPr>
+          <w:hyperlink w:anchor="_Toc424222347" w:history="1">
+            <w:r>
+              <w:rPr>
+                <w:rStyle w:val="Hyperlink"/>
+                <w:noProof/>
+              </w:rPr>
+              <w:t>Known limitations</w:t>
+            </w:r>
+            <w:r>
+              <w:rPr>
+                <w:noProof/>
+                <w:webHidden/>
+              </w:rPr>
+              <w:tab/>
+            </w:r>
+            <w:r>
+              <w:rPr>
+                <w:noProof/>
+                <w:webHidden/>
+              </w:rPr>
+              <w:fldChar w:fldCharType="begin"/>
+            </w:r>
+            <w:r>
+              <w:rPr>
+                <w:noProof/>
+                <w:webHidden/>
+              </w:rPr>
+              <w:instrText xml:space="preserve"> PAGEREF _Toc424222347 \h </w:instrText>
+            </w:r>
+            <w:r>
+              <w:rPr>
+                <w:noProof/>
+                <w:webHidden/>
+              </w:rPr>
+            </w:r>
+            <w:r>
+              <w:rPr>
+                <w:noProof/>
+                <w:webHidden/>
+              </w:rPr>
+              <w:fldChar w:fldCharType="separate"/>
+            </w:r>
+            <w:r>
+              <w:rPr>
+                <w:noProof/>
+                <w:webHidden/>
+              </w:rPr>
+              <w:t>4</w:t>
+            </w:r>
+            <w:r>
+              <w:rPr>
+                <w:noProof/>
+                <w:webHidden/>
+              </w:rPr>
+              <w:fldChar w:fldCharType="end"/>
+            </w:r>
+          </w:hyperlink>
+        </w:p>
+        <w:p>
+          <w:pPr>
+            <w:pStyle w:val="TOC2"/>
+            <w:tabs>
+              <w:tab w:val="right" w:leader="dot" w:pos="9350"/>
+            </w:tabs>
+            <w:rPr>
+              <w:rFonts w:eastAsiaTheme="minorEastAsia" w:cstheme="minorBidi"/>
+              <w:noProof/>
+            </w:rPr>
+          </w:pPr>
+          <w:hyperlink w:anchor="_Toc424222348" w:history="1">
+            <w:r>
+              <w:rPr>
+                <w:rStyle w:val="Hyperlink"/>
+                <w:noProof/>
+              </w:rPr>
               <w:t>Prerequisites</w:t>
             </w:r>
             <w:r>
@@ -401,7 +309,7 @@
                 <w:noProof/>
                 <w:webHidden/>
               </w:rPr>
-              <w:instrText xml:space="preserve"> PAGEREF _Toc424130561 \h </w:instrText>
+              <w:instrText xml:space="preserve"> PAGEREF _Toc424222348 \h </w:instrText>
             </w:r>
             <w:r>
               <w:rPr>
@@ -443,7 +351,7 @@
               <w:noProof/>
             </w:rPr>
           </w:pPr>
-          <w:hyperlink w:anchor="_Toc424130562" w:history="1">
+          <w:hyperlink w:anchor="_Toc424222349" w:history="1">
             <w:r>
               <w:rPr>
                 <w:rStyle w:val="Hyperlink"/>
@@ -470,7 +378,7 @@
                 <w:noProof/>
                 <w:webHidden/>
               </w:rPr>
-              <w:instrText xml:space="preserve"> PAGEREF _Toc424130562 \h </w:instrText>
+              <w:instrText xml:space="preserve"> PAGEREF _Toc424222349 \h </w:instrText>
             </w:r>
             <w:r>
               <w:rPr>
@@ -512,7 +420,7 @@
               <w:noProof/>
             </w:rPr>
           </w:pPr>
-          <w:hyperlink w:anchor="_Toc424130563" w:history="1">
+          <w:hyperlink w:anchor="_Toc424222350" w:history="1">
             <w:r>
               <w:rPr>
                 <w:rStyle w:val="Hyperlink"/>
@@ -539,7 +447,7 @@
                 <w:noProof/>
                 <w:webHidden/>
               </w:rPr>
-              <w:instrText xml:space="preserve"> PAGEREF _Toc424130563 \h </w:instrText>
+              <w:instrText xml:space="preserve"> PAGEREF _Toc424222350 \h </w:instrText>
             </w:r>
             <w:r>
               <w:rPr>
@@ -581,7 +489,7 @@
               <w:noProof/>
             </w:rPr>
           </w:pPr>
-          <w:hyperlink w:anchor="_Toc424130564" w:history="1">
+          <w:hyperlink w:anchor="_Toc424222351" w:history="1">
             <w:r>
               <w:rPr>
                 <w:rStyle w:val="Hyperlink"/>
@@ -608,7 +516,7 @@
                 <w:noProof/>
                 <w:webHidden/>
               </w:rPr>
-              <w:instrText xml:space="preserve"> PAGEREF _Toc424130564 \h </w:instrText>
+              <w:instrText xml:space="preserve"> PAGEREF _Toc424222351 \h </w:instrText>
             </w:r>
             <w:r>
               <w:rPr>
@@ -650,7 +558,7 @@
               <w:noProof/>
             </w:rPr>
           </w:pPr>
-          <w:hyperlink w:anchor="_Toc424130565" w:history="1">
+          <w:hyperlink w:anchor="_Toc424222352" w:history="1">
             <w:r>
               <w:rPr>
                 <w:rStyle w:val="Hyperlink"/>
@@ -677,7 +585,7 @@
                 <w:noProof/>
                 <w:webHidden/>
               </w:rPr>
-              <w:instrText xml:space="preserve"> PAGEREF _Toc424130565 \h </w:instrText>
+              <w:instrText xml:space="preserve"> PAGEREF _Toc424222352 \h </w:instrText>
             </w:r>
             <w:r>
               <w:rPr>
@@ -719,7 +627,7 @@
               <w:noProof/>
             </w:rPr>
           </w:pPr>
-          <w:hyperlink w:anchor="_Toc424130566" w:history="1">
+          <w:hyperlink w:anchor="_Toc424222353" w:history="1">
             <w:r>
               <w:rPr>
                 <w:rStyle w:val="Hyperlink"/>
@@ -746,7 +654,7 @@
                 <w:noProof/>
                 <w:webHidden/>
               </w:rPr>
-              <w:instrText xml:space="preserve"> PAGEREF _Toc424130566 \h </w:instrText>
+              <w:instrText xml:space="preserve"> PAGEREF _Toc424222353 \h </w:instrText>
             </w:r>
             <w:r>
               <w:rPr>
@@ -788,7 +696,7 @@
               <w:noProof/>
             </w:rPr>
           </w:pPr>
-          <w:hyperlink w:anchor="_Toc424130567" w:history="1">
+          <w:hyperlink w:anchor="_Toc424222354" w:history="1">
             <w:r>
               <w:rPr>
                 <w:rStyle w:val="Hyperlink"/>
@@ -815,7 +723,7 @@
                 <w:noProof/>
                 <w:webHidden/>
               </w:rPr>
-              <w:instrText xml:space="preserve"> PAGEREF _Toc424130567 \h </w:instrText>
+              <w:instrText xml:space="preserve"> PAGEREF _Toc424222354 \h </w:instrText>
             </w:r>
             <w:r>
               <w:rPr>
@@ -857,7 +765,7 @@
               <w:noProof/>
             </w:rPr>
           </w:pPr>
-          <w:hyperlink w:anchor="_Toc424130568" w:history="1">
+          <w:hyperlink w:anchor="_Toc424222355" w:history="1">
             <w:r>
               <w:rPr>
                 <w:rStyle w:val="Hyperlink"/>
@@ -884,7 +792,7 @@
                 <w:noProof/>
                 <w:webHidden/>
               </w:rPr>
-              <w:instrText xml:space="preserve"> PAGEREF _Toc424130568 \h </w:instrText>
+              <w:instrText xml:space="preserve"> PAGEREF _Toc424222355 \h </w:instrText>
             </w:r>
             <w:r>
               <w:rPr>
@@ -926,7 +834,7 @@
               <w:noProof/>
             </w:rPr>
           </w:pPr>
-          <w:hyperlink w:anchor="_Toc424130569" w:history="1">
+          <w:hyperlink w:anchor="_Toc424222356" w:history="1">
             <w:r>
               <w:rPr>
                 <w:rStyle w:val="Hyperlink"/>
@@ -953,7 +861,7 @@
                 <w:noProof/>
                 <w:webHidden/>
               </w:rPr>
-              <w:instrText xml:space="preserve"> PAGEREF _Toc424130569 \h </w:instrText>
+              <w:instrText xml:space="preserve"> PAGEREF _Toc424222356 \h </w:instrText>
             </w:r>
             <w:r>
               <w:rPr>
@@ -995,7 +903,7 @@
               <w:noProof/>
             </w:rPr>
           </w:pPr>
-          <w:hyperlink w:anchor="_Toc424130570" w:history="1">
+          <w:hyperlink w:anchor="_Toc424222357" w:history="1">
             <w:r>
               <w:rPr>
                 <w:rStyle w:val="Hyperlink"/>
@@ -1022,7 +930,7 @@
                 <w:noProof/>
                 <w:webHidden/>
               </w:rPr>
-              <w:instrText xml:space="preserve"> PAGEREF _Toc424130570 \h </w:instrText>
+              <w:instrText xml:space="preserve"> PAGEREF _Toc424222357 \h </w:instrText>
             </w:r>
             <w:r>
               <w:rPr>
@@ -1064,7 +972,7 @@
               <w:noProof/>
             </w:rPr>
           </w:pPr>
-          <w:hyperlink w:anchor="_Toc424130571" w:history="1">
+          <w:hyperlink w:anchor="_Toc424222358" w:history="1">
             <w:r>
               <w:rPr>
                 <w:rStyle w:val="Hyperlink"/>
@@ -1091,7 +999,7 @@
                 <w:noProof/>
                 <w:webHidden/>
               </w:rPr>
-              <w:instrText xml:space="preserve"> PAGEREF _Toc424130571 \h </w:instrText>
+              <w:instrText xml:space="preserve"> PAGEREF _Toc424222358 \h </w:instrText>
             </w:r>
             <w:r>
               <w:rPr>
@@ -1133,7 +1041,7 @@
               <w:noProof/>
             </w:rPr>
           </w:pPr>
-          <w:hyperlink w:anchor="_Toc424130572" w:history="1">
+          <w:hyperlink w:anchor="_Toc424222359" w:history="1">
             <w:r>
               <w:rPr>
                 <w:rStyle w:val="Hyperlink"/>
@@ -1160,7 +1068,7 @@
                 <w:noProof/>
                 <w:webHidden/>
               </w:rPr>
-              <w:instrText xml:space="preserve"> PAGEREF _Toc424130572 \h </w:instrText>
+              <w:instrText xml:space="preserve"> PAGEREF _Toc424222359 \h </w:instrText>
             </w:r>
             <w:r>
               <w:rPr>
@@ -1202,7 +1110,7 @@
               <w:noProof/>
             </w:rPr>
           </w:pPr>
-          <w:hyperlink w:anchor="_Toc424130573" w:history="1">
+          <w:hyperlink w:anchor="_Toc424222360" w:history="1">
             <w:r>
               <w:rPr>
                 <w:rStyle w:val="Hyperlink"/>
@@ -1229,7 +1137,7 @@
                 <w:noProof/>
                 <w:webHidden/>
               </w:rPr>
-              <w:instrText xml:space="preserve"> PAGEREF _Toc424130573 \h </w:instrText>
+              <w:instrText xml:space="preserve"> PAGEREF _Toc424222360 \h </w:instrText>
             </w:r>
             <w:r>
               <w:rPr>
@@ -1271,7 +1179,7 @@
               <w:noProof/>
             </w:rPr>
           </w:pPr>
-          <w:hyperlink w:anchor="_Toc424130574" w:history="1">
+          <w:hyperlink w:anchor="_Toc424222361" w:history="1">
             <w:r>
               <w:rPr>
                 <w:rStyle w:val="Hyperlink"/>
@@ -1298,7 +1206,7 @@
                 <w:noProof/>
                 <w:webHidden/>
               </w:rPr>
-              <w:instrText xml:space="preserve"> PAGEREF _Toc424130574 \h </w:instrText>
+              <w:instrText xml:space="preserve"> PAGEREF _Toc424222361 \h </w:instrText>
             </w:r>
             <w:r>
               <w:rPr>
@@ -1340,7 +1248,7 @@
               <w:noProof/>
             </w:rPr>
           </w:pPr>
-          <w:hyperlink w:anchor="_Toc424130575" w:history="1">
+          <w:hyperlink w:anchor="_Toc424222362" w:history="1">
             <w:r>
               <w:rPr>
                 <w:rStyle w:val="Hyperlink"/>
@@ -1367,7 +1275,7 @@
                 <w:noProof/>
                 <w:webHidden/>
               </w:rPr>
-              <w:instrText xml:space="preserve"> PAGEREF _Toc424130575 \h </w:instrText>
+              <w:instrText xml:space="preserve"> PAGEREF _Toc424222362 \h </w:instrText>
             </w:r>
             <w:r>
               <w:rPr>
@@ -1409,7 +1317,7 @@
               <w:noProof/>
             </w:rPr>
           </w:pPr>
-          <w:hyperlink w:anchor="_Toc424130576" w:history="1">
+          <w:hyperlink w:anchor="_Toc424222363" w:history="1">
             <w:r>
               <w:rPr>
                 <w:rStyle w:val="Hyperlink"/>
@@ -1436,7 +1344,7 @@
                 <w:noProof/>
                 <w:webHidden/>
               </w:rPr>
-              <w:instrText xml:space="preserve"> PAGEREF _Toc424130576 \h </w:instrText>
+              <w:instrText xml:space="preserve"> PAGEREF _Toc424222363 \h </w:instrText>
             </w:r>
             <w:r>
               <w:rPr>
@@ -1478,7 +1386,7 @@
               <w:noProof/>
             </w:rPr>
           </w:pPr>
-          <w:hyperlink w:anchor="_Toc424130577" w:history="1">
+          <w:hyperlink w:anchor="_Toc424222364" w:history="1">
             <w:r>
               <w:rPr>
                 <w:rStyle w:val="Hyperlink"/>
@@ -1505,7 +1413,7 @@
                 <w:noProof/>
                 <w:webHidden/>
               </w:rPr>
-              <w:instrText xml:space="preserve"> PAGEREF _Toc424130577 \h </w:instrText>
+              <w:instrText xml:space="preserve"> PAGEREF _Toc424222364 \h </w:instrText>
             </w:r>
             <w:r>
               <w:rPr>
@@ -1547,7 +1455,7 @@
               <w:noProof/>
             </w:rPr>
           </w:pPr>
-          <w:hyperlink w:anchor="_Toc424130578" w:history="1">
+          <w:hyperlink w:anchor="_Toc424222365" w:history="1">
             <w:r>
               <w:rPr>
                 <w:rStyle w:val="Hyperlink"/>
@@ -1574,7 +1482,7 @@
                 <w:noProof/>
                 <w:webHidden/>
               </w:rPr>
-              <w:instrText xml:space="preserve"> PAGEREF _Toc424130578 \h </w:instrText>
+              <w:instrText xml:space="preserve"> PAGEREF _Toc424222365 \h </w:instrText>
             </w:r>
             <w:r>
               <w:rPr>
@@ -1616,7 +1524,7 @@
               <w:noProof/>
             </w:rPr>
           </w:pPr>
-          <w:hyperlink w:anchor="_Toc424130579" w:history="1">
+          <w:hyperlink w:anchor="_Toc424222366" w:history="1">
             <w:r>
               <w:rPr>
                 <w:rStyle w:val="Hyperlink"/>
@@ -1643,7 +1551,7 @@
                 <w:noProof/>
                 <w:webHidden/>
               </w:rPr>
-              <w:instrText xml:space="preserve"> PAGEREF _Toc424130579 \h </w:instrText>
+              <w:instrText xml:space="preserve"> PAGEREF _Toc424222366 \h </w:instrText>
             </w:r>
             <w:r>
               <w:rPr>
@@ -1685,7 +1593,7 @@
               <w:noProof/>
             </w:rPr>
           </w:pPr>
-          <w:hyperlink w:anchor="_Toc424130580" w:history="1">
+          <w:hyperlink w:anchor="_Toc424222367" w:history="1">
             <w:r>
               <w:rPr>
                 <w:rStyle w:val="Hyperlink"/>
@@ -1712,7 +1620,7 @@
                 <w:noProof/>
                 <w:webHidden/>
               </w:rPr>
-              <w:instrText xml:space="preserve"> PAGEREF _Toc424130580 \h </w:instrText>
+              <w:instrText xml:space="preserve"> PAGEREF _Toc424222367 \h </w:instrText>
             </w:r>
             <w:r>
               <w:rPr>
@@ -1754,7 +1662,7 @@
               <w:noProof/>
             </w:rPr>
           </w:pPr>
-          <w:hyperlink w:anchor="_Toc424130581" w:history="1">
+          <w:hyperlink w:anchor="_Toc424222368" w:history="1">
             <w:r>
               <w:rPr>
                 <w:rStyle w:val="Hyperlink"/>
@@ -1781,7 +1689,7 @@
                 <w:noProof/>
                 <w:webHidden/>
               </w:rPr>
-              <w:instrText xml:space="preserve"> PAGEREF _Toc424130581 \h </w:instrText>
+              <w:instrText xml:space="preserve"> PAGEREF _Toc424222368 \h </w:instrText>
             </w:r>
             <w:r>
               <w:rPr>
@@ -1823,7 +1731,7 @@
               <w:noProof/>
             </w:rPr>
           </w:pPr>
-          <w:hyperlink w:anchor="_Toc424130582" w:history="1">
+          <w:hyperlink w:anchor="_Toc424222369" w:history="1">
             <w:r>
               <w:rPr>
                 <w:rStyle w:val="Hyperlink"/>
@@ -1850,7 +1758,7 @@
                 <w:noProof/>
                 <w:webHidden/>
               </w:rPr>
-              <w:instrText xml:space="preserve"> PAGEREF _Toc424130582 \h </w:instrText>
+              <w:instrText xml:space="preserve"> PAGEREF _Toc424222369 \h </w:instrText>
             </w:r>
             <w:r>
               <w:rPr>
@@ -1892,7 +1800,7 @@
               <w:noProof/>
             </w:rPr>
           </w:pPr>
-          <w:hyperlink w:anchor="_Toc424130583" w:history="1">
+          <w:hyperlink w:anchor="_Toc424222370" w:history="1">
             <w:r>
               <w:rPr>
                 <w:rStyle w:val="Hyperlink"/>
@@ -1919,7 +1827,7 @@
                 <w:noProof/>
                 <w:webHidden/>
               </w:rPr>
-              <w:instrText xml:space="preserve"> PAGEREF _Toc424130583 \h </w:instrText>
+              <w:instrText xml:space="preserve"> PAGEREF _Toc424222370 \h </w:instrText>
             </w:r>
             <w:r>
               <w:rPr>
@@ -1961,7 +1869,7 @@
               <w:noProof/>
             </w:rPr>
           </w:pPr>
-          <w:hyperlink w:anchor="_Toc424130584" w:history="1">
+          <w:hyperlink w:anchor="_Toc424222371" w:history="1">
             <w:r>
               <w:rPr>
                 <w:rStyle w:val="Hyperlink"/>
@@ -1988,7 +1896,7 @@
                 <w:noProof/>
                 <w:webHidden/>
               </w:rPr>
-              <w:instrText xml:space="preserve"> PAGEREF _Toc424130584 \h </w:instrText>
+              <w:instrText xml:space="preserve"> PAGEREF _Toc424222371 \h </w:instrText>
             </w:r>
             <w:r>
               <w:rPr>
@@ -2030,7 +1938,7 @@
               <w:noProof/>
             </w:rPr>
           </w:pPr>
-          <w:hyperlink w:anchor="_Toc424130585" w:history="1">
+          <w:hyperlink w:anchor="_Toc424222372" w:history="1">
             <w:r>
               <w:rPr>
                 <w:rStyle w:val="Hyperlink"/>
@@ -2057,7 +1965,7 @@
                 <w:noProof/>
                 <w:webHidden/>
               </w:rPr>
-              <w:instrText xml:space="preserve"> PAGEREF _Toc424130585 \h </w:instrText>
+              <w:instrText xml:space="preserve"> PAGEREF _Toc424222372 \h </w:instrText>
             </w:r>
             <w:r>
               <w:rPr>
@@ -2099,7 +2007,7 @@
               <w:noProof/>
             </w:rPr>
           </w:pPr>
-          <w:hyperlink w:anchor="_Toc424130586" w:history="1">
+          <w:hyperlink w:anchor="_Toc424222373" w:history="1">
             <w:r>
               <w:rPr>
                 <w:rStyle w:val="Hyperlink"/>
@@ -2126,7 +2034,7 @@
                 <w:noProof/>
                 <w:webHidden/>
               </w:rPr>
-              <w:instrText xml:space="preserve"> PAGEREF _Toc424130586 \h </w:instrText>
+              <w:instrText xml:space="preserve"> PAGEREF _Toc424222373 \h </w:instrText>
             </w:r>
             <w:r>
               <w:rPr>
@@ -2168,7 +2076,7 @@
               <w:noProof/>
             </w:rPr>
           </w:pPr>
-          <w:hyperlink w:anchor="_Toc424130587" w:history="1">
+          <w:hyperlink w:anchor="_Toc424222374" w:history="1">
             <w:r>
               <w:rPr>
                 <w:rStyle w:val="Hyperlink"/>
@@ -2195,7 +2103,7 @@
                 <w:noProof/>
                 <w:webHidden/>
               </w:rPr>
-              <w:instrText xml:space="preserve"> PAGEREF _Toc424130587 \h </w:instrText>
+              <w:instrText xml:space="preserve"> PAGEREF _Toc424222374 \h </w:instrText>
             </w:r>
             <w:r>
               <w:rPr>
@@ -2237,7 +2145,7 @@
               <w:noProof/>
             </w:rPr>
           </w:pPr>
-          <w:hyperlink w:anchor="_Toc424130588" w:history="1">
+          <w:hyperlink w:anchor="_Toc424222375" w:history="1">
             <w:r>
               <w:rPr>
                 <w:rStyle w:val="Hyperlink"/>
@@ -2264,7 +2172,7 @@
                 <w:noProof/>
                 <w:webHidden/>
               </w:rPr>
-              <w:instrText xml:space="preserve"> PAGEREF _Toc424130588 \h </w:instrText>
+              <w:instrText xml:space="preserve"> PAGEREF _Toc424222375 \h </w:instrText>
             </w:r>
             <w:r>
               <w:rPr>
@@ -2306,7 +2214,7 @@
               <w:noProof/>
             </w:rPr>
           </w:pPr>
-          <w:hyperlink w:anchor="_Toc424130589" w:history="1">
+          <w:hyperlink w:anchor="_Toc424222376" w:history="1">
             <w:r>
               <w:rPr>
                 <w:rStyle w:val="Hyperlink"/>
@@ -2333,7 +2241,7 @@
                 <w:noProof/>
                 <w:webHidden/>
               </w:rPr>
-              <w:instrText xml:space="preserve"> PAGEREF _Toc424130589 \h </w:instrText>
+              <w:instrText xml:space="preserve"> PAGEREF _Toc424222376 \h </w:instrText>
             </w:r>
             <w:r>
               <w:rPr>
@@ -2375,7 +2283,7 @@
               <w:noProof/>
             </w:rPr>
           </w:pPr>
-          <w:hyperlink w:anchor="_Toc424130590" w:history="1">
+          <w:hyperlink w:anchor="_Toc424222377" w:history="1">
             <w:r>
               <w:rPr>
                 <w:rStyle w:val="Hyperlink"/>
@@ -2402,7 +2310,7 @@
                 <w:noProof/>
                 <w:webHidden/>
               </w:rPr>
-              <w:instrText xml:space="preserve"> PAGEREF _Toc424130590 \h </w:instrText>
+              <w:instrText xml:space="preserve"> PAGEREF _Toc424222377 \h </w:instrText>
             </w:r>
             <w:r>
               <w:rPr>
@@ -2444,7 +2352,7 @@
               <w:noProof/>
             </w:rPr>
           </w:pPr>
-          <w:hyperlink w:anchor="_Toc424130591" w:history="1">
+          <w:hyperlink w:anchor="_Toc424222378" w:history="1">
             <w:r>
               <w:rPr>
                 <w:rStyle w:val="Hyperlink"/>
@@ -2471,7 +2379,7 @@
                 <w:noProof/>
                 <w:webHidden/>
               </w:rPr>
-              <w:instrText xml:space="preserve"> PAGEREF _Toc424130591 \h </w:instrText>
+              <w:instrText xml:space="preserve"> PAGEREF _Toc424222378 \h </w:instrText>
             </w:r>
             <w:r>
               <w:rPr>
@@ -2525,113 +2433,121 @@
       <w:pPr>
         <w:pStyle w:val="Heading1"/>
       </w:pPr>
-      <w:bookmarkStart w:id="4" w:name="h.6rgiiyk3elsi" w:colFirst="0" w:colLast="0"/>
-      <w:bookmarkStart w:id="5" w:name="_Toc423698974"/>
-      <w:bookmarkStart w:id="6" w:name="_Toc424130558"/>
+      <w:bookmarkStart w:id="3" w:name="h.6rgiiyk3elsi" w:colFirst="0" w:colLast="0"/>
+      <w:bookmarkStart w:id="4" w:name="_Toc423698974"/>
+      <w:bookmarkStart w:id="5" w:name="_Toc424222345"/>
+      <w:bookmarkEnd w:id="3"/>
+      <w:r>
+        <w:t>Introduction</w:t>
+      </w:r>
       <w:bookmarkEnd w:id="4"/>
-      <w:r>
-        <w:t>Introduction</w:t>
-      </w:r>
       <w:bookmarkEnd w:id="5"/>
+    </w:p>
+    <w:p>
+      <w:r>
+        <w:t xml:space="preserve">This document intends to document the </w:t>
+      </w:r>
+      <w:r>
+        <w:t xml:space="preserve">regression flow Run Manager </w:t>
+      </w:r>
+      <w:proofErr w:type="spellStart"/>
+      <w:r>
+        <w:t>DataBase</w:t>
+      </w:r>
+      <w:proofErr w:type="spellEnd"/>
+      <w:r>
+        <w:t xml:space="preserve"> (RMDB)</w:t>
+      </w:r>
+      <w:r>
+        <w:t xml:space="preserve"> </w:t>
+      </w:r>
+      <w:r>
+        <w:t xml:space="preserve">template provided with </w:t>
+      </w:r>
+      <w:r>
+        <w:t>Questa V</w:t>
+      </w:r>
+      <w:r>
+        <w:t xml:space="preserve">erification </w:t>
+      </w:r>
+      <w:r>
+        <w:t>R</w:t>
+      </w:r>
+      <w:r>
+        <w:t xml:space="preserve">un </w:t>
+      </w:r>
+      <w:r>
+        <w:t>M</w:t>
+      </w:r>
+      <w:r>
+        <w:t>anager (VRM)</w:t>
+      </w:r>
+      <w:r>
+        <w:t xml:space="preserve"> </w:t>
+      </w:r>
+      <w:r>
+        <w:t>to speed up Questa VRM integration in your regression environment.</w:t>
+      </w:r>
+    </w:p>
+    <w:p>
+      <w:r>
+        <w:t>The RMDB template encapsulate all</w:t>
+      </w:r>
+      <w:r>
+        <w:t xml:space="preserve"> generic tasks of a regression flow</w:t>
+      </w:r>
+      <w:r>
+        <w:t xml:space="preserve">, such as simulation, formal, compilation, </w:t>
+      </w:r>
+      <w:r>
+        <w:t>etc.</w:t>
+      </w:r>
+      <w:r>
+        <w:t xml:space="preserve"> … I</w:t>
+      </w:r>
+      <w:r>
+        <w:t xml:space="preserve">t is limited to verification but can be </w:t>
+      </w:r>
+      <w:r>
+        <w:t xml:space="preserve">easily </w:t>
+      </w:r>
+      <w:r>
+        <w:t xml:space="preserve">expanded </w:t>
+      </w:r>
+      <w:r>
+        <w:t xml:space="preserve">on demand to either enhance the existing verification flow or </w:t>
+      </w:r>
+      <w:r>
+        <w:t>add custom tasks</w:t>
+      </w:r>
+      <w:r>
+        <w:t xml:space="preserve"> part of your regression</w:t>
+      </w:r>
+      <w:r>
+        <w:t xml:space="preserve">. Eventually it aims at serving projects with minimum customization/parameterization </w:t>
+      </w:r>
+      <w:r>
+        <w:t xml:space="preserve">and </w:t>
+      </w:r>
+      <w:r>
+        <w:t>maximum f</w:t>
+      </w:r>
+      <w:r>
+        <w:t>lexibility</w:t>
+      </w:r>
+      <w:r>
+        <w:t>.</w:t>
+      </w:r>
+    </w:p>
+    <w:p>
+      <w:pPr>
+        <w:pStyle w:val="Heading2"/>
+      </w:pPr>
+      <w:bookmarkStart w:id="6" w:name="_Toc424222346"/>
+      <w:r>
+        <w:t>Template Flow Description</w:t>
+      </w:r>
       <w:bookmarkEnd w:id="6"/>
-    </w:p>
-    <w:p>
-      <w:r>
-        <w:t xml:space="preserve">This document intends to document the </w:t>
-      </w:r>
-      <w:r>
-        <w:t>regression flow Run Manager DataBase (RMDB)</w:t>
-      </w:r>
-      <w:r>
-        <w:t xml:space="preserve"> </w:t>
-      </w:r>
-      <w:r>
-        <w:t xml:space="preserve">template provided with </w:t>
-      </w:r>
-      <w:r>
-        <w:t>Questa V</w:t>
-      </w:r>
-      <w:r>
-        <w:t xml:space="preserve">erification </w:t>
-      </w:r>
-      <w:r>
-        <w:t>R</w:t>
-      </w:r>
-      <w:r>
-        <w:t xml:space="preserve">un </w:t>
-      </w:r>
-      <w:r>
-        <w:t>M</w:t>
-      </w:r>
-      <w:r>
-        <w:t>anager (VRM)</w:t>
-      </w:r>
-      <w:r>
-        <w:t xml:space="preserve"> </w:t>
-      </w:r>
-      <w:r>
-        <w:t>to speed up Questa VRM integration in your regression environment.</w:t>
-      </w:r>
-    </w:p>
-    <w:p>
-      <w:r>
-        <w:t>The RMDB template encapsulate all</w:t>
-      </w:r>
-      <w:r>
-        <w:t xml:space="preserve"> generic tasks of a regression flow</w:t>
-      </w:r>
-      <w:r>
-        <w:t xml:space="preserve">, such as simulation, formal, compilation, </w:t>
-      </w:r>
-      <w:r>
-        <w:t>etc.</w:t>
-      </w:r>
-      <w:r>
-        <w:t xml:space="preserve"> … I</w:t>
-      </w:r>
-      <w:r>
-        <w:t xml:space="preserve">t is limited to verification but can be </w:t>
-      </w:r>
-      <w:r>
-        <w:t xml:space="preserve">easily </w:t>
-      </w:r>
-      <w:r>
-        <w:t xml:space="preserve">expanded </w:t>
-      </w:r>
-      <w:r>
-        <w:t xml:space="preserve">on demand to either enhance the existing verification flow or </w:t>
-      </w:r>
-      <w:r>
-        <w:t>add custom tasks</w:t>
-      </w:r>
-      <w:r>
-        <w:t xml:space="preserve"> part of your regression</w:t>
-      </w:r>
-      <w:r>
-        <w:t xml:space="preserve">. Eventually it aims at serving projects with minimum customization/parameterization </w:t>
-      </w:r>
-      <w:r>
-        <w:t xml:space="preserve">and </w:t>
-      </w:r>
-      <w:r>
-        <w:t>maximum f</w:t>
-      </w:r>
-      <w:r>
-        <w:t>lexibility</w:t>
-      </w:r>
-      <w:r>
-        <w:t>.</w:t>
-      </w:r>
-    </w:p>
-    <w:p>
-      <w:pPr>
-        <w:pStyle w:val="Heading2"/>
-      </w:pPr>
-      <w:bookmarkStart w:id="7" w:name="_Toc424130559"/>
-      <w:r>
-        <w:t>Template Flow Description</w:t>
-      </w:r>
-      <w:bookmarkEnd w:id="7"/>
     </w:p>
     <w:p>
       <w:r>
@@ -2647,10 +2563,10 @@
           <w:noProof/>
         </w:rPr>
         <w:drawing>
-          <wp:inline distT="0" distB="0" distL="0" distR="0" wp14:anchorId="39DA8B8E" wp14:editId="1028A227">
-            <wp:extent cx="2886075" cy="2790825"/>
-            <wp:effectExtent l="0" t="0" r="9525" b="9525"/>
-            <wp:docPr id="3" name="Picture 3"/>
+          <wp:inline distT="0" distB="0" distL="0" distR="0" wp14:anchorId="06A2BA43" wp14:editId="2BD0433B">
+            <wp:extent cx="2819400" cy="3228975"/>
+            <wp:effectExtent l="0" t="0" r="0" b="9525"/>
+            <wp:docPr id="1" name="Picture 1"/>
             <wp:cNvGraphicFramePr>
               <a:graphicFrameLocks xmlns:a="http://schemas.openxmlformats.org/drawingml/2006/main" noChangeAspect="1"/>
             </wp:cNvGraphicFramePr>
@@ -2670,7 +2586,7 @@
                   <pic:spPr>
                     <a:xfrm>
                       <a:off x="0" y="0"/>
-                      <a:ext cx="2886075" cy="2790825"/>
+                      <a:ext cx="2819400" cy="3228975"/>
                     </a:xfrm>
                     <a:prstGeom prst="rect">
                       <a:avLst/>
@@ -2744,12 +2660,14 @@
           <w:b/>
         </w:rPr>
       </w:pPr>
+      <w:proofErr w:type="spellStart"/>
       <w:r>
         <w:rPr>
           <w:b/>
         </w:rPr>
         <w:t>PostProcess</w:t>
       </w:r>
+      <w:proofErr w:type="spellEnd"/>
     </w:p>
     <w:p>
       <w:pPr>
@@ -2839,6 +2757,7 @@
     </w:p>
     <w:p>
       <w:r>
+        <w:lastRenderedPageBreak/>
         <w:t xml:space="preserve">The top </w:t>
       </w:r>
       <w:r>
@@ -2880,7 +2799,6 @@
         <w:contextualSpacing/>
       </w:pPr>
       <w:r>
-        <w:lastRenderedPageBreak/>
         <w:t xml:space="preserve">Run dynamic </w:t>
       </w:r>
       <w:r>
@@ -2940,13 +2858,13 @@
       <w:pPr>
         <w:pStyle w:val="Heading2"/>
       </w:pPr>
-      <w:bookmarkStart w:id="8" w:name="h.wz6e9xv742fi" w:colFirst="0" w:colLast="0"/>
-      <w:bookmarkStart w:id="9" w:name="_Toc424130560"/>
+      <w:bookmarkStart w:id="7" w:name="h.wz6e9xv742fi" w:colFirst="0" w:colLast="0"/>
+      <w:bookmarkStart w:id="8" w:name="_Toc424222347"/>
+      <w:bookmarkEnd w:id="7"/>
+      <w:r>
+        <w:t>Known limitations</w:t>
+      </w:r>
       <w:bookmarkEnd w:id="8"/>
-      <w:r>
-        <w:t>Known limitations</w:t>
-      </w:r>
-      <w:bookmarkEnd w:id="9"/>
     </w:p>
     <w:p>
       <w:r>
@@ -2993,7 +2911,23 @@
         <w:t>T</w:t>
       </w:r>
       <w:r>
-        <w:t>o be implemented by the end user using makefile or any other ways of his preference, he will just need to override the parameter “CompileCommand” so it is called accordingly by Compile task</w:t>
+        <w:t xml:space="preserve">o be implemented by the end user using </w:t>
+      </w:r>
+      <w:proofErr w:type="spellStart"/>
+      <w:r>
+        <w:t>makefile</w:t>
+      </w:r>
+      <w:proofErr w:type="spellEnd"/>
+      <w:r>
+        <w:t xml:space="preserve"> or any other ways of his preference, he will just need to override the parameter “</w:t>
+      </w:r>
+      <w:proofErr w:type="spellStart"/>
+      <w:r>
+        <w:t>CompileCommand</w:t>
+      </w:r>
+      <w:proofErr w:type="spellEnd"/>
+      <w:r>
+        <w:t>” so it is called accordingly by Compile task</w:t>
       </w:r>
     </w:p>
     <w:p>
@@ -3058,13 +2992,7 @@
         <w:rPr>
           <w:b/>
         </w:rPr>
-        <w:t>O</w:t>
-      </w:r>
-      <w:r>
-        <w:rPr>
-          <w:b/>
-        </w:rPr>
-        <w:t>nly support UVM tests</w:t>
+        <w:t>Only support Linux</w:t>
       </w:r>
     </w:p>
     <w:p>
@@ -3074,74 +3002,64 @@
           <w:numId w:val="5"/>
         </w:numPr>
         <w:contextualSpacing/>
-      </w:pPr>
-      <w:r>
-        <w:t>S</w:t>
-      </w:r>
-      <w:r>
-        <w:t>upport for non UVM tests may be added later</w:t>
-      </w:r>
-    </w:p>
-    <w:p>
-      <w:pPr>
-        <w:numPr>
-          <w:ilvl w:val="0"/>
-          <w:numId w:val="5"/>
-        </w:numPr>
-        <w:contextualSpacing/>
-      </w:pPr>
-      <w:r>
-        <w:t>S</w:t>
-      </w:r>
-      <w:r>
-        <w:t>hall not need huge work/redesign of RMDB</w:t>
+        <w:rPr>
+          <w:b/>
+        </w:rPr>
+      </w:pPr>
+      <w:r>
+        <w:rPr>
+          <w:b/>
+        </w:rPr>
+        <w:t>Will be updated to support Windows later</w:t>
       </w:r>
     </w:p>
     <w:p>
       <w:pPr>
         <w:pStyle w:val="Heading2"/>
       </w:pPr>
-      <w:bookmarkStart w:id="10" w:name="h.az9zg3m8uzu8" w:colFirst="0" w:colLast="0"/>
-      <w:bookmarkStart w:id="11" w:name="_Toc424130561"/>
+      <w:bookmarkStart w:id="9" w:name="h.az9zg3m8uzu8" w:colFirst="0" w:colLast="0"/>
+      <w:bookmarkStart w:id="10" w:name="_Toc424222348"/>
+      <w:bookmarkEnd w:id="9"/>
+      <w:r>
+        <w:t>Prerequisites</w:t>
+      </w:r>
       <w:bookmarkEnd w:id="10"/>
-      <w:r>
-        <w:t>Prerequisites</w:t>
-      </w:r>
+    </w:p>
+    <w:p>
+      <w:r>
+        <w:t xml:space="preserve">There are no dependencies </w:t>
+      </w:r>
+      <w:r>
+        <w:t xml:space="preserve">or prerequisites on the </w:t>
+      </w:r>
+      <w:r>
+        <w:t xml:space="preserve">existing </w:t>
+      </w:r>
+      <w:r>
+        <w:t>project structure and environment</w:t>
+      </w:r>
+      <w:r>
+        <w:t>. To read the remaining of the document it is recommended that you get familiar with the basics of Questa VRM as we will use terms coming from the Questa VRM documentation and architecture.</w:t>
+      </w:r>
+    </w:p>
+    <w:p>
+      <w:r>
+        <w:t>You can find the appropriate documentation under the Questa install tree documentation directory.</w:t>
+      </w:r>
+    </w:p>
+    <w:p>
+      <w:r>
+        <w:br w:type="page"/>
+      </w:r>
+      <w:bookmarkStart w:id="11" w:name="_GoBack"/>
       <w:bookmarkEnd w:id="11"/>
     </w:p>
     <w:p>
-      <w:r>
-        <w:t xml:space="preserve">There are no dependencies </w:t>
-      </w:r>
-      <w:r>
-        <w:t xml:space="preserve">or prerequisites on the </w:t>
-      </w:r>
-      <w:r>
-        <w:t xml:space="preserve">existing </w:t>
-      </w:r>
-      <w:r>
-        <w:t>project structure and environment</w:t>
-      </w:r>
-      <w:r>
-        <w:t>. To read the remaining of the document it is recommended that you get familiar with the basics of Questa VRM as we will use terms coming from the Questa VRM documentation and architecture.</w:t>
-      </w:r>
-    </w:p>
-    <w:p>
-      <w:r>
-        <w:t>You can find the appropriate documentation under the Questa install tree documentation directory.</w:t>
-      </w:r>
-    </w:p>
-    <w:p>
-      <w:r>
-        <w:br w:type="page"/>
-      </w:r>
-    </w:p>
-    <w:p>
       <w:pPr>
         <w:pStyle w:val="Heading1"/>
       </w:pPr>
       <w:bookmarkStart w:id="12" w:name="h.64h7qylzf6am" w:colFirst="0" w:colLast="0"/>
-      <w:bookmarkStart w:id="13" w:name="_Toc424130562"/>
+      <w:bookmarkStart w:id="13" w:name="_Toc424222349"/>
       <w:bookmarkEnd w:id="12"/>
       <w:r>
         <w:lastRenderedPageBreak/>
@@ -3205,7 +3123,7 @@
         <w:pStyle w:val="Heading2"/>
       </w:pPr>
       <w:bookmarkStart w:id="14" w:name="h.qll4bmeaxxwz" w:colFirst="0" w:colLast="0"/>
-      <w:bookmarkStart w:id="15" w:name="_Toc424130563"/>
+      <w:bookmarkStart w:id="15" w:name="_Toc424222350"/>
       <w:bookmarkEnd w:id="14"/>
       <w:r>
         <w:lastRenderedPageBreak/>
@@ -3289,7 +3207,7 @@
         <w:pStyle w:val="Heading3"/>
       </w:pPr>
       <w:bookmarkStart w:id="16" w:name="h.kb4l4qugplm0" w:colFirst="0" w:colLast="0"/>
-      <w:bookmarkStart w:id="17" w:name="_Toc424130564"/>
+      <w:bookmarkStart w:id="17" w:name="_Toc424222351"/>
       <w:bookmarkEnd w:id="16"/>
       <w:r>
         <w:t>step 1 Setup your compile flow</w:t>
@@ -3340,8 +3258,21 @@
         </w:numPr>
       </w:pPr>
       <w:r>
-        <w:t>Make sure that you untick/exclude the Compile task when invoking vrun</w:t>
-      </w:r>
+        <w:t xml:space="preserve">Make sure that you </w:t>
+      </w:r>
+      <w:proofErr w:type="spellStart"/>
+      <w:r>
+        <w:t>untick</w:t>
+      </w:r>
+      <w:proofErr w:type="spellEnd"/>
+      <w:r>
+        <w:t xml:space="preserve">/exclude the Compile task when invoking </w:t>
+      </w:r>
+      <w:proofErr w:type="spellStart"/>
+      <w:r>
+        <w:t>vrun</w:t>
+      </w:r>
+      <w:proofErr w:type="spellEnd"/>
     </w:p>
     <w:p>
       <w:pPr>
@@ -3357,17 +3288,53 @@
       <w:r>
         <w:t xml:space="preserve"> </w:t>
       </w:r>
+      <w:proofErr w:type="spellStart"/>
       <w:r>
         <w:rPr>
           <w:i/>
         </w:rPr>
-        <w:t>vrun –exclude regression_flow/Dynamic/Simulation/Compile</w:t>
-      </w:r>
+        <w:t>vrun</w:t>
+      </w:r>
+      <w:proofErr w:type="spellEnd"/>
       <w:r>
         <w:rPr>
           <w:i/>
         </w:rPr>
-        <w:t xml:space="preserve"> &lt;other vrun options&gt;</w:t>
+        <w:t xml:space="preserve"> –exclude </w:t>
+      </w:r>
+      <w:proofErr w:type="spellStart"/>
+      <w:r>
+        <w:rPr>
+          <w:i/>
+        </w:rPr>
+        <w:t>regression_flow</w:t>
+      </w:r>
+      <w:proofErr w:type="spellEnd"/>
+      <w:r>
+        <w:rPr>
+          <w:i/>
+        </w:rPr>
+        <w:t>/Dynamic/Simulation/Compile</w:t>
+      </w:r>
+      <w:r>
+        <w:rPr>
+          <w:i/>
+        </w:rPr>
+        <w:t xml:space="preserve"> &lt;other </w:t>
+      </w:r>
+      <w:proofErr w:type="spellStart"/>
+      <w:r>
+        <w:rPr>
+          <w:i/>
+        </w:rPr>
+        <w:t>vrun</w:t>
+      </w:r>
+      <w:proofErr w:type="spellEnd"/>
+      <w:r>
+        <w:rPr>
+          <w:i/>
+        </w:rPr>
+        <w:t xml:space="preserve"> options&gt;</w:t>
       </w:r>
     </w:p>
     <w:p>
@@ -3406,7 +3373,15 @@
         <w:t>O</w:t>
       </w:r>
       <w:r>
-        <w:t xml:space="preserve">verride “CompileCommand” </w:t>
+        <w:t>verride “</w:t>
+      </w:r>
+      <w:proofErr w:type="spellStart"/>
+      <w:r>
+        <w:t>CompileCommand</w:t>
+      </w:r>
+      <w:proofErr w:type="spellEnd"/>
+      <w:r>
+        <w:t xml:space="preserve">” </w:t>
       </w:r>
       <w:r>
         <w:t xml:space="preserve">parameter </w:t>
@@ -3435,17 +3410,53 @@
       <w:r>
         <w:t xml:space="preserve"> </w:t>
       </w:r>
+      <w:proofErr w:type="spellStart"/>
       <w:r>
         <w:rPr>
           <w:i/>
         </w:rPr>
-        <w:t>vrun -GCompileCommand=”make compile”</w:t>
-      </w:r>
+        <w:t>vrun</w:t>
+      </w:r>
+      <w:proofErr w:type="spellEnd"/>
       <w:r>
         <w:rPr>
           <w:i/>
         </w:rPr>
-        <w:t xml:space="preserve"> &lt;other vrun options&gt;</w:t>
+        <w:t xml:space="preserve"> -</w:t>
+      </w:r>
+      <w:proofErr w:type="spellStart"/>
+      <w:r>
+        <w:rPr>
+          <w:i/>
+        </w:rPr>
+        <w:t>GCompileCommand</w:t>
+      </w:r>
+      <w:proofErr w:type="spellEnd"/>
+      <w:r>
+        <w:rPr>
+          <w:i/>
+        </w:rPr>
+        <w:t>=”make compile”</w:t>
+      </w:r>
+      <w:r>
+        <w:rPr>
+          <w:i/>
+        </w:rPr>
+        <w:t xml:space="preserve"> &lt;other </w:t>
+      </w:r>
+      <w:proofErr w:type="spellStart"/>
+      <w:r>
+        <w:rPr>
+          <w:i/>
+        </w:rPr>
+        <w:t>vrun</w:t>
+      </w:r>
+      <w:proofErr w:type="spellEnd"/>
+      <w:r>
+        <w:rPr>
+          <w:i/>
+        </w:rPr>
+        <w:t xml:space="preserve"> options&gt;</w:t>
       </w:r>
       <w:bookmarkStart w:id="18" w:name="h.sdrdy91h1lmp" w:colFirst="0" w:colLast="0"/>
       <w:bookmarkEnd w:id="18"/>
@@ -3454,7 +3465,7 @@
       <w:pPr>
         <w:pStyle w:val="Heading3"/>
       </w:pPr>
-      <w:bookmarkStart w:id="19" w:name="_Toc424130565"/>
+      <w:bookmarkStart w:id="19" w:name="_Toc424222352"/>
       <w:r>
         <w:t xml:space="preserve">step 2 Setup your </w:t>
       </w:r>
@@ -3488,8 +3499,13 @@
           <w:numId w:val="18"/>
         </w:numPr>
       </w:pPr>
-      <w:r>
-        <w:t>soffice or Excel spreadsheet</w:t>
+      <w:proofErr w:type="spellStart"/>
+      <w:r>
+        <w:t>soffice</w:t>
+      </w:r>
+      <w:proofErr w:type="spellEnd"/>
+      <w:r>
+        <w:t xml:space="preserve"> or Excel spreadsheet</w:t>
       </w:r>
     </w:p>
     <w:p>
@@ -3497,7 +3513,15 @@
         <w:t>B</w:t>
       </w:r>
       <w:r>
-        <w:t>y default the entry format is a spreadsheet, it can be controlled via “testfileformat” parameter:</w:t>
+        <w:t>y default the entry format is a spreadsheet, it can be controlled via “</w:t>
+      </w:r>
+      <w:proofErr w:type="spellStart"/>
+      <w:r>
+        <w:t>testfileformat</w:t>
+      </w:r>
+      <w:proofErr w:type="spellEnd"/>
+      <w:r>
+        <w:t>” parameter:</w:t>
       </w:r>
     </w:p>
     <w:p>
@@ -3511,11 +3535,47 @@
       <w:r>
         <w:t xml:space="preserve">i.e. </w:t>
       </w:r>
+      <w:proofErr w:type="spellStart"/>
       <w:r>
         <w:rPr>
           <w:i/>
         </w:rPr>
-        <w:t>vrun –Gtestfileformat=”csv” &lt;other vrun options&gt;</w:t>
+        <w:t>vrun</w:t>
+      </w:r>
+      <w:proofErr w:type="spellEnd"/>
+      <w:r>
+        <w:rPr>
+          <w:i/>
+        </w:rPr>
+        <w:t xml:space="preserve"> –</w:t>
+      </w:r>
+      <w:proofErr w:type="spellStart"/>
+      <w:r>
+        <w:rPr>
+          <w:i/>
+        </w:rPr>
+        <w:t>Gtestfileformat</w:t>
+      </w:r>
+      <w:proofErr w:type="spellEnd"/>
+      <w:r>
+        <w:rPr>
+          <w:i/>
+        </w:rPr>
+        <w:t xml:space="preserve">=”csv” &lt;other </w:t>
+      </w:r>
+      <w:proofErr w:type="spellStart"/>
+      <w:r>
+        <w:rPr>
+          <w:i/>
+        </w:rPr>
+        <w:t>vrun</w:t>
+      </w:r>
+      <w:proofErr w:type="spellEnd"/>
+      <w:r>
+        <w:rPr>
+          <w:i/>
+        </w:rPr>
+        <w:t xml:space="preserve"> options&gt;</w:t>
       </w:r>
     </w:p>
     <w:p>
@@ -3559,7 +3619,36 @@
           <w:sz w:val="16"/>
           <w:szCs w:val="16"/>
         </w:rPr>
-        <w:t xml:space="preserve"># &lt;testname&gt; </w:t>
+        <w:t># &lt;</w:t>
+      </w:r>
+      <w:proofErr w:type="spellStart"/>
+      <w:r>
+        <w:rPr>
+          <w:rFonts w:ascii="Courier New" w:eastAsia="Courier New" w:hAnsi="Courier New" w:cs="Courier New"/>
+          <w:i/>
+          <w:sz w:val="16"/>
+          <w:szCs w:val="16"/>
+        </w:rPr>
+        <w:t>testname</w:t>
+      </w:r>
+      <w:proofErr w:type="spellEnd"/>
+      <w:r>
+        <w:rPr>
+          <w:rFonts w:ascii="Courier New" w:eastAsia="Courier New" w:hAnsi="Courier New" w:cs="Courier New"/>
+          <w:i/>
+          <w:sz w:val="16"/>
+          <w:szCs w:val="16"/>
+        </w:rPr>
+        <w:t xml:space="preserve">&gt; </w:t>
+      </w:r>
+      <w:r>
+        <w:rPr>
+          <w:rFonts w:ascii="Courier New" w:eastAsia="Courier New" w:hAnsi="Courier New" w:cs="Courier New"/>
+          <w:i/>
+          <w:sz w:val="16"/>
+          <w:szCs w:val="16"/>
+        </w:rPr>
+        <w:t xml:space="preserve">type </w:t>
       </w:r>
       <w:r>
         <w:rPr>
@@ -3577,7 +3666,27 @@
           <w:sz w:val="16"/>
           <w:szCs w:val="16"/>
         </w:rPr>
-        <w:t xml:space="preserve">&lt;repeat_count&gt; </w:t>
+        <w:t>&lt;</w:t>
+      </w:r>
+      <w:proofErr w:type="spellStart"/>
+      <w:r>
+        <w:rPr>
+          <w:rFonts w:ascii="Courier New" w:eastAsia="Courier New" w:hAnsi="Courier New" w:cs="Courier New"/>
+          <w:i/>
+          <w:sz w:val="16"/>
+          <w:szCs w:val="16"/>
+        </w:rPr>
+        <w:t>repeat_count</w:t>
+      </w:r>
+      <w:proofErr w:type="spellEnd"/>
+      <w:r>
+        <w:rPr>
+          <w:rFonts w:ascii="Courier New" w:eastAsia="Courier New" w:hAnsi="Courier New" w:cs="Courier New"/>
+          <w:i/>
+          <w:sz w:val="16"/>
+          <w:szCs w:val="16"/>
+        </w:rPr>
+        <w:t xml:space="preserve">&gt; </w:t>
       </w:r>
       <w:r>
         <w:rPr>
@@ -3614,23 +3723,44 @@
           <w:sz w:val="16"/>
           <w:szCs w:val="16"/>
         </w:rPr>
-        <w:t># If not enough seeds then random is used to pad seeds.</w:t>
+        <w:t xml:space="preserve"># </w:t>
+      </w:r>
+      <w:proofErr w:type="gramStart"/>
+      <w:r>
+        <w:rPr>
+          <w:rFonts w:ascii="Courier New" w:eastAsia="Courier New" w:hAnsi="Courier New" w:cs="Courier New"/>
+          <w:i/>
+          <w:sz w:val="16"/>
+          <w:szCs w:val="16"/>
+        </w:rPr>
+        <w:t>If</w:t>
+      </w:r>
+      <w:proofErr w:type="gramEnd"/>
+      <w:r>
+        <w:rPr>
+          <w:rFonts w:ascii="Courier New" w:eastAsia="Courier New" w:hAnsi="Courier New" w:cs="Courier New"/>
+          <w:i/>
+          <w:sz w:val="16"/>
+          <w:szCs w:val="16"/>
+        </w:rPr>
+        <w:t xml:space="preserve"> not enough seeds then random is used to pad seeds.</w:t>
       </w:r>
     </w:p>
     <w:tbl>
       <w:tblPr>
         <w:tblStyle w:val="GridTable5Dark-Accent2"/>
-        <w:tblW w:w="9350" w:type="dxa"/>
+        <w:tblW w:w="8879" w:type="dxa"/>
         <w:jc w:val="center"/>
         <w:tblLayout w:type="fixed"/>
         <w:tblLook w:val="0620" w:firstRow="1" w:lastRow="0" w:firstColumn="0" w:lastColumn="0" w:noHBand="1" w:noVBand="1"/>
       </w:tblPr>
       <w:tblGrid>
-        <w:gridCol w:w="1555"/>
-        <w:gridCol w:w="2182"/>
-        <w:gridCol w:w="1787"/>
-        <w:gridCol w:w="1425"/>
-        <w:gridCol w:w="2401"/>
+        <w:gridCol w:w="1248"/>
+        <w:gridCol w:w="1582"/>
+        <w:gridCol w:w="1701"/>
+        <w:gridCol w:w="1418"/>
+        <w:gridCol w:w="1032"/>
+        <w:gridCol w:w="1898"/>
       </w:tblGrid>
       <w:tr>
         <w:trPr>
@@ -3639,7 +3769,7 @@
         </w:trPr>
         <w:tc>
           <w:tcPr>
-            <w:tcW w:w="1555" w:type="dxa"/>
+            <w:tcW w:w="1248" w:type="dxa"/>
             <w:tcBorders>
               <w:top w:val="single" w:sz="4" w:space="0" w:color="auto"/>
               <w:left w:val="single" w:sz="4" w:space="0" w:color="auto"/>
@@ -3680,7 +3810,7 @@
         </w:tc>
         <w:tc>
           <w:tcPr>
-            <w:tcW w:w="2182" w:type="dxa"/>
+            <w:tcW w:w="1582" w:type="dxa"/>
             <w:tcBorders>
               <w:left w:val="single" w:sz="4" w:space="0" w:color="auto"/>
               <w:bottom w:val="single" w:sz="4" w:space="0" w:color="auto"/>
@@ -3690,18 +3820,20 @@
             <w:pPr>
               <w:jc w:val="center"/>
             </w:pPr>
+            <w:proofErr w:type="spellStart"/>
             <w:r>
               <w:rPr>
                 <w:sz w:val="24"/>
                 <w:szCs w:val="24"/>
               </w:rPr>
-              <w:t>testname</w:t>
-            </w:r>
-          </w:p>
-        </w:tc>
-        <w:tc>
-          <w:tcPr>
-            <w:tcW w:w="1787" w:type="dxa"/>
+              <w:t>Testname</w:t>
+            </w:r>
+            <w:proofErr w:type="spellEnd"/>
+          </w:p>
+        </w:tc>
+        <w:tc>
+          <w:tcPr>
+            <w:tcW w:w="1701" w:type="dxa"/>
             <w:tcBorders>
               <w:bottom w:val="single" w:sz="4" w:space="0" w:color="auto"/>
             </w:tcBorders>
@@ -3719,13 +3851,13 @@
                 <w:sz w:val="24"/>
                 <w:szCs w:val="24"/>
               </w:rPr>
-              <w:t>Options</w:t>
-            </w:r>
-          </w:p>
-        </w:tc>
-        <w:tc>
-          <w:tcPr>
-            <w:tcW w:w="1425" w:type="dxa"/>
+              <w:t>Type</w:t>
+            </w:r>
+          </w:p>
+        </w:tc>
+        <w:tc>
+          <w:tcPr>
+            <w:tcW w:w="1418" w:type="dxa"/>
             <w:tcBorders>
               <w:bottom w:val="single" w:sz="4" w:space="0" w:color="auto"/>
             </w:tcBorders>
@@ -3733,19 +3865,43 @@
           <w:p>
             <w:pPr>
               <w:jc w:val="center"/>
-            </w:pPr>
-            <w:r>
               <w:rPr>
                 <w:sz w:val="24"/>
                 <w:szCs w:val="24"/>
               </w:rPr>
-              <w:t>repeat count</w:t>
-            </w:r>
-          </w:p>
-        </w:tc>
-        <w:tc>
-          <w:tcPr>
-            <w:tcW w:w="2401" w:type="dxa"/>
+            </w:pPr>
+            <w:r>
+              <w:rPr>
+                <w:sz w:val="24"/>
+                <w:szCs w:val="24"/>
+              </w:rPr>
+              <w:t>Options</w:t>
+            </w:r>
+          </w:p>
+        </w:tc>
+        <w:tc>
+          <w:tcPr>
+            <w:tcW w:w="1032" w:type="dxa"/>
+            <w:tcBorders>
+              <w:bottom w:val="single" w:sz="4" w:space="0" w:color="auto"/>
+            </w:tcBorders>
+          </w:tcPr>
+          <w:p>
+            <w:pPr>
+              <w:jc w:val="center"/>
+            </w:pPr>
+            <w:r>
+              <w:rPr>
+                <w:sz w:val="24"/>
+                <w:szCs w:val="24"/>
+              </w:rPr>
+              <w:t>Repeat Count</w:t>
+            </w:r>
+          </w:p>
+        </w:tc>
+        <w:tc>
+          <w:tcPr>
+            <w:tcW w:w="1898" w:type="dxa"/>
             <w:tcBorders>
               <w:bottom w:val="single" w:sz="4" w:space="0" w:color="auto"/>
             </w:tcBorders>
@@ -3775,7 +3931,7 @@
         </w:trPr>
         <w:tc>
           <w:tcPr>
-            <w:tcW w:w="1555" w:type="dxa"/>
+            <w:tcW w:w="1248" w:type="dxa"/>
             <w:tcBorders>
               <w:top w:val="single" w:sz="4" w:space="0" w:color="auto"/>
               <w:left w:val="single" w:sz="4" w:space="0" w:color="auto"/>
@@ -3809,7 +3965,7 @@
         </w:tc>
         <w:tc>
           <w:tcPr>
-            <w:tcW w:w="2182" w:type="dxa"/>
+            <w:tcW w:w="1582" w:type="dxa"/>
             <w:tcBorders>
               <w:top w:val="single" w:sz="4" w:space="0" w:color="auto"/>
               <w:left w:val="single" w:sz="4" w:space="0" w:color="auto"/>
@@ -3837,7 +3993,7 @@
         </w:tc>
         <w:tc>
           <w:tcPr>
-            <w:tcW w:w="1787" w:type="dxa"/>
+            <w:tcW w:w="1701" w:type="dxa"/>
             <w:tcBorders>
               <w:top w:val="single" w:sz="4" w:space="0" w:color="auto"/>
               <w:left w:val="single" w:sz="4" w:space="0" w:color="auto"/>
@@ -3862,13 +4018,13 @@
                 <w:sz w:val="18"/>
                 <w:szCs w:val="18"/>
               </w:rPr>
-              <w:t>OPTIONAL</w:t>
-            </w:r>
-          </w:p>
-        </w:tc>
-        <w:tc>
-          <w:tcPr>
-            <w:tcW w:w="1425" w:type="dxa"/>
+              <w:t>REQUIRED</w:t>
+            </w:r>
+          </w:p>
+        </w:tc>
+        <w:tc>
+          <w:tcPr>
+            <w:tcW w:w="1418" w:type="dxa"/>
             <w:tcBorders>
               <w:top w:val="single" w:sz="4" w:space="0" w:color="auto"/>
               <w:left w:val="single" w:sz="4" w:space="0" w:color="auto"/>
@@ -3893,13 +4049,44 @@
                 <w:sz w:val="18"/>
                 <w:szCs w:val="18"/>
               </w:rPr>
+              <w:t>OPTIONAL</w:t>
+            </w:r>
+          </w:p>
+        </w:tc>
+        <w:tc>
+          <w:tcPr>
+            <w:tcW w:w="1032" w:type="dxa"/>
+            <w:tcBorders>
+              <w:top w:val="single" w:sz="4" w:space="0" w:color="auto"/>
+              <w:left w:val="single" w:sz="4" w:space="0" w:color="auto"/>
+              <w:bottom w:val="single" w:sz="4" w:space="0" w:color="auto"/>
+              <w:right w:val="single" w:sz="4" w:space="0" w:color="auto"/>
+            </w:tcBorders>
+          </w:tcPr>
+          <w:p>
+            <w:pPr>
+              <w:tabs>
+                <w:tab w:val="left" w:pos="507"/>
+                <w:tab w:val="center" w:pos="672"/>
+              </w:tabs>
+              <w:jc w:val="center"/>
+              <w:rPr>
+                <w:sz w:val="18"/>
+                <w:szCs w:val="18"/>
+              </w:rPr>
+            </w:pPr>
+            <w:r>
+              <w:rPr>
+                <w:sz w:val="18"/>
+                <w:szCs w:val="18"/>
+              </w:rPr>
               <w:t>REQUIRED</w:t>
             </w:r>
           </w:p>
         </w:tc>
         <w:tc>
           <w:tcPr>
-            <w:tcW w:w="2401" w:type="dxa"/>
+            <w:tcW w:w="1898" w:type="dxa"/>
             <w:tcBorders>
               <w:top w:val="single" w:sz="4" w:space="0" w:color="auto"/>
               <w:left w:val="single" w:sz="4" w:space="0" w:color="auto"/>
@@ -3932,7 +4119,7 @@
         </w:trPr>
         <w:tc>
           <w:tcPr>
-            <w:tcW w:w="1555" w:type="dxa"/>
+            <w:tcW w:w="1248" w:type="dxa"/>
             <w:tcBorders>
               <w:top w:val="single" w:sz="4" w:space="0" w:color="auto"/>
               <w:left w:val="single" w:sz="4" w:space="0" w:color="auto"/>
@@ -3964,7 +4151,7 @@
         </w:tc>
         <w:tc>
           <w:tcPr>
-            <w:tcW w:w="2182" w:type="dxa"/>
+            <w:tcW w:w="1582" w:type="dxa"/>
             <w:tcBorders>
               <w:top w:val="single" w:sz="4" w:space="0" w:color="auto"/>
               <w:left w:val="single" w:sz="4" w:space="0" w:color="auto"/>
@@ -3988,13 +4175,13 @@
                 <w:sz w:val="18"/>
                 <w:szCs w:val="18"/>
               </w:rPr>
-              <w:t>UVM test name</w:t>
-            </w:r>
-          </w:p>
-        </w:tc>
-        <w:tc>
-          <w:tcPr>
-            <w:tcW w:w="1787" w:type="dxa"/>
+              <w:t>test name</w:t>
+            </w:r>
+          </w:p>
+        </w:tc>
+        <w:tc>
+          <w:tcPr>
+            <w:tcW w:w="1701" w:type="dxa"/>
             <w:tcBorders>
               <w:top w:val="single" w:sz="4" w:space="0" w:color="auto"/>
               <w:left w:val="single" w:sz="4" w:space="0" w:color="auto"/>
@@ -4015,13 +4202,72 @@
                 <w:sz w:val="18"/>
                 <w:szCs w:val="18"/>
               </w:rPr>
+              <w:t>Type of test</w:t>
+            </w:r>
+          </w:p>
+          <w:p>
+            <w:pPr>
+              <w:jc w:val="center"/>
+              <w:rPr>
+                <w:sz w:val="18"/>
+                <w:szCs w:val="18"/>
+              </w:rPr>
+            </w:pPr>
+            <w:r>
+              <w:rPr>
+                <w:sz w:val="18"/>
+                <w:szCs w:val="18"/>
+              </w:rPr>
+              <w:t>(</w:t>
+            </w:r>
+            <w:proofErr w:type="spellStart"/>
+            <w:r>
+              <w:rPr>
+                <w:sz w:val="18"/>
+                <w:szCs w:val="18"/>
+              </w:rPr>
+              <w:t>uvm</w:t>
+            </w:r>
+            <w:proofErr w:type="spellEnd"/>
+            <w:r>
+              <w:rPr>
+                <w:sz w:val="18"/>
+                <w:szCs w:val="18"/>
+              </w:rPr>
+              <w:t xml:space="preserve"> or directed)</w:t>
+            </w:r>
+          </w:p>
+        </w:tc>
+        <w:tc>
+          <w:tcPr>
+            <w:tcW w:w="1418" w:type="dxa"/>
+            <w:tcBorders>
+              <w:top w:val="single" w:sz="4" w:space="0" w:color="auto"/>
+              <w:left w:val="single" w:sz="4" w:space="0" w:color="auto"/>
+              <w:bottom w:val="single" w:sz="4" w:space="0" w:color="auto"/>
+              <w:right w:val="single" w:sz="4" w:space="0" w:color="auto"/>
+            </w:tcBorders>
+          </w:tcPr>
+          <w:p>
+            <w:pPr>
+              <w:jc w:val="center"/>
+              <w:rPr>
+                <w:sz w:val="18"/>
+                <w:szCs w:val="18"/>
+              </w:rPr>
+            </w:pPr>
+            <w:r>
+              <w:rPr>
+                <w:sz w:val="18"/>
+                <w:szCs w:val="18"/>
+              </w:rPr>
               <w:t>Options passed at simulator invocation</w:t>
             </w:r>
           </w:p>
         </w:tc>
         <w:tc>
           <w:tcPr>
-            <w:tcW w:w="1425" w:type="dxa"/>
+            <w:tcW w:w="1032" w:type="dxa"/>
             <w:tcBorders>
               <w:top w:val="single" w:sz="4" w:space="0" w:color="auto"/>
               <w:left w:val="single" w:sz="4" w:space="0" w:color="auto"/>
@@ -4050,7 +4296,7 @@
         </w:tc>
         <w:tc>
           <w:tcPr>
-            <w:tcW w:w="2401" w:type="dxa"/>
+            <w:tcW w:w="1898" w:type="dxa"/>
             <w:tcBorders>
               <w:top w:val="single" w:sz="4" w:space="0" w:color="auto"/>
               <w:left w:val="single" w:sz="4" w:space="0" w:color="auto"/>
@@ -4146,11 +4392,16 @@
         <w:t>.</w:t>
       </w:r>
       <w:r>
-        <w:t xml:space="preserve"> For the directed tests it is a </w:t>
+        <w:t xml:space="preserve"> For the directed tests it is </w:t>
+      </w:r>
+      <w:proofErr w:type="gramStart"/>
+      <w:r>
+        <w:t xml:space="preserve">a </w:t>
       </w:r>
       <w:r>
         <w:t>don’t</w:t>
       </w:r>
+      <w:proofErr w:type="gramEnd"/>
       <w:r>
         <w:t xml:space="preserve"> care as there are no random objects.</w:t>
       </w:r>
@@ -4174,10 +4425,9 @@
           <w:sz w:val="16"/>
           <w:szCs w:val="16"/>
         </w:rPr>
-        <w:t># &lt;testname&gt; {&lt;simulation options&gt;} &lt;repeat_count&gt; &lt;1st seed&gt;...&lt;nth seed&gt;</w:t>
-      </w:r>
-    </w:p>
-    <w:p>
+        <w:t># &lt;</w:t>
+      </w:r>
+      <w:proofErr w:type="spellStart"/>
       <w:r>
         <w:rPr>
           <w:rFonts w:ascii="Courier New" w:eastAsia="Courier New" w:hAnsi="Courier New" w:cs="Courier New"/>
@@ -4185,7 +4435,86 @@
           <w:sz w:val="16"/>
           <w:szCs w:val="16"/>
         </w:rPr>
-        <w:t># If not enough seeds then random is used to pad seeds.</w:t>
+        <w:t>testname</w:t>
+      </w:r>
+      <w:proofErr w:type="spellEnd"/>
+      <w:r>
+        <w:rPr>
+          <w:rFonts w:ascii="Courier New" w:eastAsia="Courier New" w:hAnsi="Courier New" w:cs="Courier New"/>
+          <w:i/>
+          <w:sz w:val="16"/>
+          <w:szCs w:val="16"/>
+        </w:rPr>
+        <w:t xml:space="preserve">&gt; </w:t>
+      </w:r>
+      <w:r>
+        <w:rPr>
+          <w:rFonts w:ascii="Courier New" w:eastAsia="Courier New" w:hAnsi="Courier New" w:cs="Courier New"/>
+          <w:i/>
+          <w:sz w:val="16"/>
+          <w:szCs w:val="16"/>
+        </w:rPr>
+        <w:t xml:space="preserve">&lt;type&gt; </w:t>
+      </w:r>
+      <w:r>
+        <w:rPr>
+          <w:rFonts w:ascii="Courier New" w:eastAsia="Courier New" w:hAnsi="Courier New" w:cs="Courier New"/>
+          <w:i/>
+          <w:sz w:val="16"/>
+          <w:szCs w:val="16"/>
+        </w:rPr>
+        <w:t>{&lt;simulation options&gt;} &lt;</w:t>
+      </w:r>
+      <w:proofErr w:type="spellStart"/>
+      <w:r>
+        <w:rPr>
+          <w:rFonts w:ascii="Courier New" w:eastAsia="Courier New" w:hAnsi="Courier New" w:cs="Courier New"/>
+          <w:i/>
+          <w:sz w:val="16"/>
+          <w:szCs w:val="16"/>
+        </w:rPr>
+        <w:t>repeat_count</w:t>
+      </w:r>
+      <w:proofErr w:type="spellEnd"/>
+      <w:r>
+        <w:rPr>
+          <w:rFonts w:ascii="Courier New" w:eastAsia="Courier New" w:hAnsi="Courier New" w:cs="Courier New"/>
+          <w:i/>
+          <w:sz w:val="16"/>
+          <w:szCs w:val="16"/>
+        </w:rPr>
+        <w:t>&gt; &lt;1st seed&gt;...&lt;nth seed&gt;</w:t>
+      </w:r>
+    </w:p>
+    <w:p>
+      <w:r>
+        <w:rPr>
+          <w:rFonts w:ascii="Courier New" w:eastAsia="Courier New" w:hAnsi="Courier New" w:cs="Courier New"/>
+          <w:i/>
+          <w:sz w:val="16"/>
+          <w:szCs w:val="16"/>
+        </w:rPr>
+        <w:t xml:space="preserve"># </w:t>
+      </w:r>
+      <w:proofErr w:type="gramStart"/>
+      <w:r>
+        <w:rPr>
+          <w:rFonts w:ascii="Courier New" w:eastAsia="Courier New" w:hAnsi="Courier New" w:cs="Courier New"/>
+          <w:i/>
+          <w:sz w:val="16"/>
+          <w:szCs w:val="16"/>
+        </w:rPr>
+        <w:t>If</w:t>
+      </w:r>
+      <w:proofErr w:type="gramEnd"/>
+      <w:r>
+        <w:rPr>
+          <w:rFonts w:ascii="Courier New" w:eastAsia="Courier New" w:hAnsi="Courier New" w:cs="Courier New"/>
+          <w:i/>
+          <w:sz w:val="16"/>
+          <w:szCs w:val="16"/>
+        </w:rPr>
+        <w:t xml:space="preserve"> not enough seeds then random is used to pad seeds.</w:t>
       </w:r>
     </w:p>
     <w:p>
@@ -4200,6 +4529,8 @@
       </w:r>
     </w:p>
     <w:p>
+      <w:proofErr w:type="spellStart"/>
+      <w:proofErr w:type="gramStart"/>
       <w:r>
         <w:rPr>
           <w:rFonts w:ascii="Courier New" w:eastAsia="Courier New" w:hAnsi="Courier New" w:cs="Courier New"/>
@@ -4209,6 +4540,8 @@
         </w:rPr>
         <w:t>ace_rw_generic_test</w:t>
       </w:r>
+      <w:proofErr w:type="spellEnd"/>
+      <w:proofErr w:type="gramEnd"/>
       <w:r>
         <w:rPr>
           <w:rFonts w:ascii="Courier New" w:eastAsia="Courier New" w:hAnsi="Courier New" w:cs="Courier New"/>
@@ -4216,7 +4549,25 @@
           <w:sz w:val="16"/>
           <w:szCs w:val="16"/>
         </w:rPr>
-        <w:t xml:space="preserve"> {}</w:t>
+        <w:t xml:space="preserve"> </w:t>
+      </w:r>
+      <w:r>
+        <w:rPr>
+          <w:rFonts w:ascii="Courier New" w:eastAsia="Courier New" w:hAnsi="Courier New" w:cs="Courier New"/>
+          <w:i/>
+          <w:sz w:val="16"/>
+          <w:szCs w:val="16"/>
+        </w:rPr>
+        <w:t xml:space="preserve">directed </w:t>
+      </w:r>
+      <w:r>
+        <w:rPr>
+          <w:rFonts w:ascii="Courier New" w:eastAsia="Courier New" w:hAnsi="Courier New" w:cs="Courier New"/>
+          <w:i/>
+          <w:sz w:val="16"/>
+          <w:szCs w:val="16"/>
+        </w:rPr>
+        <w:t>{}</w:t>
       </w:r>
       <w:r>
         <w:rPr>
@@ -4229,6 +4580,8 @@
       </w:r>
     </w:p>
     <w:p>
+      <w:proofErr w:type="spellStart"/>
+      <w:proofErr w:type="gramStart"/>
       <w:r>
         <w:rPr>
           <w:rFonts w:ascii="Courier New" w:eastAsia="Courier New" w:hAnsi="Courier New" w:cs="Courier New"/>
@@ -4238,6 +4591,8 @@
         </w:rPr>
         <w:t>ace_rw_generic_reordering_test</w:t>
       </w:r>
+      <w:proofErr w:type="spellEnd"/>
+      <w:proofErr w:type="gramEnd"/>
       <w:r>
         <w:rPr>
           <w:rFonts w:ascii="Courier New" w:eastAsia="Courier New" w:hAnsi="Courier New" w:cs="Courier New"/>
@@ -4245,7 +4600,25 @@
           <w:sz w:val="16"/>
           <w:szCs w:val="16"/>
         </w:rPr>
-        <w:t xml:space="preserve"> {}</w:t>
+        <w:t xml:space="preserve"> </w:t>
+      </w:r>
+      <w:r>
+        <w:rPr>
+          <w:rFonts w:ascii="Courier New" w:eastAsia="Courier New" w:hAnsi="Courier New" w:cs="Courier New"/>
+          <w:i/>
+          <w:sz w:val="16"/>
+          <w:szCs w:val="16"/>
+        </w:rPr>
+        <w:t xml:space="preserve">directed </w:t>
+      </w:r>
+      <w:r>
+        <w:rPr>
+          <w:rFonts w:ascii="Courier New" w:eastAsia="Courier New" w:hAnsi="Courier New" w:cs="Courier New"/>
+          <w:i/>
+          <w:sz w:val="16"/>
+          <w:szCs w:val="16"/>
+        </w:rPr>
+        <w:t>{}</w:t>
       </w:r>
       <w:r>
         <w:rPr>
@@ -4269,6 +4642,8 @@
       </w:r>
     </w:p>
     <w:p>
+      <w:proofErr w:type="spellStart"/>
+      <w:proofErr w:type="gramStart"/>
       <w:r>
         <w:rPr>
           <w:rFonts w:ascii="Courier New" w:eastAsia="Courier New" w:hAnsi="Courier New" w:cs="Courier New"/>
@@ -4278,6 +4653,28 @@
         </w:rPr>
         <w:t>ace_rw_txn_system_random_test</w:t>
       </w:r>
+      <w:proofErr w:type="spellEnd"/>
+      <w:proofErr w:type="gramEnd"/>
+      <w:r>
+        <w:rPr>
+          <w:rFonts w:ascii="Courier New" w:eastAsia="Courier New" w:hAnsi="Courier New" w:cs="Courier New"/>
+          <w:i/>
+          <w:sz w:val="16"/>
+          <w:szCs w:val="16"/>
+        </w:rPr>
+        <w:t xml:space="preserve"> </w:t>
+      </w:r>
+      <w:proofErr w:type="spellStart"/>
+      <w:r>
+        <w:rPr>
+          <w:rFonts w:ascii="Courier New" w:eastAsia="Courier New" w:hAnsi="Courier New" w:cs="Courier New"/>
+          <w:i/>
+          <w:sz w:val="16"/>
+          <w:szCs w:val="16"/>
+        </w:rPr>
+        <w:t>uvm</w:t>
+      </w:r>
+      <w:proofErr w:type="spellEnd"/>
       <w:r>
         <w:rPr>
           <w:rFonts w:ascii="Courier New" w:eastAsia="Courier New" w:hAnsi="Courier New" w:cs="Courier New"/>
@@ -4307,6 +4704,8 @@
       </w:r>
     </w:p>
     <w:p>
+      <w:proofErr w:type="spellStart"/>
+      <w:proofErr w:type="gramStart"/>
       <w:r>
         <w:rPr>
           <w:rFonts w:ascii="Courier New" w:eastAsia="Courier New" w:hAnsi="Courier New" w:cs="Courier New"/>
@@ -4314,7 +4713,38 @@
           <w:sz w:val="16"/>
           <w:szCs w:val="16"/>
         </w:rPr>
-        <w:t xml:space="preserve">ace_rw_txn_nonshareable_random_test </w:t>
+        <w:t>ace_rw_txn_nonshareable_random_test</w:t>
+      </w:r>
+      <w:proofErr w:type="spellEnd"/>
+      <w:proofErr w:type="gramEnd"/>
+      <w:r>
+        <w:rPr>
+          <w:rFonts w:ascii="Courier New" w:eastAsia="Courier New" w:hAnsi="Courier New" w:cs="Courier New"/>
+          <w:i/>
+          <w:sz w:val="16"/>
+          <w:szCs w:val="16"/>
+        </w:rPr>
+        <w:t xml:space="preserve"> </w:t>
+      </w:r>
+      <w:proofErr w:type="spellStart"/>
+      <w:r>
+        <w:rPr>
+          <w:rFonts w:ascii="Courier New" w:eastAsia="Courier New" w:hAnsi="Courier New" w:cs="Courier New"/>
+          <w:i/>
+          <w:sz w:val="16"/>
+          <w:szCs w:val="16"/>
+        </w:rPr>
+        <w:t>uvm</w:t>
+      </w:r>
+      <w:proofErr w:type="spellEnd"/>
+      <w:r>
+        <w:rPr>
+          <w:rFonts w:ascii="Courier New" w:eastAsia="Courier New" w:hAnsi="Courier New" w:cs="Courier New"/>
+          <w:i/>
+          <w:sz w:val="16"/>
+          <w:szCs w:val="16"/>
+        </w:rPr>
+        <w:t xml:space="preserve"> </w:t>
       </w:r>
       <w:r>
         <w:rPr>
@@ -4336,6 +4766,8 @@
       </w:r>
     </w:p>
     <w:p>
+      <w:proofErr w:type="spellStart"/>
+      <w:proofErr w:type="gramStart"/>
       <w:r>
         <w:rPr>
           <w:rFonts w:ascii="Courier New" w:eastAsia="Courier New" w:hAnsi="Courier New" w:cs="Courier New"/>
@@ -4343,7 +4775,38 @@
           <w:sz w:val="16"/>
           <w:szCs w:val="16"/>
         </w:rPr>
-        <w:t xml:space="preserve">ace_rw_txn_innershareable_random_test </w:t>
+        <w:t>ace_rw_txn_innershareable_random_test</w:t>
+      </w:r>
+      <w:proofErr w:type="spellEnd"/>
+      <w:proofErr w:type="gramEnd"/>
+      <w:r>
+        <w:rPr>
+          <w:rFonts w:ascii="Courier New" w:eastAsia="Courier New" w:hAnsi="Courier New" w:cs="Courier New"/>
+          <w:i/>
+          <w:sz w:val="16"/>
+          <w:szCs w:val="16"/>
+        </w:rPr>
+        <w:t xml:space="preserve"> </w:t>
+      </w:r>
+      <w:proofErr w:type="spellStart"/>
+      <w:r>
+        <w:rPr>
+          <w:rFonts w:ascii="Courier New" w:eastAsia="Courier New" w:hAnsi="Courier New" w:cs="Courier New"/>
+          <w:i/>
+          <w:sz w:val="16"/>
+          <w:szCs w:val="16"/>
+        </w:rPr>
+        <w:t>uvm</w:t>
+      </w:r>
+      <w:proofErr w:type="spellEnd"/>
+      <w:r>
+        <w:rPr>
+          <w:rFonts w:ascii="Courier New" w:eastAsia="Courier New" w:hAnsi="Courier New" w:cs="Courier New"/>
+          <w:i/>
+          <w:sz w:val="16"/>
+          <w:szCs w:val="16"/>
+        </w:rPr>
+        <w:t xml:space="preserve"> </w:t>
       </w:r>
       <w:r>
         <w:rPr>
@@ -4409,6 +4872,46 @@
       </w:r>
     </w:p>
     <w:p>
+      <w:r>
+        <w:rPr>
+          <w:noProof/>
+        </w:rPr>
+        <w:drawing>
+          <wp:inline distT="0" distB="0" distL="0" distR="0" wp14:anchorId="7C2A7FC4" wp14:editId="7A5FD8EC">
+            <wp:extent cx="5943600" cy="337820"/>
+            <wp:effectExtent l="0" t="0" r="0" b="5080"/>
+            <wp:docPr id="4" name="Picture 4"/>
+            <wp:cNvGraphicFramePr>
+              <a:graphicFrameLocks xmlns:a="http://schemas.openxmlformats.org/drawingml/2006/main" noChangeAspect="1"/>
+            </wp:cNvGraphicFramePr>
+            <a:graphic xmlns:a="http://schemas.openxmlformats.org/drawingml/2006/main">
+              <a:graphicData uri="http://schemas.openxmlformats.org/drawingml/2006/picture">
+                <pic:pic xmlns:pic="http://schemas.openxmlformats.org/drawingml/2006/picture">
+                  <pic:nvPicPr>
+                    <pic:cNvPr id="1" name=""/>
+                    <pic:cNvPicPr/>
+                  </pic:nvPicPr>
+                  <pic:blipFill>
+                    <a:blip r:embed="rId9"/>
+                    <a:stretch>
+                      <a:fillRect/>
+                    </a:stretch>
+                  </pic:blipFill>
+                  <pic:spPr>
+                    <a:xfrm>
+                      <a:off x="0" y="0"/>
+                      <a:ext cx="5943600" cy="337820"/>
+                    </a:xfrm>
+                    <a:prstGeom prst="rect">
+                      <a:avLst/>
+                    </a:prstGeom>
+                  </pic:spPr>
+                </pic:pic>
+              </a:graphicData>
+            </a:graphic>
+          </wp:inline>
+        </w:drawing>
+      </w:r>
       <w:r>
         <w:rPr>
           <w:noProof/>
@@ -4427,7 +4930,7 @@
                     <pic:cNvPicPr preferRelativeResize="0"/>
                   </pic:nvPicPr>
                   <pic:blipFill>
-                    <a:blip r:embed="rId9"/>
+                    <a:blip r:embed="rId10"/>
                     <a:srcRect/>
                     <a:stretch>
                       <a:fillRect/>
@@ -4456,7 +4959,7 @@
       <w:pPr>
         <w:pStyle w:val="Heading3"/>
       </w:pPr>
-      <w:bookmarkStart w:id="21" w:name="_Toc424130566"/>
+      <w:bookmarkStart w:id="21" w:name="_Toc424222353"/>
       <w:r>
         <w:t>step 3 Setup your regression run</w:t>
       </w:r>
@@ -4698,6 +5201,7 @@
                 <w:sz w:val="18"/>
                 <w:szCs w:val="18"/>
               </w:rPr>
+              <w:lastRenderedPageBreak/>
               <w:t>If you want to link a tes</w:t>
             </w:r>
             <w:r>
@@ -4848,7 +5352,6 @@
                 <w:sz w:val="18"/>
                 <w:szCs w:val="18"/>
               </w:rPr>
-              <w:lastRenderedPageBreak/>
               <w:t>snapshot loaded in simulator</w:t>
             </w:r>
           </w:p>
@@ -5109,7 +5612,7 @@
       <w:pPr>
         <w:pStyle w:val="Heading2"/>
       </w:pPr>
-      <w:bookmarkStart w:id="23" w:name="_Toc424130567"/>
+      <w:bookmarkStart w:id="23" w:name="_Toc424222354"/>
       <w:r>
         <w:lastRenderedPageBreak/>
         <w:t>Run your regression</w:t>
@@ -5258,7 +5761,7 @@
         <w:pStyle w:val="Heading2"/>
       </w:pPr>
       <w:bookmarkStart w:id="24" w:name="h.s2k6xyw1muo8" w:colFirst="0" w:colLast="0"/>
-      <w:bookmarkStart w:id="25" w:name="_Toc424130568"/>
+      <w:bookmarkStart w:id="25" w:name="_Toc424222355"/>
       <w:bookmarkEnd w:id="24"/>
       <w:r>
         <w:lastRenderedPageBreak/>
@@ -5317,7 +5820,7 @@
       <w:pPr>
         <w:pStyle w:val="Heading3"/>
       </w:pPr>
-      <w:bookmarkStart w:id="26" w:name="_Toc424130569"/>
+      <w:bookmarkStart w:id="26" w:name="_Toc424222356"/>
       <w:r>
         <w:t>Tests Simulation</w:t>
       </w:r>
@@ -5352,7 +5855,7 @@
       <w:pPr>
         <w:pStyle w:val="Heading3"/>
       </w:pPr>
-      <w:bookmarkStart w:id="27" w:name="_Toc424130570"/>
+      <w:bookmarkStart w:id="27" w:name="_Toc424222357"/>
       <w:r>
         <w:t>Failed Test Report</w:t>
       </w:r>
@@ -5432,7 +5935,7 @@
       <w:pPr>
         <w:pStyle w:val="Heading3"/>
       </w:pPr>
-      <w:bookmarkStart w:id="30" w:name="_Toc424130571"/>
+      <w:bookmarkStart w:id="30" w:name="_Toc424222358"/>
       <w:r>
         <w:t>Merged coverage of current regression</w:t>
       </w:r>
@@ -5448,7 +5951,7 @@
         <w:pStyle w:val="Heading3"/>
       </w:pPr>
       <w:bookmarkStart w:id="31" w:name="h.pvbqitpac5do" w:colFirst="0" w:colLast="0"/>
-      <w:bookmarkStart w:id="32" w:name="_Toc424130572"/>
+      <w:bookmarkStart w:id="32" w:name="_Toc424222359"/>
       <w:bookmarkEnd w:id="31"/>
       <w:r>
         <w:t>Merged coverage of all regressions</w:t>
@@ -5465,7 +5968,7 @@
         <w:pStyle w:val="Heading3"/>
       </w:pPr>
       <w:bookmarkStart w:id="33" w:name="h.rz9q3brmmwnl" w:colFirst="0" w:colLast="0"/>
-      <w:bookmarkStart w:id="34" w:name="_Toc424130573"/>
+      <w:bookmarkStart w:id="34" w:name="_Toc424222360"/>
       <w:bookmarkEnd w:id="33"/>
       <w:r>
         <w:t>Trend coverage of all regressions</w:t>
@@ -5482,7 +5985,7 @@
         <w:pStyle w:val="Heading3"/>
       </w:pPr>
       <w:bookmarkStart w:id="35" w:name="h.yp9mj035hehv" w:colFirst="0" w:colLast="0"/>
-      <w:bookmarkStart w:id="36" w:name="_Toc424130574"/>
+      <w:bookmarkStart w:id="36" w:name="_Toc424222361"/>
       <w:bookmarkEnd w:id="35"/>
       <w:r>
         <w:lastRenderedPageBreak/>
@@ -5640,7 +6143,7 @@
       </w:pPr>
       <w:bookmarkStart w:id="37" w:name="h.bl8ehkwgvh66" w:colFirst="0" w:colLast="0"/>
       <w:bookmarkStart w:id="38" w:name="h.u5s1pxexxrnt" w:colFirst="0" w:colLast="0"/>
-      <w:bookmarkStart w:id="39" w:name="_Toc424130575"/>
+      <w:bookmarkStart w:id="39" w:name="_Toc424222362"/>
       <w:bookmarkEnd w:id="37"/>
       <w:bookmarkEnd w:id="38"/>
       <w:r>
@@ -5668,7 +6171,7 @@
       </w:pPr>
       <w:bookmarkStart w:id="40" w:name="h.vub53zs33ovc" w:colFirst="0" w:colLast="0"/>
       <w:bookmarkStart w:id="41" w:name="h.gsmx3a17u69r" w:colFirst="0" w:colLast="0"/>
-      <w:bookmarkStart w:id="42" w:name="_Toc424130576"/>
+      <w:bookmarkStart w:id="42" w:name="_Toc424222363"/>
       <w:bookmarkEnd w:id="40"/>
       <w:bookmarkEnd w:id="41"/>
       <w:r>
@@ -5685,7 +6188,7 @@
       <w:pPr>
         <w:pStyle w:val="Heading3"/>
       </w:pPr>
-      <w:bookmarkStart w:id="43" w:name="_Toc424130577"/>
+      <w:bookmarkStart w:id="43" w:name="_Toc424222364"/>
       <w:r>
         <w:t>Questa VRM report</w:t>
       </w:r>
@@ -5701,7 +6204,7 @@
         <w:pStyle w:val="Heading3"/>
       </w:pPr>
       <w:bookmarkStart w:id="44" w:name="h.yxf3or1h90cv" w:colFirst="0" w:colLast="0"/>
-      <w:bookmarkStart w:id="45" w:name="_Toc424130578"/>
+      <w:bookmarkStart w:id="45" w:name="_Toc424222365"/>
       <w:bookmarkEnd w:id="44"/>
       <w:commentRangeStart w:id="46"/>
       <w:r>
@@ -5733,7 +6236,7 @@
       <w:pPr>
         <w:pStyle w:val="Heading1"/>
       </w:pPr>
-      <w:bookmarkStart w:id="48" w:name="_Toc424130579"/>
+      <w:bookmarkStart w:id="48" w:name="_Toc424222366"/>
       <w:r>
         <w:lastRenderedPageBreak/>
         <w:t>Advanced Usage</w:t>
@@ -5749,7 +6252,7 @@
       <w:pPr>
         <w:pStyle w:val="Heading2"/>
       </w:pPr>
-      <w:bookmarkStart w:id="49" w:name="_Toc424130580"/>
+      <w:bookmarkStart w:id="49" w:name="_Toc424222367"/>
       <w:r>
         <w:t>Rerun of regression failed tests</w:t>
       </w:r>
@@ -5767,7 +6270,7 @@
       <w:pPr>
         <w:pStyle w:val="Heading3"/>
       </w:pPr>
-      <w:bookmarkStart w:id="50" w:name="_Toc424130581"/>
+      <w:bookmarkStart w:id="50" w:name="_Toc424222368"/>
       <w:r>
         <w:t>Automatic Rerun</w:t>
       </w:r>
@@ -5855,7 +6358,7 @@
       <w:pPr>
         <w:pStyle w:val="Heading3"/>
       </w:pPr>
-      <w:bookmarkStart w:id="51" w:name="_Toc424130582"/>
+      <w:bookmarkStart w:id="51" w:name="_Toc424222369"/>
       <w:r>
         <w:t>Manual Rerun</w:t>
       </w:r>
@@ -5993,7 +6496,7 @@
       <w:pPr>
         <w:pStyle w:val="Heading2"/>
       </w:pPr>
-      <w:bookmarkStart w:id="52" w:name="_Toc424130583"/>
+      <w:bookmarkStart w:id="52" w:name="_Toc424222370"/>
       <w:r>
         <w:t>Rerun Optimized Regression</w:t>
       </w:r>
@@ -6073,7 +6576,7 @@
       </w:pPr>
       <w:bookmarkStart w:id="54" w:name="h.g3yorb1h3sg4" w:colFirst="0" w:colLast="0"/>
       <w:bookmarkStart w:id="55" w:name="h.7qsa26yqp8qb" w:colFirst="0" w:colLast="0"/>
-      <w:bookmarkStart w:id="56" w:name="_Toc424130584"/>
+      <w:bookmarkStart w:id="56" w:name="_Toc424222371"/>
       <w:bookmarkEnd w:id="54"/>
       <w:bookmarkEnd w:id="55"/>
       <w:r>
@@ -6088,7 +6591,7 @@
         <w:pStyle w:val="Heading2"/>
       </w:pPr>
       <w:bookmarkStart w:id="57" w:name="h.s0t4g7t423y4" w:colFirst="0" w:colLast="0"/>
-      <w:bookmarkStart w:id="58" w:name="_Toc424130585"/>
+      <w:bookmarkStart w:id="58" w:name="_Toc424222372"/>
       <w:bookmarkEnd w:id="57"/>
       <w:commentRangeStart w:id="59"/>
       <w:r>
@@ -6108,7 +6611,7 @@
       <w:pPr>
         <w:pStyle w:val="Heading3"/>
       </w:pPr>
-      <w:bookmarkStart w:id="60" w:name="_Toc424130586"/>
+      <w:bookmarkStart w:id="60" w:name="_Toc424222373"/>
       <w:r>
         <w:t>Global Parameters</w:t>
       </w:r>
@@ -6673,7 +7176,7 @@
       <w:pPr>
         <w:pStyle w:val="Heading3"/>
       </w:pPr>
-      <w:bookmarkStart w:id="62" w:name="_Toc424130587"/>
+      <w:bookmarkStart w:id="62" w:name="_Toc424222374"/>
       <w:r>
         <w:t>Compilation Parameters</w:t>
       </w:r>
@@ -6857,7 +7360,7 @@
       <w:pPr>
         <w:pStyle w:val="Heading3"/>
       </w:pPr>
-      <w:bookmarkStart w:id="64" w:name="_Toc424130588"/>
+      <w:bookmarkStart w:id="64" w:name="_Toc424222375"/>
       <w:r>
         <w:t>Coverage Parameters</w:t>
       </w:r>
@@ -7865,7 +8368,7 @@
       <w:pPr>
         <w:pStyle w:val="Heading3"/>
       </w:pPr>
-      <w:bookmarkStart w:id="65" w:name="_Toc424130589"/>
+      <w:bookmarkStart w:id="65" w:name="_Toc424222376"/>
       <w:r>
         <w:t>Simulation Parameters</w:t>
       </w:r>
@@ -9026,7 +9529,7 @@
       <w:pPr>
         <w:pStyle w:val="Heading3"/>
       </w:pPr>
-      <w:bookmarkStart w:id="67" w:name="_Toc424130590"/>
+      <w:bookmarkStart w:id="67" w:name="_Toc424222377"/>
       <w:r>
         <w:t>Report Parameters</w:t>
       </w:r>
@@ -9717,7 +10220,7 @@
       <w:pPr>
         <w:pStyle w:val="Heading3"/>
       </w:pPr>
-      <w:bookmarkStart w:id="69" w:name="_Toc424130591"/>
+      <w:bookmarkStart w:id="69" w:name="_Toc424222378"/>
       <w:r>
         <w:t>Formal Parameters</w:t>
       </w:r>
@@ -10616,7 +11119,7 @@
     </w:tbl>
     <w:p/>
     <w:sectPr>
-      <w:footerReference w:type="default" r:id="rId12"/>
+      <w:footerReference w:type="default" r:id="rId13"/>
       <w:pgSz w:w="12240" w:h="15840"/>
       <w:pgMar w:top="1440" w:right="1440" w:bottom="1440" w:left="1440" w:header="720" w:footer="720" w:gutter="0"/>
       <w:pgNumType w:start="1"/>
@@ -12101,15 +12604,6 @@
   </w:num>
   <w:num w:numId="20">
     <w:abstractNumId w:val="1"/>
-    <w:lvlOverride w:ilvl="0"/>
-    <w:lvlOverride w:ilvl="1"/>
-    <w:lvlOverride w:ilvl="2"/>
-    <w:lvlOverride w:ilvl="3"/>
-    <w:lvlOverride w:ilvl="4"/>
-    <w:lvlOverride w:ilvl="5"/>
-    <w:lvlOverride w:ilvl="6"/>
-    <w:lvlOverride w:ilvl="7"/>
-    <w:lvlOverride w:ilvl="8"/>
   </w:num>
 </w:numbering>
 </file>
@@ -12513,7 +13007,7 @@
   <w:style w:type="paragraph" w:default="1" w:styleId="Normal">
     <w:name w:val="Normal"/>
     <w:qFormat/>
-    <w:rsid w:val="00EF023A"/>
+    <w:rsid w:val="00C429FA"/>
     <w:pPr>
       <w:spacing w:before="0" w:after="160" w:line="259" w:lineRule="auto"/>
     </w:pPr>
@@ -12728,7 +13222,7 @@
     <w:uiPriority w:val="1"/>
     <w:semiHidden/>
     <w:unhideWhenUsed/>
-    <w:rsid w:val="00EF023A"/>
+    <w:rsid w:val="00C429FA"/>
   </w:style>
   <w:style w:type="table" w:default="1" w:styleId="TableNormal">
     <w:name w:val="Normal Table"/>
@@ -12750,7 +13244,7 @@
     <w:uiPriority w:val="99"/>
     <w:semiHidden/>
     <w:unhideWhenUsed/>
-    <w:rsid w:val="00EF023A"/>
+    <w:rsid w:val="00C429FA"/>
   </w:style>
   <w:style w:type="paragraph" w:styleId="Title">
     <w:name w:val="Title"/>
@@ -14134,7 +14628,7 @@
 </file>
 
 <file path=customXml/itemProps1.xml><?xml version="1.0" encoding="utf-8"?>
-<ds:datastoreItem xmlns:ds="http://schemas.openxmlformats.org/officeDocument/2006/customXml" ds:itemID="{7C09A043-514D-423E-83CD-2F73E81F0127}">
+<ds:datastoreItem xmlns:ds="http://schemas.openxmlformats.org/officeDocument/2006/customXml" ds:itemID="{146B076D-33AA-4B4D-82A9-DE09D7CCF0F3}">
   <ds:schemaRefs>
     <ds:schemaRef ds:uri="http://schemas.openxmlformats.org/officeDocument/2006/bibliography"/>
   </ds:schemaRefs>

</xml_diff>

<commit_message>
doucment new profile mode parameter
</commit_message>
<xml_diff>
--- a/VRMappuserguide.docx
+++ b/VRMappuserguide.docx
@@ -75,7 +75,7 @@
           <w:r>
             <w:fldChar w:fldCharType="separate"/>
           </w:r>
-          <w:hyperlink w:anchor="_Toc424222345" w:history="1">
+          <w:hyperlink w:anchor="_Toc424301206" w:history="1">
             <w:r>
               <w:rPr>
                 <w:rStyle w:val="Hyperlink"/>
@@ -102,7 +102,7 @@
                 <w:noProof/>
                 <w:webHidden/>
               </w:rPr>
-              <w:instrText xml:space="preserve"> PAGEREF _Toc424222345 \h </w:instrText>
+              <w:instrText xml:space="preserve"> PAGEREF _Toc424301206 \h </w:instrText>
             </w:r>
             <w:r>
               <w:rPr>
@@ -122,7 +122,7 @@
                 <w:noProof/>
                 <w:webHidden/>
               </w:rPr>
-              <w:t>3</w:t>
+              <w:t>4</w:t>
             </w:r>
             <w:r>
               <w:rPr>
@@ -144,7 +144,7 @@
               <w:noProof/>
             </w:rPr>
           </w:pPr>
-          <w:hyperlink w:anchor="_Toc424222346" w:history="1">
+          <w:hyperlink w:anchor="_Toc424301207" w:history="1">
             <w:r>
               <w:rPr>
                 <w:rStyle w:val="Hyperlink"/>
@@ -171,7 +171,7 @@
                 <w:noProof/>
                 <w:webHidden/>
               </w:rPr>
-              <w:instrText xml:space="preserve"> PAGEREF _Toc424222346 \h </w:instrText>
+              <w:instrText xml:space="preserve"> PAGEREF _Toc424301207 \h </w:instrText>
             </w:r>
             <w:r>
               <w:rPr>
@@ -191,7 +191,7 @@
                 <w:noProof/>
                 <w:webHidden/>
               </w:rPr>
-              <w:t>3</w:t>
+              <w:t>4</w:t>
             </w:r>
             <w:r>
               <w:rPr>
@@ -213,7 +213,7 @@
               <w:noProof/>
             </w:rPr>
           </w:pPr>
-          <w:hyperlink w:anchor="_Toc424222347" w:history="1">
+          <w:hyperlink w:anchor="_Toc424301208" w:history="1">
             <w:r>
               <w:rPr>
                 <w:rStyle w:val="Hyperlink"/>
@@ -240,7 +240,7 @@
                 <w:noProof/>
                 <w:webHidden/>
               </w:rPr>
-              <w:instrText xml:space="preserve"> PAGEREF _Toc424222347 \h </w:instrText>
+              <w:instrText xml:space="preserve"> PAGEREF _Toc424301208 \h </w:instrText>
             </w:r>
             <w:r>
               <w:rPr>
@@ -260,7 +260,7 @@
                 <w:noProof/>
                 <w:webHidden/>
               </w:rPr>
-              <w:t>4</w:t>
+              <w:t>5</w:t>
             </w:r>
             <w:r>
               <w:rPr>
@@ -282,7 +282,7 @@
               <w:noProof/>
             </w:rPr>
           </w:pPr>
-          <w:hyperlink w:anchor="_Toc424222348" w:history="1">
+          <w:hyperlink w:anchor="_Toc424301209" w:history="1">
             <w:r>
               <w:rPr>
                 <w:rStyle w:val="Hyperlink"/>
@@ -309,7 +309,7 @@
                 <w:noProof/>
                 <w:webHidden/>
               </w:rPr>
-              <w:instrText xml:space="preserve"> PAGEREF _Toc424222348 \h </w:instrText>
+              <w:instrText xml:space="preserve"> PAGEREF _Toc424301209 \h </w:instrText>
             </w:r>
             <w:r>
               <w:rPr>
@@ -329,7 +329,7 @@
                 <w:noProof/>
                 <w:webHidden/>
               </w:rPr>
-              <w:t>4</w:t>
+              <w:t>5</w:t>
             </w:r>
             <w:r>
               <w:rPr>
@@ -351,7 +351,7 @@
               <w:noProof/>
             </w:rPr>
           </w:pPr>
-          <w:hyperlink w:anchor="_Toc424222349" w:history="1">
+          <w:hyperlink w:anchor="_Toc424301210" w:history="1">
             <w:r>
               <w:rPr>
                 <w:rStyle w:val="Hyperlink"/>
@@ -378,7 +378,7 @@
                 <w:noProof/>
                 <w:webHidden/>
               </w:rPr>
-              <w:instrText xml:space="preserve"> PAGEREF _Toc424222349 \h </w:instrText>
+              <w:instrText xml:space="preserve"> PAGEREF _Toc424301210 \h </w:instrText>
             </w:r>
             <w:r>
               <w:rPr>
@@ -398,7 +398,7 @@
                 <w:noProof/>
                 <w:webHidden/>
               </w:rPr>
-              <w:t>5</w:t>
+              <w:t>6</w:t>
             </w:r>
             <w:r>
               <w:rPr>
@@ -420,7 +420,7 @@
               <w:noProof/>
             </w:rPr>
           </w:pPr>
-          <w:hyperlink w:anchor="_Toc424222350" w:history="1">
+          <w:hyperlink w:anchor="_Toc424301211" w:history="1">
             <w:r>
               <w:rPr>
                 <w:rStyle w:val="Hyperlink"/>
@@ -447,7 +447,7 @@
                 <w:noProof/>
                 <w:webHidden/>
               </w:rPr>
-              <w:instrText xml:space="preserve"> PAGEREF _Toc424222350 \h </w:instrText>
+              <w:instrText xml:space="preserve"> PAGEREF _Toc424301211 \h </w:instrText>
             </w:r>
             <w:r>
               <w:rPr>
@@ -467,7 +467,7 @@
                 <w:noProof/>
                 <w:webHidden/>
               </w:rPr>
-              <w:t>6</w:t>
+              <w:t>7</w:t>
             </w:r>
             <w:r>
               <w:rPr>
@@ -489,7 +489,7 @@
               <w:noProof/>
             </w:rPr>
           </w:pPr>
-          <w:hyperlink w:anchor="_Toc424222351" w:history="1">
+          <w:hyperlink w:anchor="_Toc424301212" w:history="1">
             <w:r>
               <w:rPr>
                 <w:rStyle w:val="Hyperlink"/>
@@ -516,7 +516,7 @@
                 <w:noProof/>
                 <w:webHidden/>
               </w:rPr>
-              <w:instrText xml:space="preserve"> PAGEREF _Toc424222351 \h </w:instrText>
+              <w:instrText xml:space="preserve"> PAGEREF _Toc424301212 \h </w:instrText>
             </w:r>
             <w:r>
               <w:rPr>
@@ -536,7 +536,7 @@
                 <w:noProof/>
                 <w:webHidden/>
               </w:rPr>
-              <w:t>6</w:t>
+              <w:t>7</w:t>
             </w:r>
             <w:r>
               <w:rPr>
@@ -558,7 +558,7 @@
               <w:noProof/>
             </w:rPr>
           </w:pPr>
-          <w:hyperlink w:anchor="_Toc424222352" w:history="1">
+          <w:hyperlink w:anchor="_Toc424301213" w:history="1">
             <w:r>
               <w:rPr>
                 <w:rStyle w:val="Hyperlink"/>
@@ -585,7 +585,7 @@
                 <w:noProof/>
                 <w:webHidden/>
               </w:rPr>
-              <w:instrText xml:space="preserve"> PAGEREF _Toc424222352 \h </w:instrText>
+              <w:instrText xml:space="preserve"> PAGEREF _Toc424301213 \h </w:instrText>
             </w:r>
             <w:r>
               <w:rPr>
@@ -605,7 +605,7 @@
                 <w:noProof/>
                 <w:webHidden/>
               </w:rPr>
-              <w:t>6</w:t>
+              <w:t>7</w:t>
             </w:r>
             <w:r>
               <w:rPr>
@@ -627,7 +627,7 @@
               <w:noProof/>
             </w:rPr>
           </w:pPr>
-          <w:hyperlink w:anchor="_Toc424222353" w:history="1">
+          <w:hyperlink w:anchor="_Toc424301214" w:history="1">
             <w:r>
               <w:rPr>
                 <w:rStyle w:val="Hyperlink"/>
@@ -654,7 +654,7 @@
                 <w:noProof/>
                 <w:webHidden/>
               </w:rPr>
-              <w:instrText xml:space="preserve"> PAGEREF _Toc424222353 \h </w:instrText>
+              <w:instrText xml:space="preserve"> PAGEREF _Toc424301214 \h </w:instrText>
             </w:r>
             <w:r>
               <w:rPr>
@@ -674,7 +674,7 @@
                 <w:noProof/>
                 <w:webHidden/>
               </w:rPr>
-              <w:t>7</w:t>
+              <w:t>8</w:t>
             </w:r>
             <w:r>
               <w:rPr>
@@ -696,7 +696,7 @@
               <w:noProof/>
             </w:rPr>
           </w:pPr>
-          <w:hyperlink w:anchor="_Toc424222354" w:history="1">
+          <w:hyperlink w:anchor="_Toc424301215" w:history="1">
             <w:r>
               <w:rPr>
                 <w:rStyle w:val="Hyperlink"/>
@@ -723,7 +723,7 @@
                 <w:noProof/>
                 <w:webHidden/>
               </w:rPr>
-              <w:instrText xml:space="preserve"> PAGEREF _Toc424222354 \h </w:instrText>
+              <w:instrText xml:space="preserve"> PAGEREF _Toc424301215 \h </w:instrText>
             </w:r>
             <w:r>
               <w:rPr>
@@ -743,7 +743,7 @@
                 <w:noProof/>
                 <w:webHidden/>
               </w:rPr>
-              <w:t>9</w:t>
+              <w:t>10</w:t>
             </w:r>
             <w:r>
               <w:rPr>
@@ -765,7 +765,7 @@
               <w:noProof/>
             </w:rPr>
           </w:pPr>
-          <w:hyperlink w:anchor="_Toc424222355" w:history="1">
+          <w:hyperlink w:anchor="_Toc424301216" w:history="1">
             <w:r>
               <w:rPr>
                 <w:rStyle w:val="Hyperlink"/>
@@ -792,7 +792,7 @@
                 <w:noProof/>
                 <w:webHidden/>
               </w:rPr>
-              <w:instrText xml:space="preserve"> PAGEREF _Toc424222355 \h </w:instrText>
+              <w:instrText xml:space="preserve"> PAGEREF _Toc424301216 \h </w:instrText>
             </w:r>
             <w:r>
               <w:rPr>
@@ -812,7 +812,7 @@
                 <w:noProof/>
                 <w:webHidden/>
               </w:rPr>
-              <w:t>10</w:t>
+              <w:t>11</w:t>
             </w:r>
             <w:r>
               <w:rPr>
@@ -834,7 +834,7 @@
               <w:noProof/>
             </w:rPr>
           </w:pPr>
-          <w:hyperlink w:anchor="_Toc424222356" w:history="1">
+          <w:hyperlink w:anchor="_Toc424301217" w:history="1">
             <w:r>
               <w:rPr>
                 <w:rStyle w:val="Hyperlink"/>
@@ -861,7 +861,7 @@
                 <w:noProof/>
                 <w:webHidden/>
               </w:rPr>
-              <w:instrText xml:space="preserve"> PAGEREF _Toc424222356 \h </w:instrText>
+              <w:instrText xml:space="preserve"> PAGEREF _Toc424301217 \h </w:instrText>
             </w:r>
             <w:r>
               <w:rPr>
@@ -881,7 +881,7 @@
                 <w:noProof/>
                 <w:webHidden/>
               </w:rPr>
-              <w:t>10</w:t>
+              <w:t>11</w:t>
             </w:r>
             <w:r>
               <w:rPr>
@@ -903,7 +903,7 @@
               <w:noProof/>
             </w:rPr>
           </w:pPr>
-          <w:hyperlink w:anchor="_Toc424222357" w:history="1">
+          <w:hyperlink w:anchor="_Toc424301218" w:history="1">
             <w:r>
               <w:rPr>
                 <w:rStyle w:val="Hyperlink"/>
@@ -930,7 +930,7 @@
                 <w:noProof/>
                 <w:webHidden/>
               </w:rPr>
-              <w:instrText xml:space="preserve"> PAGEREF _Toc424222357 \h </w:instrText>
+              <w:instrText xml:space="preserve"> PAGEREF _Toc424301218 \h </w:instrText>
             </w:r>
             <w:r>
               <w:rPr>
@@ -950,7 +950,7 @@
                 <w:noProof/>
                 <w:webHidden/>
               </w:rPr>
-              <w:t>10</w:t>
+              <w:t>11</w:t>
             </w:r>
             <w:r>
               <w:rPr>
@@ -972,7 +972,7 @@
               <w:noProof/>
             </w:rPr>
           </w:pPr>
-          <w:hyperlink w:anchor="_Toc424222358" w:history="1">
+          <w:hyperlink w:anchor="_Toc424301219" w:history="1">
             <w:r>
               <w:rPr>
                 <w:rStyle w:val="Hyperlink"/>
@@ -999,7 +999,7 @@
                 <w:noProof/>
                 <w:webHidden/>
               </w:rPr>
-              <w:instrText xml:space="preserve"> PAGEREF _Toc424222358 \h </w:instrText>
+              <w:instrText xml:space="preserve"> PAGEREF _Toc424301219 \h </w:instrText>
             </w:r>
             <w:r>
               <w:rPr>
@@ -1019,7 +1019,7 @@
                 <w:noProof/>
                 <w:webHidden/>
               </w:rPr>
-              <w:t>10</w:t>
+              <w:t>11</w:t>
             </w:r>
             <w:r>
               <w:rPr>
@@ -1041,7 +1041,7 @@
               <w:noProof/>
             </w:rPr>
           </w:pPr>
-          <w:hyperlink w:anchor="_Toc424222359" w:history="1">
+          <w:hyperlink w:anchor="_Toc424301220" w:history="1">
             <w:r>
               <w:rPr>
                 <w:rStyle w:val="Hyperlink"/>
@@ -1068,7 +1068,7 @@
                 <w:noProof/>
                 <w:webHidden/>
               </w:rPr>
-              <w:instrText xml:space="preserve"> PAGEREF _Toc424222359 \h </w:instrText>
+              <w:instrText xml:space="preserve"> PAGEREF _Toc424301220 \h </w:instrText>
             </w:r>
             <w:r>
               <w:rPr>
@@ -1088,7 +1088,7 @@
                 <w:noProof/>
                 <w:webHidden/>
               </w:rPr>
-              <w:t>10</w:t>
+              <w:t>11</w:t>
             </w:r>
             <w:r>
               <w:rPr>
@@ -1110,7 +1110,7 @@
               <w:noProof/>
             </w:rPr>
           </w:pPr>
-          <w:hyperlink w:anchor="_Toc424222360" w:history="1">
+          <w:hyperlink w:anchor="_Toc424301221" w:history="1">
             <w:r>
               <w:rPr>
                 <w:rStyle w:val="Hyperlink"/>
@@ -1137,7 +1137,7 @@
                 <w:noProof/>
                 <w:webHidden/>
               </w:rPr>
-              <w:instrText xml:space="preserve"> PAGEREF _Toc424222360 \h </w:instrText>
+              <w:instrText xml:space="preserve"> PAGEREF _Toc424301221 \h </w:instrText>
             </w:r>
             <w:r>
               <w:rPr>
@@ -1157,7 +1157,7 @@
                 <w:noProof/>
                 <w:webHidden/>
               </w:rPr>
-              <w:t>10</w:t>
+              <w:t>11</w:t>
             </w:r>
             <w:r>
               <w:rPr>
@@ -1179,7 +1179,7 @@
               <w:noProof/>
             </w:rPr>
           </w:pPr>
-          <w:hyperlink w:anchor="_Toc424222361" w:history="1">
+          <w:hyperlink w:anchor="_Toc424301222" w:history="1">
             <w:r>
               <w:rPr>
                 <w:rStyle w:val="Hyperlink"/>
@@ -1206,7 +1206,7 @@
                 <w:noProof/>
                 <w:webHidden/>
               </w:rPr>
-              <w:instrText xml:space="preserve"> PAGEREF _Toc424222361 \h </w:instrText>
+              <w:instrText xml:space="preserve"> PAGEREF _Toc424301222 \h </w:instrText>
             </w:r>
             <w:r>
               <w:rPr>
@@ -1226,7 +1226,7 @@
                 <w:noProof/>
                 <w:webHidden/>
               </w:rPr>
-              <w:t>11</w:t>
+              <w:t>12</w:t>
             </w:r>
             <w:r>
               <w:rPr>
@@ -1248,7 +1248,7 @@
               <w:noProof/>
             </w:rPr>
           </w:pPr>
-          <w:hyperlink w:anchor="_Toc424222362" w:history="1">
+          <w:hyperlink w:anchor="_Toc424301223" w:history="1">
             <w:r>
               <w:rPr>
                 <w:rStyle w:val="Hyperlink"/>
@@ -1275,7 +1275,7 @@
                 <w:noProof/>
                 <w:webHidden/>
               </w:rPr>
-              <w:instrText xml:space="preserve"> PAGEREF _Toc424222362 \h </w:instrText>
+              <w:instrText xml:space="preserve"> PAGEREF _Toc424301223 \h </w:instrText>
             </w:r>
             <w:r>
               <w:rPr>
@@ -1295,7 +1295,7 @@
                 <w:noProof/>
                 <w:webHidden/>
               </w:rPr>
-              <w:t>11</w:t>
+              <w:t>12</w:t>
             </w:r>
             <w:r>
               <w:rPr>
@@ -1317,7 +1317,7 @@
               <w:noProof/>
             </w:rPr>
           </w:pPr>
-          <w:hyperlink w:anchor="_Toc424222363" w:history="1">
+          <w:hyperlink w:anchor="_Toc424301224" w:history="1">
             <w:r>
               <w:rPr>
                 <w:rStyle w:val="Hyperlink"/>
@@ -1344,7 +1344,7 @@
                 <w:noProof/>
                 <w:webHidden/>
               </w:rPr>
-              <w:instrText xml:space="preserve"> PAGEREF _Toc424222363 \h </w:instrText>
+              <w:instrText xml:space="preserve"> PAGEREF _Toc424301224 \h </w:instrText>
             </w:r>
             <w:r>
               <w:rPr>
@@ -1364,7 +1364,7 @@
                 <w:noProof/>
                 <w:webHidden/>
               </w:rPr>
-              <w:t>11</w:t>
+              <w:t>12</w:t>
             </w:r>
             <w:r>
               <w:rPr>
@@ -1386,7 +1386,7 @@
               <w:noProof/>
             </w:rPr>
           </w:pPr>
-          <w:hyperlink w:anchor="_Toc424222364" w:history="1">
+          <w:hyperlink w:anchor="_Toc424301225" w:history="1">
             <w:r>
               <w:rPr>
                 <w:rStyle w:val="Hyperlink"/>
@@ -1413,7 +1413,7 @@
                 <w:noProof/>
                 <w:webHidden/>
               </w:rPr>
-              <w:instrText xml:space="preserve"> PAGEREF _Toc424222364 \h </w:instrText>
+              <w:instrText xml:space="preserve"> PAGEREF _Toc424301225 \h </w:instrText>
             </w:r>
             <w:r>
               <w:rPr>
@@ -1433,7 +1433,7 @@
                 <w:noProof/>
                 <w:webHidden/>
               </w:rPr>
-              <w:t>11</w:t>
+              <w:t>12</w:t>
             </w:r>
             <w:r>
               <w:rPr>
@@ -1455,7 +1455,7 @@
               <w:noProof/>
             </w:rPr>
           </w:pPr>
-          <w:hyperlink w:anchor="_Toc424222365" w:history="1">
+          <w:hyperlink w:anchor="_Toc424301226" w:history="1">
             <w:r>
               <w:rPr>
                 <w:rStyle w:val="Hyperlink"/>
@@ -1482,7 +1482,7 @@
                 <w:noProof/>
                 <w:webHidden/>
               </w:rPr>
-              <w:instrText xml:space="preserve"> PAGEREF _Toc424222365 \h </w:instrText>
+              <w:instrText xml:space="preserve"> PAGEREF _Toc424301226 \h </w:instrText>
             </w:r>
             <w:r>
               <w:rPr>
@@ -1502,7 +1502,7 @@
                 <w:noProof/>
                 <w:webHidden/>
               </w:rPr>
-              <w:t>11</w:t>
+              <w:t>12</w:t>
             </w:r>
             <w:r>
               <w:rPr>
@@ -1524,7 +1524,7 @@
               <w:noProof/>
             </w:rPr>
           </w:pPr>
-          <w:hyperlink w:anchor="_Toc424222366" w:history="1">
+          <w:hyperlink w:anchor="_Toc424301227" w:history="1">
             <w:r>
               <w:rPr>
                 <w:rStyle w:val="Hyperlink"/>
@@ -1551,7 +1551,7 @@
                 <w:noProof/>
                 <w:webHidden/>
               </w:rPr>
-              <w:instrText xml:space="preserve"> PAGEREF _Toc424222366 \h </w:instrText>
+              <w:instrText xml:space="preserve"> PAGEREF _Toc424301227 \h </w:instrText>
             </w:r>
             <w:r>
               <w:rPr>
@@ -1571,7 +1571,7 @@
                 <w:noProof/>
                 <w:webHidden/>
               </w:rPr>
-              <w:t>12</w:t>
+              <w:t>13</w:t>
             </w:r>
             <w:r>
               <w:rPr>
@@ -1593,7 +1593,7 @@
               <w:noProof/>
             </w:rPr>
           </w:pPr>
-          <w:hyperlink w:anchor="_Toc424222367" w:history="1">
+          <w:hyperlink w:anchor="_Toc424301228" w:history="1">
             <w:r>
               <w:rPr>
                 <w:rStyle w:val="Hyperlink"/>
@@ -1620,7 +1620,7 @@
                 <w:noProof/>
                 <w:webHidden/>
               </w:rPr>
-              <w:instrText xml:space="preserve"> PAGEREF _Toc424222367 \h </w:instrText>
+              <w:instrText xml:space="preserve"> PAGEREF _Toc424301228 \h </w:instrText>
             </w:r>
             <w:r>
               <w:rPr>
@@ -1640,7 +1640,7 @@
                 <w:noProof/>
                 <w:webHidden/>
               </w:rPr>
-              <w:t>12</w:t>
+              <w:t>13</w:t>
             </w:r>
             <w:r>
               <w:rPr>
@@ -1662,7 +1662,7 @@
               <w:noProof/>
             </w:rPr>
           </w:pPr>
-          <w:hyperlink w:anchor="_Toc424222368" w:history="1">
+          <w:hyperlink w:anchor="_Toc424301229" w:history="1">
             <w:r>
               <w:rPr>
                 <w:rStyle w:val="Hyperlink"/>
@@ -1689,7 +1689,7 @@
                 <w:noProof/>
                 <w:webHidden/>
               </w:rPr>
-              <w:instrText xml:space="preserve"> PAGEREF _Toc424222368 \h </w:instrText>
+              <w:instrText xml:space="preserve"> PAGEREF _Toc424301229 \h </w:instrText>
             </w:r>
             <w:r>
               <w:rPr>
@@ -1709,7 +1709,7 @@
                 <w:noProof/>
                 <w:webHidden/>
               </w:rPr>
-              <w:t>12</w:t>
+              <w:t>13</w:t>
             </w:r>
             <w:r>
               <w:rPr>
@@ -1731,7 +1731,7 @@
               <w:noProof/>
             </w:rPr>
           </w:pPr>
-          <w:hyperlink w:anchor="_Toc424222369" w:history="1">
+          <w:hyperlink w:anchor="_Toc424301230" w:history="1">
             <w:r>
               <w:rPr>
                 <w:rStyle w:val="Hyperlink"/>
@@ -1758,7 +1758,7 @@
                 <w:noProof/>
                 <w:webHidden/>
               </w:rPr>
-              <w:instrText xml:space="preserve"> PAGEREF _Toc424222369 \h </w:instrText>
+              <w:instrText xml:space="preserve"> PAGEREF _Toc424301230 \h </w:instrText>
             </w:r>
             <w:r>
               <w:rPr>
@@ -1778,7 +1778,7 @@
                 <w:noProof/>
                 <w:webHidden/>
               </w:rPr>
-              <w:t>12</w:t>
+              <w:t>13</w:t>
             </w:r>
             <w:r>
               <w:rPr>
@@ -1800,7 +1800,7 @@
               <w:noProof/>
             </w:rPr>
           </w:pPr>
-          <w:hyperlink w:anchor="_Toc424222370" w:history="1">
+          <w:hyperlink w:anchor="_Toc424301231" w:history="1">
             <w:r>
               <w:rPr>
                 <w:rStyle w:val="Hyperlink"/>
@@ -1827,7 +1827,7 @@
                 <w:noProof/>
                 <w:webHidden/>
               </w:rPr>
-              <w:instrText xml:space="preserve"> PAGEREF _Toc424222370 \h </w:instrText>
+              <w:instrText xml:space="preserve"> PAGEREF _Toc424301231 \h </w:instrText>
             </w:r>
             <w:r>
               <w:rPr>
@@ -1847,7 +1847,76 @@
                 <w:noProof/>
                 <w:webHidden/>
               </w:rPr>
-              <w:t>12</w:t>
+              <w:t>13</w:t>
+            </w:r>
+            <w:r>
+              <w:rPr>
+                <w:noProof/>
+                <w:webHidden/>
+              </w:rPr>
+              <w:fldChar w:fldCharType="end"/>
+            </w:r>
+          </w:hyperlink>
+        </w:p>
+        <w:p>
+          <w:pPr>
+            <w:pStyle w:val="TOC2"/>
+            <w:tabs>
+              <w:tab w:val="right" w:leader="dot" w:pos="9350"/>
+            </w:tabs>
+            <w:rPr>
+              <w:rFonts w:eastAsiaTheme="minorEastAsia" w:cstheme="minorBidi"/>
+              <w:noProof/>
+            </w:rPr>
+          </w:pPr>
+          <w:hyperlink w:anchor="_Toc424301232" w:history="1">
+            <w:r>
+              <w:rPr>
+                <w:rStyle w:val="Hyperlink"/>
+                <w:noProof/>
+              </w:rPr>
+              <w:t>Run A Regression For Profiling Analysis</w:t>
+            </w:r>
+            <w:r>
+              <w:rPr>
+                <w:noProof/>
+                <w:webHidden/>
+              </w:rPr>
+              <w:tab/>
+            </w:r>
+            <w:r>
+              <w:rPr>
+                <w:noProof/>
+                <w:webHidden/>
+              </w:rPr>
+              <w:fldChar w:fldCharType="begin"/>
+            </w:r>
+            <w:r>
+              <w:rPr>
+                <w:noProof/>
+                <w:webHidden/>
+              </w:rPr>
+              <w:instrText xml:space="preserve"> PAGEREF _Toc424301232 \h </w:instrText>
+            </w:r>
+            <w:r>
+              <w:rPr>
+                <w:noProof/>
+                <w:webHidden/>
+              </w:rPr>
+            </w:r>
+            <w:r>
+              <w:rPr>
+                <w:noProof/>
+                <w:webHidden/>
+              </w:rPr>
+              <w:fldChar w:fldCharType="separate"/>
+            </w:r>
+            <w:r>
+              <w:rPr>
+                <w:noProof/>
+                <w:webHidden/>
+              </w:rPr>
+              <w:t>13</w:t>
             </w:r>
             <w:r>
               <w:rPr>
@@ -1869,7 +1938,7 @@
               <w:noProof/>
             </w:rPr>
           </w:pPr>
-          <w:hyperlink w:anchor="_Toc424222371" w:history="1">
+          <w:hyperlink w:anchor="_Toc424301233" w:history="1">
             <w:r>
               <w:rPr>
                 <w:rStyle w:val="Hyperlink"/>
@@ -1896,7 +1965,7 @@
                 <w:noProof/>
                 <w:webHidden/>
               </w:rPr>
-              <w:instrText xml:space="preserve"> PAGEREF _Toc424222371 \h </w:instrText>
+              <w:instrText xml:space="preserve"> PAGEREF _Toc424301233 \h </w:instrText>
             </w:r>
             <w:r>
               <w:rPr>
@@ -1916,7 +1985,7 @@
                 <w:noProof/>
                 <w:webHidden/>
               </w:rPr>
-              <w:t>13</w:t>
+              <w:t>15</w:t>
             </w:r>
             <w:r>
               <w:rPr>
@@ -1938,7 +2007,7 @@
               <w:noProof/>
             </w:rPr>
           </w:pPr>
-          <w:hyperlink w:anchor="_Toc424222372" w:history="1">
+          <w:hyperlink w:anchor="_Toc424301234" w:history="1">
             <w:r>
               <w:rPr>
                 <w:rStyle w:val="Hyperlink"/>
@@ -1965,7 +2034,7 @@
                 <w:noProof/>
                 <w:webHidden/>
               </w:rPr>
-              <w:instrText xml:space="preserve"> PAGEREF _Toc424222372 \h </w:instrText>
+              <w:instrText xml:space="preserve"> PAGEREF _Toc424301234 \h </w:instrText>
             </w:r>
             <w:r>
               <w:rPr>
@@ -1985,7 +2054,7 @@
                 <w:noProof/>
                 <w:webHidden/>
               </w:rPr>
-              <w:t>13</w:t>
+              <w:t>15</w:t>
             </w:r>
             <w:r>
               <w:rPr>
@@ -2007,7 +2076,7 @@
               <w:noProof/>
             </w:rPr>
           </w:pPr>
-          <w:hyperlink w:anchor="_Toc424222373" w:history="1">
+          <w:hyperlink w:anchor="_Toc424301235" w:history="1">
             <w:r>
               <w:rPr>
                 <w:rStyle w:val="Hyperlink"/>
@@ -2034,7 +2103,7 @@
                 <w:noProof/>
                 <w:webHidden/>
               </w:rPr>
-              <w:instrText xml:space="preserve"> PAGEREF _Toc424222373 \h </w:instrText>
+              <w:instrText xml:space="preserve"> PAGEREF _Toc424301235 \h </w:instrText>
             </w:r>
             <w:r>
               <w:rPr>
@@ -2054,7 +2123,7 @@
                 <w:noProof/>
                 <w:webHidden/>
               </w:rPr>
-              <w:t>13</w:t>
+              <w:t>15</w:t>
             </w:r>
             <w:r>
               <w:rPr>
@@ -2076,7 +2145,7 @@
               <w:noProof/>
             </w:rPr>
           </w:pPr>
-          <w:hyperlink w:anchor="_Toc424222374" w:history="1">
+          <w:hyperlink w:anchor="_Toc424301236" w:history="1">
             <w:r>
               <w:rPr>
                 <w:rStyle w:val="Hyperlink"/>
@@ -2103,7 +2172,7 @@
                 <w:noProof/>
                 <w:webHidden/>
               </w:rPr>
-              <w:instrText xml:space="preserve"> PAGEREF _Toc424222374 \h </w:instrText>
+              <w:instrText xml:space="preserve"> PAGEREF _Toc424301236 \h </w:instrText>
             </w:r>
             <w:r>
               <w:rPr>
@@ -2123,7 +2192,7 @@
                 <w:noProof/>
                 <w:webHidden/>
               </w:rPr>
-              <w:t>13</w:t>
+              <w:t>15</w:t>
             </w:r>
             <w:r>
               <w:rPr>
@@ -2145,7 +2214,7 @@
               <w:noProof/>
             </w:rPr>
           </w:pPr>
-          <w:hyperlink w:anchor="_Toc424222375" w:history="1">
+          <w:hyperlink w:anchor="_Toc424301237" w:history="1">
             <w:r>
               <w:rPr>
                 <w:rStyle w:val="Hyperlink"/>
@@ -2172,7 +2241,7 @@
                 <w:noProof/>
                 <w:webHidden/>
               </w:rPr>
-              <w:instrText xml:space="preserve"> PAGEREF _Toc424222375 \h </w:instrText>
+              <w:instrText xml:space="preserve"> PAGEREF _Toc424301237 \h </w:instrText>
             </w:r>
             <w:r>
               <w:rPr>
@@ -2192,7 +2261,7 @@
                 <w:noProof/>
                 <w:webHidden/>
               </w:rPr>
-              <w:t>13</w:t>
+              <w:t>15</w:t>
             </w:r>
             <w:r>
               <w:rPr>
@@ -2214,7 +2283,7 @@
               <w:noProof/>
             </w:rPr>
           </w:pPr>
-          <w:hyperlink w:anchor="_Toc424222376" w:history="1">
+          <w:hyperlink w:anchor="_Toc424301238" w:history="1">
             <w:r>
               <w:rPr>
                 <w:rStyle w:val="Hyperlink"/>
@@ -2241,7 +2310,7 @@
                 <w:noProof/>
                 <w:webHidden/>
               </w:rPr>
-              <w:instrText xml:space="preserve"> PAGEREF _Toc424222376 \h </w:instrText>
+              <w:instrText xml:space="preserve"> PAGEREF _Toc424301238 \h </w:instrText>
             </w:r>
             <w:r>
               <w:rPr>
@@ -2261,7 +2330,7 @@
                 <w:noProof/>
                 <w:webHidden/>
               </w:rPr>
-              <w:t>14</w:t>
+              <w:t>16</w:t>
             </w:r>
             <w:r>
               <w:rPr>
@@ -2283,7 +2352,7 @@
               <w:noProof/>
             </w:rPr>
           </w:pPr>
-          <w:hyperlink w:anchor="_Toc424222377" w:history="1">
+          <w:hyperlink w:anchor="_Toc424301239" w:history="1">
             <w:r>
               <w:rPr>
                 <w:rStyle w:val="Hyperlink"/>
@@ -2310,7 +2379,7 @@
                 <w:noProof/>
                 <w:webHidden/>
               </w:rPr>
-              <w:instrText xml:space="preserve"> PAGEREF _Toc424222377 \h </w:instrText>
+              <w:instrText xml:space="preserve"> PAGEREF _Toc424301239 \h </w:instrText>
             </w:r>
             <w:r>
               <w:rPr>
@@ -2330,7 +2399,7 @@
                 <w:noProof/>
                 <w:webHidden/>
               </w:rPr>
-              <w:t>14</w:t>
+              <w:t>16</w:t>
             </w:r>
             <w:r>
               <w:rPr>
@@ -2352,7 +2421,7 @@
               <w:noProof/>
             </w:rPr>
           </w:pPr>
-          <w:hyperlink w:anchor="_Toc424222378" w:history="1">
+          <w:hyperlink w:anchor="_Toc424301240" w:history="1">
             <w:r>
               <w:rPr>
                 <w:rStyle w:val="Hyperlink"/>
@@ -2379,7 +2448,7 @@
                 <w:noProof/>
                 <w:webHidden/>
               </w:rPr>
-              <w:instrText xml:space="preserve"> PAGEREF _Toc424222378 \h </w:instrText>
+              <w:instrText xml:space="preserve"> PAGEREF _Toc424301240 \h </w:instrText>
             </w:r>
             <w:r>
               <w:rPr>
@@ -2399,7 +2468,7 @@
                 <w:noProof/>
                 <w:webHidden/>
               </w:rPr>
-              <w:t>15</w:t>
+              <w:t>17</w:t>
             </w:r>
             <w:r>
               <w:rPr>
@@ -2435,7 +2504,7 @@
       </w:pPr>
       <w:bookmarkStart w:id="3" w:name="h.6rgiiyk3elsi" w:colFirst="0" w:colLast="0"/>
       <w:bookmarkStart w:id="4" w:name="_Toc423698974"/>
-      <w:bookmarkStart w:id="5" w:name="_Toc424222345"/>
+      <w:bookmarkStart w:id="5" w:name="_Toc424301206"/>
       <w:bookmarkEnd w:id="3"/>
       <w:r>
         <w:t>Introduction</w:t>
@@ -2543,7 +2612,7 @@
       <w:pPr>
         <w:pStyle w:val="Heading2"/>
       </w:pPr>
-      <w:bookmarkStart w:id="6" w:name="_Toc424222346"/>
+      <w:bookmarkStart w:id="6" w:name="_Toc424301207"/>
       <w:r>
         <w:t>Template Flow Description</w:t>
       </w:r>
@@ -2859,7 +2928,7 @@
         <w:pStyle w:val="Heading2"/>
       </w:pPr>
       <w:bookmarkStart w:id="7" w:name="h.wz6e9xv742fi" w:colFirst="0" w:colLast="0"/>
-      <w:bookmarkStart w:id="8" w:name="_Toc424222347"/>
+      <w:bookmarkStart w:id="8" w:name="_Toc424301208"/>
       <w:bookmarkEnd w:id="7"/>
       <w:r>
         <w:t>Known limitations</w:t>
@@ -3018,7 +3087,7 @@
         <w:pStyle w:val="Heading2"/>
       </w:pPr>
       <w:bookmarkStart w:id="9" w:name="h.az9zg3m8uzu8" w:colFirst="0" w:colLast="0"/>
-      <w:bookmarkStart w:id="10" w:name="_Toc424222348"/>
+      <w:bookmarkStart w:id="10" w:name="_Toc424301209"/>
       <w:bookmarkEnd w:id="9"/>
       <w:r>
         <w:t>Prerequisites</w:t>
@@ -3051,80 +3120,78 @@
       <w:r>
         <w:br w:type="page"/>
       </w:r>
-      <w:bookmarkStart w:id="11" w:name="_GoBack"/>
+    </w:p>
+    <w:p>
+      <w:pPr>
+        <w:pStyle w:val="Heading1"/>
+      </w:pPr>
+      <w:bookmarkStart w:id="11" w:name="h.64h7qylzf6am" w:colFirst="0" w:colLast="0"/>
+      <w:bookmarkStart w:id="12" w:name="_Toc424301210"/>
       <w:bookmarkEnd w:id="11"/>
-    </w:p>
-    <w:p>
-      <w:pPr>
-        <w:pStyle w:val="Heading1"/>
-      </w:pPr>
-      <w:bookmarkStart w:id="12" w:name="h.64h7qylzf6am" w:colFirst="0" w:colLast="0"/>
-      <w:bookmarkStart w:id="13" w:name="_Toc424222349"/>
-      <w:bookmarkEnd w:id="12"/>
       <w:r>
         <w:lastRenderedPageBreak/>
         <w:t>Quickstart guide</w:t>
       </w:r>
+      <w:bookmarkEnd w:id="12"/>
+    </w:p>
+    <w:p>
+      <w:r>
+        <w:t>That</w:t>
+      </w:r>
+      <w:r>
+        <w:t xml:space="preserve"> </w:t>
+      </w:r>
+      <w:r>
+        <w:t>quick start</w:t>
+      </w:r>
+      <w:r>
+        <w:t xml:space="preserve"> </w:t>
+      </w:r>
+      <w:r>
+        <w:t xml:space="preserve">will guide you through the mandatory steps to quickly integrate the template regression flow and get your regression up and running with </w:t>
+      </w:r>
+      <w:r>
+        <w:t xml:space="preserve">minimum customization </w:t>
+      </w:r>
+      <w:r>
+        <w:t>and e</w:t>
+      </w:r>
+      <w:r>
+        <w:t xml:space="preserve">ffort. </w:t>
+      </w:r>
+    </w:p>
+    <w:p>
+      <w:r>
+        <w:t>R</w:t>
+      </w:r>
+      <w:r>
+        <w:t>efer to the</w:t>
+      </w:r>
+      <w:r>
+        <w:t xml:space="preserve"> </w:t>
+      </w:r>
+      <w:r>
+        <w:t>additional</w:t>
+      </w:r>
+      <w:r>
+        <w:t xml:space="preserve"> sections of that</w:t>
+      </w:r>
+      <w:r>
+        <w:t xml:space="preserve"> user guide to customize further the regression environment and add additional features if required.</w:t>
+      </w:r>
+    </w:p>
+    <w:p>
+      <w:r>
+        <w:br w:type="page"/>
+      </w:r>
+    </w:p>
+    <w:p>
+      <w:pPr>
+        <w:pStyle w:val="Heading2"/>
+      </w:pPr>
+      <w:bookmarkStart w:id="13" w:name="h.qll4bmeaxxwz" w:colFirst="0" w:colLast="0"/>
+      <w:bookmarkStart w:id="14" w:name="_Toc424301211"/>
       <w:bookmarkEnd w:id="13"/>
-    </w:p>
-    <w:p>
-      <w:r>
-        <w:t>That</w:t>
-      </w:r>
-      <w:r>
-        <w:t xml:space="preserve"> </w:t>
-      </w:r>
-      <w:r>
-        <w:t>quick start</w:t>
-      </w:r>
-      <w:r>
-        <w:t xml:space="preserve"> </w:t>
-      </w:r>
-      <w:r>
-        <w:t xml:space="preserve">will guide you through the mandatory steps to quickly integrate the template regression flow and get your regression up and running with </w:t>
-      </w:r>
-      <w:r>
-        <w:t xml:space="preserve">minimum customization </w:t>
-      </w:r>
-      <w:r>
-        <w:t>and e</w:t>
-      </w:r>
-      <w:r>
-        <w:t xml:space="preserve">ffort. </w:t>
-      </w:r>
-    </w:p>
-    <w:p>
-      <w:r>
-        <w:t>R</w:t>
-      </w:r>
-      <w:r>
-        <w:t>efer to the</w:t>
-      </w:r>
-      <w:r>
-        <w:t xml:space="preserve"> </w:t>
-      </w:r>
-      <w:r>
-        <w:t>additional</w:t>
-      </w:r>
-      <w:r>
-        <w:t xml:space="preserve"> sections of that</w:t>
-      </w:r>
-      <w:r>
-        <w:t xml:space="preserve"> user guide to customize further the regression environment and add additional features if required.</w:t>
-      </w:r>
-    </w:p>
-    <w:p>
-      <w:r>
-        <w:br w:type="page"/>
-      </w:r>
-    </w:p>
-    <w:p>
-      <w:pPr>
-        <w:pStyle w:val="Heading2"/>
-      </w:pPr>
-      <w:bookmarkStart w:id="14" w:name="h.qll4bmeaxxwz" w:colFirst="0" w:colLast="0"/>
-      <w:bookmarkStart w:id="15" w:name="_Toc424222350"/>
-      <w:bookmarkEnd w:id="14"/>
       <w:r>
         <w:lastRenderedPageBreak/>
         <w:t>Setup</w:t>
@@ -3153,7 +3220,7 @@
       <w:r>
         <w:t>low</w:t>
       </w:r>
-      <w:bookmarkEnd w:id="15"/>
+      <w:bookmarkEnd w:id="14"/>
     </w:p>
     <w:p>
       <w:r>
@@ -3206,13 +3273,13 @@
       <w:pPr>
         <w:pStyle w:val="Heading3"/>
       </w:pPr>
-      <w:bookmarkStart w:id="16" w:name="h.kb4l4qugplm0" w:colFirst="0" w:colLast="0"/>
-      <w:bookmarkStart w:id="17" w:name="_Toc424222351"/>
+      <w:bookmarkStart w:id="15" w:name="h.kb4l4qugplm0" w:colFirst="0" w:colLast="0"/>
+      <w:bookmarkStart w:id="16" w:name="_Toc424301212"/>
+      <w:bookmarkEnd w:id="15"/>
+      <w:r>
+        <w:t>step 1 Setup your compile flow</w:t>
+      </w:r>
       <w:bookmarkEnd w:id="16"/>
-      <w:r>
-        <w:t>step 1 Setup your compile flow</w:t>
-      </w:r>
-      <w:bookmarkEnd w:id="17"/>
     </w:p>
     <w:p>
       <w:r>
@@ -3458,21 +3525,21 @@
         </w:rPr>
         <w:t xml:space="preserve"> options&gt;</w:t>
       </w:r>
-      <w:bookmarkStart w:id="18" w:name="h.sdrdy91h1lmp" w:colFirst="0" w:colLast="0"/>
+      <w:bookmarkStart w:id="17" w:name="h.sdrdy91h1lmp" w:colFirst="0" w:colLast="0"/>
+      <w:bookmarkEnd w:id="17"/>
+    </w:p>
+    <w:p>
+      <w:pPr>
+        <w:pStyle w:val="Heading3"/>
+      </w:pPr>
+      <w:bookmarkStart w:id="18" w:name="_Toc424301213"/>
+      <w:r>
+        <w:t xml:space="preserve">step 2 Setup your </w:t>
+      </w:r>
+      <w:r>
+        <w:t>Regression tests List</w:t>
+      </w:r>
       <w:bookmarkEnd w:id="18"/>
-    </w:p>
-    <w:p>
-      <w:pPr>
-        <w:pStyle w:val="Heading3"/>
-      </w:pPr>
-      <w:bookmarkStart w:id="19" w:name="_Toc424222352"/>
-      <w:r>
-        <w:t xml:space="preserve">step 2 Setup your </w:t>
-      </w:r>
-      <w:r>
-        <w:t>Regression tests List</w:t>
-      </w:r>
-      <w:bookmarkEnd w:id="19"/>
     </w:p>
     <w:p>
       <w:r>
@@ -4862,8 +4929,13 @@
       <w:r>
         <w:t xml:space="preserve"> file, you will capture </w:t>
       </w:r>
-      <w:r>
-        <w:t>testname, simulation options, count of repetition and optionally the seed.</w:t>
+      <w:proofErr w:type="spellStart"/>
+      <w:r>
+        <w:t>testname</w:t>
+      </w:r>
+      <w:proofErr w:type="spellEnd"/>
+      <w:r>
+        <w:t>, simulation options, count of repetition and optionally the seed.</w:t>
       </w:r>
     </w:p>
     <w:p>
@@ -4952,21 +5024,21 @@
           </wp:inline>
         </w:drawing>
       </w:r>
-      <w:bookmarkStart w:id="20" w:name="h.w76i4z5x36yq" w:colFirst="0" w:colLast="0"/>
+      <w:bookmarkStart w:id="19" w:name="h.w76i4z5x36yq" w:colFirst="0" w:colLast="0"/>
+      <w:bookmarkEnd w:id="19"/>
+    </w:p>
+    <w:p>
+      <w:pPr>
+        <w:pStyle w:val="Heading3"/>
+      </w:pPr>
+      <w:bookmarkStart w:id="20" w:name="_Toc424301214"/>
+      <w:r>
+        <w:t>step 3 Setup your regression run</w:t>
+      </w:r>
+      <w:r>
+        <w:t xml:space="preserve"> PARAMETERS</w:t>
+      </w:r>
       <w:bookmarkEnd w:id="20"/>
-    </w:p>
-    <w:p>
-      <w:pPr>
-        <w:pStyle w:val="Heading3"/>
-      </w:pPr>
-      <w:bookmarkStart w:id="21" w:name="_Toc424222353"/>
-      <w:r>
-        <w:t>step 3 Setup your regression run</w:t>
-      </w:r>
-      <w:r>
-        <w:t xml:space="preserve"> PARAMETERS</w:t>
-      </w:r>
-      <w:bookmarkEnd w:id="21"/>
     </w:p>
     <w:p>
       <w:r>
@@ -5138,6 +5210,7 @@
                 <w:szCs w:val="18"/>
               </w:rPr>
             </w:pPr>
+            <w:proofErr w:type="spellStart"/>
             <w:r>
               <w:rPr>
                 <w:b/>
@@ -5146,6 +5219,7 @@
               </w:rPr>
               <w:t>CompileCommand</w:t>
             </w:r>
+            <w:proofErr w:type="spellEnd"/>
           </w:p>
         </w:tc>
         <w:tc>
@@ -5266,7 +5340,25 @@
                 <w:sz w:val="18"/>
                 <w:szCs w:val="18"/>
               </w:rPr>
-              <w:t xml:space="preserve"> not in excel format, set as well tplanoptions accordingly)</w:t>
+              <w:t xml:space="preserve"> not in excel format, set as well </w:t>
+            </w:r>
+            <w:proofErr w:type="spellStart"/>
+            <w:r>
+              <w:rPr>
+                <w:i/>
+                <w:sz w:val="18"/>
+                <w:szCs w:val="18"/>
+              </w:rPr>
+              <w:t>tplanoptions</w:t>
+            </w:r>
+            <w:proofErr w:type="spellEnd"/>
+            <w:r>
+              <w:rPr>
+                <w:i/>
+                <w:sz w:val="18"/>
+                <w:szCs w:val="18"/>
+              </w:rPr>
+              <w:t xml:space="preserve"> accordingly)</w:t>
             </w:r>
           </w:p>
         </w:tc>
@@ -5290,6 +5382,7 @@
                 <w:szCs w:val="18"/>
               </w:rPr>
             </w:pPr>
+            <w:proofErr w:type="spellStart"/>
             <w:r>
               <w:rPr>
                 <w:b/>
@@ -5298,6 +5391,7 @@
               </w:rPr>
               <w:t>tplanfile</w:t>
             </w:r>
+            <w:proofErr w:type="spellEnd"/>
           </w:p>
         </w:tc>
         <w:tc>
@@ -5404,6 +5498,7 @@
                 <w:szCs w:val="18"/>
               </w:rPr>
             </w:pPr>
+            <w:proofErr w:type="spellStart"/>
             <w:r>
               <w:rPr>
                 <w:sz w:val="18"/>
@@ -5411,6 +5506,7 @@
               </w:rPr>
               <w:t>top_dut_tb_opt</w:t>
             </w:r>
+            <w:proofErr w:type="spellEnd"/>
           </w:p>
         </w:tc>
       </w:tr>
@@ -5470,6 +5566,7 @@
                 <w:szCs w:val="18"/>
               </w:rPr>
             </w:pPr>
+            <w:proofErr w:type="spellStart"/>
             <w:r>
               <w:rPr>
                 <w:b/>
@@ -5478,6 +5575,7 @@
               </w:rPr>
               <w:t>testfile</w:t>
             </w:r>
+            <w:proofErr w:type="spellEnd"/>
           </w:p>
         </w:tc>
         <w:tc>
@@ -5556,6 +5654,7 @@
                 <w:szCs w:val="18"/>
               </w:rPr>
             </w:pPr>
+            <w:proofErr w:type="spellStart"/>
             <w:r>
               <w:rPr>
                 <w:b/>
@@ -5564,6 +5663,7 @@
               </w:rPr>
               <w:t>testfile_tab</w:t>
             </w:r>
+            <w:proofErr w:type="spellEnd"/>
           </w:p>
         </w:tc>
         <w:tc>
@@ -5584,6 +5684,7 @@
                 <w:szCs w:val="18"/>
               </w:rPr>
             </w:pPr>
+            <w:proofErr w:type="spellStart"/>
             <w:r>
               <w:rPr>
                 <w:sz w:val="18"/>
@@ -5591,6 +5692,7 @@
               </w:rPr>
               <w:t>SmokeTests</w:t>
             </w:r>
+            <w:proofErr w:type="spellEnd"/>
           </w:p>
         </w:tc>
       </w:tr>
@@ -5602,8 +5704,8 @@
           <w:spacing w:val="15"/>
         </w:rPr>
       </w:pPr>
-      <w:bookmarkStart w:id="22" w:name="h.lemmy3sbh398" w:colFirst="0" w:colLast="0"/>
-      <w:bookmarkEnd w:id="22"/>
+      <w:bookmarkStart w:id="21" w:name="h.lemmy3sbh398" w:colFirst="0" w:colLast="0"/>
+      <w:bookmarkEnd w:id="21"/>
       <w:r>
         <w:br w:type="page"/>
       </w:r>
@@ -5612,12 +5714,12 @@
       <w:pPr>
         <w:pStyle w:val="Heading2"/>
       </w:pPr>
-      <w:bookmarkStart w:id="23" w:name="_Toc424222354"/>
+      <w:bookmarkStart w:id="22" w:name="_Toc424301215"/>
       <w:r>
         <w:lastRenderedPageBreak/>
         <w:t>Run your regression</w:t>
       </w:r>
-      <w:bookmarkEnd w:id="23"/>
+      <w:bookmarkEnd w:id="22"/>
     </w:p>
     <w:p/>
     <w:p>
@@ -5625,20 +5727,333 @@
         <w:t>Now that you have setup the regression flow yo</w:t>
       </w:r>
       <w:r>
-        <w:t>u are good to go and run your regression. You can refer to “Questa VRM user manual” to have all the possible options of vrun command, below is an example of invoking vrun</w:t>
-      </w:r>
+        <w:t xml:space="preserve">u are good to go and run your regression. You can refer to “Questa VRM user manual” to have all the possible options of </w:t>
+      </w:r>
+      <w:proofErr w:type="spellStart"/>
+      <w:r>
+        <w:t>vrun</w:t>
+      </w:r>
+      <w:proofErr w:type="spellEnd"/>
+      <w:r>
+        <w:t xml:space="preserve"> command, below is an example of invoking </w:t>
+      </w:r>
+      <w:proofErr w:type="spellStart"/>
+      <w:r>
+        <w:t>vrun</w:t>
+      </w:r>
+      <w:proofErr w:type="spellEnd"/>
       <w:r>
         <w:t>:</w:t>
       </w:r>
     </w:p>
     <w:p>
+      <w:proofErr w:type="spellStart"/>
+      <w:proofErr w:type="gramStart"/>
       <w:r>
         <w:rPr>
           <w:i/>
           <w:sz w:val="18"/>
           <w:szCs w:val="18"/>
         </w:rPr>
-        <w:t>vrun  -Gtestfile=testslist.ods -Gtestfile_tab=SmokeTests -GSNAPSHOT=TOP.top_hdl_hvl_opt -GCompileCommand="cd (%VRUNDIR%);make all"  -include regression_flow -exclude regression_flow/Run/Dynamic/RerunFailedTests -exclude regression_flow/Run/Formal -exclude regression_flow/Analyze -Gmergeoptions="-testassociated -du cpu68hc11\(rtl\) -recursive" -Gtplanfile=$PRJ_ROOT/run/reqtracer/CPUCORE_68HC11_TP.xml</w:t>
+        <w:t>vrun</w:t>
+      </w:r>
+      <w:proofErr w:type="spellEnd"/>
+      <w:r>
+        <w:rPr>
+          <w:i/>
+          <w:sz w:val="18"/>
+          <w:szCs w:val="18"/>
+        </w:rPr>
+        <w:t xml:space="preserve">  -</w:t>
+      </w:r>
+      <w:proofErr w:type="spellStart"/>
+      <w:proofErr w:type="gramEnd"/>
+      <w:r>
+        <w:rPr>
+          <w:i/>
+          <w:sz w:val="18"/>
+          <w:szCs w:val="18"/>
+        </w:rPr>
+        <w:t>Gtestfile</w:t>
+      </w:r>
+      <w:proofErr w:type="spellEnd"/>
+      <w:r>
+        <w:rPr>
+          <w:i/>
+          <w:sz w:val="18"/>
+          <w:szCs w:val="18"/>
+        </w:rPr>
+        <w:t>=</w:t>
+      </w:r>
+      <w:proofErr w:type="spellStart"/>
+      <w:r>
+        <w:rPr>
+          <w:i/>
+          <w:sz w:val="18"/>
+          <w:szCs w:val="18"/>
+        </w:rPr>
+        <w:t>testslist.ods</w:t>
+      </w:r>
+      <w:proofErr w:type="spellEnd"/>
+      <w:r>
+        <w:rPr>
+          <w:i/>
+          <w:sz w:val="18"/>
+          <w:szCs w:val="18"/>
+        </w:rPr>
+        <w:t xml:space="preserve"> -</w:t>
+      </w:r>
+      <w:proofErr w:type="spellStart"/>
+      <w:r>
+        <w:rPr>
+          <w:i/>
+          <w:sz w:val="18"/>
+          <w:szCs w:val="18"/>
+        </w:rPr>
+        <w:t>Gtestfile_tab</w:t>
+      </w:r>
+      <w:proofErr w:type="spellEnd"/>
+      <w:r>
+        <w:rPr>
+          <w:i/>
+          <w:sz w:val="18"/>
+          <w:szCs w:val="18"/>
+        </w:rPr>
+        <w:t>=</w:t>
+      </w:r>
+      <w:proofErr w:type="spellStart"/>
+      <w:r>
+        <w:rPr>
+          <w:i/>
+          <w:sz w:val="18"/>
+          <w:szCs w:val="18"/>
+        </w:rPr>
+        <w:t>SmokeTests</w:t>
+      </w:r>
+      <w:proofErr w:type="spellEnd"/>
+      <w:r>
+        <w:rPr>
+          <w:i/>
+          <w:sz w:val="18"/>
+          <w:szCs w:val="18"/>
+        </w:rPr>
+        <w:t xml:space="preserve"> -GSNAPSHOT=</w:t>
+      </w:r>
+      <w:proofErr w:type="spellStart"/>
+      <w:r>
+        <w:rPr>
+          <w:i/>
+          <w:sz w:val="18"/>
+          <w:szCs w:val="18"/>
+        </w:rPr>
+        <w:t>TOP.top_hdl_hvl_opt</w:t>
+      </w:r>
+      <w:proofErr w:type="spellEnd"/>
+      <w:r>
+        <w:rPr>
+          <w:i/>
+          <w:sz w:val="18"/>
+          <w:szCs w:val="18"/>
+        </w:rPr>
+        <w:t xml:space="preserve"> -</w:t>
+      </w:r>
+      <w:proofErr w:type="spellStart"/>
+      <w:r>
+        <w:rPr>
+          <w:i/>
+          <w:sz w:val="18"/>
+          <w:szCs w:val="18"/>
+        </w:rPr>
+        <w:t>GCompileCommand</w:t>
+      </w:r>
+      <w:proofErr w:type="spellEnd"/>
+      <w:r>
+        <w:rPr>
+          <w:i/>
+          <w:sz w:val="18"/>
+          <w:szCs w:val="18"/>
+        </w:rPr>
+        <w:t xml:space="preserve">="cd (%VRUNDIR%);make all"  -include </w:t>
+      </w:r>
+      <w:proofErr w:type="spellStart"/>
+      <w:r>
+        <w:rPr>
+          <w:i/>
+          <w:sz w:val="18"/>
+          <w:szCs w:val="18"/>
+        </w:rPr>
+        <w:t>regression_flow</w:t>
+      </w:r>
+      <w:proofErr w:type="spellEnd"/>
+      <w:r>
+        <w:rPr>
+          <w:i/>
+          <w:sz w:val="18"/>
+          <w:szCs w:val="18"/>
+        </w:rPr>
+        <w:t xml:space="preserve"> -exclude </w:t>
+      </w:r>
+      <w:proofErr w:type="spellStart"/>
+      <w:r>
+        <w:rPr>
+          <w:i/>
+          <w:sz w:val="18"/>
+          <w:szCs w:val="18"/>
+        </w:rPr>
+        <w:t>regression_flow</w:t>
+      </w:r>
+      <w:proofErr w:type="spellEnd"/>
+      <w:r>
+        <w:rPr>
+          <w:i/>
+          <w:sz w:val="18"/>
+          <w:szCs w:val="18"/>
+        </w:rPr>
+        <w:t>/Run/Dynamic/</w:t>
+      </w:r>
+      <w:proofErr w:type="spellStart"/>
+      <w:r>
+        <w:rPr>
+          <w:i/>
+          <w:sz w:val="18"/>
+          <w:szCs w:val="18"/>
+        </w:rPr>
+        <w:t>RerunFailedTests</w:t>
+      </w:r>
+      <w:proofErr w:type="spellEnd"/>
+      <w:r>
+        <w:rPr>
+          <w:i/>
+          <w:sz w:val="18"/>
+          <w:szCs w:val="18"/>
+        </w:rPr>
+        <w:t xml:space="preserve"> -exclude </w:t>
+      </w:r>
+      <w:proofErr w:type="spellStart"/>
+      <w:r>
+        <w:rPr>
+          <w:i/>
+          <w:sz w:val="18"/>
+          <w:szCs w:val="18"/>
+        </w:rPr>
+        <w:t>regression_flow</w:t>
+      </w:r>
+      <w:proofErr w:type="spellEnd"/>
+      <w:r>
+        <w:rPr>
+          <w:i/>
+          <w:sz w:val="18"/>
+          <w:szCs w:val="18"/>
+        </w:rPr>
+        <w:t xml:space="preserve">/Run/Formal -exclude </w:t>
+      </w:r>
+      <w:proofErr w:type="spellStart"/>
+      <w:r>
+        <w:rPr>
+          <w:i/>
+          <w:sz w:val="18"/>
+          <w:szCs w:val="18"/>
+        </w:rPr>
+        <w:t>regression_flow</w:t>
+      </w:r>
+      <w:proofErr w:type="spellEnd"/>
+      <w:r>
+        <w:rPr>
+          <w:i/>
+          <w:sz w:val="18"/>
+          <w:szCs w:val="18"/>
+        </w:rPr>
+        <w:t>/Analyze -</w:t>
+      </w:r>
+      <w:proofErr w:type="spellStart"/>
+      <w:r>
+        <w:rPr>
+          <w:i/>
+          <w:sz w:val="18"/>
+          <w:szCs w:val="18"/>
+        </w:rPr>
+        <w:t>Gmergeoptions</w:t>
+      </w:r>
+      <w:proofErr w:type="spellEnd"/>
+      <w:r>
+        <w:rPr>
+          <w:i/>
+          <w:sz w:val="18"/>
+          <w:szCs w:val="18"/>
+        </w:rPr>
+        <w:t>="-</w:t>
+      </w:r>
+      <w:proofErr w:type="spellStart"/>
+      <w:r>
+        <w:rPr>
+          <w:i/>
+          <w:sz w:val="18"/>
+          <w:szCs w:val="18"/>
+        </w:rPr>
+        <w:t>testassociated</w:t>
+      </w:r>
+      <w:proofErr w:type="spellEnd"/>
+      <w:r>
+        <w:rPr>
+          <w:i/>
+          <w:sz w:val="18"/>
+          <w:szCs w:val="18"/>
+        </w:rPr>
+        <w:t xml:space="preserve"> -du cpu68hc11\(</w:t>
+      </w:r>
+      <w:proofErr w:type="spellStart"/>
+      <w:r>
+        <w:rPr>
+          <w:i/>
+          <w:sz w:val="18"/>
+          <w:szCs w:val="18"/>
+        </w:rPr>
+        <w:t>rtl</w:t>
+      </w:r>
+      <w:proofErr w:type="spellEnd"/>
+      <w:r>
+        <w:rPr>
+          <w:i/>
+          <w:sz w:val="18"/>
+          <w:szCs w:val="18"/>
+        </w:rPr>
+        <w:t>\) -recursive" -</w:t>
+      </w:r>
+      <w:proofErr w:type="spellStart"/>
+      <w:r>
+        <w:rPr>
+          <w:i/>
+          <w:sz w:val="18"/>
+          <w:szCs w:val="18"/>
+        </w:rPr>
+        <w:t>Gtplanfile</w:t>
+      </w:r>
+      <w:proofErr w:type="spellEnd"/>
+      <w:r>
+        <w:rPr>
+          <w:i/>
+          <w:sz w:val="18"/>
+          <w:szCs w:val="18"/>
+        </w:rPr>
+        <w:t>=$PRJ_ROOT/run/</w:t>
+      </w:r>
+      <w:proofErr w:type="spellStart"/>
+      <w:r>
+        <w:rPr>
+          <w:i/>
+          <w:sz w:val="18"/>
+          <w:szCs w:val="18"/>
+        </w:rPr>
+        <w:t>reqtracer</w:t>
+      </w:r>
+      <w:proofErr w:type="spellEnd"/>
+      <w:r>
+        <w:rPr>
+          <w:i/>
+          <w:sz w:val="18"/>
+          <w:szCs w:val="18"/>
+        </w:rPr>
+        <w:t>/CPUCORE_68HC11_TP.xml</w:t>
       </w:r>
       <w:r>
         <w:t xml:space="preserve"> </w:t>
@@ -5671,8 +6086,21 @@
         <w:contextualSpacing/>
       </w:pPr>
       <w:r>
-        <w:t>grab regression tests to be ran in the spreadsheet testslist.ods at tab/sheet SmokeTests</w:t>
-      </w:r>
+        <w:t xml:space="preserve">grab regression tests to be ran in the spreadsheet </w:t>
+      </w:r>
+      <w:proofErr w:type="spellStart"/>
+      <w:r>
+        <w:t>testslist.ods</w:t>
+      </w:r>
+      <w:proofErr w:type="spellEnd"/>
+      <w:r>
+        <w:t xml:space="preserve"> at tab/sheet </w:t>
+      </w:r>
+      <w:proofErr w:type="spellStart"/>
+      <w:r>
+        <w:t>SmokeTests</w:t>
+      </w:r>
+      <w:proofErr w:type="spellEnd"/>
     </w:p>
     <w:p>
       <w:pPr>
@@ -5697,8 +6125,13 @@
         <w:contextualSpacing/>
       </w:pPr>
       <w:r>
-        <w:t>launch a compile command as defined per parameter CompileCommand</w:t>
-      </w:r>
+        <w:t xml:space="preserve">launch a compile command as defined per parameter </w:t>
+      </w:r>
+      <w:proofErr w:type="spellStart"/>
+      <w:r>
+        <w:t>CompileCommand</w:t>
+      </w:r>
+      <w:proofErr w:type="spellEnd"/>
     </w:p>
     <w:p>
       <w:pPr>
@@ -5710,7 +6143,15 @@
         <w:contextualSpacing/>
       </w:pPr>
       <w:r>
-        <w:t>only run the Dynamic simulation, PostProcess and Report tasks</w:t>
+        <w:t xml:space="preserve">only run the Dynamic simulation, </w:t>
+      </w:r>
+      <w:proofErr w:type="spellStart"/>
+      <w:r>
+        <w:t>PostProcess</w:t>
+      </w:r>
+      <w:proofErr w:type="spellEnd"/>
+      <w:r>
+        <w:t xml:space="preserve"> and Report tasks</w:t>
       </w:r>
     </w:p>
     <w:p>
@@ -5736,7 +6177,15 @@
         <w:contextualSpacing/>
       </w:pPr>
       <w:r>
-        <w:t>link the test plan define by parameter tplanfile to simulation coverage results</w:t>
+        <w:t xml:space="preserve">link the test plan define by parameter </w:t>
+      </w:r>
+      <w:proofErr w:type="spellStart"/>
+      <w:r>
+        <w:t>tplanfile</w:t>
+      </w:r>
+      <w:proofErr w:type="spellEnd"/>
+      <w:r>
+        <w:t xml:space="preserve"> to simulation coverage results</w:t>
       </w:r>
     </w:p>
     <w:p/>
@@ -5760,110 +6209,126 @@
       <w:pPr>
         <w:pStyle w:val="Heading2"/>
       </w:pPr>
-      <w:bookmarkStart w:id="24" w:name="h.s2k6xyw1muo8" w:colFirst="0" w:colLast="0"/>
-      <w:bookmarkStart w:id="25" w:name="_Toc424222355"/>
-      <w:bookmarkEnd w:id="24"/>
+      <w:bookmarkStart w:id="23" w:name="h.s2k6xyw1muo8" w:colFirst="0" w:colLast="0"/>
+      <w:bookmarkStart w:id="24" w:name="_Toc424301216"/>
+      <w:bookmarkEnd w:id="23"/>
       <w:r>
         <w:lastRenderedPageBreak/>
         <w:t>Look at regression results</w:t>
       </w:r>
+      <w:bookmarkEnd w:id="24"/>
+    </w:p>
+    <w:p>
+      <w:r>
+        <w:t xml:space="preserve">During and after the regression run, </w:t>
+      </w:r>
+      <w:r>
+        <w:t xml:space="preserve">a number of outputs </w:t>
+      </w:r>
+      <w:r>
+        <w:t xml:space="preserve">are generated and </w:t>
+      </w:r>
+      <w:r>
+        <w:t xml:space="preserve">can be </w:t>
+      </w:r>
+      <w:r>
+        <w:t>displayed and a</w:t>
+      </w:r>
+      <w:r>
+        <w:t xml:space="preserve">nalyzed </w:t>
+      </w:r>
+      <w:r>
+        <w:t>to steer the verification tasks to be done next (</w:t>
+      </w:r>
+      <w:r>
+        <w:t>i.e.</w:t>
+      </w:r>
+      <w:r>
+        <w:t xml:space="preserve"> debugging failed test, cover coverage holes, eliminating </w:t>
+      </w:r>
+      <w:r>
+        <w:t>noncontributing</w:t>
+      </w:r>
+      <w:r>
+        <w:t xml:space="preserve"> tests, </w:t>
+      </w:r>
+      <w:r>
+        <w:t>etc.</w:t>
+      </w:r>
+      <w:r>
+        <w:t xml:space="preserve"> ….). </w:t>
+      </w:r>
+      <w:r>
+        <w:t>The</w:t>
+      </w:r>
+      <w:r>
+        <w:t xml:space="preserve"> different outputs are defined in that section.</w:t>
+      </w:r>
+    </w:p>
+    <w:p>
+      <w:pPr>
+        <w:pStyle w:val="Heading3"/>
+      </w:pPr>
+      <w:bookmarkStart w:id="25" w:name="_Toc424301217"/>
+      <w:r>
+        <w:t>Tests Simulation</w:t>
+      </w:r>
+      <w:r>
+        <w:t xml:space="preserve"> Outputs</w:t>
+      </w:r>
       <w:bookmarkEnd w:id="25"/>
     </w:p>
     <w:p>
       <w:r>
-        <w:t xml:space="preserve">During and after the regression run, </w:t>
-      </w:r>
-      <w:r>
-        <w:t xml:space="preserve">a number of outputs </w:t>
-      </w:r>
-      <w:r>
-        <w:t xml:space="preserve">are generated and </w:t>
-      </w:r>
-      <w:r>
-        <w:t xml:space="preserve">can be </w:t>
-      </w:r>
-      <w:r>
-        <w:t>displayed and a</w:t>
-      </w:r>
-      <w:r>
-        <w:t xml:space="preserve">nalyzed </w:t>
-      </w:r>
-      <w:r>
-        <w:t>to steer the verification tasks to be done next (</w:t>
-      </w:r>
-      <w:r>
-        <w:t>i.e.</w:t>
-      </w:r>
-      <w:r>
-        <w:t xml:space="preserve"> debugging failed test, cover coverage holes, eliminating </w:t>
-      </w:r>
-      <w:r>
-        <w:t>noncontributing</w:t>
-      </w:r>
-      <w:r>
-        <w:t xml:space="preserve"> tests, </w:t>
-      </w:r>
-      <w:r>
-        <w:t>etc.</w:t>
-      </w:r>
-      <w:r>
-        <w:t xml:space="preserve"> ….). </w:t>
-      </w:r>
-      <w:r>
-        <w:t>The</w:t>
-      </w:r>
-      <w:r>
-        <w:t xml:space="preserve"> different outputs are defined in that section.</w:t>
+        <w:t xml:space="preserve">All simulation outputs are available under &lt;regression </w:t>
+      </w:r>
+      <w:proofErr w:type="spellStart"/>
+      <w:r>
+        <w:t>dir</w:t>
+      </w:r>
+      <w:proofErr w:type="spellEnd"/>
+      <w:r>
+        <w:t>&gt;/</w:t>
+      </w:r>
+      <w:proofErr w:type="spellStart"/>
+      <w:r>
+        <w:t>regression_flow</w:t>
+      </w:r>
+      <w:proofErr w:type="spellEnd"/>
+      <w:r>
+        <w:t xml:space="preserve">/Run/Dynamic/Simulation/Simulate directory. These directories can be reused as is outside of Questa VRM to replay a specific tests or ship a debug environment to another engineer, </w:t>
+      </w:r>
+      <w:r>
+        <w:t>indeed</w:t>
+      </w:r>
+      <w:r>
+        <w:t xml:space="preserve"> the test directories are </w:t>
+      </w:r>
+      <w:r>
+        <w:t>self-contained</w:t>
+      </w:r>
+      <w:r>
+        <w:t xml:space="preserve"> and can be reused outside of the VRMDATA directory structure.</w:t>
+      </w:r>
+    </w:p>
+    <w:p>
+      <w:r>
+        <w:t>This is a powerful and productive way of passing failing tests to debug for instance to a specific engineer.</w:t>
       </w:r>
     </w:p>
     <w:p>
       <w:pPr>
         <w:pStyle w:val="Heading3"/>
       </w:pPr>
-      <w:bookmarkStart w:id="26" w:name="_Toc424222356"/>
-      <w:r>
-        <w:t>Tests Simulation</w:t>
-      </w:r>
-      <w:r>
-        <w:t xml:space="preserve"> Outputs</w:t>
+      <w:bookmarkStart w:id="26" w:name="_Toc424301218"/>
+      <w:r>
+        <w:t>Failed Test Report</w:t>
       </w:r>
       <w:bookmarkEnd w:id="26"/>
     </w:p>
     <w:p>
-      <w:r>
-        <w:t xml:space="preserve">All simulation outputs are available under &lt;regression dir&gt;/regression_flow/Run/Dynamic/Simulation/Simulate directory. These directories can be reused as is outside of Questa VRM to replay a specific tests or ship a debug environment to another engineer, </w:t>
-      </w:r>
-      <w:r>
-        <w:t>indeed</w:t>
-      </w:r>
-      <w:r>
-        <w:t xml:space="preserve"> the test directories are </w:t>
-      </w:r>
-      <w:r>
-        <w:t>self-contained</w:t>
-      </w:r>
-      <w:r>
-        <w:t xml:space="preserve"> and can be reused outside of the VRMDATA directory structure.</w:t>
-      </w:r>
-    </w:p>
-    <w:p>
-      <w:r>
-        <w:t>This is a powerful and productive way of passing failing tests to debug for instance to a specific engineer.</w:t>
-      </w:r>
-    </w:p>
-    <w:p>
-      <w:pPr>
-        <w:pStyle w:val="Heading3"/>
-      </w:pPr>
-      <w:bookmarkStart w:id="27" w:name="_Toc424222357"/>
-      <w:r>
-        <w:t>Failed Test Report</w:t>
-      </w:r>
+      <w:bookmarkStart w:id="27" w:name="h.hqcq7lbx8d0n" w:colFirst="0" w:colLast="0"/>
       <w:bookmarkEnd w:id="27"/>
-    </w:p>
-    <w:p>
-      <w:bookmarkStart w:id="28" w:name="h.hqcq7lbx8d0n" w:colFirst="0" w:colLast="0"/>
-      <w:bookmarkEnd w:id="28"/>
       <w:r>
         <w:t>All failed tests of the regression are captured in 2 files:</w:t>
       </w:r>
@@ -5892,7 +6357,15 @@
         <w:t>A</w:t>
       </w:r>
       <w:r>
-        <w:t xml:space="preserve"> csv file written during the PostProcess task capturing into the test list csv format only the failed tests.</w:t>
+        <w:t xml:space="preserve"> csv file written during the </w:t>
+      </w:r>
+      <w:proofErr w:type="spellStart"/>
+      <w:r>
+        <w:t>PostProcess</w:t>
+      </w:r>
+      <w:proofErr w:type="spellEnd"/>
+      <w:r>
+        <w:t xml:space="preserve"> task capturing into the test list csv format only the failed tests.</w:t>
       </w:r>
     </w:p>
     <w:p>
@@ -5907,12 +6380,28 @@
       </w:r>
     </w:p>
     <w:p>
-      <w:commentRangeStart w:id="29"/>
-      <w:r>
-        <w:t>Using vrun option “</w:t>
-      </w:r>
-      <w:r>
-        <w:t xml:space="preserve">-clean” or “-realclean” switch </w:t>
+      <w:commentRangeStart w:id="28"/>
+      <w:r>
+        <w:t xml:space="preserve">Using </w:t>
+      </w:r>
+      <w:proofErr w:type="spellStart"/>
+      <w:r>
+        <w:t>vrun</w:t>
+      </w:r>
+      <w:proofErr w:type="spellEnd"/>
+      <w:r>
+        <w:t xml:space="preserve"> option “</w:t>
+      </w:r>
+      <w:r>
+        <w:t>-clean” or “-</w:t>
+      </w:r>
+      <w:proofErr w:type="spellStart"/>
+      <w:r>
+        <w:t>realclean</w:t>
+      </w:r>
+      <w:proofErr w:type="spellEnd"/>
+      <w:r>
+        <w:t xml:space="preserve">” switch </w:t>
       </w:r>
       <w:r>
         <w:t>will remove them or it</w:t>
@@ -5923,69 +6412,111 @@
       <w:r>
         <w:t>from Questa VRM data directory.</w:t>
       </w:r>
-      <w:commentRangeEnd w:id="29"/>
+      <w:commentRangeEnd w:id="28"/>
       <w:r>
         <w:rPr>
           <w:rStyle w:val="CommentReference"/>
         </w:rPr>
-        <w:commentReference w:id="29"/>
+        <w:commentReference w:id="28"/>
       </w:r>
     </w:p>
     <w:p>
       <w:pPr>
         <w:pStyle w:val="Heading3"/>
       </w:pPr>
-      <w:bookmarkStart w:id="30" w:name="_Toc424222358"/>
+      <w:bookmarkStart w:id="29" w:name="_Toc424301219"/>
       <w:r>
         <w:t>Merged coverage of current regression</w:t>
       </w:r>
+      <w:bookmarkEnd w:id="29"/>
+    </w:p>
+    <w:p>
+      <w:r>
+        <w:t xml:space="preserve">At the end of the regression run, the merged coverage of the regression is available under &lt;regression </w:t>
+      </w:r>
+      <w:proofErr w:type="spellStart"/>
+      <w:r>
+        <w:t>dir</w:t>
+      </w:r>
+      <w:proofErr w:type="spellEnd"/>
+      <w:r>
+        <w:t xml:space="preserve">&gt; and is saved as well under &lt;regression </w:t>
+      </w:r>
+      <w:proofErr w:type="spellStart"/>
+      <w:r>
+        <w:t>dir</w:t>
+      </w:r>
+      <w:proofErr w:type="spellEnd"/>
+      <w:r>
+        <w:t xml:space="preserve">&gt;/logs with a timestamp suffix. The 1st merged coverage can be used to check the coverage of the specific regression, do analysis query (which test contributed to what, etc. …) while the latter is saved to make sure that one can go back and do these queries even after a regression clean that delete all data’s under &lt;regression </w:t>
+      </w:r>
+      <w:proofErr w:type="spellStart"/>
+      <w:r>
+        <w:t>dir</w:t>
+      </w:r>
+      <w:proofErr w:type="spellEnd"/>
+      <w:r>
+        <w:t>&gt; except for the logs directory contents.</w:t>
+      </w:r>
+    </w:p>
+    <w:p>
+      <w:pPr>
+        <w:pStyle w:val="Heading3"/>
+      </w:pPr>
+      <w:bookmarkStart w:id="30" w:name="h.pvbqitpac5do" w:colFirst="0" w:colLast="0"/>
+      <w:bookmarkStart w:id="31" w:name="_Toc424301220"/>
       <w:bookmarkEnd w:id="30"/>
-    </w:p>
-    <w:p>
-      <w:r>
-        <w:t>At the end of the regression run, the merged coverage of the regression is available under &lt;regression dir&gt; and is saved as well under &lt;regression dir&gt;/logs with a timestamp suffix. The 1st merged coverage can be used to check the coverage of the specific regression, do analysis query (which test contributed to what, etc. …) while the latter is saved to make sure that one can go back and do these queries even after a regression clean that delete all data’s under &lt;regression dir&gt; except for the logs directory contents.</w:t>
+      <w:r>
+        <w:t>Merged coverage of all regressions</w:t>
+      </w:r>
+      <w:bookmarkEnd w:id="31"/>
+    </w:p>
+    <w:p>
+      <w:r>
+        <w:t xml:space="preserve">At the end of regression, coverage result of the regression is merged with the previous regressions result in &lt;regression </w:t>
+      </w:r>
+      <w:proofErr w:type="spellStart"/>
+      <w:r>
+        <w:t>dir</w:t>
+      </w:r>
+      <w:proofErr w:type="spellEnd"/>
+      <w:r>
+        <w:t>&gt;/logs. It enables to keep the merged coverage of all regressions run from the beginning of the project till present even after a “-clean”.</w:t>
       </w:r>
     </w:p>
     <w:p>
       <w:pPr>
         <w:pStyle w:val="Heading3"/>
       </w:pPr>
-      <w:bookmarkStart w:id="31" w:name="h.pvbqitpac5do" w:colFirst="0" w:colLast="0"/>
-      <w:bookmarkStart w:id="32" w:name="_Toc424222359"/>
-      <w:bookmarkEnd w:id="31"/>
-      <w:r>
-        <w:t>Merged coverage of all regressions</w:t>
-      </w:r>
+      <w:bookmarkStart w:id="32" w:name="h.rz9q3brmmwnl" w:colFirst="0" w:colLast="0"/>
+      <w:bookmarkStart w:id="33" w:name="_Toc424301221"/>
       <w:bookmarkEnd w:id="32"/>
-    </w:p>
-    <w:p>
-      <w:r>
-        <w:t>At the end of regression, coverage result of the regression is merged with the previous regressions result in &lt;regression dir&gt;/logs. It enables to keep the merged coverage of all regressions run from the beginning of the project till present even after a “-clean”.</w:t>
-      </w:r>
+      <w:r>
+        <w:t>Trend coverage of all regressions</w:t>
+      </w:r>
+      <w:bookmarkEnd w:id="33"/>
+    </w:p>
+    <w:p>
+      <w:r>
+        <w:t xml:space="preserve">At the end of regression, </w:t>
+      </w:r>
+      <w:proofErr w:type="spellStart"/>
+      <w:r>
+        <w:t>trendable</w:t>
+      </w:r>
+      <w:proofErr w:type="spellEnd"/>
+      <w:r>
+        <w:t xml:space="preserve"> coverage result of the regression is merged with the trend coverage file to track the regression trend.</w:t>
+      </w:r>
+      <w:bookmarkStart w:id="34" w:name="_GoBack"/>
+      <w:bookmarkEnd w:id="34"/>
     </w:p>
     <w:p>
       <w:pPr>
         <w:pStyle w:val="Heading3"/>
       </w:pPr>
-      <w:bookmarkStart w:id="33" w:name="h.rz9q3brmmwnl" w:colFirst="0" w:colLast="0"/>
-      <w:bookmarkStart w:id="34" w:name="_Toc424222360"/>
-      <w:bookmarkEnd w:id="33"/>
-      <w:r>
-        <w:t>Trend coverage of all regressions</w:t>
-      </w:r>
-      <w:bookmarkEnd w:id="34"/>
-    </w:p>
-    <w:p>
-      <w:r>
-        <w:t>At the end of regression, trendable coverage result of the regression is merged with the trend coverage file to track the regression trend.</w:t>
-      </w:r>
-    </w:p>
-    <w:p>
-      <w:pPr>
-        <w:pStyle w:val="Heading3"/>
-      </w:pPr>
       <w:bookmarkStart w:id="35" w:name="h.yp9mj035hehv" w:colFirst="0" w:colLast="0"/>
-      <w:bookmarkStart w:id="36" w:name="_Toc424222361"/>
+      <w:bookmarkStart w:id="36" w:name="_Toc424301222"/>
       <w:bookmarkEnd w:id="35"/>
       <w:r>
         <w:lastRenderedPageBreak/>
@@ -6033,7 +6564,15 @@
       </w:r>
       <w:r>
         <w:tab/>
-        <w:t>(.contrib file extension)</w:t>
+        <w:t>(.</w:t>
+      </w:r>
+      <w:proofErr w:type="spellStart"/>
+      <w:r>
+        <w:t>contrib</w:t>
+      </w:r>
+      <w:proofErr w:type="spellEnd"/>
+      <w:r>
+        <w:t xml:space="preserve"> file extension)</w:t>
       </w:r>
     </w:p>
     <w:p>
@@ -6067,7 +6606,15 @@
         <w:tab/>
       </w:r>
       <w:r>
-        <w:t>(.noncontrib file extension)</w:t>
+        <w:t>(.</w:t>
+      </w:r>
+      <w:proofErr w:type="spellStart"/>
+      <w:r>
+        <w:t>noncontrib</w:t>
+      </w:r>
+      <w:proofErr w:type="spellEnd"/>
+      <w:r>
+        <w:t xml:space="preserve"> file extension)</w:t>
       </w:r>
     </w:p>
     <w:p>
@@ -6121,7 +6668,15 @@
         <w:tab/>
       </w:r>
       <w:r>
-        <w:t>(_optimized_tesfile suffix file)</w:t>
+        <w:t>(_</w:t>
+      </w:r>
+      <w:proofErr w:type="spellStart"/>
+      <w:r>
+        <w:t>optimized_tesfile</w:t>
+      </w:r>
+      <w:proofErr w:type="spellEnd"/>
+      <w:r>
+        <w:t xml:space="preserve"> suffix file)</w:t>
       </w:r>
     </w:p>
     <w:p>
@@ -6134,7 +6689,15 @@
         <w:contextualSpacing/>
       </w:pPr>
       <w:r>
-        <w:t>The optimized test list is generated by processing the contributing tests list and the ucdb to recreate a test file in csv format so one can rerun automatically or on-demand an optimized regression for instance after a fix to a bug is done.</w:t>
+        <w:t xml:space="preserve">The optimized test list is generated by processing the contributing tests list and the </w:t>
+      </w:r>
+      <w:proofErr w:type="spellStart"/>
+      <w:r>
+        <w:t>ucdb</w:t>
+      </w:r>
+      <w:proofErr w:type="spellEnd"/>
+      <w:r>
+        <w:t xml:space="preserve"> to recreate a test file in csv format so one can rerun automatically or on-demand an optimized regression for instance after a fix to a bug is done.</w:t>
       </w:r>
     </w:p>
     <w:p>
@@ -6143,7 +6706,7 @@
       </w:pPr>
       <w:bookmarkStart w:id="37" w:name="h.bl8ehkwgvh66" w:colFirst="0" w:colLast="0"/>
       <w:bookmarkStart w:id="38" w:name="h.u5s1pxexxrnt" w:colFirst="0" w:colLast="0"/>
-      <w:bookmarkStart w:id="39" w:name="_Toc424222362"/>
+      <w:bookmarkStart w:id="39" w:name="_Toc424301223"/>
       <w:bookmarkEnd w:id="37"/>
       <w:bookmarkEnd w:id="38"/>
       <w:r>
@@ -6156,7 +6719,15 @@
         <w:t xml:space="preserve">At the end of regression, </w:t>
       </w:r>
       <w:r>
-        <w:t xml:space="preserve">a coverage report in HTML format is generated and stored under &lt;regression dir&gt;/report/coverage. </w:t>
+        <w:t xml:space="preserve">a coverage report in HTML format is generated and stored under &lt;regression </w:t>
+      </w:r>
+      <w:proofErr w:type="spellStart"/>
+      <w:r>
+        <w:t>dir</w:t>
+      </w:r>
+      <w:proofErr w:type="spellEnd"/>
+      <w:r>
+        <w:t xml:space="preserve">&gt;/report/coverage. </w:t>
       </w:r>
       <w:r>
         <w:t>R</w:t>
@@ -6171,7 +6742,7 @@
       </w:pPr>
       <w:bookmarkStart w:id="40" w:name="h.vub53zs33ovc" w:colFirst="0" w:colLast="0"/>
       <w:bookmarkStart w:id="41" w:name="h.gsmx3a17u69r" w:colFirst="0" w:colLast="0"/>
-      <w:bookmarkStart w:id="42" w:name="_Toc424222363"/>
+      <w:bookmarkStart w:id="42" w:name="_Toc424301224"/>
       <w:bookmarkEnd w:id="40"/>
       <w:bookmarkEnd w:id="41"/>
       <w:r>
@@ -6181,14 +6752,22 @@
     </w:p>
     <w:p>
       <w:r>
-        <w:t>At the end of regression, a trending report in HTML format is generated and stored under &lt;regression dir&gt;/report/trend. Refer to Questa user manual on “trend report” for further details.</w:t>
+        <w:t xml:space="preserve">At the end of regression, a trending report in HTML format is generated and stored under &lt;regression </w:t>
+      </w:r>
+      <w:proofErr w:type="spellStart"/>
+      <w:r>
+        <w:t>dir</w:t>
+      </w:r>
+      <w:proofErr w:type="spellEnd"/>
+      <w:r>
+        <w:t>&gt;/report/trend. Refer to Questa user manual on “trend report” for further details.</w:t>
       </w:r>
     </w:p>
     <w:p>
       <w:pPr>
         <w:pStyle w:val="Heading3"/>
       </w:pPr>
-      <w:bookmarkStart w:id="43" w:name="_Toc424222364"/>
+      <w:bookmarkStart w:id="43" w:name="_Toc424301225"/>
       <w:r>
         <w:t>Questa VRM report</w:t>
       </w:r>
@@ -6196,7 +6775,23 @@
     </w:p>
     <w:p>
       <w:r>
-        <w:t>At the end of regression, a regression run report in HTML format is generated and stored under &lt;regression dir&gt;/report/vrun. Refer to Questa user manual on “trend report” for further details.</w:t>
+        <w:t xml:space="preserve">At the end of regression, a regression run report in HTML format is generated and stored under &lt;regression </w:t>
+      </w:r>
+      <w:proofErr w:type="spellStart"/>
+      <w:r>
+        <w:t>dir</w:t>
+      </w:r>
+      <w:proofErr w:type="spellEnd"/>
+      <w:r>
+        <w:t>&gt;/report/</w:t>
+      </w:r>
+      <w:proofErr w:type="spellStart"/>
+      <w:r>
+        <w:t>vrun</w:t>
+      </w:r>
+      <w:proofErr w:type="spellEnd"/>
+      <w:r>
+        <w:t>. Refer to Questa user manual on “trend report” for further details.</w:t>
       </w:r>
     </w:p>
     <w:p>
@@ -6204,7 +6799,7 @@
         <w:pStyle w:val="Heading3"/>
       </w:pPr>
       <w:bookmarkStart w:id="44" w:name="h.yxf3or1h90cv" w:colFirst="0" w:colLast="0"/>
-      <w:bookmarkStart w:id="45" w:name="_Toc424222365"/>
+      <w:bookmarkStart w:id="45" w:name="_Toc424301226"/>
       <w:bookmarkEnd w:id="44"/>
       <w:commentRangeStart w:id="46"/>
       <w:r>
@@ -6236,7 +6831,7 @@
       <w:pPr>
         <w:pStyle w:val="Heading1"/>
       </w:pPr>
-      <w:bookmarkStart w:id="48" w:name="_Toc424222366"/>
+      <w:bookmarkStart w:id="48" w:name="_Toc424301227"/>
       <w:r>
         <w:lastRenderedPageBreak/>
         <w:t>Advanced Usage</w:t>
@@ -6245,14 +6840,22 @@
     </w:p>
     <w:p>
       <w:r>
-        <w:t>That section complements the “Quickstart guide” section, it describe more advanced features useful for your regression analysis</w:t>
+        <w:t>That section complements the “</w:t>
+      </w:r>
+      <w:proofErr w:type="spellStart"/>
+      <w:r>
+        <w:t>Quickstart</w:t>
+      </w:r>
+      <w:proofErr w:type="spellEnd"/>
+      <w:r>
+        <w:t xml:space="preserve"> guide” section, it describe more advanced features useful for your regression analysis</w:t>
       </w:r>
     </w:p>
     <w:p>
       <w:pPr>
         <w:pStyle w:val="Heading2"/>
       </w:pPr>
-      <w:bookmarkStart w:id="49" w:name="_Toc424222367"/>
+      <w:bookmarkStart w:id="49" w:name="_Toc424301228"/>
       <w:r>
         <w:t>Rerun of regression failed tests</w:t>
       </w:r>
@@ -6270,7 +6873,7 @@
       <w:pPr>
         <w:pStyle w:val="Heading3"/>
       </w:pPr>
-      <w:bookmarkStart w:id="50" w:name="_Toc424222368"/>
+      <w:bookmarkStart w:id="50" w:name="_Toc424301229"/>
       <w:r>
         <w:t>Automatic Rerun</w:t>
       </w:r>
@@ -6296,12 +6899,30 @@
           <w:sz w:val="28"/>
         </w:rPr>
       </w:pPr>
+      <w:proofErr w:type="spellStart"/>
+      <w:proofErr w:type="gramStart"/>
       <w:r>
         <w:rPr>
           <w:i/>
           <w:szCs w:val="18"/>
         </w:rPr>
-        <w:t>vrun  &lt;my 1</w:t>
+        <w:t>vrun</w:t>
+      </w:r>
+      <w:proofErr w:type="spellEnd"/>
+      <w:r>
+        <w:rPr>
+          <w:i/>
+          <w:szCs w:val="18"/>
+        </w:rPr>
+        <w:t xml:space="preserve">  &lt;</w:t>
+      </w:r>
+      <w:proofErr w:type="gramEnd"/>
+      <w:r>
+        <w:rPr>
+          <w:i/>
+          <w:szCs w:val="18"/>
+        </w:rPr>
+        <w:t>my 1</w:t>
       </w:r>
       <w:r>
         <w:rPr>
@@ -6358,7 +6979,7 @@
       <w:pPr>
         <w:pStyle w:val="Heading3"/>
       </w:pPr>
-      <w:bookmarkStart w:id="51" w:name="_Toc424222369"/>
+      <w:bookmarkStart w:id="51" w:name="_Toc424301230"/>
       <w:r>
         <w:t>Manual Rerun</w:t>
       </w:r>
@@ -6390,12 +7011,30 @@
           <w:szCs w:val="18"/>
         </w:rPr>
       </w:pPr>
+      <w:proofErr w:type="spellStart"/>
+      <w:proofErr w:type="gramStart"/>
       <w:r>
         <w:rPr>
           <w:i/>
           <w:szCs w:val="18"/>
         </w:rPr>
-        <w:t>vrun  &lt;my 1</w:t>
+        <w:t>vrun</w:t>
+      </w:r>
+      <w:proofErr w:type="spellEnd"/>
+      <w:r>
+        <w:rPr>
+          <w:i/>
+          <w:szCs w:val="18"/>
+        </w:rPr>
+        <w:t xml:space="preserve">  &lt;</w:t>
+      </w:r>
+      <w:proofErr w:type="gramEnd"/>
+      <w:r>
+        <w:rPr>
+          <w:i/>
+          <w:szCs w:val="18"/>
+        </w:rPr>
+        <w:t>my 1</w:t>
       </w:r>
       <w:r>
         <w:rPr>
@@ -6421,12 +7060,30 @@
           <w:szCs w:val="18"/>
         </w:rPr>
       </w:pPr>
+      <w:proofErr w:type="spellStart"/>
+      <w:proofErr w:type="gramStart"/>
       <w:r>
         <w:rPr>
           <w:i/>
           <w:szCs w:val="18"/>
         </w:rPr>
-        <w:t>vrun  &lt;my 1</w:t>
+        <w:t>vrun</w:t>
+      </w:r>
+      <w:proofErr w:type="spellEnd"/>
+      <w:r>
+        <w:rPr>
+          <w:i/>
+          <w:szCs w:val="18"/>
+        </w:rPr>
+        <w:t xml:space="preserve">  &lt;</w:t>
+      </w:r>
+      <w:proofErr w:type="gramEnd"/>
+      <w:r>
+        <w:rPr>
+          <w:i/>
+          <w:szCs w:val="18"/>
+        </w:rPr>
+        <w:t>my 1</w:t>
       </w:r>
       <w:r>
         <w:rPr>
@@ -6451,20 +7108,30 @@
         </w:rPr>
         <w:t>-</w:t>
       </w:r>
+      <w:proofErr w:type="spellStart"/>
       <w:r>
         <w:rPr>
           <w:b/>
           <w:i/>
           <w:szCs w:val="18"/>
         </w:rPr>
-        <w:t>Gtestfileformat=csv –Gtestfile=reg_failed_tests.log.csv</w:t>
-      </w:r>
+        <w:t>Gtestfileformat</w:t>
+      </w:r>
+      <w:proofErr w:type="spellEnd"/>
       <w:r>
         <w:rPr>
           <w:b/>
           <w:i/>
           <w:szCs w:val="18"/>
         </w:rPr>
+        <w:t>=csv –Gtestfile=reg_failed_tests.log.csv</w:t>
+      </w:r>
+      <w:r>
+        <w:rPr>
+          <w:b/>
+          <w:i/>
+          <w:szCs w:val="18"/>
+        </w:rPr>
         <w:t xml:space="preserve"> –</w:t>
       </w:r>
       <w:r>
@@ -6489,14 +7156,32 @@
           <w:i/>
           <w:szCs w:val="18"/>
         </w:rPr>
-        <w:t xml:space="preserve"> –vrmdata VRMDATA_FAILED</w:t>
+        <w:t xml:space="preserve"> –</w:t>
+      </w:r>
+      <w:proofErr w:type="spellStart"/>
+      <w:r>
+        <w:rPr>
+          <w:b/>
+          <w:i/>
+          <w:szCs w:val="18"/>
+        </w:rPr>
+        <w:t>vrmdata</w:t>
+      </w:r>
+      <w:proofErr w:type="spellEnd"/>
+      <w:r>
+        <w:rPr>
+          <w:b/>
+          <w:i/>
+          <w:szCs w:val="18"/>
+        </w:rPr>
+        <w:t xml:space="preserve"> VRMDATA_FAILED</w:t>
       </w:r>
     </w:p>
     <w:p>
       <w:pPr>
         <w:pStyle w:val="Heading2"/>
       </w:pPr>
-      <w:bookmarkStart w:id="52" w:name="_Toc424222370"/>
+      <w:bookmarkStart w:id="52" w:name="_Toc424301231"/>
       <w:r>
         <w:t>Rerun Optimized Regression</w:t>
       </w:r>
@@ -6506,7 +7191,23 @@
       <w:bookmarkStart w:id="53" w:name="wp7936"/>
       <w:bookmarkEnd w:id="53"/>
       <w:r>
-        <w:t xml:space="preserve">At the end of each regression a ranking of all tests is done and discriminate the contributing tests Vs non-contributing tests. From that ranking process a csv tests list of the contributing tests is generated automatically and stored under the regression directory in a filename called &lt;reg_prefix&gt;_optimized_testfile. </w:t>
+        <w:t>At the end of each regression a ranking of all tests is done and discriminate the contributing tests Vs non-contributing tests. From that ranking process a csv tests list of the contributing tests is generated automatically and stored under the regression directory in a filename called &lt;</w:t>
+      </w:r>
+      <w:proofErr w:type="spellStart"/>
+      <w:r>
+        <w:t>reg_prefix</w:t>
+      </w:r>
+      <w:proofErr w:type="spellEnd"/>
+      <w:r>
+        <w:t>&gt;_</w:t>
+      </w:r>
+      <w:proofErr w:type="spellStart"/>
+      <w:r>
+        <w:t>optimized_testfile</w:t>
+      </w:r>
+      <w:proofErr w:type="spellEnd"/>
+      <w:r>
+        <w:t xml:space="preserve">. </w:t>
       </w:r>
     </w:p>
     <w:p>
@@ -6527,12 +7228,30 @@
           <w:szCs w:val="18"/>
         </w:rPr>
       </w:pPr>
+      <w:proofErr w:type="spellStart"/>
+      <w:proofErr w:type="gramStart"/>
       <w:r>
         <w:rPr>
           <w:i/>
           <w:szCs w:val="18"/>
         </w:rPr>
-        <w:t>vrun  &lt;my 1</w:t>
+        <w:t>vrun</w:t>
+      </w:r>
+      <w:proofErr w:type="spellEnd"/>
+      <w:r>
+        <w:rPr>
+          <w:i/>
+          <w:szCs w:val="18"/>
+        </w:rPr>
+        <w:t xml:space="preserve">  &lt;</w:t>
+      </w:r>
+      <w:proofErr w:type="gramEnd"/>
+      <w:r>
+        <w:rPr>
+          <w:i/>
+          <w:szCs w:val="18"/>
+        </w:rPr>
+        <w:t>my 1</w:t>
       </w:r>
       <w:r>
         <w:rPr>
@@ -6562,8 +7281,273 @@
           <w:i/>
           <w:szCs w:val="18"/>
         </w:rPr>
-        <w:t>-Gtestfileformat=csv –Gtestfile=reg_optimized_testfile</w:t>
-      </w:r>
+        <w:t>-</w:t>
+      </w:r>
+      <w:proofErr w:type="spellStart"/>
+      <w:r>
+        <w:rPr>
+          <w:b/>
+          <w:i/>
+          <w:szCs w:val="18"/>
+        </w:rPr>
+        <w:t>Gtestfileformat</w:t>
+      </w:r>
+      <w:proofErr w:type="spellEnd"/>
+      <w:r>
+        <w:rPr>
+          <w:b/>
+          <w:i/>
+          <w:szCs w:val="18"/>
+        </w:rPr>
+        <w:t>=csv –</w:t>
+      </w:r>
+      <w:proofErr w:type="spellStart"/>
+      <w:r>
+        <w:rPr>
+          <w:b/>
+          <w:i/>
+          <w:szCs w:val="18"/>
+        </w:rPr>
+        <w:t>Gtestfile</w:t>
+      </w:r>
+      <w:proofErr w:type="spellEnd"/>
+      <w:r>
+        <w:rPr>
+          <w:b/>
+          <w:i/>
+          <w:szCs w:val="18"/>
+        </w:rPr>
+        <w:t>=</w:t>
+      </w:r>
+      <w:proofErr w:type="spellStart"/>
+      <w:r>
+        <w:rPr>
+          <w:b/>
+          <w:i/>
+          <w:szCs w:val="18"/>
+        </w:rPr>
+        <w:t>reg_optimized_testfile</w:t>
+      </w:r>
+      <w:proofErr w:type="spellEnd"/>
+    </w:p>
+    <w:p>
+      <w:pPr>
+        <w:pStyle w:val="Heading2"/>
+      </w:pPr>
+      <w:bookmarkStart w:id="54" w:name="_Toc424301232"/>
+      <w:r>
+        <w:t>Run A Regression For Profiling Analysis</w:t>
+      </w:r>
+      <w:bookmarkEnd w:id="54"/>
+    </w:p>
+    <w:p>
+      <w:r>
+        <w:t xml:space="preserve">To ensure your simulation performance stays efficient, it is a common practice to gather profiling information on your TB and DUT code execution for analysis to uncover particular areas hitting your </w:t>
+      </w:r>
+      <w:r>
+        <w:lastRenderedPageBreak/>
+        <w:t>simulation performance and fix the code accordingly. For instance after a major code change in your TB and/or your DUT it makes sense to check that you have not inserted new code hitting your performance.</w:t>
+      </w:r>
+    </w:p>
+    <w:p>
+      <w:proofErr w:type="spellStart"/>
+      <w:r>
+        <w:t>Queta</w:t>
+      </w:r>
+      <w:proofErr w:type="spellEnd"/>
+      <w:r>
+        <w:t xml:space="preserve"> RMDB template help you in </w:t>
+      </w:r>
+      <w:proofErr w:type="spellStart"/>
+      <w:r>
+        <w:t>thaet</w:t>
+      </w:r>
+      <w:proofErr w:type="spellEnd"/>
+      <w:r>
+        <w:t xml:space="preserve"> matter by allowing you to set a parameter and provide a list of tests meaningful for profiling </w:t>
+      </w:r>
+      <w:r>
+        <w:t>For instance you can pass the following command:</w:t>
+      </w:r>
+    </w:p>
+    <w:p>
+      <w:pPr>
+        <w:rPr>
+          <w:b/>
+          <w:i/>
+          <w:szCs w:val="18"/>
+        </w:rPr>
+      </w:pPr>
+      <w:proofErr w:type="spellStart"/>
+      <w:proofErr w:type="gramStart"/>
+      <w:r>
+        <w:rPr>
+          <w:i/>
+          <w:szCs w:val="18"/>
+        </w:rPr>
+        <w:t>vrun</w:t>
+      </w:r>
+      <w:proofErr w:type="spellEnd"/>
+      <w:r>
+        <w:rPr>
+          <w:i/>
+          <w:szCs w:val="18"/>
+        </w:rPr>
+        <w:t xml:space="preserve">  &lt;</w:t>
+      </w:r>
+      <w:proofErr w:type="gramEnd"/>
+      <w:r>
+        <w:rPr>
+          <w:i/>
+          <w:szCs w:val="18"/>
+        </w:rPr>
+        <w:t>my 1</w:t>
+      </w:r>
+      <w:r>
+        <w:rPr>
+          <w:i/>
+          <w:szCs w:val="18"/>
+          <w:vertAlign w:val="superscript"/>
+        </w:rPr>
+        <w:t>st</w:t>
+      </w:r>
+      <w:r>
+        <w:rPr>
+          <w:i/>
+          <w:szCs w:val="18"/>
+        </w:rPr>
+        <w:t xml:space="preserve"> pass options&gt;</w:t>
+      </w:r>
+      <w:r>
+        <w:rPr>
+          <w:b/>
+          <w:i/>
+          <w:szCs w:val="18"/>
+        </w:rPr>
+        <w:t xml:space="preserve"> –</w:t>
+      </w:r>
+      <w:proofErr w:type="spellStart"/>
+      <w:r>
+        <w:rPr>
+          <w:b/>
+          <w:i/>
+          <w:szCs w:val="18"/>
+        </w:rPr>
+        <w:t>Gt</w:t>
+      </w:r>
+      <w:r>
+        <w:rPr>
+          <w:b/>
+          <w:i/>
+          <w:szCs w:val="18"/>
+        </w:rPr>
+        <w:t>estfile_tab</w:t>
+      </w:r>
+      <w:proofErr w:type="spellEnd"/>
+      <w:r>
+        <w:rPr>
+          <w:b/>
+          <w:i/>
+          <w:szCs w:val="18"/>
+        </w:rPr>
+        <w:t>=</w:t>
+      </w:r>
+      <w:proofErr w:type="spellStart"/>
+      <w:r>
+        <w:rPr>
+          <w:b/>
+          <w:i/>
+          <w:szCs w:val="18"/>
+        </w:rPr>
+        <w:t>ProfilingTests</w:t>
+      </w:r>
+      <w:proofErr w:type="spellEnd"/>
+      <w:r>
+        <w:rPr>
+          <w:b/>
+          <w:i/>
+          <w:szCs w:val="18"/>
+        </w:rPr>
+        <w:t xml:space="preserve"> –</w:t>
+      </w:r>
+      <w:r>
+        <w:rPr>
+          <w:b/>
+          <w:i/>
+          <w:szCs w:val="18"/>
+        </w:rPr>
+        <w:t>G</w:t>
+      </w:r>
+      <w:r>
+        <w:rPr>
+          <w:b/>
+          <w:i/>
+          <w:szCs w:val="18"/>
+        </w:rPr>
+        <w:t>PROFILE</w:t>
+      </w:r>
+      <w:r>
+        <w:rPr>
+          <w:b/>
+          <w:i/>
+          <w:szCs w:val="18"/>
+        </w:rPr>
+        <w:t>MODE=1</w:t>
+      </w:r>
+      <w:r>
+        <w:rPr>
+          <w:b/>
+          <w:i/>
+          <w:szCs w:val="18"/>
+        </w:rPr>
+        <w:t xml:space="preserve"> –</w:t>
+      </w:r>
+      <w:proofErr w:type="spellStart"/>
+      <w:r>
+        <w:rPr>
+          <w:b/>
+          <w:i/>
+          <w:szCs w:val="18"/>
+        </w:rPr>
+        <w:t>vrmdata</w:t>
+      </w:r>
+      <w:proofErr w:type="spellEnd"/>
+      <w:r>
+        <w:rPr>
+          <w:b/>
+          <w:i/>
+          <w:szCs w:val="18"/>
+        </w:rPr>
+        <w:t xml:space="preserve"> VRMDATA_PROFILE</w:t>
+      </w:r>
+    </w:p>
+    <w:p>
+      <w:r>
+        <w:t>The command above wil</w:t>
+      </w:r>
+      <w:r>
+        <w:t>l rerun your regression with a limited set of tests you have listed in the sheet :</w:t>
+      </w:r>
+      <w:proofErr w:type="spellStart"/>
+      <w:r>
+        <w:t>ProfilingTests</w:t>
+      </w:r>
+      <w:proofErr w:type="spellEnd"/>
+      <w:r>
+        <w:t xml:space="preserve">”, but this time since parameter PROFILEMODE is set, each test will generate a profiling database </w:t>
+      </w:r>
+      <w:r>
+        <w:t>which can be analyzed at the end of the run.</w:t>
+      </w:r>
+    </w:p>
+    <w:p>
+      <w:pPr>
+        <w:rPr>
+          <w:b/>
+          <w:i/>
+          <w:szCs w:val="18"/>
+        </w:rPr>
+      </w:pPr>
     </w:p>
     <w:p>
       <w:r>
@@ -6574,48 +7558,48 @@
       <w:pPr>
         <w:pStyle w:val="Heading1"/>
       </w:pPr>
-      <w:bookmarkStart w:id="54" w:name="h.g3yorb1h3sg4" w:colFirst="0" w:colLast="0"/>
-      <w:bookmarkStart w:id="55" w:name="h.7qsa26yqp8qb" w:colFirst="0" w:colLast="0"/>
-      <w:bookmarkStart w:id="56" w:name="_Toc424222371"/>
-      <w:bookmarkEnd w:id="54"/>
+      <w:bookmarkStart w:id="55" w:name="h.g3yorb1h3sg4" w:colFirst="0" w:colLast="0"/>
+      <w:bookmarkStart w:id="56" w:name="h.7qsa26yqp8qb" w:colFirst="0" w:colLast="0"/>
+      <w:bookmarkStart w:id="57" w:name="_Toc424301233"/>
       <w:bookmarkEnd w:id="55"/>
+      <w:bookmarkEnd w:id="56"/>
       <w:r>
         <w:lastRenderedPageBreak/>
         <w:t>Advanced Customization</w:t>
       </w:r>
-      <w:bookmarkEnd w:id="56"/>
+      <w:bookmarkEnd w:id="57"/>
     </w:p>
     <w:p/>
     <w:p>
       <w:pPr>
         <w:pStyle w:val="Heading2"/>
       </w:pPr>
-      <w:bookmarkStart w:id="57" w:name="h.s0t4g7t423y4" w:colFirst="0" w:colLast="0"/>
-      <w:bookmarkStart w:id="58" w:name="_Toc424222372"/>
-      <w:bookmarkEnd w:id="57"/>
-      <w:commentRangeStart w:id="59"/>
+      <w:bookmarkStart w:id="58" w:name="h.s0t4g7t423y4" w:colFirst="0" w:colLast="0"/>
+      <w:bookmarkStart w:id="59" w:name="_Toc424301234"/>
+      <w:bookmarkEnd w:id="58"/>
+      <w:commentRangeStart w:id="60"/>
       <w:r>
         <w:t>Regression configuration parameters</w:t>
       </w:r>
-      <w:commentRangeEnd w:id="59"/>
+      <w:commentRangeEnd w:id="60"/>
       <w:r>
         <w:rPr>
           <w:rStyle w:val="CommentReference"/>
           <w:rFonts w:ascii="Arial" w:eastAsia="Arial" w:hAnsi="Arial" w:cs="Arial"/>
         </w:rPr>
-        <w:commentReference w:id="59"/>
-      </w:r>
-      <w:bookmarkEnd w:id="58"/>
+        <w:commentReference w:id="60"/>
+      </w:r>
+      <w:bookmarkEnd w:id="59"/>
     </w:p>
     <w:p>
       <w:pPr>
         <w:pStyle w:val="Heading3"/>
       </w:pPr>
-      <w:bookmarkStart w:id="60" w:name="_Toc424222373"/>
+      <w:bookmarkStart w:id="61" w:name="_Toc424301235"/>
       <w:r>
         <w:t>Global Parameters</w:t>
       </w:r>
-      <w:bookmarkEnd w:id="60"/>
+      <w:bookmarkEnd w:id="61"/>
     </w:p>
     <w:tbl>
       <w:tblPr>
@@ -6723,7 +7707,25 @@
                 <w:sz w:val="18"/>
                 <w:szCs w:val="18"/>
               </w:rPr>
-              <w:t xml:space="preserve">Prefix used for filenames such as ucdb merge file, report, </w:t>
+              <w:t xml:space="preserve">Prefix used for filenames such as </w:t>
+            </w:r>
+            <w:proofErr w:type="spellStart"/>
+            <w:r>
+              <w:rPr>
+                <w:i/>
+                <w:sz w:val="18"/>
+                <w:szCs w:val="18"/>
+              </w:rPr>
+              <w:t>ucdb</w:t>
+            </w:r>
+            <w:proofErr w:type="spellEnd"/>
+            <w:r>
+              <w:rPr>
+                <w:i/>
+                <w:sz w:val="18"/>
+                <w:szCs w:val="18"/>
+              </w:rPr>
+              <w:t xml:space="preserve"> merge file, report, </w:t>
             </w:r>
             <w:r>
               <w:rPr>
@@ -6763,6 +7765,7 @@
                 <w:szCs w:val="18"/>
               </w:rPr>
             </w:pPr>
+            <w:proofErr w:type="spellStart"/>
             <w:r>
               <w:rPr>
                 <w:b/>
@@ -6771,6 +7774,7 @@
               </w:rPr>
               <w:t>regPrefix</w:t>
             </w:r>
+            <w:proofErr w:type="spellEnd"/>
           </w:p>
         </w:tc>
         <w:tc>
@@ -6791,6 +7795,7 @@
                 <w:szCs w:val="18"/>
               </w:rPr>
             </w:pPr>
+            <w:proofErr w:type="spellStart"/>
             <w:r>
               <w:rPr>
                 <w:sz w:val="18"/>
@@ -6798,6 +7803,7 @@
               </w:rPr>
               <w:t>reg</w:t>
             </w:r>
+            <w:proofErr w:type="spellEnd"/>
           </w:p>
         </w:tc>
       </w:tr>
@@ -7097,13 +8103,41 @@
                 <w:szCs w:val="18"/>
               </w:rPr>
             </w:pPr>
+            <w:proofErr w:type="spellStart"/>
             <w:r>
               <w:rPr>
                 <w:i/>
                 <w:sz w:val="18"/>
                 <w:szCs w:val="18"/>
               </w:rPr>
-              <w:t>Modelsim ini variable to define Questa libraries mapping</w:t>
+              <w:t>Modelsim</w:t>
+            </w:r>
+            <w:proofErr w:type="spellEnd"/>
+            <w:r>
+              <w:rPr>
+                <w:i/>
+                <w:sz w:val="18"/>
+                <w:szCs w:val="18"/>
+              </w:rPr>
+              <w:t xml:space="preserve"> </w:t>
+            </w:r>
+            <w:proofErr w:type="spellStart"/>
+            <w:r>
+              <w:rPr>
+                <w:i/>
+                <w:sz w:val="18"/>
+                <w:szCs w:val="18"/>
+              </w:rPr>
+              <w:t>ini</w:t>
+            </w:r>
+            <w:proofErr w:type="spellEnd"/>
+            <w:r>
+              <w:rPr>
+                <w:i/>
+                <w:sz w:val="18"/>
+                <w:szCs w:val="18"/>
+              </w:rPr>
+              <w:t xml:space="preserve"> variable to define Questa libraries mapping</w:t>
             </w:r>
           </w:p>
         </w:tc>
@@ -7169,18 +8203,18 @@
       <w:pPr>
         <w:pStyle w:val="Heading3"/>
       </w:pPr>
-      <w:bookmarkStart w:id="61" w:name="h.ab767m8rme5f" w:colFirst="0" w:colLast="0"/>
-      <w:bookmarkEnd w:id="61"/>
+      <w:bookmarkStart w:id="62" w:name="h.ab767m8rme5f" w:colFirst="0" w:colLast="0"/>
+      <w:bookmarkEnd w:id="62"/>
     </w:p>
     <w:p>
       <w:pPr>
         <w:pStyle w:val="Heading3"/>
       </w:pPr>
-      <w:bookmarkStart w:id="62" w:name="_Toc424222374"/>
+      <w:bookmarkStart w:id="63" w:name="_Toc424301236"/>
       <w:r>
         <w:t>Compilation Parameters</w:t>
       </w:r>
-      <w:bookmarkEnd w:id="62"/>
+      <w:bookmarkEnd w:id="63"/>
     </w:p>
     <w:tbl>
       <w:tblPr>
@@ -7309,6 +8343,7 @@
                 <w:szCs w:val="18"/>
               </w:rPr>
             </w:pPr>
+            <w:proofErr w:type="spellStart"/>
             <w:r>
               <w:rPr>
                 <w:b/>
@@ -7317,6 +8352,7 @@
               </w:rPr>
               <w:t>CompileCommand</w:t>
             </w:r>
+            <w:proofErr w:type="spellEnd"/>
           </w:p>
         </w:tc>
         <w:tc>
@@ -7353,18 +8389,18 @@
       <w:pPr>
         <w:pStyle w:val="Heading3"/>
       </w:pPr>
-      <w:bookmarkStart w:id="63" w:name="h.evl69sqzlg0d" w:colFirst="0" w:colLast="0"/>
-      <w:bookmarkEnd w:id="63"/>
+      <w:bookmarkStart w:id="64" w:name="h.evl69sqzlg0d" w:colFirst="0" w:colLast="0"/>
+      <w:bookmarkEnd w:id="64"/>
     </w:p>
     <w:p>
       <w:pPr>
         <w:pStyle w:val="Heading3"/>
       </w:pPr>
-      <w:bookmarkStart w:id="64" w:name="_Toc424222375"/>
+      <w:bookmarkStart w:id="65" w:name="_Toc424301237"/>
       <w:r>
         <w:t>Coverage Parameters</w:t>
       </w:r>
-      <w:bookmarkEnd w:id="64"/>
+      <w:bookmarkEnd w:id="65"/>
     </w:p>
     <w:tbl>
       <w:tblPr>
@@ -7468,8 +8504,18 @@
                 <w:sz w:val="18"/>
                 <w:szCs w:val="18"/>
               </w:rPr>
-              <w:t>Questa VRM predefined parameter for regression merged ucdb</w:t>
-            </w:r>
+              <w:t xml:space="preserve">Questa VRM predefined parameter for regression merged </w:t>
+            </w:r>
+            <w:proofErr w:type="spellStart"/>
+            <w:r>
+              <w:rPr>
+                <w:i/>
+                <w:sz w:val="18"/>
+                <w:szCs w:val="18"/>
+              </w:rPr>
+              <w:t>ucdb</w:t>
+            </w:r>
+            <w:proofErr w:type="spellEnd"/>
           </w:p>
         </w:tc>
         <w:tc>
@@ -7492,6 +8538,7 @@
                 <w:szCs w:val="18"/>
               </w:rPr>
             </w:pPr>
+            <w:proofErr w:type="spellStart"/>
             <w:r>
               <w:rPr>
                 <w:b/>
@@ -7500,6 +8547,7 @@
               </w:rPr>
               <w:t>mergefile</w:t>
             </w:r>
+            <w:proofErr w:type="spellEnd"/>
           </w:p>
         </w:tc>
         <w:tc>
@@ -7524,8 +8572,33 @@
                 <w:sz w:val="18"/>
                 <w:szCs w:val="18"/>
               </w:rPr>
-              <w:t>(%regPrefix%)_merge.ucdb</w:t>
-            </w:r>
+              <w:t>(%</w:t>
+            </w:r>
+            <w:proofErr w:type="spellStart"/>
+            <w:r>
+              <w:rPr>
+                <w:sz w:val="18"/>
+                <w:szCs w:val="18"/>
+              </w:rPr>
+              <w:t>regPrefix</w:t>
+            </w:r>
+            <w:proofErr w:type="spellEnd"/>
+            <w:r>
+              <w:rPr>
+                <w:sz w:val="18"/>
+                <w:szCs w:val="18"/>
+              </w:rPr>
+              <w:t>%)_</w:t>
+            </w:r>
+            <w:proofErr w:type="spellStart"/>
+            <w:r>
+              <w:rPr>
+                <w:sz w:val="18"/>
+                <w:szCs w:val="18"/>
+              </w:rPr>
+              <w:t>merge.ucdb</w:t>
+            </w:r>
+            <w:proofErr w:type="spellEnd"/>
           </w:p>
         </w:tc>
       </w:tr>
@@ -7577,6 +8650,7 @@
                 <w:szCs w:val="18"/>
               </w:rPr>
             </w:pPr>
+            <w:proofErr w:type="spellStart"/>
             <w:r>
               <w:rPr>
                 <w:b/>
@@ -7585,6 +8659,7 @@
               </w:rPr>
               <w:t>mergeoptions</w:t>
             </w:r>
+            <w:proofErr w:type="spellEnd"/>
           </w:p>
         </w:tc>
         <w:tc>
@@ -7609,8 +8684,17 @@
                 <w:sz w:val="18"/>
                 <w:szCs w:val="18"/>
               </w:rPr>
-              <w:t>-testassociated</w:t>
-            </w:r>
+              <w:t>-</w:t>
+            </w:r>
+            <w:proofErr w:type="spellStart"/>
+            <w:r>
+              <w:rPr>
+                <w:sz w:val="18"/>
+                <w:szCs w:val="18"/>
+              </w:rPr>
+              <w:t>testassociated</w:t>
+            </w:r>
+            <w:proofErr w:type="spellEnd"/>
           </w:p>
         </w:tc>
       </w:tr>
@@ -7638,8 +8722,18 @@
                 <w:sz w:val="18"/>
                 <w:szCs w:val="18"/>
               </w:rPr>
-              <w:t>Questa VRM predefined parameter for trending ucdb</w:t>
-            </w:r>
+              <w:t xml:space="preserve">Questa VRM predefined parameter for trending </w:t>
+            </w:r>
+            <w:proofErr w:type="spellStart"/>
+            <w:r>
+              <w:rPr>
+                <w:i/>
+                <w:sz w:val="18"/>
+                <w:szCs w:val="18"/>
+              </w:rPr>
+              <w:t>ucdb</w:t>
+            </w:r>
+            <w:proofErr w:type="spellEnd"/>
           </w:p>
         </w:tc>
         <w:tc>
@@ -7662,6 +8756,7 @@
                 <w:szCs w:val="18"/>
               </w:rPr>
             </w:pPr>
+            <w:proofErr w:type="spellStart"/>
             <w:r>
               <w:rPr>
                 <w:b/>
@@ -7670,6 +8765,7 @@
               </w:rPr>
               <w:t>trendfile</w:t>
             </w:r>
+            <w:proofErr w:type="spellEnd"/>
           </w:p>
         </w:tc>
         <w:tc>
@@ -7694,8 +8790,33 @@
                 <w:sz w:val="18"/>
                 <w:szCs w:val="18"/>
               </w:rPr>
-              <w:t>(%DATADIR%)/logs/(%regPrefix%)_trend.ucdb</w:t>
-            </w:r>
+              <w:t>(%DATADIR%)/logs/(%</w:t>
+            </w:r>
+            <w:proofErr w:type="spellStart"/>
+            <w:r>
+              <w:rPr>
+                <w:sz w:val="18"/>
+                <w:szCs w:val="18"/>
+              </w:rPr>
+              <w:t>regPrefix</w:t>
+            </w:r>
+            <w:proofErr w:type="spellEnd"/>
+            <w:r>
+              <w:rPr>
+                <w:sz w:val="18"/>
+                <w:szCs w:val="18"/>
+              </w:rPr>
+              <w:t>%)_</w:t>
+            </w:r>
+            <w:proofErr w:type="spellStart"/>
+            <w:r>
+              <w:rPr>
+                <w:sz w:val="18"/>
+                <w:szCs w:val="18"/>
+              </w:rPr>
+              <w:t>trend.ucdb</w:t>
+            </w:r>
+            <w:proofErr w:type="spellEnd"/>
           </w:p>
         </w:tc>
       </w:tr>
@@ -7747,6 +8868,7 @@
                 <w:szCs w:val="18"/>
               </w:rPr>
             </w:pPr>
+            <w:proofErr w:type="spellStart"/>
             <w:r>
               <w:rPr>
                 <w:b/>
@@ -7755,6 +8877,7 @@
               </w:rPr>
               <w:t>trendoptions</w:t>
             </w:r>
+            <w:proofErr w:type="spellEnd"/>
           </w:p>
         </w:tc>
         <w:tc>
@@ -7809,8 +8932,18 @@
                 <w:sz w:val="18"/>
                 <w:szCs w:val="18"/>
               </w:rPr>
-              <w:t>Questa VRM predefined parameter for test plan linking to ucdb</w:t>
-            </w:r>
+              <w:t xml:space="preserve">Questa VRM predefined parameter for test plan linking to </w:t>
+            </w:r>
+            <w:proofErr w:type="spellStart"/>
+            <w:r>
+              <w:rPr>
+                <w:i/>
+                <w:sz w:val="18"/>
+                <w:szCs w:val="18"/>
+              </w:rPr>
+              <w:t>ucdb</w:t>
+            </w:r>
+            <w:proofErr w:type="spellEnd"/>
           </w:p>
         </w:tc>
         <w:tc>
@@ -7833,6 +8966,7 @@
                 <w:szCs w:val="18"/>
               </w:rPr>
             </w:pPr>
+            <w:proofErr w:type="spellStart"/>
             <w:r>
               <w:rPr>
                 <w:b/>
@@ -7841,6 +8975,7 @@
               </w:rPr>
               <w:t>tplanfile</w:t>
             </w:r>
+            <w:proofErr w:type="spellEnd"/>
           </w:p>
         </w:tc>
         <w:tc>
@@ -7919,6 +9054,7 @@
                 <w:szCs w:val="18"/>
               </w:rPr>
             </w:pPr>
+            <w:proofErr w:type="spellStart"/>
             <w:r>
               <w:rPr>
                 <w:b/>
@@ -7927,6 +9063,7 @@
               </w:rPr>
               <w:t>tplanoptions</w:t>
             </w:r>
+            <w:proofErr w:type="spellEnd"/>
           </w:p>
         </w:tc>
         <w:tc>
@@ -7997,8 +9134,18 @@
                 <w:sz w:val="18"/>
                 <w:szCs w:val="18"/>
               </w:rPr>
-              <w:t>deleted if -realclean</w:t>
-            </w:r>
+              <w:t>deleted if -</w:t>
+            </w:r>
+            <w:proofErr w:type="spellStart"/>
+            <w:r>
+              <w:rPr>
+                <w:i/>
+                <w:sz w:val="18"/>
+                <w:szCs w:val="18"/>
+              </w:rPr>
+              <w:t>realclean</w:t>
+            </w:r>
+            <w:proofErr w:type="spellEnd"/>
           </w:p>
         </w:tc>
         <w:tc>
@@ -8021,6 +9168,7 @@
                 <w:szCs w:val="18"/>
               </w:rPr>
             </w:pPr>
+            <w:proofErr w:type="spellStart"/>
             <w:r>
               <w:rPr>
                 <w:b/>
@@ -8037,6 +9185,7 @@
               </w:rPr>
               <w:t>All</w:t>
             </w:r>
+            <w:proofErr w:type="spellEnd"/>
           </w:p>
         </w:tc>
         <w:tc>
@@ -8061,8 +9210,33 @@
                 <w:sz w:val="18"/>
                 <w:szCs w:val="18"/>
               </w:rPr>
-              <w:t>(%DATADIR%)/logs/(%regPrefix%)_merge_all.ucdb</w:t>
-            </w:r>
+              <w:t>(%DATADIR%)/logs/(%</w:t>
+            </w:r>
+            <w:proofErr w:type="spellStart"/>
+            <w:r>
+              <w:rPr>
+                <w:sz w:val="18"/>
+                <w:szCs w:val="18"/>
+              </w:rPr>
+              <w:t>regPrefix</w:t>
+            </w:r>
+            <w:proofErr w:type="spellEnd"/>
+            <w:r>
+              <w:rPr>
+                <w:sz w:val="18"/>
+                <w:szCs w:val="18"/>
+              </w:rPr>
+              <w:t>%)_</w:t>
+            </w:r>
+            <w:proofErr w:type="spellStart"/>
+            <w:r>
+              <w:rPr>
+                <w:sz w:val="18"/>
+                <w:szCs w:val="18"/>
+              </w:rPr>
+              <w:t>merge_all.ucdb</w:t>
+            </w:r>
+            <w:proofErr w:type="spellEnd"/>
           </w:p>
         </w:tc>
       </w:tr>
@@ -8091,16 +9265,54 @@
                 <w:szCs w:val="18"/>
               </w:rPr>
               <w:lastRenderedPageBreak/>
-              <w:t>Placeholder to prevent ucdb test status to be failed/warning by excluding error message patterns using questasim –</w:t>
-            </w:r>
+              <w:t xml:space="preserve">Placeholder to prevent </w:t>
+            </w:r>
+            <w:proofErr w:type="spellStart"/>
             <w:r>
               <w:rPr>
                 <w:i/>
                 <w:sz w:val="18"/>
                 <w:szCs w:val="18"/>
               </w:rPr>
+              <w:t>ucdb</w:t>
+            </w:r>
+            <w:proofErr w:type="spellEnd"/>
+            <w:r>
+              <w:rPr>
+                <w:i/>
+                <w:sz w:val="18"/>
+                <w:szCs w:val="18"/>
+              </w:rPr>
+              <w:t xml:space="preserve"> test status to be failed/warning by excluding error message patterns using </w:t>
+            </w:r>
+            <w:proofErr w:type="spellStart"/>
+            <w:r>
+              <w:rPr>
+                <w:i/>
+                <w:sz w:val="18"/>
+                <w:szCs w:val="18"/>
+              </w:rPr>
+              <w:t>questasim</w:t>
+            </w:r>
+            <w:proofErr w:type="spellEnd"/>
+            <w:r>
+              <w:rPr>
+                <w:i/>
+                <w:sz w:val="18"/>
+                <w:szCs w:val="18"/>
+              </w:rPr>
+              <w:t xml:space="preserve"> –</w:t>
+            </w:r>
+            <w:proofErr w:type="spellStart"/>
+            <w:r>
+              <w:rPr>
+                <w:i/>
+                <w:sz w:val="18"/>
+                <w:szCs w:val="18"/>
+              </w:rPr>
               <w:t>ucdbteststatusmsgfilter</w:t>
             </w:r>
+            <w:proofErr w:type="spellEnd"/>
             <w:r>
               <w:rPr>
                 <w:i/>
@@ -8194,7 +9406,25 @@
                 <w:sz w:val="18"/>
                 <w:szCs w:val="18"/>
               </w:rPr>
-              <w:t>Optional code coverage exclude file applied on ucdb merge file</w:t>
+              <w:t xml:space="preserve">Optional code coverage exclude file applied on </w:t>
+            </w:r>
+            <w:proofErr w:type="spellStart"/>
+            <w:r>
+              <w:rPr>
+                <w:i/>
+                <w:sz w:val="18"/>
+                <w:szCs w:val="18"/>
+              </w:rPr>
+              <w:t>ucdb</w:t>
+            </w:r>
+            <w:proofErr w:type="spellEnd"/>
+            <w:r>
+              <w:rPr>
+                <w:i/>
+                <w:sz w:val="18"/>
+                <w:szCs w:val="18"/>
+              </w:rPr>
+              <w:t xml:space="preserve"> merge file</w:t>
             </w:r>
           </w:p>
         </w:tc>
@@ -8218,6 +9448,7 @@
                 <w:szCs w:val="18"/>
               </w:rPr>
             </w:pPr>
+            <w:proofErr w:type="spellStart"/>
             <w:r>
               <w:rPr>
                 <w:b/>
@@ -8226,6 +9457,7 @@
               </w:rPr>
               <w:t>CoverageManualExcludeFile</w:t>
             </w:r>
+            <w:proofErr w:type="spellEnd"/>
           </w:p>
         </w:tc>
         <w:tc>
@@ -8281,7 +9513,25 @@
                 <w:sz w:val="18"/>
                 <w:szCs w:val="18"/>
               </w:rPr>
-              <w:t>Optional code coverage exclude file generated by Questa Covercheck and applied on ucdb merge file</w:t>
+              <w:t xml:space="preserve">Optional code coverage exclude file generated by Questa Covercheck and applied on </w:t>
+            </w:r>
+            <w:proofErr w:type="spellStart"/>
+            <w:r>
+              <w:rPr>
+                <w:i/>
+                <w:sz w:val="18"/>
+                <w:szCs w:val="18"/>
+              </w:rPr>
+              <w:t>ucdb</w:t>
+            </w:r>
+            <w:proofErr w:type="spellEnd"/>
+            <w:r>
+              <w:rPr>
+                <w:i/>
+                <w:sz w:val="18"/>
+                <w:szCs w:val="18"/>
+              </w:rPr>
+              <w:t xml:space="preserve"> merge file</w:t>
             </w:r>
           </w:p>
         </w:tc>
@@ -8305,6 +9555,7 @@
                 <w:szCs w:val="18"/>
               </w:rPr>
             </w:pPr>
+            <w:proofErr w:type="spellStart"/>
             <w:r>
               <w:rPr>
                 <w:b/>
@@ -8329,6 +9580,7 @@
               </w:rPr>
               <w:t>ExcludeFile</w:t>
             </w:r>
+            <w:proofErr w:type="spellEnd"/>
           </w:p>
         </w:tc>
         <w:tc>
@@ -8368,11 +9620,11 @@
       <w:pPr>
         <w:pStyle w:val="Heading3"/>
       </w:pPr>
-      <w:bookmarkStart w:id="65" w:name="_Toc424222376"/>
+      <w:bookmarkStart w:id="66" w:name="_Toc424301238"/>
       <w:r>
         <w:t>Simulation Parameters</w:t>
       </w:r>
-      <w:bookmarkEnd w:id="65"/>
+      <w:bookmarkEnd w:id="66"/>
     </w:p>
     <w:tbl>
       <w:tblPr>
@@ -8586,6 +9838,7 @@
                 <w:szCs w:val="18"/>
               </w:rPr>
             </w:pPr>
+            <w:proofErr w:type="spellStart"/>
             <w:r>
               <w:rPr>
                 <w:b/>
@@ -8602,6 +9855,7 @@
               </w:rPr>
               <w:t>format</w:t>
             </w:r>
+            <w:proofErr w:type="spellEnd"/>
           </w:p>
         </w:tc>
         <w:tc>
@@ -8680,6 +9934,7 @@
                 <w:szCs w:val="18"/>
               </w:rPr>
             </w:pPr>
+            <w:proofErr w:type="spellStart"/>
             <w:r>
               <w:rPr>
                 <w:b/>
@@ -8688,6 +9943,7 @@
               </w:rPr>
               <w:t>testfile</w:t>
             </w:r>
+            <w:proofErr w:type="spellEnd"/>
           </w:p>
         </w:tc>
         <w:tc>
@@ -8766,6 +10022,7 @@
                 <w:szCs w:val="18"/>
               </w:rPr>
             </w:pPr>
+            <w:proofErr w:type="spellStart"/>
             <w:r>
               <w:rPr>
                 <w:b/>
@@ -8774,6 +10031,7 @@
               </w:rPr>
               <w:t>testfile_tab</w:t>
             </w:r>
+            <w:proofErr w:type="spellEnd"/>
           </w:p>
         </w:tc>
         <w:tc>
@@ -8806,7 +10064,23 @@
                 <w:sz w:val="18"/>
                 <w:szCs w:val="18"/>
               </w:rPr>
-              <w:t xml:space="preserve"> if testfileformat=”sheet”</w:t>
+              <w:t xml:space="preserve"> if </w:t>
+            </w:r>
+            <w:proofErr w:type="spellStart"/>
+            <w:r>
+              <w:rPr>
+                <w:sz w:val="18"/>
+                <w:szCs w:val="18"/>
+              </w:rPr>
+              <w:t>testfileformat</w:t>
+            </w:r>
+            <w:proofErr w:type="spellEnd"/>
+            <w:r>
+              <w:rPr>
+                <w:sz w:val="18"/>
+                <w:szCs w:val="18"/>
+              </w:rPr>
+              <w:t>=”sheet”</w:t>
             </w:r>
           </w:p>
         </w:tc>
@@ -8867,6 +10141,7 @@
                 <w:szCs w:val="18"/>
               </w:rPr>
             </w:pPr>
+            <w:proofErr w:type="spellStart"/>
             <w:r>
               <w:rPr>
                 <w:b/>
@@ -8875,6 +10150,7 @@
               </w:rPr>
               <w:t>vsimoptions</w:t>
             </w:r>
+            <w:proofErr w:type="spellEnd"/>
           </w:p>
         </w:tc>
         <w:tc>
@@ -8900,7 +10176,103 @@
                 <w:sz w:val="18"/>
                 <w:szCs w:val="18"/>
               </w:rPr>
-              <w:t>-modelsimini (%MODELSIMINI%) -do "run.do" -wlf (%INSTANCE%).wlf -l (%INSTANCE%).log -title (%INSTANCE%) -sv_seed (%seed%) (%UCDBFILTER%) -cvgprecollect (%mergefile%)</w:t>
+              <w:t>-</w:t>
+            </w:r>
+            <w:proofErr w:type="spellStart"/>
+            <w:r>
+              <w:rPr>
+                <w:sz w:val="18"/>
+                <w:szCs w:val="18"/>
+              </w:rPr>
+              <w:t>modelsimini</w:t>
+            </w:r>
+            <w:proofErr w:type="spellEnd"/>
+            <w:r>
+              <w:rPr>
+                <w:sz w:val="18"/>
+                <w:szCs w:val="18"/>
+              </w:rPr>
+              <w:t xml:space="preserve"> (%MODELSIMINI%) -do "run.do" -</w:t>
+            </w:r>
+            <w:proofErr w:type="spellStart"/>
+            <w:r>
+              <w:rPr>
+                <w:sz w:val="18"/>
+                <w:szCs w:val="18"/>
+              </w:rPr>
+              <w:t>wlf</w:t>
+            </w:r>
+            <w:proofErr w:type="spellEnd"/>
+            <w:r>
+              <w:rPr>
+                <w:sz w:val="18"/>
+                <w:szCs w:val="18"/>
+              </w:rPr>
+              <w:t xml:space="preserve"> (%INSTANCE%).</w:t>
+            </w:r>
+            <w:proofErr w:type="spellStart"/>
+            <w:r>
+              <w:rPr>
+                <w:sz w:val="18"/>
+                <w:szCs w:val="18"/>
+              </w:rPr>
+              <w:t>wlf</w:t>
+            </w:r>
+            <w:proofErr w:type="spellEnd"/>
+            <w:r>
+              <w:rPr>
+                <w:sz w:val="18"/>
+                <w:szCs w:val="18"/>
+              </w:rPr>
+              <w:t xml:space="preserve"> -l (%INSTANCE%).log -title (%INSTANCE%) -</w:t>
+            </w:r>
+            <w:proofErr w:type="spellStart"/>
+            <w:r>
+              <w:rPr>
+                <w:sz w:val="18"/>
+                <w:szCs w:val="18"/>
+              </w:rPr>
+              <w:t>sv_seed</w:t>
+            </w:r>
+            <w:proofErr w:type="spellEnd"/>
+            <w:r>
+              <w:rPr>
+                <w:sz w:val="18"/>
+                <w:szCs w:val="18"/>
+              </w:rPr>
+              <w:t xml:space="preserve"> (%seed%) (%UCDBFILTER%) -</w:t>
+            </w:r>
+            <w:proofErr w:type="spellStart"/>
+            <w:r>
+              <w:rPr>
+                <w:sz w:val="18"/>
+                <w:szCs w:val="18"/>
+              </w:rPr>
+              <w:t>cvgprecollect</w:t>
+            </w:r>
+            <w:proofErr w:type="spellEnd"/>
+            <w:r>
+              <w:rPr>
+                <w:sz w:val="18"/>
+                <w:szCs w:val="18"/>
+              </w:rPr>
+              <w:t xml:space="preserve"> (%</w:t>
+            </w:r>
+            <w:proofErr w:type="spellStart"/>
+            <w:r>
+              <w:rPr>
+                <w:sz w:val="18"/>
+                <w:szCs w:val="18"/>
+              </w:rPr>
+              <w:t>mergefile</w:t>
+            </w:r>
+            <w:proofErr w:type="spellEnd"/>
+            <w:r>
+              <w:rPr>
+                <w:sz w:val="18"/>
+                <w:szCs w:val="18"/>
+              </w:rPr>
+              <w:t>%)</w:t>
             </w:r>
           </w:p>
         </w:tc>
@@ -8977,6 +10349,7 @@
             <w:pPr>
               <w:jc w:val="center"/>
               <w:rPr>
+                <w:i/>
                 <w:sz w:val="18"/>
                 <w:szCs w:val="18"/>
               </w:rPr>
@@ -8988,6 +10361,262 @@
               </w:rPr>
               <w:t>0</w:t>
             </w:r>
+          </w:p>
+          <w:p>
+            <w:pPr>
+              <w:jc w:val="center"/>
+              <w:rPr>
+                <w:sz w:val="18"/>
+                <w:szCs w:val="18"/>
+              </w:rPr>
+            </w:pPr>
+            <w:r>
+              <w:rPr>
+                <w:i/>
+                <w:sz w:val="18"/>
+                <w:szCs w:val="18"/>
+              </w:rPr>
+              <w:t>(add log –r /* -depth 4)</w:t>
+            </w:r>
+          </w:p>
+        </w:tc>
+      </w:tr>
+      <w:tr>
+        <w:tc>
+          <w:tcPr>
+            <w:tcW w:w="4955" w:type="dxa"/>
+            <w:tcBorders>
+              <w:top w:val="single" w:sz="4" w:space="0" w:color="auto"/>
+              <w:left w:val="single" w:sz="4" w:space="0" w:color="auto"/>
+              <w:bottom w:val="single" w:sz="4" w:space="0" w:color="auto"/>
+              <w:right w:val="single" w:sz="4" w:space="0" w:color="auto"/>
+            </w:tcBorders>
+          </w:tcPr>
+          <w:p>
+            <w:pPr>
+              <w:rPr>
+                <w:sz w:val="18"/>
+                <w:szCs w:val="18"/>
+              </w:rPr>
+            </w:pPr>
+            <w:r>
+              <w:rPr>
+                <w:i/>
+                <w:sz w:val="18"/>
+                <w:szCs w:val="18"/>
+              </w:rPr>
+              <w:t xml:space="preserve">switch </w:t>
+            </w:r>
+            <w:r>
+              <w:rPr>
+                <w:i/>
+                <w:sz w:val="18"/>
+                <w:szCs w:val="18"/>
+              </w:rPr>
+              <w:t>profile</w:t>
+            </w:r>
+            <w:r>
+              <w:rPr>
+                <w:i/>
+                <w:sz w:val="18"/>
+                <w:szCs w:val="18"/>
+              </w:rPr>
+              <w:t xml:space="preserve"> </w:t>
+            </w:r>
+            <w:r>
+              <w:rPr>
+                <w:i/>
+                <w:sz w:val="18"/>
+                <w:szCs w:val="18"/>
+              </w:rPr>
+              <w:t xml:space="preserve">mode if set to 1 -&gt; run.do file will source </w:t>
+            </w:r>
+            <w:r>
+              <w:rPr>
+                <w:i/>
+                <w:sz w:val="18"/>
+                <w:szCs w:val="18"/>
+              </w:rPr>
+              <w:t>profile</w:t>
+            </w:r>
+            <w:r>
+              <w:rPr>
+                <w:i/>
+                <w:sz w:val="18"/>
+                <w:szCs w:val="18"/>
+              </w:rPr>
+              <w:t>.do file</w:t>
+            </w:r>
+          </w:p>
+        </w:tc>
+        <w:tc>
+          <w:tcPr>
+            <w:tcW w:w="2693" w:type="dxa"/>
+            <w:tcBorders>
+              <w:top w:val="single" w:sz="4" w:space="0" w:color="auto"/>
+              <w:left w:val="single" w:sz="4" w:space="0" w:color="auto"/>
+              <w:bottom w:val="single" w:sz="4" w:space="0" w:color="auto"/>
+              <w:right w:val="single" w:sz="4" w:space="0" w:color="auto"/>
+            </w:tcBorders>
+          </w:tcPr>
+          <w:p>
+            <w:pPr>
+              <w:widowControl w:val="0"/>
+              <w:jc w:val="center"/>
+              <w:rPr>
+                <w:b/>
+                <w:sz w:val="18"/>
+                <w:szCs w:val="18"/>
+              </w:rPr>
+            </w:pPr>
+            <w:r>
+              <w:rPr>
+                <w:b/>
+                <w:sz w:val="18"/>
+                <w:szCs w:val="18"/>
+              </w:rPr>
+              <w:t>PROFILE</w:t>
+            </w:r>
+            <w:r>
+              <w:rPr>
+                <w:b/>
+                <w:sz w:val="18"/>
+                <w:szCs w:val="18"/>
+              </w:rPr>
+              <w:t>MODE</w:t>
+            </w:r>
+          </w:p>
+        </w:tc>
+        <w:tc>
+          <w:tcPr>
+            <w:tcW w:w="4382" w:type="dxa"/>
+            <w:tcBorders>
+              <w:top w:val="single" w:sz="4" w:space="0" w:color="auto"/>
+              <w:left w:val="single" w:sz="4" w:space="0" w:color="auto"/>
+              <w:bottom w:val="single" w:sz="4" w:space="0" w:color="auto"/>
+              <w:right w:val="single" w:sz="4" w:space="0" w:color="auto"/>
+            </w:tcBorders>
+          </w:tcPr>
+          <w:p>
+            <w:pPr>
+              <w:jc w:val="center"/>
+              <w:rPr>
+                <w:sz w:val="18"/>
+                <w:szCs w:val="18"/>
+              </w:rPr>
+            </w:pPr>
+            <w:r>
+              <w:rPr>
+                <w:sz w:val="18"/>
+                <w:szCs w:val="18"/>
+              </w:rPr>
+              <w:t>0</w:t>
+            </w:r>
+          </w:p>
+          <w:p>
+            <w:pPr>
+              <w:jc w:val="center"/>
+              <w:rPr>
+                <w:sz w:val="18"/>
+                <w:szCs w:val="18"/>
+              </w:rPr>
+            </w:pPr>
+            <w:r>
+              <w:rPr>
+                <w:sz w:val="18"/>
+                <w:szCs w:val="18"/>
+              </w:rPr>
+              <w:t>(profile on –assertions –classes –</w:t>
+            </w:r>
+            <w:proofErr w:type="spellStart"/>
+            <w:r>
+              <w:rPr>
+                <w:sz w:val="18"/>
+                <w:szCs w:val="18"/>
+              </w:rPr>
+              <w:t>cvg</w:t>
+            </w:r>
+            <w:proofErr w:type="spellEnd"/>
+            <w:r>
+              <w:rPr>
+                <w:sz w:val="18"/>
+                <w:szCs w:val="18"/>
+              </w:rPr>
+              <w:t xml:space="preserve"> –</w:t>
+            </w:r>
+            <w:proofErr w:type="spellStart"/>
+            <w:r>
+              <w:rPr>
+                <w:sz w:val="18"/>
+                <w:szCs w:val="18"/>
+              </w:rPr>
+              <w:t>qdas</w:t>
+            </w:r>
+            <w:proofErr w:type="spellEnd"/>
+            <w:r>
+              <w:rPr>
+                <w:sz w:val="18"/>
+                <w:szCs w:val="18"/>
+              </w:rPr>
+              <w:t xml:space="preserve"> –</w:t>
+            </w:r>
+            <w:proofErr w:type="spellStart"/>
+            <w:r>
+              <w:rPr>
+                <w:sz w:val="18"/>
+                <w:szCs w:val="18"/>
+              </w:rPr>
+              <w:t>solver;profile</w:t>
+            </w:r>
+            <w:proofErr w:type="spellEnd"/>
+            <w:r>
+              <w:rPr>
+                <w:sz w:val="18"/>
+                <w:szCs w:val="18"/>
+              </w:rPr>
+              <w:t xml:space="preserve"> save –</w:t>
+            </w:r>
+            <w:proofErr w:type="spellStart"/>
+            <w:r>
+              <w:rPr>
+                <w:sz w:val="18"/>
+                <w:szCs w:val="18"/>
+              </w:rPr>
+              <w:t>onexit</w:t>
+            </w:r>
+            <w:proofErr w:type="spellEnd"/>
+            <w:r>
+              <w:rPr>
+                <w:sz w:val="18"/>
+                <w:szCs w:val="18"/>
+              </w:rPr>
+              <w:t xml:space="preserve"> &lt;</w:t>
+            </w:r>
+            <w:proofErr w:type="spellStart"/>
+            <w:r>
+              <w:rPr>
+                <w:sz w:val="18"/>
+                <w:szCs w:val="18"/>
+              </w:rPr>
+              <w:t>testname</w:t>
+            </w:r>
+            <w:proofErr w:type="spellEnd"/>
+            <w:r>
+              <w:rPr>
+                <w:sz w:val="18"/>
+                <w:szCs w:val="18"/>
+              </w:rPr>
+              <w:t>&gt;.</w:t>
+            </w:r>
+            <w:proofErr w:type="spellStart"/>
+            <w:r>
+              <w:rPr>
+                <w:sz w:val="18"/>
+                <w:szCs w:val="18"/>
+              </w:rPr>
+              <w:t>pdb</w:t>
+            </w:r>
+            <w:proofErr w:type="spellEnd"/>
           </w:p>
         </w:tc>
       </w:tr>
@@ -9522,18 +11151,18 @@
           <w:color w:val="000000"/>
         </w:rPr>
       </w:pPr>
-      <w:bookmarkStart w:id="66" w:name="h.6876sr3rl41d" w:colFirst="0" w:colLast="0"/>
-      <w:bookmarkEnd w:id="66"/>
+      <w:bookmarkStart w:id="67" w:name="h.6876sr3rl41d" w:colFirst="0" w:colLast="0"/>
+      <w:bookmarkEnd w:id="67"/>
     </w:p>
     <w:p>
       <w:pPr>
         <w:pStyle w:val="Heading3"/>
       </w:pPr>
-      <w:bookmarkStart w:id="67" w:name="_Toc424222377"/>
+      <w:bookmarkStart w:id="68" w:name="_Toc424301239"/>
       <w:r>
         <w:t>Report Parameters</w:t>
       </w:r>
-      <w:bookmarkEnd w:id="67"/>
+      <w:bookmarkEnd w:id="68"/>
     </w:p>
     <w:tbl>
       <w:tblPr>
@@ -9563,13 +11192,14 @@
             <w:pPr>
               <w:jc w:val="center"/>
             </w:pPr>
-            <w:bookmarkStart w:id="68" w:name="h.1mzof317wjrh" w:colFirst="0" w:colLast="0"/>
-            <w:bookmarkEnd w:id="68"/>
+            <w:bookmarkStart w:id="69" w:name="h.1mzof317wjrh" w:colFirst="0" w:colLast="0"/>
+            <w:bookmarkEnd w:id="69"/>
             <w:r>
               <w:rPr>
                 <w:sz w:val="24"/>
                 <w:szCs w:val="24"/>
               </w:rPr>
+              <w:lastRenderedPageBreak/>
               <w:t>Description</w:t>
             </w:r>
           </w:p>
@@ -9639,7 +11269,6 @@
                 <w:sz w:val="18"/>
                 <w:szCs w:val="18"/>
               </w:rPr>
-              <w:lastRenderedPageBreak/>
               <w:t xml:space="preserve">Questa VRM predefined parameter for regression </w:t>
             </w:r>
             <w:r>
@@ -10220,11 +11849,11 @@
       <w:pPr>
         <w:pStyle w:val="Heading3"/>
       </w:pPr>
-      <w:bookmarkStart w:id="69" w:name="_Toc424222378"/>
+      <w:bookmarkStart w:id="70" w:name="_Toc424301240"/>
       <w:r>
         <w:t>Formal Parameters</w:t>
       </w:r>
-      <w:bookmarkEnd w:id="69"/>
+      <w:bookmarkEnd w:id="70"/>
     </w:p>
     <w:tbl>
       <w:tblPr>
@@ -11131,7 +12760,7 @@
 
 <file path=word/comments.xml><?xml version="1.0" encoding="utf-8"?>
 <w:comments xmlns:wpc="http://schemas.microsoft.com/office/word/2010/wordprocessingCanvas" xmlns:mc="http://schemas.openxmlformats.org/markup-compatibility/2006" xmlns:o="urn:schemas-microsoft-com:office:office" xmlns:r="http://schemas.openxmlformats.org/officeDocument/2006/relationships" xmlns:m="http://schemas.openxmlformats.org/officeDocument/2006/math" xmlns:v="urn:schemas-microsoft-com:vml" xmlns:wp14="http://schemas.microsoft.com/office/word/2010/wordprocessingDrawing" xmlns:wp="http://schemas.openxmlformats.org/drawingml/2006/wordprocessingDrawing" xmlns:w10="urn:schemas-microsoft-com:office:word" xmlns:w="http://schemas.openxmlformats.org/wordprocessingml/2006/main" xmlns:w14="http://schemas.microsoft.com/office/word/2010/wordml" xmlns:w15="http://schemas.microsoft.com/office/word/2012/wordml" xmlns:wpg="http://schemas.microsoft.com/office/word/2010/wordprocessingGroup" xmlns:wpi="http://schemas.microsoft.com/office/word/2010/wordprocessingInk" xmlns:wne="http://schemas.microsoft.com/office/word/2006/wordml" xmlns:wps="http://schemas.microsoft.com/office/word/2010/wordprocessingShape" mc:Ignorable="w14 w15 wp14">
-  <w:comment w:id="29" w:author="Gonier, Alain" w:date="2015-07-07T12:10:00Z" w:initials="GA">
+  <w:comment w:id="28" w:author="Gonier, Alain" w:date="2015-07-07T12:10:00Z" w:initials="GA">
     <w:p>
       <w:r>
         <w:rPr>
@@ -11165,7 +12794,7 @@
       </w:r>
     </w:p>
   </w:comment>
-  <w:comment w:id="59" w:author="Gonier, Alain" w:date="2015-07-03T09:38:00Z" w:initials="GA">
+  <w:comment w:id="60" w:author="Gonier, Alain" w:date="2015-07-03T09:38:00Z" w:initials="GA">
     <w:p>
       <w:pPr>
         <w:pStyle w:val="CommentText"/>
@@ -11236,7 +12865,7 @@
       <w:rPr>
         <w:noProof/>
       </w:rPr>
-      <w:t>15</w:t>
+      <w:t>12</w:t>
     </w:r>
     <w:r>
       <w:fldChar w:fldCharType="end"/>
@@ -14628,7 +16257,7 @@
 </file>
 
 <file path=customXml/itemProps1.xml><?xml version="1.0" encoding="utf-8"?>
-<ds:datastoreItem xmlns:ds="http://schemas.openxmlformats.org/officeDocument/2006/customXml" ds:itemID="{146B076D-33AA-4B4D-82A9-DE09D7CCF0F3}">
+<ds:datastoreItem xmlns:ds="http://schemas.openxmlformats.org/officeDocument/2006/customXml" ds:itemID="{55BD6EBA-0FCE-48BC-B02A-36F658D99612}">
   <ds:schemaRefs>
     <ds:schemaRef ds:uri="http://schemas.openxmlformats.org/officeDocument/2006/bibliography"/>
   </ds:schemaRefs>

</xml_diff>

<commit_message>
xmall addon to profile parameter
</commit_message>
<xml_diff>
--- a/VRMappuserguide.docx
+++ b/VRMappuserguide.docx
@@ -75,13 +75,129 @@
           <w:r>
             <w:fldChar w:fldCharType="separate"/>
           </w:r>
-          <w:hyperlink w:anchor="_Toc424301206" w:history="1">
+          <w:bookmarkStart w:id="3" w:name="_GoBack"/>
+          <w:bookmarkEnd w:id="3"/>
+          <w:r>
+            <w:rPr>
+              <w:rStyle w:val="Hyperlink"/>
+              <w:noProof/>
+            </w:rPr>
+            <w:fldChar w:fldCharType="begin"/>
+          </w:r>
+          <w:r>
+            <w:rPr>
+              <w:rStyle w:val="Hyperlink"/>
+              <w:noProof/>
+            </w:rPr>
+            <w:instrText xml:space="preserve"> </w:instrText>
+          </w:r>
+          <w:r>
+            <w:rPr>
+              <w:noProof/>
+            </w:rPr>
+            <w:instrText>HYPERLINK \l "_Toc424303412"</w:instrText>
+          </w:r>
+          <w:r>
+            <w:rPr>
+              <w:rStyle w:val="Hyperlink"/>
+              <w:noProof/>
+            </w:rPr>
+            <w:instrText xml:space="preserve"> </w:instrText>
+          </w:r>
+          <w:r>
+            <w:rPr>
+              <w:rStyle w:val="Hyperlink"/>
+              <w:noProof/>
+            </w:rPr>
+          </w:r>
+          <w:r>
+            <w:rPr>
+              <w:rStyle w:val="Hyperlink"/>
+              <w:noProof/>
+            </w:rPr>
+            <w:fldChar w:fldCharType="separate"/>
+          </w:r>
+          <w:r>
+            <w:rPr>
+              <w:rStyle w:val="Hyperlink"/>
+              <w:noProof/>
+            </w:rPr>
+            <w:t>Introduction</w:t>
+          </w:r>
+          <w:r>
+            <w:rPr>
+              <w:noProof/>
+              <w:webHidden/>
+            </w:rPr>
+            <w:tab/>
+          </w:r>
+          <w:r>
+            <w:rPr>
+              <w:noProof/>
+              <w:webHidden/>
+            </w:rPr>
+            <w:fldChar w:fldCharType="begin"/>
+          </w:r>
+          <w:r>
+            <w:rPr>
+              <w:noProof/>
+              <w:webHidden/>
+            </w:rPr>
+            <w:instrText xml:space="preserve"> PAGEREF _Toc424303412 \h </w:instrText>
+          </w:r>
+          <w:r>
+            <w:rPr>
+              <w:noProof/>
+              <w:webHidden/>
+            </w:rPr>
+          </w:r>
+          <w:r>
+            <w:rPr>
+              <w:noProof/>
+              <w:webHidden/>
+            </w:rPr>
+            <w:fldChar w:fldCharType="separate"/>
+          </w:r>
+          <w:r>
+            <w:rPr>
+              <w:noProof/>
+              <w:webHidden/>
+            </w:rPr>
+            <w:t>3</w:t>
+          </w:r>
+          <w:r>
+            <w:rPr>
+              <w:noProof/>
+              <w:webHidden/>
+            </w:rPr>
+            <w:fldChar w:fldCharType="end"/>
+          </w:r>
+          <w:r>
+            <w:rPr>
+              <w:rStyle w:val="Hyperlink"/>
+              <w:noProof/>
+            </w:rPr>
+            <w:fldChar w:fldCharType="end"/>
+          </w:r>
+        </w:p>
+        <w:p>
+          <w:pPr>
+            <w:pStyle w:val="TOC2"/>
+            <w:tabs>
+              <w:tab w:val="right" w:leader="dot" w:pos="9350"/>
+            </w:tabs>
+            <w:rPr>
+              <w:rFonts w:eastAsiaTheme="minorEastAsia" w:cstheme="minorBidi"/>
+              <w:noProof/>
+            </w:rPr>
+          </w:pPr>
+          <w:hyperlink w:anchor="_Toc424303413" w:history="1">
             <w:r>
               <w:rPr>
                 <w:rStyle w:val="Hyperlink"/>
                 <w:noProof/>
               </w:rPr>
-              <w:t>Introduction</w:t>
+              <w:t>Template Flow Description</w:t>
             </w:r>
             <w:r>
               <w:rPr>
@@ -102,7 +218,7 @@
                 <w:noProof/>
                 <w:webHidden/>
               </w:rPr>
-              <w:instrText xml:space="preserve"> PAGEREF _Toc424301206 \h </w:instrText>
+              <w:instrText xml:space="preserve"> PAGEREF _Toc424303413 \h </w:instrText>
             </w:r>
             <w:r>
               <w:rPr>
@@ -122,7 +238,7 @@
                 <w:noProof/>
                 <w:webHidden/>
               </w:rPr>
-              <w:t>4</w:t>
+              <w:t>3</w:t>
             </w:r>
             <w:r>
               <w:rPr>
@@ -144,13 +260,13 @@
               <w:noProof/>
             </w:rPr>
           </w:pPr>
-          <w:hyperlink w:anchor="_Toc424301207" w:history="1">
+          <w:hyperlink w:anchor="_Toc424303414" w:history="1">
             <w:r>
               <w:rPr>
                 <w:rStyle w:val="Hyperlink"/>
                 <w:noProof/>
               </w:rPr>
-              <w:t>Template Flow Description</w:t>
+              <w:t>Known limitations</w:t>
             </w:r>
             <w:r>
               <w:rPr>
@@ -171,7 +287,7 @@
                 <w:noProof/>
                 <w:webHidden/>
               </w:rPr>
-              <w:instrText xml:space="preserve"> PAGEREF _Toc424301207 \h </w:instrText>
+              <w:instrText xml:space="preserve"> PAGEREF _Toc424303414 \h </w:instrText>
             </w:r>
             <w:r>
               <w:rPr>
@@ -213,13 +329,13 @@
               <w:noProof/>
             </w:rPr>
           </w:pPr>
-          <w:hyperlink w:anchor="_Toc424301208" w:history="1">
+          <w:hyperlink w:anchor="_Toc424303415" w:history="1">
             <w:r>
               <w:rPr>
                 <w:rStyle w:val="Hyperlink"/>
                 <w:noProof/>
               </w:rPr>
-              <w:t>Known limitations</w:t>
+              <w:t>Prerequisites</w:t>
             </w:r>
             <w:r>
               <w:rPr>
@@ -240,7 +356,76 @@
                 <w:noProof/>
                 <w:webHidden/>
               </w:rPr>
-              <w:instrText xml:space="preserve"> PAGEREF _Toc424301208 \h </w:instrText>
+              <w:instrText xml:space="preserve"> PAGEREF _Toc424303415 \h </w:instrText>
+            </w:r>
+            <w:r>
+              <w:rPr>
+                <w:noProof/>
+                <w:webHidden/>
+              </w:rPr>
+            </w:r>
+            <w:r>
+              <w:rPr>
+                <w:noProof/>
+                <w:webHidden/>
+              </w:rPr>
+              <w:fldChar w:fldCharType="separate"/>
+            </w:r>
+            <w:r>
+              <w:rPr>
+                <w:noProof/>
+                <w:webHidden/>
+              </w:rPr>
+              <w:t>4</w:t>
+            </w:r>
+            <w:r>
+              <w:rPr>
+                <w:noProof/>
+                <w:webHidden/>
+              </w:rPr>
+              <w:fldChar w:fldCharType="end"/>
+            </w:r>
+          </w:hyperlink>
+        </w:p>
+        <w:p>
+          <w:pPr>
+            <w:pStyle w:val="TOC1"/>
+            <w:tabs>
+              <w:tab w:val="right" w:leader="dot" w:pos="9350"/>
+            </w:tabs>
+            <w:rPr>
+              <w:rFonts w:eastAsiaTheme="minorEastAsia" w:cstheme="minorBidi"/>
+              <w:noProof/>
+            </w:rPr>
+          </w:pPr>
+          <w:hyperlink w:anchor="_Toc424303416" w:history="1">
+            <w:r>
+              <w:rPr>
+                <w:rStyle w:val="Hyperlink"/>
+                <w:noProof/>
+              </w:rPr>
+              <w:t>Quickstart guide</w:t>
+            </w:r>
+            <w:r>
+              <w:rPr>
+                <w:noProof/>
+                <w:webHidden/>
+              </w:rPr>
+              <w:tab/>
+            </w:r>
+            <w:r>
+              <w:rPr>
+                <w:noProof/>
+                <w:webHidden/>
+              </w:rPr>
+              <w:fldChar w:fldCharType="begin"/>
+            </w:r>
+            <w:r>
+              <w:rPr>
+                <w:noProof/>
+                <w:webHidden/>
+              </w:rPr>
+              <w:instrText xml:space="preserve"> PAGEREF _Toc424303416 \h </w:instrText>
             </w:r>
             <w:r>
               <w:rPr>
@@ -282,13 +467,13 @@
               <w:noProof/>
             </w:rPr>
           </w:pPr>
-          <w:hyperlink w:anchor="_Toc424301209" w:history="1">
+          <w:hyperlink w:anchor="_Toc424303417" w:history="1">
             <w:r>
               <w:rPr>
                 <w:rStyle w:val="Hyperlink"/>
                 <w:noProof/>
               </w:rPr>
-              <w:t>Prerequisites</w:t>
+              <w:t>Setup Your Regression Flow</w:t>
             </w:r>
             <w:r>
               <w:rPr>
@@ -309,7 +494,7 @@
                 <w:noProof/>
                 <w:webHidden/>
               </w:rPr>
-              <w:instrText xml:space="preserve"> PAGEREF _Toc424301209 \h </w:instrText>
+              <w:instrText xml:space="preserve"> PAGEREF _Toc424303417 \h </w:instrText>
             </w:r>
             <w:r>
               <w:rPr>
@@ -329,7 +514,1042 @@
                 <w:noProof/>
                 <w:webHidden/>
               </w:rPr>
-              <w:t>5</w:t>
+              <w:t>6</w:t>
+            </w:r>
+            <w:r>
+              <w:rPr>
+                <w:noProof/>
+                <w:webHidden/>
+              </w:rPr>
+              <w:fldChar w:fldCharType="end"/>
+            </w:r>
+          </w:hyperlink>
+        </w:p>
+        <w:p>
+          <w:pPr>
+            <w:pStyle w:val="TOC3"/>
+            <w:tabs>
+              <w:tab w:val="right" w:leader="dot" w:pos="9350"/>
+            </w:tabs>
+            <w:rPr>
+              <w:rFonts w:eastAsiaTheme="minorEastAsia" w:cstheme="minorBidi"/>
+              <w:noProof/>
+            </w:rPr>
+          </w:pPr>
+          <w:hyperlink w:anchor="_Toc424303418" w:history="1">
+            <w:r>
+              <w:rPr>
+                <w:rStyle w:val="Hyperlink"/>
+                <w:noProof/>
+              </w:rPr>
+              <w:t>step 1 Setup your compile flow</w:t>
+            </w:r>
+            <w:r>
+              <w:rPr>
+                <w:noProof/>
+                <w:webHidden/>
+              </w:rPr>
+              <w:tab/>
+            </w:r>
+            <w:r>
+              <w:rPr>
+                <w:noProof/>
+                <w:webHidden/>
+              </w:rPr>
+              <w:fldChar w:fldCharType="begin"/>
+            </w:r>
+            <w:r>
+              <w:rPr>
+                <w:noProof/>
+                <w:webHidden/>
+              </w:rPr>
+              <w:instrText xml:space="preserve"> PAGEREF _Toc424303418 \h </w:instrText>
+            </w:r>
+            <w:r>
+              <w:rPr>
+                <w:noProof/>
+                <w:webHidden/>
+              </w:rPr>
+            </w:r>
+            <w:r>
+              <w:rPr>
+                <w:noProof/>
+                <w:webHidden/>
+              </w:rPr>
+              <w:fldChar w:fldCharType="separate"/>
+            </w:r>
+            <w:r>
+              <w:rPr>
+                <w:noProof/>
+                <w:webHidden/>
+              </w:rPr>
+              <w:t>6</w:t>
+            </w:r>
+            <w:r>
+              <w:rPr>
+                <w:noProof/>
+                <w:webHidden/>
+              </w:rPr>
+              <w:fldChar w:fldCharType="end"/>
+            </w:r>
+          </w:hyperlink>
+        </w:p>
+        <w:p>
+          <w:pPr>
+            <w:pStyle w:val="TOC3"/>
+            <w:tabs>
+              <w:tab w:val="right" w:leader="dot" w:pos="9350"/>
+            </w:tabs>
+            <w:rPr>
+              <w:rFonts w:eastAsiaTheme="minorEastAsia" w:cstheme="minorBidi"/>
+              <w:noProof/>
+            </w:rPr>
+          </w:pPr>
+          <w:hyperlink w:anchor="_Toc424303419" w:history="1">
+            <w:r>
+              <w:rPr>
+                <w:rStyle w:val="Hyperlink"/>
+                <w:noProof/>
+              </w:rPr>
+              <w:t>step 2 Setup your Regression tests List</w:t>
+            </w:r>
+            <w:r>
+              <w:rPr>
+                <w:noProof/>
+                <w:webHidden/>
+              </w:rPr>
+              <w:tab/>
+            </w:r>
+            <w:r>
+              <w:rPr>
+                <w:noProof/>
+                <w:webHidden/>
+              </w:rPr>
+              <w:fldChar w:fldCharType="begin"/>
+            </w:r>
+            <w:r>
+              <w:rPr>
+                <w:noProof/>
+                <w:webHidden/>
+              </w:rPr>
+              <w:instrText xml:space="preserve"> PAGEREF _Toc424303419 \h </w:instrText>
+            </w:r>
+            <w:r>
+              <w:rPr>
+                <w:noProof/>
+                <w:webHidden/>
+              </w:rPr>
+            </w:r>
+            <w:r>
+              <w:rPr>
+                <w:noProof/>
+                <w:webHidden/>
+              </w:rPr>
+              <w:fldChar w:fldCharType="separate"/>
+            </w:r>
+            <w:r>
+              <w:rPr>
+                <w:noProof/>
+                <w:webHidden/>
+              </w:rPr>
+              <w:t>6</w:t>
+            </w:r>
+            <w:r>
+              <w:rPr>
+                <w:noProof/>
+                <w:webHidden/>
+              </w:rPr>
+              <w:fldChar w:fldCharType="end"/>
+            </w:r>
+          </w:hyperlink>
+        </w:p>
+        <w:p>
+          <w:pPr>
+            <w:pStyle w:val="TOC3"/>
+            <w:tabs>
+              <w:tab w:val="right" w:leader="dot" w:pos="9350"/>
+            </w:tabs>
+            <w:rPr>
+              <w:rFonts w:eastAsiaTheme="minorEastAsia" w:cstheme="minorBidi"/>
+              <w:noProof/>
+            </w:rPr>
+          </w:pPr>
+          <w:hyperlink w:anchor="_Toc424303420" w:history="1">
+            <w:r>
+              <w:rPr>
+                <w:rStyle w:val="Hyperlink"/>
+                <w:noProof/>
+              </w:rPr>
+              <w:t>step 3 Setup your regression run PARAMETERS</w:t>
+            </w:r>
+            <w:r>
+              <w:rPr>
+                <w:noProof/>
+                <w:webHidden/>
+              </w:rPr>
+              <w:tab/>
+            </w:r>
+            <w:r>
+              <w:rPr>
+                <w:noProof/>
+                <w:webHidden/>
+              </w:rPr>
+              <w:fldChar w:fldCharType="begin"/>
+            </w:r>
+            <w:r>
+              <w:rPr>
+                <w:noProof/>
+                <w:webHidden/>
+              </w:rPr>
+              <w:instrText xml:space="preserve"> PAGEREF _Toc424303420 \h </w:instrText>
+            </w:r>
+            <w:r>
+              <w:rPr>
+                <w:noProof/>
+                <w:webHidden/>
+              </w:rPr>
+            </w:r>
+            <w:r>
+              <w:rPr>
+                <w:noProof/>
+                <w:webHidden/>
+              </w:rPr>
+              <w:fldChar w:fldCharType="separate"/>
+            </w:r>
+            <w:r>
+              <w:rPr>
+                <w:noProof/>
+                <w:webHidden/>
+              </w:rPr>
+              <w:t>7</w:t>
+            </w:r>
+            <w:r>
+              <w:rPr>
+                <w:noProof/>
+                <w:webHidden/>
+              </w:rPr>
+              <w:fldChar w:fldCharType="end"/>
+            </w:r>
+          </w:hyperlink>
+        </w:p>
+        <w:p>
+          <w:pPr>
+            <w:pStyle w:val="TOC2"/>
+            <w:tabs>
+              <w:tab w:val="right" w:leader="dot" w:pos="9350"/>
+            </w:tabs>
+            <w:rPr>
+              <w:rFonts w:eastAsiaTheme="minorEastAsia" w:cstheme="minorBidi"/>
+              <w:noProof/>
+            </w:rPr>
+          </w:pPr>
+          <w:hyperlink w:anchor="_Toc424303421" w:history="1">
+            <w:r>
+              <w:rPr>
+                <w:rStyle w:val="Hyperlink"/>
+                <w:noProof/>
+              </w:rPr>
+              <w:t>Run your regression</w:t>
+            </w:r>
+            <w:r>
+              <w:rPr>
+                <w:noProof/>
+                <w:webHidden/>
+              </w:rPr>
+              <w:tab/>
+            </w:r>
+            <w:r>
+              <w:rPr>
+                <w:noProof/>
+                <w:webHidden/>
+              </w:rPr>
+              <w:fldChar w:fldCharType="begin"/>
+            </w:r>
+            <w:r>
+              <w:rPr>
+                <w:noProof/>
+                <w:webHidden/>
+              </w:rPr>
+              <w:instrText xml:space="preserve"> PAGEREF _Toc424303421 \h </w:instrText>
+            </w:r>
+            <w:r>
+              <w:rPr>
+                <w:noProof/>
+                <w:webHidden/>
+              </w:rPr>
+            </w:r>
+            <w:r>
+              <w:rPr>
+                <w:noProof/>
+                <w:webHidden/>
+              </w:rPr>
+              <w:fldChar w:fldCharType="separate"/>
+            </w:r>
+            <w:r>
+              <w:rPr>
+                <w:noProof/>
+                <w:webHidden/>
+              </w:rPr>
+              <w:t>9</w:t>
+            </w:r>
+            <w:r>
+              <w:rPr>
+                <w:noProof/>
+                <w:webHidden/>
+              </w:rPr>
+              <w:fldChar w:fldCharType="end"/>
+            </w:r>
+          </w:hyperlink>
+        </w:p>
+        <w:p>
+          <w:pPr>
+            <w:pStyle w:val="TOC2"/>
+            <w:tabs>
+              <w:tab w:val="right" w:leader="dot" w:pos="9350"/>
+            </w:tabs>
+            <w:rPr>
+              <w:rFonts w:eastAsiaTheme="minorEastAsia" w:cstheme="minorBidi"/>
+              <w:noProof/>
+            </w:rPr>
+          </w:pPr>
+          <w:hyperlink w:anchor="_Toc424303422" w:history="1">
+            <w:r>
+              <w:rPr>
+                <w:rStyle w:val="Hyperlink"/>
+                <w:noProof/>
+              </w:rPr>
+              <w:t>Look at regression results</w:t>
+            </w:r>
+            <w:r>
+              <w:rPr>
+                <w:noProof/>
+                <w:webHidden/>
+              </w:rPr>
+              <w:tab/>
+            </w:r>
+            <w:r>
+              <w:rPr>
+                <w:noProof/>
+                <w:webHidden/>
+              </w:rPr>
+              <w:fldChar w:fldCharType="begin"/>
+            </w:r>
+            <w:r>
+              <w:rPr>
+                <w:noProof/>
+                <w:webHidden/>
+              </w:rPr>
+              <w:instrText xml:space="preserve"> PAGEREF _Toc424303422 \h </w:instrText>
+            </w:r>
+            <w:r>
+              <w:rPr>
+                <w:noProof/>
+                <w:webHidden/>
+              </w:rPr>
+            </w:r>
+            <w:r>
+              <w:rPr>
+                <w:noProof/>
+                <w:webHidden/>
+              </w:rPr>
+              <w:fldChar w:fldCharType="separate"/>
+            </w:r>
+            <w:r>
+              <w:rPr>
+                <w:noProof/>
+                <w:webHidden/>
+              </w:rPr>
+              <w:t>10</w:t>
+            </w:r>
+            <w:r>
+              <w:rPr>
+                <w:noProof/>
+                <w:webHidden/>
+              </w:rPr>
+              <w:fldChar w:fldCharType="end"/>
+            </w:r>
+          </w:hyperlink>
+        </w:p>
+        <w:p>
+          <w:pPr>
+            <w:pStyle w:val="TOC3"/>
+            <w:tabs>
+              <w:tab w:val="right" w:leader="dot" w:pos="9350"/>
+            </w:tabs>
+            <w:rPr>
+              <w:rFonts w:eastAsiaTheme="minorEastAsia" w:cstheme="minorBidi"/>
+              <w:noProof/>
+            </w:rPr>
+          </w:pPr>
+          <w:hyperlink w:anchor="_Toc424303423" w:history="1">
+            <w:r>
+              <w:rPr>
+                <w:rStyle w:val="Hyperlink"/>
+                <w:noProof/>
+              </w:rPr>
+              <w:t>Tests Simulation Outputs</w:t>
+            </w:r>
+            <w:r>
+              <w:rPr>
+                <w:noProof/>
+                <w:webHidden/>
+              </w:rPr>
+              <w:tab/>
+            </w:r>
+            <w:r>
+              <w:rPr>
+                <w:noProof/>
+                <w:webHidden/>
+              </w:rPr>
+              <w:fldChar w:fldCharType="begin"/>
+            </w:r>
+            <w:r>
+              <w:rPr>
+                <w:noProof/>
+                <w:webHidden/>
+              </w:rPr>
+              <w:instrText xml:space="preserve"> PAGEREF _Toc424303423 \h </w:instrText>
+            </w:r>
+            <w:r>
+              <w:rPr>
+                <w:noProof/>
+                <w:webHidden/>
+              </w:rPr>
+            </w:r>
+            <w:r>
+              <w:rPr>
+                <w:noProof/>
+                <w:webHidden/>
+              </w:rPr>
+              <w:fldChar w:fldCharType="separate"/>
+            </w:r>
+            <w:r>
+              <w:rPr>
+                <w:noProof/>
+                <w:webHidden/>
+              </w:rPr>
+              <w:t>10</w:t>
+            </w:r>
+            <w:r>
+              <w:rPr>
+                <w:noProof/>
+                <w:webHidden/>
+              </w:rPr>
+              <w:fldChar w:fldCharType="end"/>
+            </w:r>
+          </w:hyperlink>
+        </w:p>
+        <w:p>
+          <w:pPr>
+            <w:pStyle w:val="TOC3"/>
+            <w:tabs>
+              <w:tab w:val="right" w:leader="dot" w:pos="9350"/>
+            </w:tabs>
+            <w:rPr>
+              <w:rFonts w:eastAsiaTheme="minorEastAsia" w:cstheme="minorBidi"/>
+              <w:noProof/>
+            </w:rPr>
+          </w:pPr>
+          <w:hyperlink w:anchor="_Toc424303424" w:history="1">
+            <w:r>
+              <w:rPr>
+                <w:rStyle w:val="Hyperlink"/>
+                <w:noProof/>
+              </w:rPr>
+              <w:t>Failed Test Report</w:t>
+            </w:r>
+            <w:r>
+              <w:rPr>
+                <w:noProof/>
+                <w:webHidden/>
+              </w:rPr>
+              <w:tab/>
+            </w:r>
+            <w:r>
+              <w:rPr>
+                <w:noProof/>
+                <w:webHidden/>
+              </w:rPr>
+              <w:fldChar w:fldCharType="begin"/>
+            </w:r>
+            <w:r>
+              <w:rPr>
+                <w:noProof/>
+                <w:webHidden/>
+              </w:rPr>
+              <w:instrText xml:space="preserve"> PAGEREF _Toc424303424 \h </w:instrText>
+            </w:r>
+            <w:r>
+              <w:rPr>
+                <w:noProof/>
+                <w:webHidden/>
+              </w:rPr>
+            </w:r>
+            <w:r>
+              <w:rPr>
+                <w:noProof/>
+                <w:webHidden/>
+              </w:rPr>
+              <w:fldChar w:fldCharType="separate"/>
+            </w:r>
+            <w:r>
+              <w:rPr>
+                <w:noProof/>
+                <w:webHidden/>
+              </w:rPr>
+              <w:t>10</w:t>
+            </w:r>
+            <w:r>
+              <w:rPr>
+                <w:noProof/>
+                <w:webHidden/>
+              </w:rPr>
+              <w:fldChar w:fldCharType="end"/>
+            </w:r>
+          </w:hyperlink>
+        </w:p>
+        <w:p>
+          <w:pPr>
+            <w:pStyle w:val="TOC3"/>
+            <w:tabs>
+              <w:tab w:val="right" w:leader="dot" w:pos="9350"/>
+            </w:tabs>
+            <w:rPr>
+              <w:rFonts w:eastAsiaTheme="minorEastAsia" w:cstheme="minorBidi"/>
+              <w:noProof/>
+            </w:rPr>
+          </w:pPr>
+          <w:hyperlink w:anchor="_Toc424303425" w:history="1">
+            <w:r>
+              <w:rPr>
+                <w:rStyle w:val="Hyperlink"/>
+                <w:noProof/>
+              </w:rPr>
+              <w:t>Merged coverage of current regression</w:t>
+            </w:r>
+            <w:r>
+              <w:rPr>
+                <w:noProof/>
+                <w:webHidden/>
+              </w:rPr>
+              <w:tab/>
+            </w:r>
+            <w:r>
+              <w:rPr>
+                <w:noProof/>
+                <w:webHidden/>
+              </w:rPr>
+              <w:fldChar w:fldCharType="begin"/>
+            </w:r>
+            <w:r>
+              <w:rPr>
+                <w:noProof/>
+                <w:webHidden/>
+              </w:rPr>
+              <w:instrText xml:space="preserve"> PAGEREF _Toc424303425 \h </w:instrText>
+            </w:r>
+            <w:r>
+              <w:rPr>
+                <w:noProof/>
+                <w:webHidden/>
+              </w:rPr>
+            </w:r>
+            <w:r>
+              <w:rPr>
+                <w:noProof/>
+                <w:webHidden/>
+              </w:rPr>
+              <w:fldChar w:fldCharType="separate"/>
+            </w:r>
+            <w:r>
+              <w:rPr>
+                <w:noProof/>
+                <w:webHidden/>
+              </w:rPr>
+              <w:t>10</w:t>
+            </w:r>
+            <w:r>
+              <w:rPr>
+                <w:noProof/>
+                <w:webHidden/>
+              </w:rPr>
+              <w:fldChar w:fldCharType="end"/>
+            </w:r>
+          </w:hyperlink>
+        </w:p>
+        <w:p>
+          <w:pPr>
+            <w:pStyle w:val="TOC3"/>
+            <w:tabs>
+              <w:tab w:val="right" w:leader="dot" w:pos="9350"/>
+            </w:tabs>
+            <w:rPr>
+              <w:rFonts w:eastAsiaTheme="minorEastAsia" w:cstheme="minorBidi"/>
+              <w:noProof/>
+            </w:rPr>
+          </w:pPr>
+          <w:hyperlink w:anchor="_Toc424303426" w:history="1">
+            <w:r>
+              <w:rPr>
+                <w:rStyle w:val="Hyperlink"/>
+                <w:noProof/>
+              </w:rPr>
+              <w:t>Merged coverage of all regressions</w:t>
+            </w:r>
+            <w:r>
+              <w:rPr>
+                <w:noProof/>
+                <w:webHidden/>
+              </w:rPr>
+              <w:tab/>
+            </w:r>
+            <w:r>
+              <w:rPr>
+                <w:noProof/>
+                <w:webHidden/>
+              </w:rPr>
+              <w:fldChar w:fldCharType="begin"/>
+            </w:r>
+            <w:r>
+              <w:rPr>
+                <w:noProof/>
+                <w:webHidden/>
+              </w:rPr>
+              <w:instrText xml:space="preserve"> PAGEREF _Toc424303426 \h </w:instrText>
+            </w:r>
+            <w:r>
+              <w:rPr>
+                <w:noProof/>
+                <w:webHidden/>
+              </w:rPr>
+            </w:r>
+            <w:r>
+              <w:rPr>
+                <w:noProof/>
+                <w:webHidden/>
+              </w:rPr>
+              <w:fldChar w:fldCharType="separate"/>
+            </w:r>
+            <w:r>
+              <w:rPr>
+                <w:noProof/>
+                <w:webHidden/>
+              </w:rPr>
+              <w:t>10</w:t>
+            </w:r>
+            <w:r>
+              <w:rPr>
+                <w:noProof/>
+                <w:webHidden/>
+              </w:rPr>
+              <w:fldChar w:fldCharType="end"/>
+            </w:r>
+          </w:hyperlink>
+        </w:p>
+        <w:p>
+          <w:pPr>
+            <w:pStyle w:val="TOC3"/>
+            <w:tabs>
+              <w:tab w:val="right" w:leader="dot" w:pos="9350"/>
+            </w:tabs>
+            <w:rPr>
+              <w:rFonts w:eastAsiaTheme="minorEastAsia" w:cstheme="minorBidi"/>
+              <w:noProof/>
+            </w:rPr>
+          </w:pPr>
+          <w:hyperlink w:anchor="_Toc424303427" w:history="1">
+            <w:r>
+              <w:rPr>
+                <w:rStyle w:val="Hyperlink"/>
+                <w:noProof/>
+              </w:rPr>
+              <w:t>Trend coverage of all regressions</w:t>
+            </w:r>
+            <w:r>
+              <w:rPr>
+                <w:noProof/>
+                <w:webHidden/>
+              </w:rPr>
+              <w:tab/>
+            </w:r>
+            <w:r>
+              <w:rPr>
+                <w:noProof/>
+                <w:webHidden/>
+              </w:rPr>
+              <w:fldChar w:fldCharType="begin"/>
+            </w:r>
+            <w:r>
+              <w:rPr>
+                <w:noProof/>
+                <w:webHidden/>
+              </w:rPr>
+              <w:instrText xml:space="preserve"> PAGEREF _Toc424303427 \h </w:instrText>
+            </w:r>
+            <w:r>
+              <w:rPr>
+                <w:noProof/>
+                <w:webHidden/>
+              </w:rPr>
+            </w:r>
+            <w:r>
+              <w:rPr>
+                <w:noProof/>
+                <w:webHidden/>
+              </w:rPr>
+              <w:fldChar w:fldCharType="separate"/>
+            </w:r>
+            <w:r>
+              <w:rPr>
+                <w:noProof/>
+                <w:webHidden/>
+              </w:rPr>
+              <w:t>10</w:t>
+            </w:r>
+            <w:r>
+              <w:rPr>
+                <w:noProof/>
+                <w:webHidden/>
+              </w:rPr>
+              <w:fldChar w:fldCharType="end"/>
+            </w:r>
+          </w:hyperlink>
+        </w:p>
+        <w:p>
+          <w:pPr>
+            <w:pStyle w:val="TOC3"/>
+            <w:tabs>
+              <w:tab w:val="right" w:leader="dot" w:pos="9350"/>
+            </w:tabs>
+            <w:rPr>
+              <w:rFonts w:eastAsiaTheme="minorEastAsia" w:cstheme="minorBidi"/>
+              <w:noProof/>
+            </w:rPr>
+          </w:pPr>
+          <w:hyperlink w:anchor="_Toc424303428" w:history="1">
+            <w:r>
+              <w:rPr>
+                <w:rStyle w:val="Hyperlink"/>
+                <w:noProof/>
+              </w:rPr>
+              <w:t>Ranking report</w:t>
+            </w:r>
+            <w:r>
+              <w:rPr>
+                <w:noProof/>
+                <w:webHidden/>
+              </w:rPr>
+              <w:tab/>
+            </w:r>
+            <w:r>
+              <w:rPr>
+                <w:noProof/>
+                <w:webHidden/>
+              </w:rPr>
+              <w:fldChar w:fldCharType="begin"/>
+            </w:r>
+            <w:r>
+              <w:rPr>
+                <w:noProof/>
+                <w:webHidden/>
+              </w:rPr>
+              <w:instrText xml:space="preserve"> PAGEREF _Toc424303428 \h </w:instrText>
+            </w:r>
+            <w:r>
+              <w:rPr>
+                <w:noProof/>
+                <w:webHidden/>
+              </w:rPr>
+            </w:r>
+            <w:r>
+              <w:rPr>
+                <w:noProof/>
+                <w:webHidden/>
+              </w:rPr>
+              <w:fldChar w:fldCharType="separate"/>
+            </w:r>
+            <w:r>
+              <w:rPr>
+                <w:noProof/>
+                <w:webHidden/>
+              </w:rPr>
+              <w:t>11</w:t>
+            </w:r>
+            <w:r>
+              <w:rPr>
+                <w:noProof/>
+                <w:webHidden/>
+              </w:rPr>
+              <w:fldChar w:fldCharType="end"/>
+            </w:r>
+          </w:hyperlink>
+        </w:p>
+        <w:p>
+          <w:pPr>
+            <w:pStyle w:val="TOC3"/>
+            <w:tabs>
+              <w:tab w:val="right" w:leader="dot" w:pos="9350"/>
+            </w:tabs>
+            <w:rPr>
+              <w:rFonts w:eastAsiaTheme="minorEastAsia" w:cstheme="minorBidi"/>
+              <w:noProof/>
+            </w:rPr>
+          </w:pPr>
+          <w:hyperlink w:anchor="_Toc424303429" w:history="1">
+            <w:r>
+              <w:rPr>
+                <w:rStyle w:val="Hyperlink"/>
+                <w:noProof/>
+              </w:rPr>
+              <w:t>Coverage report</w:t>
+            </w:r>
+            <w:r>
+              <w:rPr>
+                <w:noProof/>
+                <w:webHidden/>
+              </w:rPr>
+              <w:tab/>
+            </w:r>
+            <w:r>
+              <w:rPr>
+                <w:noProof/>
+                <w:webHidden/>
+              </w:rPr>
+              <w:fldChar w:fldCharType="begin"/>
+            </w:r>
+            <w:r>
+              <w:rPr>
+                <w:noProof/>
+                <w:webHidden/>
+              </w:rPr>
+              <w:instrText xml:space="preserve"> PAGEREF _Toc424303429 \h </w:instrText>
+            </w:r>
+            <w:r>
+              <w:rPr>
+                <w:noProof/>
+                <w:webHidden/>
+              </w:rPr>
+            </w:r>
+            <w:r>
+              <w:rPr>
+                <w:noProof/>
+                <w:webHidden/>
+              </w:rPr>
+              <w:fldChar w:fldCharType="separate"/>
+            </w:r>
+            <w:r>
+              <w:rPr>
+                <w:noProof/>
+                <w:webHidden/>
+              </w:rPr>
+              <w:t>11</w:t>
+            </w:r>
+            <w:r>
+              <w:rPr>
+                <w:noProof/>
+                <w:webHidden/>
+              </w:rPr>
+              <w:fldChar w:fldCharType="end"/>
+            </w:r>
+          </w:hyperlink>
+        </w:p>
+        <w:p>
+          <w:pPr>
+            <w:pStyle w:val="TOC3"/>
+            <w:tabs>
+              <w:tab w:val="right" w:leader="dot" w:pos="9350"/>
+            </w:tabs>
+            <w:rPr>
+              <w:rFonts w:eastAsiaTheme="minorEastAsia" w:cstheme="minorBidi"/>
+              <w:noProof/>
+            </w:rPr>
+          </w:pPr>
+          <w:hyperlink w:anchor="_Toc424303430" w:history="1">
+            <w:r>
+              <w:rPr>
+                <w:rStyle w:val="Hyperlink"/>
+                <w:noProof/>
+              </w:rPr>
+              <w:t>Trend report</w:t>
+            </w:r>
+            <w:r>
+              <w:rPr>
+                <w:noProof/>
+                <w:webHidden/>
+              </w:rPr>
+              <w:tab/>
+            </w:r>
+            <w:r>
+              <w:rPr>
+                <w:noProof/>
+                <w:webHidden/>
+              </w:rPr>
+              <w:fldChar w:fldCharType="begin"/>
+            </w:r>
+            <w:r>
+              <w:rPr>
+                <w:noProof/>
+                <w:webHidden/>
+              </w:rPr>
+              <w:instrText xml:space="preserve"> PAGEREF _Toc424303430 \h </w:instrText>
+            </w:r>
+            <w:r>
+              <w:rPr>
+                <w:noProof/>
+                <w:webHidden/>
+              </w:rPr>
+            </w:r>
+            <w:r>
+              <w:rPr>
+                <w:noProof/>
+                <w:webHidden/>
+              </w:rPr>
+              <w:fldChar w:fldCharType="separate"/>
+            </w:r>
+            <w:r>
+              <w:rPr>
+                <w:noProof/>
+                <w:webHidden/>
+              </w:rPr>
+              <w:t>11</w:t>
+            </w:r>
+            <w:r>
+              <w:rPr>
+                <w:noProof/>
+                <w:webHidden/>
+              </w:rPr>
+              <w:fldChar w:fldCharType="end"/>
+            </w:r>
+          </w:hyperlink>
+        </w:p>
+        <w:p>
+          <w:pPr>
+            <w:pStyle w:val="TOC3"/>
+            <w:tabs>
+              <w:tab w:val="right" w:leader="dot" w:pos="9350"/>
+            </w:tabs>
+            <w:rPr>
+              <w:rFonts w:eastAsiaTheme="minorEastAsia" w:cstheme="minorBidi"/>
+              <w:noProof/>
+            </w:rPr>
+          </w:pPr>
+          <w:hyperlink w:anchor="_Toc424303431" w:history="1">
+            <w:r>
+              <w:rPr>
+                <w:rStyle w:val="Hyperlink"/>
+                <w:noProof/>
+              </w:rPr>
+              <w:t>Questa VRM report</w:t>
+            </w:r>
+            <w:r>
+              <w:rPr>
+                <w:noProof/>
+                <w:webHidden/>
+              </w:rPr>
+              <w:tab/>
+            </w:r>
+            <w:r>
+              <w:rPr>
+                <w:noProof/>
+                <w:webHidden/>
+              </w:rPr>
+              <w:fldChar w:fldCharType="begin"/>
+            </w:r>
+            <w:r>
+              <w:rPr>
+                <w:noProof/>
+                <w:webHidden/>
+              </w:rPr>
+              <w:instrText xml:space="preserve"> PAGEREF _Toc424303431 \h </w:instrText>
+            </w:r>
+            <w:r>
+              <w:rPr>
+                <w:noProof/>
+                <w:webHidden/>
+              </w:rPr>
+            </w:r>
+            <w:r>
+              <w:rPr>
+                <w:noProof/>
+                <w:webHidden/>
+              </w:rPr>
+              <w:fldChar w:fldCharType="separate"/>
+            </w:r>
+            <w:r>
+              <w:rPr>
+                <w:noProof/>
+                <w:webHidden/>
+              </w:rPr>
+              <w:t>11</w:t>
+            </w:r>
+            <w:r>
+              <w:rPr>
+                <w:noProof/>
+                <w:webHidden/>
+              </w:rPr>
+              <w:fldChar w:fldCharType="end"/>
+            </w:r>
+          </w:hyperlink>
+        </w:p>
+        <w:p>
+          <w:pPr>
+            <w:pStyle w:val="TOC3"/>
+            <w:tabs>
+              <w:tab w:val="right" w:leader="dot" w:pos="9350"/>
+            </w:tabs>
+            <w:rPr>
+              <w:rFonts w:eastAsiaTheme="minorEastAsia" w:cstheme="minorBidi"/>
+              <w:noProof/>
+            </w:rPr>
+          </w:pPr>
+          <w:hyperlink w:anchor="_Toc424303432" w:history="1">
+            <w:r>
+              <w:rPr>
+                <w:rStyle w:val="Hyperlink"/>
+                <w:noProof/>
+              </w:rPr>
+              <w:t>Coverage exclusions</w:t>
+            </w:r>
+            <w:r>
+              <w:rPr>
+                <w:noProof/>
+                <w:webHidden/>
+              </w:rPr>
+              <w:tab/>
+            </w:r>
+            <w:r>
+              <w:rPr>
+                <w:noProof/>
+                <w:webHidden/>
+              </w:rPr>
+              <w:fldChar w:fldCharType="begin"/>
+            </w:r>
+            <w:r>
+              <w:rPr>
+                <w:noProof/>
+                <w:webHidden/>
+              </w:rPr>
+              <w:instrText xml:space="preserve"> PAGEREF _Toc424303432 \h </w:instrText>
+            </w:r>
+            <w:r>
+              <w:rPr>
+                <w:noProof/>
+                <w:webHidden/>
+              </w:rPr>
+            </w:r>
+            <w:r>
+              <w:rPr>
+                <w:noProof/>
+                <w:webHidden/>
+              </w:rPr>
+              <w:fldChar w:fldCharType="separate"/>
+            </w:r>
+            <w:r>
+              <w:rPr>
+                <w:noProof/>
+                <w:webHidden/>
+              </w:rPr>
+              <w:t>11</w:t>
             </w:r>
             <w:r>
               <w:rPr>
@@ -351,13 +1571,13 @@
               <w:noProof/>
             </w:rPr>
           </w:pPr>
-          <w:hyperlink w:anchor="_Toc424301210" w:history="1">
+          <w:hyperlink w:anchor="_Toc424303433" w:history="1">
             <w:r>
               <w:rPr>
                 <w:rStyle w:val="Hyperlink"/>
                 <w:noProof/>
               </w:rPr>
-              <w:t>Quickstart guide</w:t>
+              <w:t>Advanced Usage</w:t>
             </w:r>
             <w:r>
               <w:rPr>
@@ -378,7 +1598,7 @@
                 <w:noProof/>
                 <w:webHidden/>
               </w:rPr>
-              <w:instrText xml:space="preserve"> PAGEREF _Toc424301210 \h </w:instrText>
+              <w:instrText xml:space="preserve"> PAGEREF _Toc424303433 \h </w:instrText>
             </w:r>
             <w:r>
               <w:rPr>
@@ -398,7 +1618,7 @@
                 <w:noProof/>
                 <w:webHidden/>
               </w:rPr>
-              <w:t>6</w:t>
+              <w:t>12</w:t>
             </w:r>
             <w:r>
               <w:rPr>
@@ -420,13 +1640,13 @@
               <w:noProof/>
             </w:rPr>
           </w:pPr>
-          <w:hyperlink w:anchor="_Toc424301211" w:history="1">
+          <w:hyperlink w:anchor="_Toc424303434" w:history="1">
             <w:r>
               <w:rPr>
                 <w:rStyle w:val="Hyperlink"/>
                 <w:noProof/>
               </w:rPr>
-              <w:t>Setup Your Regression Flow</w:t>
+              <w:t>Rerun of regression failed tests</w:t>
             </w:r>
             <w:r>
               <w:rPr>
@@ -447,7 +1667,7 @@
                 <w:noProof/>
                 <w:webHidden/>
               </w:rPr>
-              <w:instrText xml:space="preserve"> PAGEREF _Toc424301211 \h </w:instrText>
+              <w:instrText xml:space="preserve"> PAGEREF _Toc424303434 \h </w:instrText>
             </w:r>
             <w:r>
               <w:rPr>
@@ -467,7 +1687,7 @@
                 <w:noProof/>
                 <w:webHidden/>
               </w:rPr>
-              <w:t>7</w:t>
+              <w:t>12</w:t>
             </w:r>
             <w:r>
               <w:rPr>
@@ -489,13 +1709,13 @@
               <w:noProof/>
             </w:rPr>
           </w:pPr>
-          <w:hyperlink w:anchor="_Toc424301212" w:history="1">
+          <w:hyperlink w:anchor="_Toc424303435" w:history="1">
             <w:r>
               <w:rPr>
                 <w:rStyle w:val="Hyperlink"/>
                 <w:noProof/>
               </w:rPr>
-              <w:t>step 1 Setup your compile flow</w:t>
+              <w:t>Automatic Rerun</w:t>
             </w:r>
             <w:r>
               <w:rPr>
@@ -516,7 +1736,7 @@
                 <w:noProof/>
                 <w:webHidden/>
               </w:rPr>
-              <w:instrText xml:space="preserve"> PAGEREF _Toc424301212 \h </w:instrText>
+              <w:instrText xml:space="preserve"> PAGEREF _Toc424303435 \h </w:instrText>
             </w:r>
             <w:r>
               <w:rPr>
@@ -536,7 +1756,7 @@
                 <w:noProof/>
                 <w:webHidden/>
               </w:rPr>
-              <w:t>7</w:t>
+              <w:t>12</w:t>
             </w:r>
             <w:r>
               <w:rPr>
@@ -558,13 +1778,13 @@
               <w:noProof/>
             </w:rPr>
           </w:pPr>
-          <w:hyperlink w:anchor="_Toc424301213" w:history="1">
+          <w:hyperlink w:anchor="_Toc424303436" w:history="1">
             <w:r>
               <w:rPr>
                 <w:rStyle w:val="Hyperlink"/>
                 <w:noProof/>
               </w:rPr>
-              <w:t>step 2 Setup your Regression tests List</w:t>
+              <w:t>Manual Rerun</w:t>
             </w:r>
             <w:r>
               <w:rPr>
@@ -585,7 +1805,7 @@
                 <w:noProof/>
                 <w:webHidden/>
               </w:rPr>
-              <w:instrText xml:space="preserve"> PAGEREF _Toc424301213 \h </w:instrText>
+              <w:instrText xml:space="preserve"> PAGEREF _Toc424303436 \h </w:instrText>
             </w:r>
             <w:r>
               <w:rPr>
@@ -605,7 +1825,283 @@
                 <w:noProof/>
                 <w:webHidden/>
               </w:rPr>
-              <w:t>7</w:t>
+              <w:t>12</w:t>
+            </w:r>
+            <w:r>
+              <w:rPr>
+                <w:noProof/>
+                <w:webHidden/>
+              </w:rPr>
+              <w:fldChar w:fldCharType="end"/>
+            </w:r>
+          </w:hyperlink>
+        </w:p>
+        <w:p>
+          <w:pPr>
+            <w:pStyle w:val="TOC2"/>
+            <w:tabs>
+              <w:tab w:val="right" w:leader="dot" w:pos="9350"/>
+            </w:tabs>
+            <w:rPr>
+              <w:rFonts w:eastAsiaTheme="minorEastAsia" w:cstheme="minorBidi"/>
+              <w:noProof/>
+            </w:rPr>
+          </w:pPr>
+          <w:hyperlink w:anchor="_Toc424303437" w:history="1">
+            <w:r>
+              <w:rPr>
+                <w:rStyle w:val="Hyperlink"/>
+                <w:noProof/>
+              </w:rPr>
+              <w:t>Rerun Optimized Regression</w:t>
+            </w:r>
+            <w:r>
+              <w:rPr>
+                <w:noProof/>
+                <w:webHidden/>
+              </w:rPr>
+              <w:tab/>
+            </w:r>
+            <w:r>
+              <w:rPr>
+                <w:noProof/>
+                <w:webHidden/>
+              </w:rPr>
+              <w:fldChar w:fldCharType="begin"/>
+            </w:r>
+            <w:r>
+              <w:rPr>
+                <w:noProof/>
+                <w:webHidden/>
+              </w:rPr>
+              <w:instrText xml:space="preserve"> PAGEREF _Toc424303437 \h </w:instrText>
+            </w:r>
+            <w:r>
+              <w:rPr>
+                <w:noProof/>
+                <w:webHidden/>
+              </w:rPr>
+            </w:r>
+            <w:r>
+              <w:rPr>
+                <w:noProof/>
+                <w:webHidden/>
+              </w:rPr>
+              <w:fldChar w:fldCharType="separate"/>
+            </w:r>
+            <w:r>
+              <w:rPr>
+                <w:noProof/>
+                <w:webHidden/>
+              </w:rPr>
+              <w:t>12</w:t>
+            </w:r>
+            <w:r>
+              <w:rPr>
+                <w:noProof/>
+                <w:webHidden/>
+              </w:rPr>
+              <w:fldChar w:fldCharType="end"/>
+            </w:r>
+          </w:hyperlink>
+        </w:p>
+        <w:p>
+          <w:pPr>
+            <w:pStyle w:val="TOC2"/>
+            <w:tabs>
+              <w:tab w:val="right" w:leader="dot" w:pos="9350"/>
+            </w:tabs>
+            <w:rPr>
+              <w:rFonts w:eastAsiaTheme="minorEastAsia" w:cstheme="minorBidi"/>
+              <w:noProof/>
+            </w:rPr>
+          </w:pPr>
+          <w:hyperlink w:anchor="_Toc424303438" w:history="1">
+            <w:r>
+              <w:rPr>
+                <w:rStyle w:val="Hyperlink"/>
+                <w:noProof/>
+              </w:rPr>
+              <w:t>Run A Regression For Profiling Analysis</w:t>
+            </w:r>
+            <w:r>
+              <w:rPr>
+                <w:noProof/>
+                <w:webHidden/>
+              </w:rPr>
+              <w:tab/>
+            </w:r>
+            <w:r>
+              <w:rPr>
+                <w:noProof/>
+                <w:webHidden/>
+              </w:rPr>
+              <w:fldChar w:fldCharType="begin"/>
+            </w:r>
+            <w:r>
+              <w:rPr>
+                <w:noProof/>
+                <w:webHidden/>
+              </w:rPr>
+              <w:instrText xml:space="preserve"> PAGEREF _Toc424303438 \h </w:instrText>
+            </w:r>
+            <w:r>
+              <w:rPr>
+                <w:noProof/>
+                <w:webHidden/>
+              </w:rPr>
+            </w:r>
+            <w:r>
+              <w:rPr>
+                <w:noProof/>
+                <w:webHidden/>
+              </w:rPr>
+              <w:fldChar w:fldCharType="separate"/>
+            </w:r>
+            <w:r>
+              <w:rPr>
+                <w:noProof/>
+                <w:webHidden/>
+              </w:rPr>
+              <w:t>12</w:t>
+            </w:r>
+            <w:r>
+              <w:rPr>
+                <w:noProof/>
+                <w:webHidden/>
+              </w:rPr>
+              <w:fldChar w:fldCharType="end"/>
+            </w:r>
+          </w:hyperlink>
+        </w:p>
+        <w:p>
+          <w:pPr>
+            <w:pStyle w:val="TOC1"/>
+            <w:tabs>
+              <w:tab w:val="right" w:leader="dot" w:pos="9350"/>
+            </w:tabs>
+            <w:rPr>
+              <w:rFonts w:eastAsiaTheme="minorEastAsia" w:cstheme="minorBidi"/>
+              <w:noProof/>
+            </w:rPr>
+          </w:pPr>
+          <w:hyperlink w:anchor="_Toc424303439" w:history="1">
+            <w:r>
+              <w:rPr>
+                <w:rStyle w:val="Hyperlink"/>
+                <w:noProof/>
+              </w:rPr>
+              <w:t>Advanced Customization</w:t>
+            </w:r>
+            <w:r>
+              <w:rPr>
+                <w:noProof/>
+                <w:webHidden/>
+              </w:rPr>
+              <w:tab/>
+            </w:r>
+            <w:r>
+              <w:rPr>
+                <w:noProof/>
+                <w:webHidden/>
+              </w:rPr>
+              <w:fldChar w:fldCharType="begin"/>
+            </w:r>
+            <w:r>
+              <w:rPr>
+                <w:noProof/>
+                <w:webHidden/>
+              </w:rPr>
+              <w:instrText xml:space="preserve"> PAGEREF _Toc424303439 \h </w:instrText>
+            </w:r>
+            <w:r>
+              <w:rPr>
+                <w:noProof/>
+                <w:webHidden/>
+              </w:rPr>
+            </w:r>
+            <w:r>
+              <w:rPr>
+                <w:noProof/>
+                <w:webHidden/>
+              </w:rPr>
+              <w:fldChar w:fldCharType="separate"/>
+            </w:r>
+            <w:r>
+              <w:rPr>
+                <w:noProof/>
+                <w:webHidden/>
+              </w:rPr>
+              <w:t>14</w:t>
+            </w:r>
+            <w:r>
+              <w:rPr>
+                <w:noProof/>
+                <w:webHidden/>
+              </w:rPr>
+              <w:fldChar w:fldCharType="end"/>
+            </w:r>
+          </w:hyperlink>
+        </w:p>
+        <w:p>
+          <w:pPr>
+            <w:pStyle w:val="TOC2"/>
+            <w:tabs>
+              <w:tab w:val="right" w:leader="dot" w:pos="9350"/>
+            </w:tabs>
+            <w:rPr>
+              <w:rFonts w:eastAsiaTheme="minorEastAsia" w:cstheme="minorBidi"/>
+              <w:noProof/>
+            </w:rPr>
+          </w:pPr>
+          <w:hyperlink w:anchor="_Toc424303440" w:history="1">
+            <w:r>
+              <w:rPr>
+                <w:rStyle w:val="Hyperlink"/>
+                <w:noProof/>
+              </w:rPr>
+              <w:t>Regression configuration parameters</w:t>
+            </w:r>
+            <w:r>
+              <w:rPr>
+                <w:noProof/>
+                <w:webHidden/>
+              </w:rPr>
+              <w:tab/>
+            </w:r>
+            <w:r>
+              <w:rPr>
+                <w:noProof/>
+                <w:webHidden/>
+              </w:rPr>
+              <w:fldChar w:fldCharType="begin"/>
+            </w:r>
+            <w:r>
+              <w:rPr>
+                <w:noProof/>
+                <w:webHidden/>
+              </w:rPr>
+              <w:instrText xml:space="preserve"> PAGEREF _Toc424303440 \h </w:instrText>
+            </w:r>
+            <w:r>
+              <w:rPr>
+                <w:noProof/>
+                <w:webHidden/>
+              </w:rPr>
+            </w:r>
+            <w:r>
+              <w:rPr>
+                <w:noProof/>
+                <w:webHidden/>
+              </w:rPr>
+              <w:fldChar w:fldCharType="separate"/>
+            </w:r>
+            <w:r>
+              <w:rPr>
+                <w:noProof/>
+                <w:webHidden/>
+              </w:rPr>
+              <w:t>14</w:t>
             </w:r>
             <w:r>
               <w:rPr>
@@ -627,13 +2123,13 @@
               <w:noProof/>
             </w:rPr>
           </w:pPr>
-          <w:hyperlink w:anchor="_Toc424301214" w:history="1">
+          <w:hyperlink w:anchor="_Toc424303441" w:history="1">
             <w:r>
               <w:rPr>
                 <w:rStyle w:val="Hyperlink"/>
                 <w:noProof/>
               </w:rPr>
-              <w:t>step 3 Setup your regression run PARAMETERS</w:t>
+              <w:t>Global Parameters</w:t>
             </w:r>
             <w:r>
               <w:rPr>
@@ -654,7 +2150,7 @@
                 <w:noProof/>
                 <w:webHidden/>
               </w:rPr>
-              <w:instrText xml:space="preserve"> PAGEREF _Toc424301214 \h </w:instrText>
+              <w:instrText xml:space="preserve"> PAGEREF _Toc424303441 \h </w:instrText>
             </w:r>
             <w:r>
               <w:rPr>
@@ -674,145 +2170,7 @@
                 <w:noProof/>
                 <w:webHidden/>
               </w:rPr>
-              <w:t>8</w:t>
-            </w:r>
-            <w:r>
-              <w:rPr>
-                <w:noProof/>
-                <w:webHidden/>
-              </w:rPr>
-              <w:fldChar w:fldCharType="end"/>
-            </w:r>
-          </w:hyperlink>
-        </w:p>
-        <w:p>
-          <w:pPr>
-            <w:pStyle w:val="TOC2"/>
-            <w:tabs>
-              <w:tab w:val="right" w:leader="dot" w:pos="9350"/>
-            </w:tabs>
-            <w:rPr>
-              <w:rFonts w:eastAsiaTheme="minorEastAsia" w:cstheme="minorBidi"/>
-              <w:noProof/>
-            </w:rPr>
-          </w:pPr>
-          <w:hyperlink w:anchor="_Toc424301215" w:history="1">
-            <w:r>
-              <w:rPr>
-                <w:rStyle w:val="Hyperlink"/>
-                <w:noProof/>
-              </w:rPr>
-              <w:t>Run your regression</w:t>
-            </w:r>
-            <w:r>
-              <w:rPr>
-                <w:noProof/>
-                <w:webHidden/>
-              </w:rPr>
-              <w:tab/>
-            </w:r>
-            <w:r>
-              <w:rPr>
-                <w:noProof/>
-                <w:webHidden/>
-              </w:rPr>
-              <w:fldChar w:fldCharType="begin"/>
-            </w:r>
-            <w:r>
-              <w:rPr>
-                <w:noProof/>
-                <w:webHidden/>
-              </w:rPr>
-              <w:instrText xml:space="preserve"> PAGEREF _Toc424301215 \h </w:instrText>
-            </w:r>
-            <w:r>
-              <w:rPr>
-                <w:noProof/>
-                <w:webHidden/>
-              </w:rPr>
-            </w:r>
-            <w:r>
-              <w:rPr>
-                <w:noProof/>
-                <w:webHidden/>
-              </w:rPr>
-              <w:fldChar w:fldCharType="separate"/>
-            </w:r>
-            <w:r>
-              <w:rPr>
-                <w:noProof/>
-                <w:webHidden/>
-              </w:rPr>
-              <w:t>10</w:t>
-            </w:r>
-            <w:r>
-              <w:rPr>
-                <w:noProof/>
-                <w:webHidden/>
-              </w:rPr>
-              <w:fldChar w:fldCharType="end"/>
-            </w:r>
-          </w:hyperlink>
-        </w:p>
-        <w:p>
-          <w:pPr>
-            <w:pStyle w:val="TOC2"/>
-            <w:tabs>
-              <w:tab w:val="right" w:leader="dot" w:pos="9350"/>
-            </w:tabs>
-            <w:rPr>
-              <w:rFonts w:eastAsiaTheme="minorEastAsia" w:cstheme="minorBidi"/>
-              <w:noProof/>
-            </w:rPr>
-          </w:pPr>
-          <w:hyperlink w:anchor="_Toc424301216" w:history="1">
-            <w:r>
-              <w:rPr>
-                <w:rStyle w:val="Hyperlink"/>
-                <w:noProof/>
-              </w:rPr>
-              <w:t>Look at regression results</w:t>
-            </w:r>
-            <w:r>
-              <w:rPr>
-                <w:noProof/>
-                <w:webHidden/>
-              </w:rPr>
-              <w:tab/>
-            </w:r>
-            <w:r>
-              <w:rPr>
-                <w:noProof/>
-                <w:webHidden/>
-              </w:rPr>
-              <w:fldChar w:fldCharType="begin"/>
-            </w:r>
-            <w:r>
-              <w:rPr>
-                <w:noProof/>
-                <w:webHidden/>
-              </w:rPr>
-              <w:instrText xml:space="preserve"> PAGEREF _Toc424301216 \h </w:instrText>
-            </w:r>
-            <w:r>
-              <w:rPr>
-                <w:noProof/>
-                <w:webHidden/>
-              </w:rPr>
-            </w:r>
-            <w:r>
-              <w:rPr>
-                <w:noProof/>
-                <w:webHidden/>
-              </w:rPr>
-              <w:fldChar w:fldCharType="separate"/>
-            </w:r>
-            <w:r>
-              <w:rPr>
-                <w:noProof/>
-                <w:webHidden/>
-              </w:rPr>
-              <w:t>11</w:t>
+              <w:t>14</w:t>
             </w:r>
             <w:r>
               <w:rPr>
@@ -834,13 +2192,13 @@
               <w:noProof/>
             </w:rPr>
           </w:pPr>
-          <w:hyperlink w:anchor="_Toc424301217" w:history="1">
+          <w:hyperlink w:anchor="_Toc424303442" w:history="1">
             <w:r>
               <w:rPr>
                 <w:rStyle w:val="Hyperlink"/>
                 <w:noProof/>
               </w:rPr>
-              <w:t>Tests Simulation Outputs</w:t>
+              <w:t>Compilation Parameters</w:t>
             </w:r>
             <w:r>
               <w:rPr>
@@ -861,7 +2219,7 @@
                 <w:noProof/>
                 <w:webHidden/>
               </w:rPr>
-              <w:instrText xml:space="preserve"> PAGEREF _Toc424301217 \h </w:instrText>
+              <w:instrText xml:space="preserve"> PAGEREF _Toc424303442 \h </w:instrText>
             </w:r>
             <w:r>
               <w:rPr>
@@ -881,7 +2239,7 @@
                 <w:noProof/>
                 <w:webHidden/>
               </w:rPr>
-              <w:t>11</w:t>
+              <w:t>14</w:t>
             </w:r>
             <w:r>
               <w:rPr>
@@ -903,13 +2261,13 @@
               <w:noProof/>
             </w:rPr>
           </w:pPr>
-          <w:hyperlink w:anchor="_Toc424301218" w:history="1">
+          <w:hyperlink w:anchor="_Toc424303443" w:history="1">
             <w:r>
               <w:rPr>
                 <w:rStyle w:val="Hyperlink"/>
                 <w:noProof/>
               </w:rPr>
-              <w:t>Failed Test Report</w:t>
+              <w:t>Coverage Parameters</w:t>
             </w:r>
             <w:r>
               <w:rPr>
@@ -930,7 +2288,7 @@
                 <w:noProof/>
                 <w:webHidden/>
               </w:rPr>
-              <w:instrText xml:space="preserve"> PAGEREF _Toc424301218 \h </w:instrText>
+              <w:instrText xml:space="preserve"> PAGEREF _Toc424303443 \h </w:instrText>
             </w:r>
             <w:r>
               <w:rPr>
@@ -950,7 +2308,7 @@
                 <w:noProof/>
                 <w:webHidden/>
               </w:rPr>
-              <w:t>11</w:t>
+              <w:t>14</w:t>
             </w:r>
             <w:r>
               <w:rPr>
@@ -972,13 +2330,13 @@
               <w:noProof/>
             </w:rPr>
           </w:pPr>
-          <w:hyperlink w:anchor="_Toc424301219" w:history="1">
+          <w:hyperlink w:anchor="_Toc424303444" w:history="1">
             <w:r>
               <w:rPr>
                 <w:rStyle w:val="Hyperlink"/>
                 <w:noProof/>
               </w:rPr>
-              <w:t>Merged coverage of current regression</w:t>
+              <w:t>Simulation Parameters</w:t>
             </w:r>
             <w:r>
               <w:rPr>
@@ -999,7 +2357,7 @@
                 <w:noProof/>
                 <w:webHidden/>
               </w:rPr>
-              <w:instrText xml:space="preserve"> PAGEREF _Toc424301219 \h </w:instrText>
+              <w:instrText xml:space="preserve"> PAGEREF _Toc424303444 \h </w:instrText>
             </w:r>
             <w:r>
               <w:rPr>
@@ -1019,7 +2377,7 @@
                 <w:noProof/>
                 <w:webHidden/>
               </w:rPr>
-              <w:t>11</w:t>
+              <w:t>15</w:t>
             </w:r>
             <w:r>
               <w:rPr>
@@ -1041,13 +2399,13 @@
               <w:noProof/>
             </w:rPr>
           </w:pPr>
-          <w:hyperlink w:anchor="_Toc424301220" w:history="1">
+          <w:hyperlink w:anchor="_Toc424303445" w:history="1">
             <w:r>
               <w:rPr>
                 <w:rStyle w:val="Hyperlink"/>
                 <w:noProof/>
               </w:rPr>
-              <w:t>Merged coverage of all regressions</w:t>
+              <w:t>Report Parameters</w:t>
             </w:r>
             <w:r>
               <w:rPr>
@@ -1068,7 +2426,7 @@
                 <w:noProof/>
                 <w:webHidden/>
               </w:rPr>
-              <w:instrText xml:space="preserve"> PAGEREF _Toc424301220 \h </w:instrText>
+              <w:instrText xml:space="preserve"> PAGEREF _Toc424303445 \h </w:instrText>
             </w:r>
             <w:r>
               <w:rPr>
@@ -1088,7 +2446,7 @@
                 <w:noProof/>
                 <w:webHidden/>
               </w:rPr>
-              <w:t>11</w:t>
+              <w:t>15</w:t>
             </w:r>
             <w:r>
               <w:rPr>
@@ -1110,13 +2468,13 @@
               <w:noProof/>
             </w:rPr>
           </w:pPr>
-          <w:hyperlink w:anchor="_Toc424301221" w:history="1">
+          <w:hyperlink w:anchor="_Toc424303446" w:history="1">
             <w:r>
               <w:rPr>
                 <w:rStyle w:val="Hyperlink"/>
                 <w:noProof/>
               </w:rPr>
-              <w:t>Trend coverage of all regressions</w:t>
+              <w:t>Formal Parameters</w:t>
             </w:r>
             <w:r>
               <w:rPr>
@@ -1137,7 +2495,7 @@
                 <w:noProof/>
                 <w:webHidden/>
               </w:rPr>
-              <w:instrText xml:space="preserve"> PAGEREF _Toc424301221 \h </w:instrText>
+              <w:instrText xml:space="preserve"> PAGEREF _Toc424303446 \h </w:instrText>
             </w:r>
             <w:r>
               <w:rPr>
@@ -1157,1318 +2515,7 @@
                 <w:noProof/>
                 <w:webHidden/>
               </w:rPr>
-              <w:t>11</w:t>
-            </w:r>
-            <w:r>
-              <w:rPr>
-                <w:noProof/>
-                <w:webHidden/>
-              </w:rPr>
-              <w:fldChar w:fldCharType="end"/>
-            </w:r>
-          </w:hyperlink>
-        </w:p>
-        <w:p>
-          <w:pPr>
-            <w:pStyle w:val="TOC3"/>
-            <w:tabs>
-              <w:tab w:val="right" w:leader="dot" w:pos="9350"/>
-            </w:tabs>
-            <w:rPr>
-              <w:rFonts w:eastAsiaTheme="minorEastAsia" w:cstheme="minorBidi"/>
-              <w:noProof/>
-            </w:rPr>
-          </w:pPr>
-          <w:hyperlink w:anchor="_Toc424301222" w:history="1">
-            <w:r>
-              <w:rPr>
-                <w:rStyle w:val="Hyperlink"/>
-                <w:noProof/>
-              </w:rPr>
-              <w:t>Ranking report</w:t>
-            </w:r>
-            <w:r>
-              <w:rPr>
-                <w:noProof/>
-                <w:webHidden/>
-              </w:rPr>
-              <w:tab/>
-            </w:r>
-            <w:r>
-              <w:rPr>
-                <w:noProof/>
-                <w:webHidden/>
-              </w:rPr>
-              <w:fldChar w:fldCharType="begin"/>
-            </w:r>
-            <w:r>
-              <w:rPr>
-                <w:noProof/>
-                <w:webHidden/>
-              </w:rPr>
-              <w:instrText xml:space="preserve"> PAGEREF _Toc424301222 \h </w:instrText>
-            </w:r>
-            <w:r>
-              <w:rPr>
-                <w:noProof/>
-                <w:webHidden/>
-              </w:rPr>
-            </w:r>
-            <w:r>
-              <w:rPr>
-                <w:noProof/>
-                <w:webHidden/>
-              </w:rPr>
-              <w:fldChar w:fldCharType="separate"/>
-            </w:r>
-            <w:r>
-              <w:rPr>
-                <w:noProof/>
-                <w:webHidden/>
-              </w:rPr>
-              <w:t>12</w:t>
-            </w:r>
-            <w:r>
-              <w:rPr>
-                <w:noProof/>
-                <w:webHidden/>
-              </w:rPr>
-              <w:fldChar w:fldCharType="end"/>
-            </w:r>
-          </w:hyperlink>
-        </w:p>
-        <w:p>
-          <w:pPr>
-            <w:pStyle w:val="TOC3"/>
-            <w:tabs>
-              <w:tab w:val="right" w:leader="dot" w:pos="9350"/>
-            </w:tabs>
-            <w:rPr>
-              <w:rFonts w:eastAsiaTheme="minorEastAsia" w:cstheme="minorBidi"/>
-              <w:noProof/>
-            </w:rPr>
-          </w:pPr>
-          <w:hyperlink w:anchor="_Toc424301223" w:history="1">
-            <w:r>
-              <w:rPr>
-                <w:rStyle w:val="Hyperlink"/>
-                <w:noProof/>
-              </w:rPr>
-              <w:t>Coverage report</w:t>
-            </w:r>
-            <w:r>
-              <w:rPr>
-                <w:noProof/>
-                <w:webHidden/>
-              </w:rPr>
-              <w:tab/>
-            </w:r>
-            <w:r>
-              <w:rPr>
-                <w:noProof/>
-                <w:webHidden/>
-              </w:rPr>
-              <w:fldChar w:fldCharType="begin"/>
-            </w:r>
-            <w:r>
-              <w:rPr>
-                <w:noProof/>
-                <w:webHidden/>
-              </w:rPr>
-              <w:instrText xml:space="preserve"> PAGEREF _Toc424301223 \h </w:instrText>
-            </w:r>
-            <w:r>
-              <w:rPr>
-                <w:noProof/>
-                <w:webHidden/>
-              </w:rPr>
-            </w:r>
-            <w:r>
-              <w:rPr>
-                <w:noProof/>
-                <w:webHidden/>
-              </w:rPr>
-              <w:fldChar w:fldCharType="separate"/>
-            </w:r>
-            <w:r>
-              <w:rPr>
-                <w:noProof/>
-                <w:webHidden/>
-              </w:rPr>
-              <w:t>12</w:t>
-            </w:r>
-            <w:r>
-              <w:rPr>
-                <w:noProof/>
-                <w:webHidden/>
-              </w:rPr>
-              <w:fldChar w:fldCharType="end"/>
-            </w:r>
-          </w:hyperlink>
-        </w:p>
-        <w:p>
-          <w:pPr>
-            <w:pStyle w:val="TOC3"/>
-            <w:tabs>
-              <w:tab w:val="right" w:leader="dot" w:pos="9350"/>
-            </w:tabs>
-            <w:rPr>
-              <w:rFonts w:eastAsiaTheme="minorEastAsia" w:cstheme="minorBidi"/>
-              <w:noProof/>
-            </w:rPr>
-          </w:pPr>
-          <w:hyperlink w:anchor="_Toc424301224" w:history="1">
-            <w:r>
-              <w:rPr>
-                <w:rStyle w:val="Hyperlink"/>
-                <w:noProof/>
-              </w:rPr>
-              <w:t>Trend report</w:t>
-            </w:r>
-            <w:r>
-              <w:rPr>
-                <w:noProof/>
-                <w:webHidden/>
-              </w:rPr>
-              <w:tab/>
-            </w:r>
-            <w:r>
-              <w:rPr>
-                <w:noProof/>
-                <w:webHidden/>
-              </w:rPr>
-              <w:fldChar w:fldCharType="begin"/>
-            </w:r>
-            <w:r>
-              <w:rPr>
-                <w:noProof/>
-                <w:webHidden/>
-              </w:rPr>
-              <w:instrText xml:space="preserve"> PAGEREF _Toc424301224 \h </w:instrText>
-            </w:r>
-            <w:r>
-              <w:rPr>
-                <w:noProof/>
-                <w:webHidden/>
-              </w:rPr>
-            </w:r>
-            <w:r>
-              <w:rPr>
-                <w:noProof/>
-                <w:webHidden/>
-              </w:rPr>
-              <w:fldChar w:fldCharType="separate"/>
-            </w:r>
-            <w:r>
-              <w:rPr>
-                <w:noProof/>
-                <w:webHidden/>
-              </w:rPr>
-              <w:t>12</w:t>
-            </w:r>
-            <w:r>
-              <w:rPr>
-                <w:noProof/>
-                <w:webHidden/>
-              </w:rPr>
-              <w:fldChar w:fldCharType="end"/>
-            </w:r>
-          </w:hyperlink>
-        </w:p>
-        <w:p>
-          <w:pPr>
-            <w:pStyle w:val="TOC3"/>
-            <w:tabs>
-              <w:tab w:val="right" w:leader="dot" w:pos="9350"/>
-            </w:tabs>
-            <w:rPr>
-              <w:rFonts w:eastAsiaTheme="minorEastAsia" w:cstheme="minorBidi"/>
-              <w:noProof/>
-            </w:rPr>
-          </w:pPr>
-          <w:hyperlink w:anchor="_Toc424301225" w:history="1">
-            <w:r>
-              <w:rPr>
-                <w:rStyle w:val="Hyperlink"/>
-                <w:noProof/>
-              </w:rPr>
-              <w:t>Questa VRM report</w:t>
-            </w:r>
-            <w:r>
-              <w:rPr>
-                <w:noProof/>
-                <w:webHidden/>
-              </w:rPr>
-              <w:tab/>
-            </w:r>
-            <w:r>
-              <w:rPr>
-                <w:noProof/>
-                <w:webHidden/>
-              </w:rPr>
-              <w:fldChar w:fldCharType="begin"/>
-            </w:r>
-            <w:r>
-              <w:rPr>
-                <w:noProof/>
-                <w:webHidden/>
-              </w:rPr>
-              <w:instrText xml:space="preserve"> PAGEREF _Toc424301225 \h </w:instrText>
-            </w:r>
-            <w:r>
-              <w:rPr>
-                <w:noProof/>
-                <w:webHidden/>
-              </w:rPr>
-            </w:r>
-            <w:r>
-              <w:rPr>
-                <w:noProof/>
-                <w:webHidden/>
-              </w:rPr>
-              <w:fldChar w:fldCharType="separate"/>
-            </w:r>
-            <w:r>
-              <w:rPr>
-                <w:noProof/>
-                <w:webHidden/>
-              </w:rPr>
-              <w:t>12</w:t>
-            </w:r>
-            <w:r>
-              <w:rPr>
-                <w:noProof/>
-                <w:webHidden/>
-              </w:rPr>
-              <w:fldChar w:fldCharType="end"/>
-            </w:r>
-          </w:hyperlink>
-        </w:p>
-        <w:p>
-          <w:pPr>
-            <w:pStyle w:val="TOC3"/>
-            <w:tabs>
-              <w:tab w:val="right" w:leader="dot" w:pos="9350"/>
-            </w:tabs>
-            <w:rPr>
-              <w:rFonts w:eastAsiaTheme="minorEastAsia" w:cstheme="minorBidi"/>
-              <w:noProof/>
-            </w:rPr>
-          </w:pPr>
-          <w:hyperlink w:anchor="_Toc424301226" w:history="1">
-            <w:r>
-              <w:rPr>
-                <w:rStyle w:val="Hyperlink"/>
-                <w:noProof/>
-              </w:rPr>
-              <w:t>Coverage exclusions</w:t>
-            </w:r>
-            <w:r>
-              <w:rPr>
-                <w:noProof/>
-                <w:webHidden/>
-              </w:rPr>
-              <w:tab/>
-            </w:r>
-            <w:r>
-              <w:rPr>
-                <w:noProof/>
-                <w:webHidden/>
-              </w:rPr>
-              <w:fldChar w:fldCharType="begin"/>
-            </w:r>
-            <w:r>
-              <w:rPr>
-                <w:noProof/>
-                <w:webHidden/>
-              </w:rPr>
-              <w:instrText xml:space="preserve"> PAGEREF _Toc424301226 \h </w:instrText>
-            </w:r>
-            <w:r>
-              <w:rPr>
-                <w:noProof/>
-                <w:webHidden/>
-              </w:rPr>
-            </w:r>
-            <w:r>
-              <w:rPr>
-                <w:noProof/>
-                <w:webHidden/>
-              </w:rPr>
-              <w:fldChar w:fldCharType="separate"/>
-            </w:r>
-            <w:r>
-              <w:rPr>
-                <w:noProof/>
-                <w:webHidden/>
-              </w:rPr>
-              <w:t>12</w:t>
-            </w:r>
-            <w:r>
-              <w:rPr>
-                <w:noProof/>
-                <w:webHidden/>
-              </w:rPr>
-              <w:fldChar w:fldCharType="end"/>
-            </w:r>
-          </w:hyperlink>
-        </w:p>
-        <w:p>
-          <w:pPr>
-            <w:pStyle w:val="TOC1"/>
-            <w:tabs>
-              <w:tab w:val="right" w:leader="dot" w:pos="9350"/>
-            </w:tabs>
-            <w:rPr>
-              <w:rFonts w:eastAsiaTheme="minorEastAsia" w:cstheme="minorBidi"/>
-              <w:noProof/>
-            </w:rPr>
-          </w:pPr>
-          <w:hyperlink w:anchor="_Toc424301227" w:history="1">
-            <w:r>
-              <w:rPr>
-                <w:rStyle w:val="Hyperlink"/>
-                <w:noProof/>
-              </w:rPr>
-              <w:t>Advanced Usage</w:t>
-            </w:r>
-            <w:r>
-              <w:rPr>
-                <w:noProof/>
-                <w:webHidden/>
-              </w:rPr>
-              <w:tab/>
-            </w:r>
-            <w:r>
-              <w:rPr>
-                <w:noProof/>
-                <w:webHidden/>
-              </w:rPr>
-              <w:fldChar w:fldCharType="begin"/>
-            </w:r>
-            <w:r>
-              <w:rPr>
-                <w:noProof/>
-                <w:webHidden/>
-              </w:rPr>
-              <w:instrText xml:space="preserve"> PAGEREF _Toc424301227 \h </w:instrText>
-            </w:r>
-            <w:r>
-              <w:rPr>
-                <w:noProof/>
-                <w:webHidden/>
-              </w:rPr>
-            </w:r>
-            <w:r>
-              <w:rPr>
-                <w:noProof/>
-                <w:webHidden/>
-              </w:rPr>
-              <w:fldChar w:fldCharType="separate"/>
-            </w:r>
-            <w:r>
-              <w:rPr>
-                <w:noProof/>
-                <w:webHidden/>
-              </w:rPr>
-              <w:t>13</w:t>
-            </w:r>
-            <w:r>
-              <w:rPr>
-                <w:noProof/>
-                <w:webHidden/>
-              </w:rPr>
-              <w:fldChar w:fldCharType="end"/>
-            </w:r>
-          </w:hyperlink>
-        </w:p>
-        <w:p>
-          <w:pPr>
-            <w:pStyle w:val="TOC2"/>
-            <w:tabs>
-              <w:tab w:val="right" w:leader="dot" w:pos="9350"/>
-            </w:tabs>
-            <w:rPr>
-              <w:rFonts w:eastAsiaTheme="minorEastAsia" w:cstheme="minorBidi"/>
-              <w:noProof/>
-            </w:rPr>
-          </w:pPr>
-          <w:hyperlink w:anchor="_Toc424301228" w:history="1">
-            <w:r>
-              <w:rPr>
-                <w:rStyle w:val="Hyperlink"/>
-                <w:noProof/>
-              </w:rPr>
-              <w:t>Rerun of regression failed tests</w:t>
-            </w:r>
-            <w:r>
-              <w:rPr>
-                <w:noProof/>
-                <w:webHidden/>
-              </w:rPr>
-              <w:tab/>
-            </w:r>
-            <w:r>
-              <w:rPr>
-                <w:noProof/>
-                <w:webHidden/>
-              </w:rPr>
-              <w:fldChar w:fldCharType="begin"/>
-            </w:r>
-            <w:r>
-              <w:rPr>
-                <w:noProof/>
-                <w:webHidden/>
-              </w:rPr>
-              <w:instrText xml:space="preserve"> PAGEREF _Toc424301228 \h </w:instrText>
-            </w:r>
-            <w:r>
-              <w:rPr>
-                <w:noProof/>
-                <w:webHidden/>
-              </w:rPr>
-            </w:r>
-            <w:r>
-              <w:rPr>
-                <w:noProof/>
-                <w:webHidden/>
-              </w:rPr>
-              <w:fldChar w:fldCharType="separate"/>
-            </w:r>
-            <w:r>
-              <w:rPr>
-                <w:noProof/>
-                <w:webHidden/>
-              </w:rPr>
-              <w:t>13</w:t>
-            </w:r>
-            <w:r>
-              <w:rPr>
-                <w:noProof/>
-                <w:webHidden/>
-              </w:rPr>
-              <w:fldChar w:fldCharType="end"/>
-            </w:r>
-          </w:hyperlink>
-        </w:p>
-        <w:p>
-          <w:pPr>
-            <w:pStyle w:val="TOC3"/>
-            <w:tabs>
-              <w:tab w:val="right" w:leader="dot" w:pos="9350"/>
-            </w:tabs>
-            <w:rPr>
-              <w:rFonts w:eastAsiaTheme="minorEastAsia" w:cstheme="minorBidi"/>
-              <w:noProof/>
-            </w:rPr>
-          </w:pPr>
-          <w:hyperlink w:anchor="_Toc424301229" w:history="1">
-            <w:r>
-              <w:rPr>
-                <w:rStyle w:val="Hyperlink"/>
-                <w:noProof/>
-              </w:rPr>
-              <w:t>Automatic Rerun</w:t>
-            </w:r>
-            <w:r>
-              <w:rPr>
-                <w:noProof/>
-                <w:webHidden/>
-              </w:rPr>
-              <w:tab/>
-            </w:r>
-            <w:r>
-              <w:rPr>
-                <w:noProof/>
-                <w:webHidden/>
-              </w:rPr>
-              <w:fldChar w:fldCharType="begin"/>
-            </w:r>
-            <w:r>
-              <w:rPr>
-                <w:noProof/>
-                <w:webHidden/>
-              </w:rPr>
-              <w:instrText xml:space="preserve"> PAGEREF _Toc424301229 \h </w:instrText>
-            </w:r>
-            <w:r>
-              <w:rPr>
-                <w:noProof/>
-                <w:webHidden/>
-              </w:rPr>
-            </w:r>
-            <w:r>
-              <w:rPr>
-                <w:noProof/>
-                <w:webHidden/>
-              </w:rPr>
-              <w:fldChar w:fldCharType="separate"/>
-            </w:r>
-            <w:r>
-              <w:rPr>
-                <w:noProof/>
-                <w:webHidden/>
-              </w:rPr>
-              <w:t>13</w:t>
-            </w:r>
-            <w:r>
-              <w:rPr>
-                <w:noProof/>
-                <w:webHidden/>
-              </w:rPr>
-              <w:fldChar w:fldCharType="end"/>
-            </w:r>
-          </w:hyperlink>
-        </w:p>
-        <w:p>
-          <w:pPr>
-            <w:pStyle w:val="TOC3"/>
-            <w:tabs>
-              <w:tab w:val="right" w:leader="dot" w:pos="9350"/>
-            </w:tabs>
-            <w:rPr>
-              <w:rFonts w:eastAsiaTheme="minorEastAsia" w:cstheme="minorBidi"/>
-              <w:noProof/>
-            </w:rPr>
-          </w:pPr>
-          <w:hyperlink w:anchor="_Toc424301230" w:history="1">
-            <w:r>
-              <w:rPr>
-                <w:rStyle w:val="Hyperlink"/>
-                <w:noProof/>
-              </w:rPr>
-              <w:t>Manual Rerun</w:t>
-            </w:r>
-            <w:r>
-              <w:rPr>
-                <w:noProof/>
-                <w:webHidden/>
-              </w:rPr>
-              <w:tab/>
-            </w:r>
-            <w:r>
-              <w:rPr>
-                <w:noProof/>
-                <w:webHidden/>
-              </w:rPr>
-              <w:fldChar w:fldCharType="begin"/>
-            </w:r>
-            <w:r>
-              <w:rPr>
-                <w:noProof/>
-                <w:webHidden/>
-              </w:rPr>
-              <w:instrText xml:space="preserve"> PAGEREF _Toc424301230 \h </w:instrText>
-            </w:r>
-            <w:r>
-              <w:rPr>
-                <w:noProof/>
-                <w:webHidden/>
-              </w:rPr>
-            </w:r>
-            <w:r>
-              <w:rPr>
-                <w:noProof/>
-                <w:webHidden/>
-              </w:rPr>
-              <w:fldChar w:fldCharType="separate"/>
-            </w:r>
-            <w:r>
-              <w:rPr>
-                <w:noProof/>
-                <w:webHidden/>
-              </w:rPr>
-              <w:t>13</w:t>
-            </w:r>
-            <w:r>
-              <w:rPr>
-                <w:noProof/>
-                <w:webHidden/>
-              </w:rPr>
-              <w:fldChar w:fldCharType="end"/>
-            </w:r>
-          </w:hyperlink>
-        </w:p>
-        <w:p>
-          <w:pPr>
-            <w:pStyle w:val="TOC2"/>
-            <w:tabs>
-              <w:tab w:val="right" w:leader="dot" w:pos="9350"/>
-            </w:tabs>
-            <w:rPr>
-              <w:rFonts w:eastAsiaTheme="minorEastAsia" w:cstheme="minorBidi"/>
-              <w:noProof/>
-            </w:rPr>
-          </w:pPr>
-          <w:hyperlink w:anchor="_Toc424301231" w:history="1">
-            <w:r>
-              <w:rPr>
-                <w:rStyle w:val="Hyperlink"/>
-                <w:noProof/>
-              </w:rPr>
-              <w:t>Rerun Optimized Regression</w:t>
-            </w:r>
-            <w:r>
-              <w:rPr>
-                <w:noProof/>
-                <w:webHidden/>
-              </w:rPr>
-              <w:tab/>
-            </w:r>
-            <w:r>
-              <w:rPr>
-                <w:noProof/>
-                <w:webHidden/>
-              </w:rPr>
-              <w:fldChar w:fldCharType="begin"/>
-            </w:r>
-            <w:r>
-              <w:rPr>
-                <w:noProof/>
-                <w:webHidden/>
-              </w:rPr>
-              <w:instrText xml:space="preserve"> PAGEREF _Toc424301231 \h </w:instrText>
-            </w:r>
-            <w:r>
-              <w:rPr>
-                <w:noProof/>
-                <w:webHidden/>
-              </w:rPr>
-            </w:r>
-            <w:r>
-              <w:rPr>
-                <w:noProof/>
-                <w:webHidden/>
-              </w:rPr>
-              <w:fldChar w:fldCharType="separate"/>
-            </w:r>
-            <w:r>
-              <w:rPr>
-                <w:noProof/>
-                <w:webHidden/>
-              </w:rPr>
-              <w:t>13</w:t>
-            </w:r>
-            <w:r>
-              <w:rPr>
-                <w:noProof/>
-                <w:webHidden/>
-              </w:rPr>
-              <w:fldChar w:fldCharType="end"/>
-            </w:r>
-          </w:hyperlink>
-        </w:p>
-        <w:p>
-          <w:pPr>
-            <w:pStyle w:val="TOC2"/>
-            <w:tabs>
-              <w:tab w:val="right" w:leader="dot" w:pos="9350"/>
-            </w:tabs>
-            <w:rPr>
-              <w:rFonts w:eastAsiaTheme="minorEastAsia" w:cstheme="minorBidi"/>
-              <w:noProof/>
-            </w:rPr>
-          </w:pPr>
-          <w:hyperlink w:anchor="_Toc424301232" w:history="1">
-            <w:r>
-              <w:rPr>
-                <w:rStyle w:val="Hyperlink"/>
-                <w:noProof/>
-              </w:rPr>
-              <w:t>Run A Regression For Profiling Analysis</w:t>
-            </w:r>
-            <w:r>
-              <w:rPr>
-                <w:noProof/>
-                <w:webHidden/>
-              </w:rPr>
-              <w:tab/>
-            </w:r>
-            <w:r>
-              <w:rPr>
-                <w:noProof/>
-                <w:webHidden/>
-              </w:rPr>
-              <w:fldChar w:fldCharType="begin"/>
-            </w:r>
-            <w:r>
-              <w:rPr>
-                <w:noProof/>
-                <w:webHidden/>
-              </w:rPr>
-              <w:instrText xml:space="preserve"> PAGEREF _Toc424301232 \h </w:instrText>
-            </w:r>
-            <w:r>
-              <w:rPr>
-                <w:noProof/>
-                <w:webHidden/>
-              </w:rPr>
-            </w:r>
-            <w:r>
-              <w:rPr>
-                <w:noProof/>
-                <w:webHidden/>
-              </w:rPr>
-              <w:fldChar w:fldCharType="separate"/>
-            </w:r>
-            <w:r>
-              <w:rPr>
-                <w:noProof/>
-                <w:webHidden/>
-              </w:rPr>
-              <w:t>13</w:t>
-            </w:r>
-            <w:r>
-              <w:rPr>
-                <w:noProof/>
-                <w:webHidden/>
-              </w:rPr>
-              <w:fldChar w:fldCharType="end"/>
-            </w:r>
-          </w:hyperlink>
-        </w:p>
-        <w:p>
-          <w:pPr>
-            <w:pStyle w:val="TOC1"/>
-            <w:tabs>
-              <w:tab w:val="right" w:leader="dot" w:pos="9350"/>
-            </w:tabs>
-            <w:rPr>
-              <w:rFonts w:eastAsiaTheme="minorEastAsia" w:cstheme="minorBidi"/>
-              <w:noProof/>
-            </w:rPr>
-          </w:pPr>
-          <w:hyperlink w:anchor="_Toc424301233" w:history="1">
-            <w:r>
-              <w:rPr>
-                <w:rStyle w:val="Hyperlink"/>
-                <w:noProof/>
-              </w:rPr>
-              <w:t>Advanced Customization</w:t>
-            </w:r>
-            <w:r>
-              <w:rPr>
-                <w:noProof/>
-                <w:webHidden/>
-              </w:rPr>
-              <w:tab/>
-            </w:r>
-            <w:r>
-              <w:rPr>
-                <w:noProof/>
-                <w:webHidden/>
-              </w:rPr>
-              <w:fldChar w:fldCharType="begin"/>
-            </w:r>
-            <w:r>
-              <w:rPr>
-                <w:noProof/>
-                <w:webHidden/>
-              </w:rPr>
-              <w:instrText xml:space="preserve"> PAGEREF _Toc424301233 \h </w:instrText>
-            </w:r>
-            <w:r>
-              <w:rPr>
-                <w:noProof/>
-                <w:webHidden/>
-              </w:rPr>
-            </w:r>
-            <w:r>
-              <w:rPr>
-                <w:noProof/>
-                <w:webHidden/>
-              </w:rPr>
-              <w:fldChar w:fldCharType="separate"/>
-            </w:r>
-            <w:r>
-              <w:rPr>
-                <w:noProof/>
-                <w:webHidden/>
-              </w:rPr>
-              <w:t>15</w:t>
-            </w:r>
-            <w:r>
-              <w:rPr>
-                <w:noProof/>
-                <w:webHidden/>
-              </w:rPr>
-              <w:fldChar w:fldCharType="end"/>
-            </w:r>
-          </w:hyperlink>
-        </w:p>
-        <w:p>
-          <w:pPr>
-            <w:pStyle w:val="TOC2"/>
-            <w:tabs>
-              <w:tab w:val="right" w:leader="dot" w:pos="9350"/>
-            </w:tabs>
-            <w:rPr>
-              <w:rFonts w:eastAsiaTheme="minorEastAsia" w:cstheme="minorBidi"/>
-              <w:noProof/>
-            </w:rPr>
-          </w:pPr>
-          <w:hyperlink w:anchor="_Toc424301234" w:history="1">
-            <w:r>
-              <w:rPr>
-                <w:rStyle w:val="Hyperlink"/>
-                <w:noProof/>
-              </w:rPr>
-              <w:t>Regression configuration parameters</w:t>
-            </w:r>
-            <w:r>
-              <w:rPr>
-                <w:noProof/>
-                <w:webHidden/>
-              </w:rPr>
-              <w:tab/>
-            </w:r>
-            <w:r>
-              <w:rPr>
-                <w:noProof/>
-                <w:webHidden/>
-              </w:rPr>
-              <w:fldChar w:fldCharType="begin"/>
-            </w:r>
-            <w:r>
-              <w:rPr>
-                <w:noProof/>
-                <w:webHidden/>
-              </w:rPr>
-              <w:instrText xml:space="preserve"> PAGEREF _Toc424301234 \h </w:instrText>
-            </w:r>
-            <w:r>
-              <w:rPr>
-                <w:noProof/>
-                <w:webHidden/>
-              </w:rPr>
-            </w:r>
-            <w:r>
-              <w:rPr>
-                <w:noProof/>
-                <w:webHidden/>
-              </w:rPr>
-              <w:fldChar w:fldCharType="separate"/>
-            </w:r>
-            <w:r>
-              <w:rPr>
-                <w:noProof/>
-                <w:webHidden/>
-              </w:rPr>
-              <w:t>15</w:t>
-            </w:r>
-            <w:r>
-              <w:rPr>
-                <w:noProof/>
-                <w:webHidden/>
-              </w:rPr>
-              <w:fldChar w:fldCharType="end"/>
-            </w:r>
-          </w:hyperlink>
-        </w:p>
-        <w:p>
-          <w:pPr>
-            <w:pStyle w:val="TOC3"/>
-            <w:tabs>
-              <w:tab w:val="right" w:leader="dot" w:pos="9350"/>
-            </w:tabs>
-            <w:rPr>
-              <w:rFonts w:eastAsiaTheme="minorEastAsia" w:cstheme="minorBidi"/>
-              <w:noProof/>
-            </w:rPr>
-          </w:pPr>
-          <w:hyperlink w:anchor="_Toc424301235" w:history="1">
-            <w:r>
-              <w:rPr>
-                <w:rStyle w:val="Hyperlink"/>
-                <w:noProof/>
-              </w:rPr>
-              <w:t>Global Parameters</w:t>
-            </w:r>
-            <w:r>
-              <w:rPr>
-                <w:noProof/>
-                <w:webHidden/>
-              </w:rPr>
-              <w:tab/>
-            </w:r>
-            <w:r>
-              <w:rPr>
-                <w:noProof/>
-                <w:webHidden/>
-              </w:rPr>
-              <w:fldChar w:fldCharType="begin"/>
-            </w:r>
-            <w:r>
-              <w:rPr>
-                <w:noProof/>
-                <w:webHidden/>
-              </w:rPr>
-              <w:instrText xml:space="preserve"> PAGEREF _Toc424301235 \h </w:instrText>
-            </w:r>
-            <w:r>
-              <w:rPr>
-                <w:noProof/>
-                <w:webHidden/>
-              </w:rPr>
-            </w:r>
-            <w:r>
-              <w:rPr>
-                <w:noProof/>
-                <w:webHidden/>
-              </w:rPr>
-              <w:fldChar w:fldCharType="separate"/>
-            </w:r>
-            <w:r>
-              <w:rPr>
-                <w:noProof/>
-                <w:webHidden/>
-              </w:rPr>
-              <w:t>15</w:t>
-            </w:r>
-            <w:r>
-              <w:rPr>
-                <w:noProof/>
-                <w:webHidden/>
-              </w:rPr>
-              <w:fldChar w:fldCharType="end"/>
-            </w:r>
-          </w:hyperlink>
-        </w:p>
-        <w:p>
-          <w:pPr>
-            <w:pStyle w:val="TOC3"/>
-            <w:tabs>
-              <w:tab w:val="right" w:leader="dot" w:pos="9350"/>
-            </w:tabs>
-            <w:rPr>
-              <w:rFonts w:eastAsiaTheme="minorEastAsia" w:cstheme="minorBidi"/>
-              <w:noProof/>
-            </w:rPr>
-          </w:pPr>
-          <w:hyperlink w:anchor="_Toc424301236" w:history="1">
-            <w:r>
-              <w:rPr>
-                <w:rStyle w:val="Hyperlink"/>
-                <w:noProof/>
-              </w:rPr>
-              <w:t>Compilation Parameters</w:t>
-            </w:r>
-            <w:r>
-              <w:rPr>
-                <w:noProof/>
-                <w:webHidden/>
-              </w:rPr>
-              <w:tab/>
-            </w:r>
-            <w:r>
-              <w:rPr>
-                <w:noProof/>
-                <w:webHidden/>
-              </w:rPr>
-              <w:fldChar w:fldCharType="begin"/>
-            </w:r>
-            <w:r>
-              <w:rPr>
-                <w:noProof/>
-                <w:webHidden/>
-              </w:rPr>
-              <w:instrText xml:space="preserve"> PAGEREF _Toc424301236 \h </w:instrText>
-            </w:r>
-            <w:r>
-              <w:rPr>
-                <w:noProof/>
-                <w:webHidden/>
-              </w:rPr>
-            </w:r>
-            <w:r>
-              <w:rPr>
-                <w:noProof/>
-                <w:webHidden/>
-              </w:rPr>
-              <w:fldChar w:fldCharType="separate"/>
-            </w:r>
-            <w:r>
-              <w:rPr>
-                <w:noProof/>
-                <w:webHidden/>
-              </w:rPr>
-              <w:t>15</w:t>
-            </w:r>
-            <w:r>
-              <w:rPr>
-                <w:noProof/>
-                <w:webHidden/>
-              </w:rPr>
-              <w:fldChar w:fldCharType="end"/>
-            </w:r>
-          </w:hyperlink>
-        </w:p>
-        <w:p>
-          <w:pPr>
-            <w:pStyle w:val="TOC3"/>
-            <w:tabs>
-              <w:tab w:val="right" w:leader="dot" w:pos="9350"/>
-            </w:tabs>
-            <w:rPr>
-              <w:rFonts w:eastAsiaTheme="minorEastAsia" w:cstheme="minorBidi"/>
-              <w:noProof/>
-            </w:rPr>
-          </w:pPr>
-          <w:hyperlink w:anchor="_Toc424301237" w:history="1">
-            <w:r>
-              <w:rPr>
-                <w:rStyle w:val="Hyperlink"/>
-                <w:noProof/>
-              </w:rPr>
-              <w:t>Coverage Parameters</w:t>
-            </w:r>
-            <w:r>
-              <w:rPr>
-                <w:noProof/>
-                <w:webHidden/>
-              </w:rPr>
-              <w:tab/>
-            </w:r>
-            <w:r>
-              <w:rPr>
-                <w:noProof/>
-                <w:webHidden/>
-              </w:rPr>
-              <w:fldChar w:fldCharType="begin"/>
-            </w:r>
-            <w:r>
-              <w:rPr>
-                <w:noProof/>
-                <w:webHidden/>
-              </w:rPr>
-              <w:instrText xml:space="preserve"> PAGEREF _Toc424301237 \h </w:instrText>
-            </w:r>
-            <w:r>
-              <w:rPr>
-                <w:noProof/>
-                <w:webHidden/>
-              </w:rPr>
-            </w:r>
-            <w:r>
-              <w:rPr>
-                <w:noProof/>
-                <w:webHidden/>
-              </w:rPr>
-              <w:fldChar w:fldCharType="separate"/>
-            </w:r>
-            <w:r>
-              <w:rPr>
-                <w:noProof/>
-                <w:webHidden/>
-              </w:rPr>
-              <w:t>15</w:t>
-            </w:r>
-            <w:r>
-              <w:rPr>
-                <w:noProof/>
-                <w:webHidden/>
-              </w:rPr>
-              <w:fldChar w:fldCharType="end"/>
-            </w:r>
-          </w:hyperlink>
-        </w:p>
-        <w:p>
-          <w:pPr>
-            <w:pStyle w:val="TOC3"/>
-            <w:tabs>
-              <w:tab w:val="right" w:leader="dot" w:pos="9350"/>
-            </w:tabs>
-            <w:rPr>
-              <w:rFonts w:eastAsiaTheme="minorEastAsia" w:cstheme="minorBidi"/>
-              <w:noProof/>
-            </w:rPr>
-          </w:pPr>
-          <w:hyperlink w:anchor="_Toc424301238" w:history="1">
-            <w:r>
-              <w:rPr>
-                <w:rStyle w:val="Hyperlink"/>
-                <w:noProof/>
-              </w:rPr>
-              <w:t>Simulation Parameters</w:t>
-            </w:r>
-            <w:r>
-              <w:rPr>
-                <w:noProof/>
-                <w:webHidden/>
-              </w:rPr>
-              <w:tab/>
-            </w:r>
-            <w:r>
-              <w:rPr>
-                <w:noProof/>
-                <w:webHidden/>
-              </w:rPr>
-              <w:fldChar w:fldCharType="begin"/>
-            </w:r>
-            <w:r>
-              <w:rPr>
-                <w:noProof/>
-                <w:webHidden/>
-              </w:rPr>
-              <w:instrText xml:space="preserve"> PAGEREF _Toc424301238 \h </w:instrText>
-            </w:r>
-            <w:r>
-              <w:rPr>
-                <w:noProof/>
-                <w:webHidden/>
-              </w:rPr>
-            </w:r>
-            <w:r>
-              <w:rPr>
-                <w:noProof/>
-                <w:webHidden/>
-              </w:rPr>
-              <w:fldChar w:fldCharType="separate"/>
-            </w:r>
-            <w:r>
-              <w:rPr>
-                <w:noProof/>
-                <w:webHidden/>
-              </w:rPr>
               <w:t>16</w:t>
-            </w:r>
-            <w:r>
-              <w:rPr>
-                <w:noProof/>
-                <w:webHidden/>
-              </w:rPr>
-              <w:fldChar w:fldCharType="end"/>
-            </w:r>
-          </w:hyperlink>
-        </w:p>
-        <w:p>
-          <w:pPr>
-            <w:pStyle w:val="TOC3"/>
-            <w:tabs>
-              <w:tab w:val="right" w:leader="dot" w:pos="9350"/>
-            </w:tabs>
-            <w:rPr>
-              <w:rFonts w:eastAsiaTheme="minorEastAsia" w:cstheme="minorBidi"/>
-              <w:noProof/>
-            </w:rPr>
-          </w:pPr>
-          <w:hyperlink w:anchor="_Toc424301239" w:history="1">
-            <w:r>
-              <w:rPr>
-                <w:rStyle w:val="Hyperlink"/>
-                <w:noProof/>
-              </w:rPr>
-              <w:t>Report Parameters</w:t>
-            </w:r>
-            <w:r>
-              <w:rPr>
-                <w:noProof/>
-                <w:webHidden/>
-              </w:rPr>
-              <w:tab/>
-            </w:r>
-            <w:r>
-              <w:rPr>
-                <w:noProof/>
-                <w:webHidden/>
-              </w:rPr>
-              <w:fldChar w:fldCharType="begin"/>
-            </w:r>
-            <w:r>
-              <w:rPr>
-                <w:noProof/>
-                <w:webHidden/>
-              </w:rPr>
-              <w:instrText xml:space="preserve"> PAGEREF _Toc424301239 \h </w:instrText>
-            </w:r>
-            <w:r>
-              <w:rPr>
-                <w:noProof/>
-                <w:webHidden/>
-              </w:rPr>
-            </w:r>
-            <w:r>
-              <w:rPr>
-                <w:noProof/>
-                <w:webHidden/>
-              </w:rPr>
-              <w:fldChar w:fldCharType="separate"/>
-            </w:r>
-            <w:r>
-              <w:rPr>
-                <w:noProof/>
-                <w:webHidden/>
-              </w:rPr>
-              <w:t>16</w:t>
-            </w:r>
-            <w:r>
-              <w:rPr>
-                <w:noProof/>
-                <w:webHidden/>
-              </w:rPr>
-              <w:fldChar w:fldCharType="end"/>
-            </w:r>
-          </w:hyperlink>
-        </w:p>
-        <w:p>
-          <w:pPr>
-            <w:pStyle w:val="TOC3"/>
-            <w:tabs>
-              <w:tab w:val="right" w:leader="dot" w:pos="9350"/>
-            </w:tabs>
-            <w:rPr>
-              <w:rFonts w:eastAsiaTheme="minorEastAsia" w:cstheme="minorBidi"/>
-              <w:noProof/>
-            </w:rPr>
-          </w:pPr>
-          <w:hyperlink w:anchor="_Toc424301240" w:history="1">
-            <w:r>
-              <w:rPr>
-                <w:rStyle w:val="Hyperlink"/>
-                <w:noProof/>
-              </w:rPr>
-              <w:t>Formal Parameters</w:t>
-            </w:r>
-            <w:r>
-              <w:rPr>
-                <w:noProof/>
-                <w:webHidden/>
-              </w:rPr>
-              <w:tab/>
-            </w:r>
-            <w:r>
-              <w:rPr>
-                <w:noProof/>
-                <w:webHidden/>
-              </w:rPr>
-              <w:fldChar w:fldCharType="begin"/>
-            </w:r>
-            <w:r>
-              <w:rPr>
-                <w:noProof/>
-                <w:webHidden/>
-              </w:rPr>
-              <w:instrText xml:space="preserve"> PAGEREF _Toc424301240 \h </w:instrText>
-            </w:r>
-            <w:r>
-              <w:rPr>
-                <w:noProof/>
-                <w:webHidden/>
-              </w:rPr>
-            </w:r>
-            <w:r>
-              <w:rPr>
-                <w:noProof/>
-                <w:webHidden/>
-              </w:rPr>
-              <w:fldChar w:fldCharType="separate"/>
-            </w:r>
-            <w:r>
-              <w:rPr>
-                <w:noProof/>
-                <w:webHidden/>
-              </w:rPr>
-              <w:t>17</w:t>
             </w:r>
             <w:r>
               <w:rPr>
@@ -2502,15 +2549,15 @@
       <w:pPr>
         <w:pStyle w:val="Heading1"/>
       </w:pPr>
-      <w:bookmarkStart w:id="3" w:name="h.6rgiiyk3elsi" w:colFirst="0" w:colLast="0"/>
-      <w:bookmarkStart w:id="4" w:name="_Toc423698974"/>
-      <w:bookmarkStart w:id="5" w:name="_Toc424301206"/>
-      <w:bookmarkEnd w:id="3"/>
+      <w:bookmarkStart w:id="4" w:name="h.6rgiiyk3elsi" w:colFirst="0" w:colLast="0"/>
+      <w:bookmarkStart w:id="5" w:name="_Toc423698974"/>
+      <w:bookmarkStart w:id="6" w:name="_Toc424303412"/>
+      <w:bookmarkEnd w:id="4"/>
       <w:r>
         <w:t>Introduction</w:t>
       </w:r>
-      <w:bookmarkEnd w:id="4"/>
       <w:bookmarkEnd w:id="5"/>
+      <w:bookmarkEnd w:id="6"/>
     </w:p>
     <w:p>
       <w:r>
@@ -2612,11 +2659,11 @@
       <w:pPr>
         <w:pStyle w:val="Heading2"/>
       </w:pPr>
-      <w:bookmarkStart w:id="6" w:name="_Toc424301207"/>
+      <w:bookmarkStart w:id="7" w:name="_Toc424303413"/>
       <w:r>
         <w:t>Template Flow Description</w:t>
       </w:r>
-      <w:bookmarkEnd w:id="6"/>
+      <w:bookmarkEnd w:id="7"/>
     </w:p>
     <w:p>
       <w:r>
@@ -2927,13 +2974,13 @@
       <w:pPr>
         <w:pStyle w:val="Heading2"/>
       </w:pPr>
-      <w:bookmarkStart w:id="7" w:name="h.wz6e9xv742fi" w:colFirst="0" w:colLast="0"/>
-      <w:bookmarkStart w:id="8" w:name="_Toc424301208"/>
-      <w:bookmarkEnd w:id="7"/>
+      <w:bookmarkStart w:id="8" w:name="h.wz6e9xv742fi" w:colFirst="0" w:colLast="0"/>
+      <w:bookmarkStart w:id="9" w:name="_Toc424303414"/>
+      <w:bookmarkEnd w:id="8"/>
       <w:r>
         <w:t>Known limitations</w:t>
       </w:r>
-      <w:bookmarkEnd w:id="8"/>
+      <w:bookmarkEnd w:id="9"/>
     </w:p>
     <w:p>
       <w:r>
@@ -3086,13 +3133,13 @@
       <w:pPr>
         <w:pStyle w:val="Heading2"/>
       </w:pPr>
-      <w:bookmarkStart w:id="9" w:name="h.az9zg3m8uzu8" w:colFirst="0" w:colLast="0"/>
-      <w:bookmarkStart w:id="10" w:name="_Toc424301209"/>
-      <w:bookmarkEnd w:id="9"/>
+      <w:bookmarkStart w:id="10" w:name="h.az9zg3m8uzu8" w:colFirst="0" w:colLast="0"/>
+      <w:bookmarkStart w:id="11" w:name="_Toc424303415"/>
+      <w:bookmarkEnd w:id="10"/>
       <w:r>
         <w:t>Prerequisites</w:t>
       </w:r>
-      <w:bookmarkEnd w:id="10"/>
+      <w:bookmarkEnd w:id="11"/>
     </w:p>
     <w:p>
       <w:r>
@@ -3125,14 +3172,14 @@
       <w:pPr>
         <w:pStyle w:val="Heading1"/>
       </w:pPr>
-      <w:bookmarkStart w:id="11" w:name="h.64h7qylzf6am" w:colFirst="0" w:colLast="0"/>
-      <w:bookmarkStart w:id="12" w:name="_Toc424301210"/>
-      <w:bookmarkEnd w:id="11"/>
+      <w:bookmarkStart w:id="12" w:name="h.64h7qylzf6am" w:colFirst="0" w:colLast="0"/>
+      <w:bookmarkStart w:id="13" w:name="_Toc424303416"/>
+      <w:bookmarkEnd w:id="12"/>
       <w:r>
         <w:lastRenderedPageBreak/>
         <w:t>Quickstart guide</w:t>
       </w:r>
-      <w:bookmarkEnd w:id="12"/>
+      <w:bookmarkEnd w:id="13"/>
     </w:p>
     <w:p>
       <w:r>
@@ -3189,9 +3236,9 @@
       <w:pPr>
         <w:pStyle w:val="Heading2"/>
       </w:pPr>
-      <w:bookmarkStart w:id="13" w:name="h.qll4bmeaxxwz" w:colFirst="0" w:colLast="0"/>
-      <w:bookmarkStart w:id="14" w:name="_Toc424301211"/>
-      <w:bookmarkEnd w:id="13"/>
+      <w:bookmarkStart w:id="14" w:name="h.qll4bmeaxxwz" w:colFirst="0" w:colLast="0"/>
+      <w:bookmarkStart w:id="15" w:name="_Toc424303417"/>
+      <w:bookmarkEnd w:id="14"/>
       <w:r>
         <w:lastRenderedPageBreak/>
         <w:t>Setup</w:t>
@@ -3220,7 +3267,7 @@
       <w:r>
         <w:t>low</w:t>
       </w:r>
-      <w:bookmarkEnd w:id="14"/>
+      <w:bookmarkEnd w:id="15"/>
     </w:p>
     <w:p>
       <w:r>
@@ -3273,13 +3320,13 @@
       <w:pPr>
         <w:pStyle w:val="Heading3"/>
       </w:pPr>
-      <w:bookmarkStart w:id="15" w:name="h.kb4l4qugplm0" w:colFirst="0" w:colLast="0"/>
-      <w:bookmarkStart w:id="16" w:name="_Toc424301212"/>
-      <w:bookmarkEnd w:id="15"/>
+      <w:bookmarkStart w:id="16" w:name="h.kb4l4qugplm0" w:colFirst="0" w:colLast="0"/>
+      <w:bookmarkStart w:id="17" w:name="_Toc424303418"/>
+      <w:bookmarkEnd w:id="16"/>
       <w:r>
         <w:t>step 1 Setup your compile flow</w:t>
       </w:r>
-      <w:bookmarkEnd w:id="16"/>
+      <w:bookmarkEnd w:id="17"/>
     </w:p>
     <w:p>
       <w:r>
@@ -3525,21 +3572,21 @@
         </w:rPr>
         <w:t xml:space="preserve"> options&gt;</w:t>
       </w:r>
-      <w:bookmarkStart w:id="17" w:name="h.sdrdy91h1lmp" w:colFirst="0" w:colLast="0"/>
-      <w:bookmarkEnd w:id="17"/>
+      <w:bookmarkStart w:id="18" w:name="h.sdrdy91h1lmp" w:colFirst="0" w:colLast="0"/>
+      <w:bookmarkEnd w:id="18"/>
     </w:p>
     <w:p>
       <w:pPr>
         <w:pStyle w:val="Heading3"/>
       </w:pPr>
-      <w:bookmarkStart w:id="18" w:name="_Toc424301213"/>
+      <w:bookmarkStart w:id="19" w:name="_Toc424303419"/>
       <w:r>
         <w:t xml:space="preserve">step 2 Setup your </w:t>
       </w:r>
       <w:r>
         <w:t>Regression tests List</w:t>
       </w:r>
-      <w:bookmarkEnd w:id="18"/>
+      <w:bookmarkEnd w:id="19"/>
     </w:p>
     <w:p>
       <w:r>
@@ -5024,21 +5071,21 @@
           </wp:inline>
         </w:drawing>
       </w:r>
-      <w:bookmarkStart w:id="19" w:name="h.w76i4z5x36yq" w:colFirst="0" w:colLast="0"/>
-      <w:bookmarkEnd w:id="19"/>
+      <w:bookmarkStart w:id="20" w:name="h.w76i4z5x36yq" w:colFirst="0" w:colLast="0"/>
+      <w:bookmarkEnd w:id="20"/>
     </w:p>
     <w:p>
       <w:pPr>
         <w:pStyle w:val="Heading3"/>
       </w:pPr>
-      <w:bookmarkStart w:id="20" w:name="_Toc424301214"/>
+      <w:bookmarkStart w:id="21" w:name="_Toc424303420"/>
       <w:r>
         <w:t>step 3 Setup your regression run</w:t>
       </w:r>
       <w:r>
         <w:t xml:space="preserve"> PARAMETERS</w:t>
       </w:r>
-      <w:bookmarkEnd w:id="20"/>
+      <w:bookmarkEnd w:id="21"/>
     </w:p>
     <w:p>
       <w:r>
@@ -5704,8 +5751,8 @@
           <w:spacing w:val="15"/>
         </w:rPr>
       </w:pPr>
-      <w:bookmarkStart w:id="21" w:name="h.lemmy3sbh398" w:colFirst="0" w:colLast="0"/>
-      <w:bookmarkEnd w:id="21"/>
+      <w:bookmarkStart w:id="22" w:name="h.lemmy3sbh398" w:colFirst="0" w:colLast="0"/>
+      <w:bookmarkEnd w:id="22"/>
       <w:r>
         <w:br w:type="page"/>
       </w:r>
@@ -5714,12 +5761,12 @@
       <w:pPr>
         <w:pStyle w:val="Heading2"/>
       </w:pPr>
-      <w:bookmarkStart w:id="22" w:name="_Toc424301215"/>
+      <w:bookmarkStart w:id="23" w:name="_Toc424303421"/>
       <w:r>
         <w:lastRenderedPageBreak/>
         <w:t>Run your regression</w:t>
       </w:r>
-      <w:bookmarkEnd w:id="22"/>
+      <w:bookmarkEnd w:id="23"/>
     </w:p>
     <w:p/>
     <w:p>
@@ -6209,14 +6256,14 @@
       <w:pPr>
         <w:pStyle w:val="Heading2"/>
       </w:pPr>
-      <w:bookmarkStart w:id="23" w:name="h.s2k6xyw1muo8" w:colFirst="0" w:colLast="0"/>
-      <w:bookmarkStart w:id="24" w:name="_Toc424301216"/>
-      <w:bookmarkEnd w:id="23"/>
+      <w:bookmarkStart w:id="24" w:name="h.s2k6xyw1muo8" w:colFirst="0" w:colLast="0"/>
+      <w:bookmarkStart w:id="25" w:name="_Toc424303422"/>
+      <w:bookmarkEnd w:id="24"/>
       <w:r>
         <w:lastRenderedPageBreak/>
         <w:t>Look at regression results</w:t>
       </w:r>
-      <w:bookmarkEnd w:id="24"/>
+      <w:bookmarkEnd w:id="25"/>
     </w:p>
     <w:p>
       <w:r>
@@ -6269,14 +6316,14 @@
       <w:pPr>
         <w:pStyle w:val="Heading3"/>
       </w:pPr>
-      <w:bookmarkStart w:id="25" w:name="_Toc424301217"/>
+      <w:bookmarkStart w:id="26" w:name="_Toc424303423"/>
       <w:r>
         <w:t>Tests Simulation</w:t>
       </w:r>
       <w:r>
         <w:t xml:space="preserve"> Outputs</w:t>
       </w:r>
-      <w:bookmarkEnd w:id="25"/>
+      <w:bookmarkEnd w:id="26"/>
     </w:p>
     <w:p>
       <w:r>
@@ -6320,15 +6367,15 @@
       <w:pPr>
         <w:pStyle w:val="Heading3"/>
       </w:pPr>
-      <w:bookmarkStart w:id="26" w:name="_Toc424301218"/>
+      <w:bookmarkStart w:id="27" w:name="_Toc424303424"/>
       <w:r>
         <w:t>Failed Test Report</w:t>
       </w:r>
-      <w:bookmarkEnd w:id="26"/>
-    </w:p>
-    <w:p>
-      <w:bookmarkStart w:id="27" w:name="h.hqcq7lbx8d0n" w:colFirst="0" w:colLast="0"/>
       <w:bookmarkEnd w:id="27"/>
+    </w:p>
+    <w:p>
+      <w:bookmarkStart w:id="28" w:name="h.hqcq7lbx8d0n" w:colFirst="0" w:colLast="0"/>
+      <w:bookmarkEnd w:id="28"/>
       <w:r>
         <w:t>All failed tests of the regression are captured in 2 files:</w:t>
       </w:r>
@@ -6380,7 +6427,7 @@
       </w:r>
     </w:p>
     <w:p>
-      <w:commentRangeStart w:id="28"/>
+      <w:commentRangeStart w:id="29"/>
       <w:r>
         <w:t xml:space="preserve">Using </w:t>
       </w:r>
@@ -6412,23 +6459,23 @@
       <w:r>
         <w:t>from Questa VRM data directory.</w:t>
       </w:r>
-      <w:commentRangeEnd w:id="28"/>
+      <w:commentRangeEnd w:id="29"/>
       <w:r>
         <w:rPr>
           <w:rStyle w:val="CommentReference"/>
         </w:rPr>
-        <w:commentReference w:id="28"/>
+        <w:commentReference w:id="29"/>
       </w:r>
     </w:p>
     <w:p>
       <w:pPr>
         <w:pStyle w:val="Heading3"/>
       </w:pPr>
-      <w:bookmarkStart w:id="29" w:name="_Toc424301219"/>
+      <w:bookmarkStart w:id="30" w:name="_Toc424303425"/>
       <w:r>
         <w:t>Merged coverage of current regression</w:t>
       </w:r>
-      <w:bookmarkEnd w:id="29"/>
+      <w:bookmarkEnd w:id="30"/>
     </w:p>
     <w:p>
       <w:r>
@@ -6463,13 +6510,13 @@
       <w:pPr>
         <w:pStyle w:val="Heading3"/>
       </w:pPr>
-      <w:bookmarkStart w:id="30" w:name="h.pvbqitpac5do" w:colFirst="0" w:colLast="0"/>
-      <w:bookmarkStart w:id="31" w:name="_Toc424301220"/>
-      <w:bookmarkEnd w:id="30"/>
+      <w:bookmarkStart w:id="31" w:name="h.pvbqitpac5do" w:colFirst="0" w:colLast="0"/>
+      <w:bookmarkStart w:id="32" w:name="_Toc424303426"/>
+      <w:bookmarkEnd w:id="31"/>
       <w:r>
         <w:t>Merged coverage of all regressions</w:t>
       </w:r>
-      <w:bookmarkEnd w:id="31"/>
+      <w:bookmarkEnd w:id="32"/>
     </w:p>
     <w:p>
       <w:r>
@@ -6488,13 +6535,13 @@
       <w:pPr>
         <w:pStyle w:val="Heading3"/>
       </w:pPr>
-      <w:bookmarkStart w:id="32" w:name="h.rz9q3brmmwnl" w:colFirst="0" w:colLast="0"/>
-      <w:bookmarkStart w:id="33" w:name="_Toc424301221"/>
-      <w:bookmarkEnd w:id="32"/>
+      <w:bookmarkStart w:id="33" w:name="h.rz9q3brmmwnl" w:colFirst="0" w:colLast="0"/>
+      <w:bookmarkStart w:id="34" w:name="_Toc424303427"/>
+      <w:bookmarkEnd w:id="33"/>
       <w:r>
         <w:t>Trend coverage of all regressions</w:t>
       </w:r>
-      <w:bookmarkEnd w:id="33"/>
+      <w:bookmarkEnd w:id="34"/>
     </w:p>
     <w:p>
       <w:r>
@@ -6508,15 +6555,13 @@
       <w:r>
         <w:t xml:space="preserve"> coverage result of the regression is merged with the trend coverage file to track the regression trend.</w:t>
       </w:r>
-      <w:bookmarkStart w:id="34" w:name="_GoBack"/>
-      <w:bookmarkEnd w:id="34"/>
     </w:p>
     <w:p>
       <w:pPr>
         <w:pStyle w:val="Heading3"/>
       </w:pPr>
       <w:bookmarkStart w:id="35" w:name="h.yp9mj035hehv" w:colFirst="0" w:colLast="0"/>
-      <w:bookmarkStart w:id="36" w:name="_Toc424301222"/>
+      <w:bookmarkStart w:id="36" w:name="_Toc424303428"/>
       <w:bookmarkEnd w:id="35"/>
       <w:r>
         <w:lastRenderedPageBreak/>
@@ -6706,7 +6751,7 @@
       </w:pPr>
       <w:bookmarkStart w:id="37" w:name="h.bl8ehkwgvh66" w:colFirst="0" w:colLast="0"/>
       <w:bookmarkStart w:id="38" w:name="h.u5s1pxexxrnt" w:colFirst="0" w:colLast="0"/>
-      <w:bookmarkStart w:id="39" w:name="_Toc424301223"/>
+      <w:bookmarkStart w:id="39" w:name="_Toc424303429"/>
       <w:bookmarkEnd w:id="37"/>
       <w:bookmarkEnd w:id="38"/>
       <w:r>
@@ -6742,7 +6787,7 @@
       </w:pPr>
       <w:bookmarkStart w:id="40" w:name="h.vub53zs33ovc" w:colFirst="0" w:colLast="0"/>
       <w:bookmarkStart w:id="41" w:name="h.gsmx3a17u69r" w:colFirst="0" w:colLast="0"/>
-      <w:bookmarkStart w:id="42" w:name="_Toc424301224"/>
+      <w:bookmarkStart w:id="42" w:name="_Toc424303430"/>
       <w:bookmarkEnd w:id="40"/>
       <w:bookmarkEnd w:id="41"/>
       <w:r>
@@ -6767,7 +6812,7 @@
       <w:pPr>
         <w:pStyle w:val="Heading3"/>
       </w:pPr>
-      <w:bookmarkStart w:id="43" w:name="_Toc424301225"/>
+      <w:bookmarkStart w:id="43" w:name="_Toc424303431"/>
       <w:r>
         <w:t>Questa VRM report</w:t>
       </w:r>
@@ -6799,7 +6844,7 @@
         <w:pStyle w:val="Heading3"/>
       </w:pPr>
       <w:bookmarkStart w:id="44" w:name="h.yxf3or1h90cv" w:colFirst="0" w:colLast="0"/>
-      <w:bookmarkStart w:id="45" w:name="_Toc424301226"/>
+      <w:bookmarkStart w:id="45" w:name="_Toc424303432"/>
       <w:bookmarkEnd w:id="44"/>
       <w:commentRangeStart w:id="46"/>
       <w:r>
@@ -6831,7 +6876,7 @@
       <w:pPr>
         <w:pStyle w:val="Heading1"/>
       </w:pPr>
-      <w:bookmarkStart w:id="48" w:name="_Toc424301227"/>
+      <w:bookmarkStart w:id="48" w:name="_Toc424303433"/>
       <w:r>
         <w:lastRenderedPageBreak/>
         <w:t>Advanced Usage</w:t>
@@ -6855,7 +6900,7 @@
       <w:pPr>
         <w:pStyle w:val="Heading2"/>
       </w:pPr>
-      <w:bookmarkStart w:id="49" w:name="_Toc424301228"/>
+      <w:bookmarkStart w:id="49" w:name="_Toc424303434"/>
       <w:r>
         <w:t>Rerun of regression failed tests</w:t>
       </w:r>
@@ -6873,7 +6918,7 @@
       <w:pPr>
         <w:pStyle w:val="Heading3"/>
       </w:pPr>
-      <w:bookmarkStart w:id="50" w:name="_Toc424301229"/>
+      <w:bookmarkStart w:id="50" w:name="_Toc424303435"/>
       <w:r>
         <w:t>Automatic Rerun</w:t>
       </w:r>
@@ -6979,7 +7024,7 @@
       <w:pPr>
         <w:pStyle w:val="Heading3"/>
       </w:pPr>
-      <w:bookmarkStart w:id="51" w:name="_Toc424301230"/>
+      <w:bookmarkStart w:id="51" w:name="_Toc424303436"/>
       <w:r>
         <w:t>Manual Rerun</w:t>
       </w:r>
@@ -7181,7 +7226,7 @@
       <w:pPr>
         <w:pStyle w:val="Heading2"/>
       </w:pPr>
-      <w:bookmarkStart w:id="52" w:name="_Toc424301231"/>
+      <w:bookmarkStart w:id="52" w:name="_Toc424303437"/>
       <w:r>
         <w:t>Rerun Optimized Regression</w:t>
       </w:r>
@@ -7334,7 +7379,7 @@
       <w:pPr>
         <w:pStyle w:val="Heading2"/>
       </w:pPr>
-      <w:bookmarkStart w:id="54" w:name="_Toc424301232"/>
+      <w:bookmarkStart w:id="54" w:name="_Toc424303438"/>
       <w:r>
         <w:t>Run A Regression For Profiling Analysis</w:t>
       </w:r>
@@ -7560,7 +7605,7 @@
       </w:pPr>
       <w:bookmarkStart w:id="55" w:name="h.g3yorb1h3sg4" w:colFirst="0" w:colLast="0"/>
       <w:bookmarkStart w:id="56" w:name="h.7qsa26yqp8qb" w:colFirst="0" w:colLast="0"/>
-      <w:bookmarkStart w:id="57" w:name="_Toc424301233"/>
+      <w:bookmarkStart w:id="57" w:name="_Toc424303439"/>
       <w:bookmarkEnd w:id="55"/>
       <w:bookmarkEnd w:id="56"/>
       <w:r>
@@ -7575,7 +7620,7 @@
         <w:pStyle w:val="Heading2"/>
       </w:pPr>
       <w:bookmarkStart w:id="58" w:name="h.s0t4g7t423y4" w:colFirst="0" w:colLast="0"/>
-      <w:bookmarkStart w:id="59" w:name="_Toc424301234"/>
+      <w:bookmarkStart w:id="59" w:name="_Toc424303440"/>
       <w:bookmarkEnd w:id="58"/>
       <w:commentRangeStart w:id="60"/>
       <w:r>
@@ -7595,7 +7640,7 @@
       <w:pPr>
         <w:pStyle w:val="Heading3"/>
       </w:pPr>
-      <w:bookmarkStart w:id="61" w:name="_Toc424301235"/>
+      <w:bookmarkStart w:id="61" w:name="_Toc424303441"/>
       <w:r>
         <w:t>Global Parameters</w:t>
       </w:r>
@@ -8210,7 +8255,7 @@
       <w:pPr>
         <w:pStyle w:val="Heading3"/>
       </w:pPr>
-      <w:bookmarkStart w:id="63" w:name="_Toc424301236"/>
+      <w:bookmarkStart w:id="63" w:name="_Toc424303442"/>
       <w:r>
         <w:t>Compilation Parameters</w:t>
       </w:r>
@@ -8396,7 +8441,7 @@
       <w:pPr>
         <w:pStyle w:val="Heading3"/>
       </w:pPr>
-      <w:bookmarkStart w:id="65" w:name="_Toc424301237"/>
+      <w:bookmarkStart w:id="65" w:name="_Toc424303443"/>
       <w:r>
         <w:t>Coverage Parameters</w:t>
       </w:r>
@@ -9620,7 +9665,7 @@
       <w:pPr>
         <w:pStyle w:val="Heading3"/>
       </w:pPr>
-      <w:bookmarkStart w:id="66" w:name="_Toc424301238"/>
+      <w:bookmarkStart w:id="66" w:name="_Toc424303444"/>
       <w:r>
         <w:t>Simulation Parameters</w:t>
       </w:r>
@@ -10301,7 +10346,7 @@
                 <w:sz w:val="18"/>
                 <w:szCs w:val="18"/>
               </w:rPr>
-              <w:t>switch debug mode if set to 1 -&gt; run.do file will source debug.do file</w:t>
+              <w:t>switch to batch or interactive simulation mode</w:t>
             </w:r>
           </w:p>
         </w:tc>
@@ -10331,7 +10376,7 @@
                 <w:sz w:val="18"/>
                 <w:szCs w:val="18"/>
               </w:rPr>
-              <w:t>DEBUGMODE</w:t>
+              <w:t>RUNMODE</w:t>
             </w:r>
           </w:p>
         </w:tc>
@@ -10349,34 +10394,16 @@
             <w:pPr>
               <w:jc w:val="center"/>
               <w:rPr>
-                <w:i/>
-                <w:sz w:val="18"/>
-                <w:szCs w:val="18"/>
-              </w:rPr>
-            </w:pPr>
-            <w:r>
-              <w:rPr>
-                <w:sz w:val="18"/>
-                <w:szCs w:val="18"/>
-              </w:rPr>
-              <w:t>0</w:t>
-            </w:r>
-          </w:p>
-          <w:p>
-            <w:pPr>
-              <w:jc w:val="center"/>
-              <w:rPr>
-                <w:sz w:val="18"/>
-                <w:szCs w:val="18"/>
-              </w:rPr>
-            </w:pPr>
-            <w:r>
-              <w:rPr>
-                <w:i/>
-                <w:sz w:val="18"/>
-                <w:szCs w:val="18"/>
-              </w:rPr>
-              <w:t>(add log –r /* -depth 4)</w:t>
+                <w:sz w:val="18"/>
+                <w:szCs w:val="18"/>
+              </w:rPr>
+            </w:pPr>
+            <w:r>
+              <w:rPr>
+                <w:sz w:val="18"/>
+                <w:szCs w:val="18"/>
+              </w:rPr>
+              <w:t>-c</w:t>
             </w:r>
           </w:p>
         </w:tc>
@@ -10405,47 +10432,7 @@
                 <w:sz w:val="18"/>
                 <w:szCs w:val="18"/>
               </w:rPr>
-              <w:t xml:space="preserve">switch </w:t>
-            </w:r>
-            <w:r>
-              <w:rPr>
-                <w:i/>
-                <w:sz w:val="18"/>
-                <w:szCs w:val="18"/>
-              </w:rPr>
-              <w:t>profile</w:t>
-            </w:r>
-            <w:r>
-              <w:rPr>
-                <w:i/>
-                <w:sz w:val="18"/>
-                <w:szCs w:val="18"/>
-              </w:rPr>
-              <w:t xml:space="preserve"> </w:t>
-            </w:r>
-            <w:r>
-              <w:rPr>
-                <w:i/>
-                <w:sz w:val="18"/>
-                <w:szCs w:val="18"/>
-              </w:rPr>
-              <w:t xml:space="preserve">mode if set to 1 -&gt; run.do file will source </w:t>
-            </w:r>
-            <w:r>
-              <w:rPr>
-                <w:i/>
-                <w:sz w:val="18"/>
-                <w:szCs w:val="18"/>
-              </w:rPr>
-              <w:t>profile</w:t>
-            </w:r>
-            <w:r>
-              <w:rPr>
-                <w:i/>
-                <w:sz w:val="18"/>
-                <w:szCs w:val="18"/>
-              </w:rPr>
-              <w:t>.do file</w:t>
+              <w:t>contents of run.do file source at simulation time 0</w:t>
             </w:r>
           </w:p>
         </w:tc>
@@ -10475,15 +10462,7 @@
                 <w:sz w:val="18"/>
                 <w:szCs w:val="18"/>
               </w:rPr>
-              <w:t>PROFILE</w:t>
-            </w:r>
-            <w:r>
-              <w:rPr>
-                <w:b/>
-                <w:sz w:val="18"/>
-                <w:szCs w:val="18"/>
-              </w:rPr>
-              <w:t>MODE</w:t>
+              <w:t>vsimRundo</w:t>
             </w:r>
           </w:p>
         </w:tc>
@@ -10499,124 +10478,19 @@
           </w:tcPr>
           <w:p>
             <w:pPr>
-              <w:jc w:val="center"/>
-              <w:rPr>
-                <w:sz w:val="18"/>
-                <w:szCs w:val="18"/>
-              </w:rPr>
-            </w:pPr>
-            <w:r>
-              <w:rPr>
-                <w:sz w:val="18"/>
-                <w:szCs w:val="18"/>
-              </w:rPr>
-              <w:t>0</w:t>
-            </w:r>
-          </w:p>
-          <w:p>
-            <w:pPr>
-              <w:jc w:val="center"/>
-              <w:rPr>
-                <w:sz w:val="18"/>
-                <w:szCs w:val="18"/>
-              </w:rPr>
-            </w:pPr>
-            <w:r>
-              <w:rPr>
-                <w:sz w:val="18"/>
-                <w:szCs w:val="18"/>
-              </w:rPr>
-              <w:t>(profile on –assertions –classes –</w:t>
-            </w:r>
-            <w:proofErr w:type="spellStart"/>
-            <w:r>
-              <w:rPr>
-                <w:sz w:val="18"/>
-                <w:szCs w:val="18"/>
-              </w:rPr>
-              <w:t>cvg</w:t>
-            </w:r>
-            <w:proofErr w:type="spellEnd"/>
-            <w:r>
-              <w:rPr>
-                <w:sz w:val="18"/>
-                <w:szCs w:val="18"/>
-              </w:rPr>
-              <w:t xml:space="preserve"> –</w:t>
-            </w:r>
-            <w:proofErr w:type="spellStart"/>
-            <w:r>
-              <w:rPr>
-                <w:sz w:val="18"/>
-                <w:szCs w:val="18"/>
-              </w:rPr>
-              <w:t>qdas</w:t>
-            </w:r>
-            <w:proofErr w:type="spellEnd"/>
-            <w:r>
-              <w:rPr>
-                <w:sz w:val="18"/>
-                <w:szCs w:val="18"/>
-              </w:rPr>
-              <w:t xml:space="preserve"> –</w:t>
-            </w:r>
-            <w:proofErr w:type="spellStart"/>
-            <w:r>
-              <w:rPr>
-                <w:sz w:val="18"/>
-                <w:szCs w:val="18"/>
-              </w:rPr>
-              <w:t>solver;profile</w:t>
-            </w:r>
-            <w:proofErr w:type="spellEnd"/>
-            <w:r>
-              <w:rPr>
-                <w:sz w:val="18"/>
-                <w:szCs w:val="18"/>
-              </w:rPr>
-              <w:t xml:space="preserve"> save –</w:t>
-            </w:r>
-            <w:proofErr w:type="spellStart"/>
-            <w:r>
-              <w:rPr>
-                <w:sz w:val="18"/>
-                <w:szCs w:val="18"/>
-              </w:rPr>
-              <w:t>onexit</w:t>
-            </w:r>
-            <w:proofErr w:type="spellEnd"/>
-            <w:r>
-              <w:rPr>
-                <w:sz w:val="18"/>
-                <w:szCs w:val="18"/>
-              </w:rPr>
-              <w:t xml:space="preserve"> &lt;</w:t>
-            </w:r>
-            <w:proofErr w:type="spellStart"/>
-            <w:r>
-              <w:rPr>
-                <w:sz w:val="18"/>
-                <w:szCs w:val="18"/>
-              </w:rPr>
-              <w:t>testname</w:t>
-            </w:r>
-            <w:proofErr w:type="spellEnd"/>
-            <w:r>
-              <w:rPr>
-                <w:sz w:val="18"/>
-                <w:szCs w:val="18"/>
-              </w:rPr>
-              <w:t>&gt;.</w:t>
-            </w:r>
-            <w:proofErr w:type="spellStart"/>
-            <w:r>
-              <w:rPr>
-                <w:sz w:val="18"/>
-                <w:szCs w:val="18"/>
-              </w:rPr>
-              <w:t>pdb</w:t>
-            </w:r>
-            <w:proofErr w:type="spellEnd"/>
+              <w:widowControl w:val="0"/>
+              <w:rPr>
+                <w:sz w:val="18"/>
+                <w:szCs w:val="18"/>
+              </w:rPr>
+            </w:pPr>
+            <w:r>
+              <w:rPr>
+                <w:sz w:val="18"/>
+                <w:szCs w:val="18"/>
+              </w:rPr>
+              <w:t>coverage save -cvg -codeAll -assert -onexit (%ucdbfile%);run -a;q -f</w:t>
+            </w:r>
           </w:p>
         </w:tc>
       </w:tr>
@@ -10644,7 +10518,7 @@
                 <w:sz w:val="18"/>
                 <w:szCs w:val="18"/>
               </w:rPr>
-              <w:t>switch to batch or interactive simulation mode</w:t>
+              <w:t>switch debug mode if set to 1 -&gt; run.do file will source debug.do</w:t>
             </w:r>
           </w:p>
         </w:tc>
@@ -10674,7 +10548,7 @@
                 <w:sz w:val="18"/>
                 <w:szCs w:val="18"/>
               </w:rPr>
-              <w:t>RUNMODE</w:t>
+              <w:t>DEBUGMODE</w:t>
             </w:r>
           </w:p>
         </w:tc>
@@ -10692,16 +10566,17 @@
             <w:pPr>
               <w:jc w:val="center"/>
               <w:rPr>
-                <w:sz w:val="18"/>
-                <w:szCs w:val="18"/>
-              </w:rPr>
-            </w:pPr>
-            <w:r>
-              <w:rPr>
-                <w:sz w:val="18"/>
-                <w:szCs w:val="18"/>
-              </w:rPr>
-              <w:t>-c</w:t>
+                <w:i/>
+                <w:sz w:val="18"/>
+                <w:szCs w:val="18"/>
+              </w:rPr>
+            </w:pPr>
+            <w:r>
+              <w:rPr>
+                <w:sz w:val="18"/>
+                <w:szCs w:val="18"/>
+              </w:rPr>
+              <w:t>0</w:t>
             </w:r>
           </w:p>
         </w:tc>
@@ -10730,7 +10605,7 @@
                 <w:sz w:val="18"/>
                 <w:szCs w:val="18"/>
               </w:rPr>
-              <w:t>contents of run.do file source at simulation time 0</w:t>
+              <w:t>contents of debug.do file source in run.do if debug mode is on</w:t>
             </w:r>
           </w:p>
         </w:tc>
@@ -10754,14 +10629,16 @@
                 <w:szCs w:val="18"/>
               </w:rPr>
             </w:pPr>
+            <w:proofErr w:type="spellStart"/>
             <w:r>
               <w:rPr>
                 <w:b/>
                 <w:sz w:val="18"/>
                 <w:szCs w:val="18"/>
               </w:rPr>
-              <w:t>vsimRundo</w:t>
-            </w:r>
+              <w:t>vsimDebugdo</w:t>
+            </w:r>
+            <w:proofErr w:type="spellEnd"/>
           </w:p>
         </w:tc>
         <w:tc>
@@ -10787,7 +10664,7 @@
                 <w:sz w:val="18"/>
                 <w:szCs w:val="18"/>
               </w:rPr>
-              <w:t>coverage save -cvg -codeAll -assert -onexit (%ucdbfile%);run -a;q -f</w:t>
+              <w:t>add log -r /* -depth 4</w:t>
             </w:r>
           </w:p>
         </w:tc>
@@ -10806,17 +10683,58 @@
           <w:p>
             <w:pPr>
               <w:rPr>
-                <w:sz w:val="18"/>
-                <w:szCs w:val="18"/>
-              </w:rPr>
-            </w:pPr>
-            <w:r>
-              <w:rPr>
                 <w:i/>
                 <w:sz w:val="18"/>
                 <w:szCs w:val="18"/>
               </w:rPr>
-              <w:t>contents of debug.do file source in run.do if debug mode is on</w:t>
+            </w:pPr>
+            <w:r>
+              <w:rPr>
+                <w:i/>
+                <w:sz w:val="18"/>
+                <w:szCs w:val="18"/>
+              </w:rPr>
+              <w:t xml:space="preserve">switch </w:t>
+            </w:r>
+            <w:r>
+              <w:rPr>
+                <w:i/>
+                <w:sz w:val="18"/>
+                <w:szCs w:val="18"/>
+              </w:rPr>
+              <w:t>profile</w:t>
+            </w:r>
+            <w:r>
+              <w:rPr>
+                <w:i/>
+                <w:sz w:val="18"/>
+                <w:szCs w:val="18"/>
+              </w:rPr>
+              <w:t xml:space="preserve"> </w:t>
+            </w:r>
+            <w:r>
+              <w:rPr>
+                <w:i/>
+                <w:sz w:val="18"/>
+                <w:szCs w:val="18"/>
+              </w:rPr>
+              <w:t xml:space="preserve">mode if set to 1 -&gt; run.do file will source </w:t>
+            </w:r>
+            <w:r>
+              <w:rPr>
+                <w:i/>
+                <w:sz w:val="18"/>
+                <w:szCs w:val="18"/>
+              </w:rPr>
+              <w:t>profile</w:t>
+            </w:r>
+            <w:r>
+              <w:rPr>
+                <w:i/>
+                <w:sz w:val="18"/>
+                <w:szCs w:val="18"/>
+              </w:rPr>
+              <w:t>.do</w:t>
             </w:r>
           </w:p>
         </w:tc>
@@ -10846,7 +10764,15 @@
                 <w:sz w:val="18"/>
                 <w:szCs w:val="18"/>
               </w:rPr>
-              <w:t>vsimDebugdo</w:t>
+              <w:t>PROFILE</w:t>
+            </w:r>
+            <w:r>
+              <w:rPr>
+                <w:b/>
+                <w:sz w:val="18"/>
+                <w:szCs w:val="18"/>
+              </w:rPr>
+              <w:t>MODE</w:t>
             </w:r>
           </w:p>
         </w:tc>
@@ -10862,18 +10788,227 @@
           </w:tcPr>
           <w:p>
             <w:pPr>
+              <w:jc w:val="center"/>
+              <w:rPr>
+                <w:sz w:val="18"/>
+                <w:szCs w:val="18"/>
+              </w:rPr>
+            </w:pPr>
+            <w:r>
+              <w:rPr>
+                <w:sz w:val="18"/>
+                <w:szCs w:val="18"/>
+              </w:rPr>
+              <w:t>0</w:t>
+            </w:r>
+          </w:p>
+        </w:tc>
+      </w:tr>
+      <w:tr>
+        <w:tc>
+          <w:tcPr>
+            <w:tcW w:w="4955" w:type="dxa"/>
+            <w:tcBorders>
+              <w:top w:val="single" w:sz="4" w:space="0" w:color="auto"/>
+              <w:left w:val="single" w:sz="4" w:space="0" w:color="auto"/>
+              <w:bottom w:val="single" w:sz="4" w:space="0" w:color="auto"/>
+              <w:right w:val="single" w:sz="4" w:space="0" w:color="auto"/>
+            </w:tcBorders>
+          </w:tcPr>
+          <w:p>
+            <w:pPr>
+              <w:rPr>
+                <w:sz w:val="18"/>
+                <w:szCs w:val="18"/>
+              </w:rPr>
+            </w:pPr>
+            <w:r>
+              <w:rPr>
+                <w:i/>
+                <w:sz w:val="18"/>
+                <w:szCs w:val="18"/>
+              </w:rPr>
+              <w:t>contents of profile</w:t>
+            </w:r>
+            <w:r>
+              <w:rPr>
+                <w:i/>
+                <w:sz w:val="18"/>
+                <w:szCs w:val="18"/>
+              </w:rPr>
+              <w:t>.d</w:t>
+            </w:r>
+            <w:r>
+              <w:rPr>
+                <w:i/>
+                <w:sz w:val="18"/>
+                <w:szCs w:val="18"/>
+              </w:rPr>
+              <w:t>o file source in run.do if profile</w:t>
+            </w:r>
+            <w:r>
+              <w:rPr>
+                <w:i/>
+                <w:sz w:val="18"/>
+                <w:szCs w:val="18"/>
+              </w:rPr>
+              <w:t xml:space="preserve"> mode is on</w:t>
+            </w:r>
+          </w:p>
+        </w:tc>
+        <w:tc>
+          <w:tcPr>
+            <w:tcW w:w="2693" w:type="dxa"/>
+            <w:tcBorders>
+              <w:top w:val="single" w:sz="4" w:space="0" w:color="auto"/>
+              <w:left w:val="single" w:sz="4" w:space="0" w:color="auto"/>
+              <w:bottom w:val="single" w:sz="4" w:space="0" w:color="auto"/>
+              <w:right w:val="single" w:sz="4" w:space="0" w:color="auto"/>
+            </w:tcBorders>
+          </w:tcPr>
+          <w:p>
+            <w:pPr>
               <w:widowControl w:val="0"/>
-              <w:rPr>
-                <w:sz w:val="18"/>
-                <w:szCs w:val="18"/>
-              </w:rPr>
-            </w:pPr>
-            <w:r>
-              <w:rPr>
-                <w:sz w:val="18"/>
-                <w:szCs w:val="18"/>
-              </w:rPr>
-              <w:t>add log -r /* -depth 4</w:t>
+              <w:jc w:val="center"/>
+              <w:rPr>
+                <w:b/>
+                <w:sz w:val="18"/>
+                <w:szCs w:val="18"/>
+              </w:rPr>
+            </w:pPr>
+            <w:proofErr w:type="spellStart"/>
+            <w:r>
+              <w:rPr>
+                <w:b/>
+                <w:sz w:val="18"/>
+                <w:szCs w:val="18"/>
+              </w:rPr>
+              <w:t>vsimProfile</w:t>
+            </w:r>
+            <w:r>
+              <w:rPr>
+                <w:b/>
+                <w:sz w:val="18"/>
+                <w:szCs w:val="18"/>
+              </w:rPr>
+              <w:t>do</w:t>
+            </w:r>
+            <w:proofErr w:type="spellEnd"/>
+          </w:p>
+        </w:tc>
+        <w:tc>
+          <w:tcPr>
+            <w:tcW w:w="4382" w:type="dxa"/>
+            <w:tcBorders>
+              <w:top w:val="single" w:sz="4" w:space="0" w:color="auto"/>
+              <w:left w:val="single" w:sz="4" w:space="0" w:color="auto"/>
+              <w:bottom w:val="single" w:sz="4" w:space="0" w:color="auto"/>
+              <w:right w:val="single" w:sz="4" w:space="0" w:color="auto"/>
+            </w:tcBorders>
+          </w:tcPr>
+          <w:p>
+            <w:pPr>
+              <w:widowControl w:val="0"/>
+              <w:rPr>
+                <w:sz w:val="18"/>
+                <w:szCs w:val="18"/>
+              </w:rPr>
+            </w:pPr>
+            <w:r>
+              <w:rPr>
+                <w:i/>
+                <w:sz w:val="18"/>
+                <w:szCs w:val="18"/>
+              </w:rPr>
+              <w:t>profile on –assertions –classes –</w:t>
+            </w:r>
+            <w:proofErr w:type="spellStart"/>
+            <w:r>
+              <w:rPr>
+                <w:i/>
+                <w:sz w:val="18"/>
+                <w:szCs w:val="18"/>
+              </w:rPr>
+              <w:t>cvg</w:t>
+            </w:r>
+            <w:proofErr w:type="spellEnd"/>
+            <w:r>
+              <w:rPr>
+                <w:i/>
+                <w:sz w:val="18"/>
+                <w:szCs w:val="18"/>
+              </w:rPr>
+              <w:t xml:space="preserve"> –</w:t>
+            </w:r>
+            <w:proofErr w:type="spellStart"/>
+            <w:r>
+              <w:rPr>
+                <w:i/>
+                <w:sz w:val="18"/>
+                <w:szCs w:val="18"/>
+              </w:rPr>
+              <w:t>qdas</w:t>
+            </w:r>
+            <w:proofErr w:type="spellEnd"/>
+            <w:r>
+              <w:rPr>
+                <w:i/>
+                <w:sz w:val="18"/>
+                <w:szCs w:val="18"/>
+              </w:rPr>
+              <w:t xml:space="preserve"> –</w:t>
+            </w:r>
+            <w:proofErr w:type="spellStart"/>
+            <w:r>
+              <w:rPr>
+                <w:i/>
+                <w:sz w:val="18"/>
+                <w:szCs w:val="18"/>
+              </w:rPr>
+              <w:t>solver;profile</w:t>
+            </w:r>
+            <w:proofErr w:type="spellEnd"/>
+            <w:r>
+              <w:rPr>
+                <w:i/>
+                <w:sz w:val="18"/>
+                <w:szCs w:val="18"/>
+              </w:rPr>
+              <w:t xml:space="preserve"> save –</w:t>
+            </w:r>
+            <w:proofErr w:type="spellStart"/>
+            <w:r>
+              <w:rPr>
+                <w:i/>
+                <w:sz w:val="18"/>
+                <w:szCs w:val="18"/>
+              </w:rPr>
+              <w:t>onexit</w:t>
+            </w:r>
+            <w:proofErr w:type="spellEnd"/>
+            <w:r>
+              <w:rPr>
+                <w:i/>
+                <w:sz w:val="18"/>
+                <w:szCs w:val="18"/>
+              </w:rPr>
+              <w:t xml:space="preserve"> </w:t>
+            </w:r>
+            <w:r>
+              <w:rPr>
+                <w:i/>
+                <w:sz w:val="18"/>
+                <w:szCs w:val="18"/>
+              </w:rPr>
+              <w:t>(%INSTANCE%)</w:t>
+            </w:r>
+            <w:r>
+              <w:rPr>
+                <w:i/>
+                <w:sz w:val="18"/>
+                <w:szCs w:val="18"/>
+              </w:rPr>
+              <w:t>.pdb</w:t>
             </w:r>
           </w:p>
         </w:tc>
@@ -11158,7 +11293,7 @@
       <w:pPr>
         <w:pStyle w:val="Heading3"/>
       </w:pPr>
-      <w:bookmarkStart w:id="68" w:name="_Toc424301239"/>
+      <w:bookmarkStart w:id="68" w:name="_Toc424303445"/>
       <w:r>
         <w:t>Report Parameters</w:t>
       </w:r>
@@ -11849,7 +11984,7 @@
       <w:pPr>
         <w:pStyle w:val="Heading3"/>
       </w:pPr>
-      <w:bookmarkStart w:id="70" w:name="_Toc424301240"/>
+      <w:bookmarkStart w:id="70" w:name="_Toc424303446"/>
       <w:r>
         <w:t>Formal Parameters</w:t>
       </w:r>
@@ -12760,7 +12895,7 @@
 
 <file path=word/comments.xml><?xml version="1.0" encoding="utf-8"?>
 <w:comments xmlns:wpc="http://schemas.microsoft.com/office/word/2010/wordprocessingCanvas" xmlns:mc="http://schemas.openxmlformats.org/markup-compatibility/2006" xmlns:o="urn:schemas-microsoft-com:office:office" xmlns:r="http://schemas.openxmlformats.org/officeDocument/2006/relationships" xmlns:m="http://schemas.openxmlformats.org/officeDocument/2006/math" xmlns:v="urn:schemas-microsoft-com:vml" xmlns:wp14="http://schemas.microsoft.com/office/word/2010/wordprocessingDrawing" xmlns:wp="http://schemas.openxmlformats.org/drawingml/2006/wordprocessingDrawing" xmlns:w10="urn:schemas-microsoft-com:office:word" xmlns:w="http://schemas.openxmlformats.org/wordprocessingml/2006/main" xmlns:w14="http://schemas.microsoft.com/office/word/2010/wordml" xmlns:w15="http://schemas.microsoft.com/office/word/2012/wordml" xmlns:wpg="http://schemas.microsoft.com/office/word/2010/wordprocessingGroup" xmlns:wpi="http://schemas.microsoft.com/office/word/2010/wordprocessingInk" xmlns:wne="http://schemas.microsoft.com/office/word/2006/wordml" xmlns:wps="http://schemas.microsoft.com/office/word/2010/wordprocessingShape" mc:Ignorable="w14 w15 wp14">
-  <w:comment w:id="28" w:author="Gonier, Alain" w:date="2015-07-07T12:10:00Z" w:initials="GA">
+  <w:comment w:id="29" w:author="Gonier, Alain" w:date="2015-07-07T12:10:00Z" w:initials="GA">
     <w:p>
       <w:r>
         <w:rPr>
@@ -12865,7 +13000,7 @@
       <w:rPr>
         <w:noProof/>
       </w:rPr>
-      <w:t>12</w:t>
+      <w:t>14</w:t>
     </w:r>
     <w:r>
       <w:fldChar w:fldCharType="end"/>
@@ -16257,7 +16392,7 @@
 </file>
 
 <file path=customXml/itemProps1.xml><?xml version="1.0" encoding="utf-8"?>
-<ds:datastoreItem xmlns:ds="http://schemas.openxmlformats.org/officeDocument/2006/customXml" ds:itemID="{55BD6EBA-0FCE-48BC-B02A-36F658D99612}">
+<ds:datastoreItem xmlns:ds="http://schemas.openxmlformats.org/officeDocument/2006/customXml" ds:itemID="{1C3B6D1B-EF67-4353-BF82-DFDF206DBAAB}">
   <ds:schemaRefs>
     <ds:schemaRef ds:uri="http://schemas.openxmlformats.org/officeDocument/2006/bibliography"/>
   </ds:schemaRefs>

</xml_diff>